<commit_message>
update - analisi di dispersione
</commit_message>
<xml_diff>
--- a/Tesina Bozza 1.docx
+++ b/Tesina Bozza 1.docx
@@ -772,6 +772,12 @@
     <w:p/>
     <w:sdt>
       <w:sdtPr>
+        <w:rPr>
+          <w:rFonts w:asciiTheme="minorHAnsi" w:eastAsiaTheme="minorEastAsia" w:hAnsiTheme="minorHAnsi" w:cstheme="minorBidi"/>
+          <w:color w:val="auto"/>
+          <w:sz w:val="22"/>
+          <w:szCs w:val="22"/>
+        </w:rPr>
         <w:id w:val="1779452330"/>
         <w:docPartObj>
           <w:docPartGallery w:val="Table of Contents"/>
@@ -780,12 +786,8 @@
       </w:sdtPr>
       <w:sdtEndPr>
         <w:rPr>
-          <w:rFonts w:asciiTheme="minorHAnsi" w:eastAsiaTheme="minorEastAsia" w:hAnsiTheme="minorHAnsi" w:cstheme="minorBidi"/>
           <w:b/>
           <w:bCs/>
-          <w:color w:val="auto"/>
-          <w:sz w:val="22"/>
-          <w:szCs w:val="22"/>
         </w:rPr>
       </w:sdtEndPr>
       <w:sdtContent>
@@ -817,7 +819,7 @@
           <w:r>
             <w:fldChar w:fldCharType="separate"/>
           </w:r>
-          <w:hyperlink w:anchor="_Toc53670506" w:history="1">
+          <w:hyperlink w:anchor="_Toc53675426" w:history="1">
             <w:r>
               <w:rPr>
                 <w:rStyle w:val="Collegamentoipertestuale"/>
@@ -844,7 +846,7 @@
                 <w:noProof/>
                 <w:webHidden/>
               </w:rPr>
-              <w:instrText xml:space="preserve"> PAGEREF _Toc53670506 \h </w:instrText>
+              <w:instrText xml:space="preserve"> PAGEREF _Toc53675426 \h </w:instrText>
             </w:r>
             <w:r>
               <w:rPr>
@@ -886,7 +888,7 @@
               <w:lang w:eastAsia="it-IT"/>
             </w:rPr>
           </w:pPr>
-          <w:hyperlink w:anchor="_Toc53670507" w:history="1">
+          <w:hyperlink w:anchor="_Toc53675427" w:history="1">
             <w:r>
               <w:rPr>
                 <w:rStyle w:val="Collegamentoipertestuale"/>
@@ -913,7 +915,7 @@
                 <w:noProof/>
                 <w:webHidden/>
               </w:rPr>
-              <w:instrText xml:space="preserve"> PAGEREF _Toc53670507 \h </w:instrText>
+              <w:instrText xml:space="preserve"> PAGEREF _Toc53675427 \h </w:instrText>
             </w:r>
             <w:r>
               <w:rPr>
@@ -933,7 +935,7 @@
                 <w:noProof/>
                 <w:webHidden/>
               </w:rPr>
-              <w:t>3</w:t>
+              <w:t>4</w:t>
             </w:r>
             <w:r>
               <w:rPr>
@@ -955,7 +957,7 @@
               <w:lang w:eastAsia="it-IT"/>
             </w:rPr>
           </w:pPr>
-          <w:hyperlink w:anchor="_Toc53670508" w:history="1">
+          <w:hyperlink w:anchor="_Toc53675428" w:history="1">
             <w:r>
               <w:rPr>
                 <w:rStyle w:val="Collegamentoipertestuale"/>
@@ -982,7 +984,7 @@
                 <w:noProof/>
                 <w:webHidden/>
               </w:rPr>
-              <w:instrText xml:space="preserve"> PAGEREF _Toc53670508 \h </w:instrText>
+              <w:instrText xml:space="preserve"> PAGEREF _Toc53675428 \h </w:instrText>
             </w:r>
             <w:r>
               <w:rPr>
@@ -1003,6 +1005,213 @@
                 <w:webHidden/>
               </w:rPr>
               <w:t>4</w:t>
+            </w:r>
+            <w:r>
+              <w:rPr>
+                <w:noProof/>
+                <w:webHidden/>
+              </w:rPr>
+              <w:fldChar w:fldCharType="end"/>
+            </w:r>
+          </w:hyperlink>
+        </w:p>
+        <w:p>
+          <w:pPr>
+            <w:pStyle w:val="Sommario2"/>
+            <w:tabs>
+              <w:tab w:val="right" w:leader="dot" w:pos="9628"/>
+            </w:tabs>
+            <w:rPr>
+              <w:noProof/>
+              <w:lang w:eastAsia="it-IT"/>
+            </w:rPr>
+          </w:pPr>
+          <w:hyperlink w:anchor="_Toc53675429" w:history="1">
+            <w:r>
+              <w:rPr>
+                <w:rStyle w:val="Collegamentoipertestuale"/>
+                <w:noProof/>
+              </w:rPr>
+              <w:t>Passo 1 – Analisi Univariata – Diagramma di Pareto</w:t>
+            </w:r>
+            <w:r>
+              <w:rPr>
+                <w:noProof/>
+                <w:webHidden/>
+              </w:rPr>
+              <w:tab/>
+            </w:r>
+            <w:r>
+              <w:rPr>
+                <w:noProof/>
+                <w:webHidden/>
+              </w:rPr>
+              <w:fldChar w:fldCharType="begin"/>
+            </w:r>
+            <w:r>
+              <w:rPr>
+                <w:noProof/>
+                <w:webHidden/>
+              </w:rPr>
+              <w:instrText xml:space="preserve"> PAGEREF _Toc53675429 \h </w:instrText>
+            </w:r>
+            <w:r>
+              <w:rPr>
+                <w:noProof/>
+                <w:webHidden/>
+              </w:rPr>
+            </w:r>
+            <w:r>
+              <w:rPr>
+                <w:noProof/>
+                <w:webHidden/>
+              </w:rPr>
+              <w:fldChar w:fldCharType="separate"/>
+            </w:r>
+            <w:r>
+              <w:rPr>
+                <w:noProof/>
+                <w:webHidden/>
+              </w:rPr>
+              <w:t>4</w:t>
+            </w:r>
+            <w:r>
+              <w:rPr>
+                <w:noProof/>
+                <w:webHidden/>
+              </w:rPr>
+              <w:fldChar w:fldCharType="end"/>
+            </w:r>
+          </w:hyperlink>
+        </w:p>
+        <w:p>
+          <w:pPr>
+            <w:pStyle w:val="Sommario2"/>
+            <w:tabs>
+              <w:tab w:val="right" w:leader="dot" w:pos="9628"/>
+            </w:tabs>
+            <w:rPr>
+              <w:noProof/>
+              <w:lang w:eastAsia="it-IT"/>
+            </w:rPr>
+          </w:pPr>
+          <w:hyperlink w:anchor="_Toc53675430" w:history="1">
+            <w:r>
+              <w:rPr>
+                <w:rStyle w:val="Collegamentoipertestuale"/>
+                <w:noProof/>
+              </w:rPr>
+              <w:t>Passo 2 – Analisi univariata – Instogramma – Box Plot ad intaglio</w:t>
+            </w:r>
+            <w:r>
+              <w:rPr>
+                <w:noProof/>
+                <w:webHidden/>
+              </w:rPr>
+              <w:tab/>
+            </w:r>
+            <w:r>
+              <w:rPr>
+                <w:noProof/>
+                <w:webHidden/>
+              </w:rPr>
+              <w:fldChar w:fldCharType="begin"/>
+            </w:r>
+            <w:r>
+              <w:rPr>
+                <w:noProof/>
+                <w:webHidden/>
+              </w:rPr>
+              <w:instrText xml:space="preserve"> PAGEREF _Toc53675430 \h </w:instrText>
+            </w:r>
+            <w:r>
+              <w:rPr>
+                <w:noProof/>
+                <w:webHidden/>
+              </w:rPr>
+            </w:r>
+            <w:r>
+              <w:rPr>
+                <w:noProof/>
+                <w:webHidden/>
+              </w:rPr>
+              <w:fldChar w:fldCharType="separate"/>
+            </w:r>
+            <w:r>
+              <w:rPr>
+                <w:noProof/>
+                <w:webHidden/>
+              </w:rPr>
+              <w:t>5</w:t>
+            </w:r>
+            <w:r>
+              <w:rPr>
+                <w:noProof/>
+                <w:webHidden/>
+              </w:rPr>
+              <w:fldChar w:fldCharType="end"/>
+            </w:r>
+          </w:hyperlink>
+        </w:p>
+        <w:p>
+          <w:pPr>
+            <w:pStyle w:val="Sommario2"/>
+            <w:tabs>
+              <w:tab w:val="right" w:leader="dot" w:pos="9628"/>
+            </w:tabs>
+            <w:rPr>
+              <w:noProof/>
+              <w:lang w:eastAsia="it-IT"/>
+            </w:rPr>
+          </w:pPr>
+          <w:hyperlink w:anchor="_Toc53675431" w:history="1">
+            <w:r>
+              <w:rPr>
+                <w:rStyle w:val="Collegamentoipertestuale"/>
+                <w:noProof/>
+              </w:rPr>
+              <w:t>Passo 3 – Indici di centralità rispetto al campione</w:t>
+            </w:r>
+            <w:r>
+              <w:rPr>
+                <w:noProof/>
+                <w:webHidden/>
+              </w:rPr>
+              <w:tab/>
+            </w:r>
+            <w:r>
+              <w:rPr>
+                <w:noProof/>
+                <w:webHidden/>
+              </w:rPr>
+              <w:fldChar w:fldCharType="begin"/>
+            </w:r>
+            <w:r>
+              <w:rPr>
+                <w:noProof/>
+                <w:webHidden/>
+              </w:rPr>
+              <w:instrText xml:space="preserve"> PAGEREF _Toc53675431 \h </w:instrText>
+            </w:r>
+            <w:r>
+              <w:rPr>
+                <w:noProof/>
+                <w:webHidden/>
+              </w:rPr>
+            </w:r>
+            <w:r>
+              <w:rPr>
+                <w:noProof/>
+                <w:webHidden/>
+              </w:rPr>
+              <w:fldChar w:fldCharType="separate"/>
+            </w:r>
+            <w:r>
+              <w:rPr>
+                <w:noProof/>
+                <w:webHidden/>
+              </w:rPr>
+              <w:t>7</w:t>
             </w:r>
             <w:r>
               <w:rPr>
@@ -1048,17 +1257,13 @@
     <w:p/>
     <w:p/>
     <w:p/>
-    <w:p/>
-    <w:p/>
-    <w:p/>
-    <w:p/>
-    <w:p/>
     <w:p>
       <w:pPr>
         <w:pStyle w:val="Titolo1"/>
       </w:pPr>
-      <w:bookmarkStart w:id="1" w:name="_Toc53670506"/>
-      <w:r>
+      <w:bookmarkStart w:id="1" w:name="_Toc53675426"/>
+      <w:r>
+        <w:lastRenderedPageBreak/>
         <w:t>Introduzione</w:t>
       </w:r>
       <w:bookmarkEnd w:id="1"/>
@@ -6595,18 +6800,19 @@
       <w:pPr>
         <w:pStyle w:val="Titolo2"/>
       </w:pPr>
-      <w:bookmarkStart w:id="2" w:name="_Toc53670507"/>
+      <w:bookmarkStart w:id="2" w:name="_Toc53675427"/>
       <w:r>
         <w:t>Dataset Utilizzato ai fini dell’indagine</w:t>
       </w:r>
       <w:bookmarkEnd w:id="2"/>
     </w:p>
     <w:p/>
+    <w:p/>
     <w:p>
       <w:pPr>
         <w:pStyle w:val="Titolo1"/>
       </w:pPr>
-      <w:bookmarkStart w:id="3" w:name="_Toc53670508"/>
+      <w:bookmarkStart w:id="3" w:name="_Toc53675428"/>
       <w:proofErr w:type="gramStart"/>
       <w:r>
         <w:lastRenderedPageBreak/>
@@ -6642,6 +6848,7 @@
       <w:pPr>
         <w:pStyle w:val="Titolo2"/>
       </w:pPr>
+      <w:bookmarkStart w:id="4" w:name="_Toc53675429"/>
       <w:r>
         <w:t xml:space="preserve">Passo 1 – Analisi </w:t>
       </w:r>
@@ -6659,6 +6866,7 @@
       <w:r>
         <w:t>Pareto</w:t>
       </w:r>
+      <w:bookmarkEnd w:id="4"/>
     </w:p>
     <w:tbl>
       <w:tblPr>
@@ -8781,6 +8989,7 @@
       <w:pPr>
         <w:pStyle w:val="Titolo2"/>
       </w:pPr>
+      <w:bookmarkStart w:id="5" w:name="_Toc53675430"/>
       <w:r>
         <w:lastRenderedPageBreak/>
         <w:t>Passo 2 – Analis</w:t>
@@ -8807,6 +9016,7 @@
       <w:r>
         <w:t xml:space="preserve"> – Box Plot ad intaglio</w:t>
       </w:r>
+      <w:bookmarkEnd w:id="5"/>
     </w:p>
     <w:p/>
     <w:p>
@@ -9577,9 +9787,11 @@
       <w:pPr>
         <w:pStyle w:val="Titolo2"/>
       </w:pPr>
+      <w:bookmarkStart w:id="6" w:name="_Toc53675431"/>
       <w:r>
         <w:t>Passo 3 – Indici di centralità rispetto al campione</w:t>
       </w:r>
+      <w:bookmarkEnd w:id="6"/>
     </w:p>
     <w:p>
       <w:r>
@@ -9893,7 +10105,7 @@
           <w:noProof/>
         </w:rPr>
         <w:drawing>
-          <wp:anchor distT="0" distB="0" distL="114300" distR="114300" simplePos="0" relativeHeight="251681792" behindDoc="0" locked="0" layoutInCell="1" allowOverlap="1" wp14:anchorId="1750D743" wp14:editId="667F7297">
+          <wp:anchor distT="0" distB="0" distL="114300" distR="114300" simplePos="0" relativeHeight="251681792" behindDoc="0" locked="0" layoutInCell="1" allowOverlap="1" wp14:anchorId="1750D743" wp14:editId="535BD752">
             <wp:simplePos x="0" y="0"/>
             <wp:positionH relativeFrom="margin">
               <wp:align>left</wp:align>
@@ -9970,13 +10182,7 @@
           <w:rPr>
             <w:rFonts w:ascii="Cambria Math" w:hAnsi="Cambria Math"/>
           </w:rPr>
-          <m:t>Median=</m:t>
-        </m:r>
-        <m:r>
-          <w:rPr>
-            <w:rFonts w:ascii="Cambria Math" w:hAnsi="Cambria Math"/>
-          </w:rPr>
-          <m:t>C</m:t>
+          <m:t>Median=C</m:t>
         </m:r>
         <m:d>
           <m:dPr>
@@ -10773,10 +10979,1347 @@
     </w:p>
     <w:p>
       <w:pPr>
+        <w:pStyle w:val="Titolo2"/>
+      </w:pPr>
+      <w:bookmarkStart w:id="7" w:name="_Hlk53684027"/>
+      <w:r>
+        <w:rPr>
+          <w:noProof/>
+        </w:rPr>
+        <w:drawing>
+          <wp:anchor distT="0" distB="0" distL="114300" distR="114300" simplePos="0" relativeHeight="251686912" behindDoc="0" locked="0" layoutInCell="1" allowOverlap="1" wp14:anchorId="2878FC9C" wp14:editId="054DE283">
+            <wp:simplePos x="0" y="0"/>
+            <wp:positionH relativeFrom="margin">
+              <wp:posOffset>-345196</wp:posOffset>
+            </wp:positionH>
+            <wp:positionV relativeFrom="paragraph">
+              <wp:posOffset>294542</wp:posOffset>
+            </wp:positionV>
+            <wp:extent cx="3467100" cy="2382147"/>
+            <wp:effectExtent l="0" t="0" r="0" b="0"/>
+            <wp:wrapThrough wrapText="bothSides">
+              <wp:wrapPolygon edited="0">
+                <wp:start x="0" y="0"/>
+                <wp:lineTo x="0" y="21421"/>
+                <wp:lineTo x="21481" y="21421"/>
+                <wp:lineTo x="21481" y="0"/>
+                <wp:lineTo x="0" y="0"/>
+              </wp:wrapPolygon>
+            </wp:wrapThrough>
+            <wp:docPr id="2" name="Immagine 2"/>
+            <wp:cNvGraphicFramePr>
+              <a:graphicFrameLocks xmlns:a="http://schemas.openxmlformats.org/drawingml/2006/main" noChangeAspect="1"/>
+            </wp:cNvGraphicFramePr>
+            <a:graphic xmlns:a="http://schemas.openxmlformats.org/drawingml/2006/main">
+              <a:graphicData uri="http://schemas.openxmlformats.org/drawingml/2006/picture">
+                <pic:pic xmlns:pic="http://schemas.openxmlformats.org/drawingml/2006/picture">
+                  <pic:nvPicPr>
+                    <pic:cNvPr id="0" name="Picture 3"/>
+                    <pic:cNvPicPr>
+                      <a:picLocks noChangeAspect="1" noChangeArrowheads="1"/>
+                    </pic:cNvPicPr>
+                  </pic:nvPicPr>
+                  <pic:blipFill>
+                    <a:blip r:embed="rId13">
+                      <a:extLst>
+                        <a:ext uri="{28A0092B-C50C-407E-A947-70E740481C1C}">
+                          <a14:useLocalDpi xmlns:a14="http://schemas.microsoft.com/office/drawing/2010/main" val="0"/>
+                        </a:ext>
+                      </a:extLst>
+                    </a:blip>
+                    <a:srcRect/>
+                    <a:stretch>
+                      <a:fillRect/>
+                    </a:stretch>
+                  </pic:blipFill>
+                  <pic:spPr bwMode="auto">
+                    <a:xfrm>
+                      <a:off x="0" y="0"/>
+                      <a:ext cx="3467100" cy="2382147"/>
+                    </a:xfrm>
+                    <a:prstGeom prst="rect">
+                      <a:avLst/>
+                    </a:prstGeom>
+                    <a:noFill/>
+                    <a:ln>
+                      <a:noFill/>
+                    </a:ln>
+                  </pic:spPr>
+                </pic:pic>
+              </a:graphicData>
+            </a:graphic>
+          </wp:anchor>
+        </w:drawing>
+      </w:r>
+      <w:r>
+        <w:t>Passo 4 – Indici di dispersione rispetto alla media campionaria</w:t>
+      </w:r>
+    </w:p>
+    <w:p>
+      <w:pPr>
         <w:tabs>
           <w:tab w:val="left" w:pos="5832"/>
         </w:tabs>
-      </w:pPr>
+        <w:jc w:val="both"/>
+      </w:pPr>
+    </w:p>
+    <w:p>
+      <w:pPr>
+        <w:tabs>
+          <w:tab w:val="left" w:pos="5832"/>
+        </w:tabs>
+        <w:jc w:val="both"/>
+      </w:pPr>
+      <w:r>
+        <w:rPr>
+          <w:noProof/>
+        </w:rPr>
+        <w:drawing>
+          <wp:anchor distT="0" distB="0" distL="114300" distR="114300" simplePos="0" relativeHeight="251687936" behindDoc="0" locked="0" layoutInCell="1" allowOverlap="1" wp14:anchorId="4A781A5B" wp14:editId="200FF6F0">
+            <wp:simplePos x="0" y="0"/>
+            <wp:positionH relativeFrom="margin">
+              <wp:posOffset>3162593</wp:posOffset>
+            </wp:positionH>
+            <wp:positionV relativeFrom="paragraph">
+              <wp:posOffset>1315232</wp:posOffset>
+            </wp:positionV>
+            <wp:extent cx="3491230" cy="443865"/>
+            <wp:effectExtent l="0" t="0" r="0" b="0"/>
+            <wp:wrapThrough wrapText="bothSides">
+              <wp:wrapPolygon edited="0">
+                <wp:start x="0" y="0"/>
+                <wp:lineTo x="0" y="20395"/>
+                <wp:lineTo x="21451" y="20395"/>
+                <wp:lineTo x="21451" y="0"/>
+                <wp:lineTo x="0" y="0"/>
+              </wp:wrapPolygon>
+            </wp:wrapThrough>
+            <wp:docPr id="3" name="Immagine 3"/>
+            <wp:cNvGraphicFramePr>
+              <a:graphicFrameLocks xmlns:a="http://schemas.openxmlformats.org/drawingml/2006/main" noChangeAspect="1"/>
+            </wp:cNvGraphicFramePr>
+            <a:graphic xmlns:a="http://schemas.openxmlformats.org/drawingml/2006/main">
+              <a:graphicData uri="http://schemas.openxmlformats.org/drawingml/2006/picture">
+                <pic:pic xmlns:pic="http://schemas.openxmlformats.org/drawingml/2006/picture">
+                  <pic:nvPicPr>
+                    <pic:cNvPr id="1" name=""/>
+                    <pic:cNvPicPr/>
+                  </pic:nvPicPr>
+                  <pic:blipFill>
+                    <a:blip r:embed="rId26">
+                      <a:extLst>
+                        <a:ext uri="{28A0092B-C50C-407E-A947-70E740481C1C}">
+                          <a14:useLocalDpi xmlns:a14="http://schemas.microsoft.com/office/drawing/2010/main" val="0"/>
+                        </a:ext>
+                      </a:extLst>
+                    </a:blip>
+                    <a:stretch>
+                      <a:fillRect/>
+                    </a:stretch>
+                  </pic:blipFill>
+                  <pic:spPr>
+                    <a:xfrm>
+                      <a:off x="0" y="0"/>
+                      <a:ext cx="3491230" cy="443865"/>
+                    </a:xfrm>
+                    <a:prstGeom prst="rect">
+                      <a:avLst/>
+                    </a:prstGeom>
+                  </pic:spPr>
+                </pic:pic>
+              </a:graphicData>
+            </a:graphic>
+            <wp14:sizeRelH relativeFrom="margin">
+              <wp14:pctWidth>0</wp14:pctWidth>
+            </wp14:sizeRelH>
+          </wp:anchor>
+        </w:drawing>
+      </w:r>
+      <w:r>
+        <w:t xml:space="preserve">Se si considera il </w:t>
+      </w:r>
+      <w:proofErr w:type="spellStart"/>
+      <w:r>
+        <w:t>boxplot</w:t>
+      </w:r>
+      <w:proofErr w:type="spellEnd"/>
+      <w:r>
+        <w:t xml:space="preserve"> precedentemente realizzato, si nota che effettivamente ha senso per il campione analizzato, considerare anche gl’indici di dispersione. In quanto si nota facilmente che alcuni dati del campione si distaccano di molto dalla mediana, ma anche dal precedente valore di media campionaria precedentemente calcolato.</w:t>
+      </w:r>
+    </w:p>
+    <w:p>
+      <w:pPr>
+        <w:tabs>
+          <w:tab w:val="left" w:pos="5832"/>
+        </w:tabs>
+        <w:jc w:val="both"/>
+      </w:pPr>
+    </w:p>
+    <w:p>
+      <w:pPr>
+        <w:tabs>
+          <w:tab w:val="left" w:pos="5832"/>
+        </w:tabs>
+        <w:jc w:val="both"/>
+      </w:pPr>
+      <w:r>
+        <w:t xml:space="preserve">Osservando attentamente il </w:t>
+      </w:r>
+      <w:proofErr w:type="spellStart"/>
+      <w:r>
+        <w:t>summary</w:t>
+      </w:r>
+      <w:proofErr w:type="spellEnd"/>
+      <w:r>
+        <w:t xml:space="preserve"> del campione analizzato, tale sospetto acquista ancora più fondamento, in quanto il 75% dei dati del campione si attesta al di sotto del valore 223 (terzo quartile).</w:t>
+      </w:r>
+    </w:p>
+    <w:p>
+      <w:pPr>
+        <w:tabs>
+          <w:tab w:val="left" w:pos="5832"/>
+        </w:tabs>
+        <w:jc w:val="both"/>
+        <w:rPr>
+          <w:i/>
+          <w:iCs/>
+        </w:rPr>
+      </w:pPr>
+      <w:r>
+        <w:rPr>
+          <w:i/>
+          <w:iCs/>
+        </w:rPr>
+        <w:t>Ma effettivamente è davvero importante considerare la dispersione dei dati rispetto alla media campionaria?</w:t>
+      </w:r>
+    </w:p>
+    <w:p>
+      <w:pPr>
+        <w:tabs>
+          <w:tab w:val="left" w:pos="5832"/>
+        </w:tabs>
+        <w:jc w:val="both"/>
+      </w:pPr>
+      <w:r>
+        <w:t xml:space="preserve">Essendo che la variabile </w:t>
+      </w:r>
+      <w:proofErr w:type="spellStart"/>
+      <w:r>
+        <w:t>Binge_Drinking</w:t>
+      </w:r>
+      <w:proofErr w:type="spellEnd"/>
+      <w:r>
+        <w:t xml:space="preserve"> considerata, indica la pericolosità massima per il consumo di alcol in Italia, sarebbe davvero utile capire effettivamente quali regioni necessitano di maggior attenzione.</w:t>
+      </w:r>
+    </w:p>
+    <w:p>
+      <w:pPr>
+        <w:tabs>
+          <w:tab w:val="left" w:pos="5832"/>
+        </w:tabs>
+        <w:jc w:val="both"/>
+        <w:rPr>
+          <w:i/>
+          <w:iCs/>
+        </w:rPr>
+      </w:pPr>
+    </w:p>
+    <w:p>
+      <w:pPr>
+        <w:tabs>
+          <w:tab w:val="left" w:pos="5832"/>
+        </w:tabs>
+        <w:jc w:val="both"/>
+        <w:rPr>
+          <w:i/>
+          <w:iCs/>
+        </w:rPr>
+      </w:pPr>
+    </w:p>
+    <w:p>
+      <w:pPr>
+        <w:tabs>
+          <w:tab w:val="left" w:pos="5832"/>
+        </w:tabs>
+        <w:jc w:val="both"/>
+        <w:rPr>
+          <w:i/>
+          <w:iCs/>
+          <w:color w:val="44546A" w:themeColor="text2"/>
+        </w:rPr>
+      </w:pPr>
+      <w:r>
+        <w:rPr>
+          <w:i/>
+          <w:iCs/>
+          <w:color w:val="44546A" w:themeColor="text2"/>
+        </w:rPr>
+        <w:t xml:space="preserve">Ma se la media campionaria è a </w:t>
+      </w:r>
+      <w:r>
+        <w:rPr>
+          <w:i/>
+          <w:iCs/>
+          <w:color w:val="44546A" w:themeColor="text2"/>
+        </w:rPr>
+        <w:t>182.4</w:t>
+      </w:r>
+      <w:r>
+        <w:rPr>
+          <w:i/>
+          <w:iCs/>
+          <w:color w:val="44546A" w:themeColor="text2"/>
+        </w:rPr>
+        <w:t>, significa che il dato nazionale si mantiene abbastanza stabile, perché procedere con ulteriori analisi?</w:t>
+      </w:r>
+    </w:p>
+    <w:p>
+      <w:pPr>
+        <w:tabs>
+          <w:tab w:val="left" w:pos="5832"/>
+        </w:tabs>
+        <w:jc w:val="both"/>
+      </w:pPr>
+      <w:r>
+        <w:t>Osservando il grafico, abbiamo che la media campionaria, non permette di identificare con esattezza quali regioni godono di maggior criticità. Quindi effettivamente è senz’altro doveroso capire in quali regioni è necessario intervenire al fine di ridurre ulteriormente la pericolosità del consumo eccessivo di alcol.</w:t>
+      </w:r>
+    </w:p>
+    <w:p>
+      <w:pPr>
+        <w:tabs>
+          <w:tab w:val="left" w:pos="5832"/>
+        </w:tabs>
+        <w:jc w:val="both"/>
+        <w:rPr>
+          <w:i/>
+          <w:iCs/>
+        </w:rPr>
+      </w:pPr>
+    </w:p>
+    <w:p>
+      <w:pPr>
+        <w:tabs>
+          <w:tab w:val="left" w:pos="5832"/>
+        </w:tabs>
+        <w:jc w:val="both"/>
+        <w:rPr>
+          <w:i/>
+          <w:iCs/>
+        </w:rPr>
+      </w:pPr>
+    </w:p>
+    <w:p>
+      <w:pPr>
+        <w:tabs>
+          <w:tab w:val="left" w:pos="5832"/>
+        </w:tabs>
+        <w:jc w:val="both"/>
+        <w:rPr>
+          <w:i/>
+          <w:iCs/>
+          <w:color w:val="44546A" w:themeColor="text2"/>
+        </w:rPr>
+      </w:pPr>
+      <w:r>
+        <w:rPr>
+          <w:i/>
+          <w:iCs/>
+          <w:color w:val="44546A" w:themeColor="text2"/>
+        </w:rPr>
+        <w:lastRenderedPageBreak/>
+        <w:t>Come è possibile fare ciò?</w:t>
+      </w:r>
+    </w:p>
+    <w:p>
+      <w:pPr>
+        <w:tabs>
+          <w:tab w:val="left" w:pos="5832"/>
+        </w:tabs>
+        <w:jc w:val="both"/>
+      </w:pPr>
+      <w:r>
+        <w:t>Considerando la media campionaria (media nazionale)</w:t>
+      </w:r>
+      <w:r>
+        <w:t>, è possibile delimitare in che modo i dati si discostino da essa.</w:t>
+      </w:r>
+    </w:p>
+    <w:p>
+      <w:pPr>
+        <w:tabs>
+          <w:tab w:val="left" w:pos="5832"/>
+        </w:tabs>
+        <w:jc w:val="both"/>
+      </w:pPr>
+    </w:p>
+    <w:p>
+      <w:r>
+        <w:rPr>
+          <w:noProof/>
+        </w:rPr>
+        <mc:AlternateContent>
+          <mc:Choice Requires="wps">
+            <w:drawing>
+              <wp:anchor distT="45720" distB="45720" distL="114300" distR="114300" simplePos="0" relativeHeight="251695104" behindDoc="0" locked="0" layoutInCell="1" allowOverlap="1" wp14:anchorId="17D69107" wp14:editId="55A3B2BA">
+                <wp:simplePos x="0" y="0"/>
+                <wp:positionH relativeFrom="column">
+                  <wp:posOffset>4039724</wp:posOffset>
+                </wp:positionH>
+                <wp:positionV relativeFrom="paragraph">
+                  <wp:posOffset>2574388</wp:posOffset>
+                </wp:positionV>
+                <wp:extent cx="2360930" cy="1404620"/>
+                <wp:effectExtent l="0" t="0" r="22860" b="11430"/>
+                <wp:wrapSquare wrapText="bothSides"/>
+                <wp:docPr id="217" name="Casella di testo 2"/>
+                <wp:cNvGraphicFramePr>
+                  <a:graphicFrameLocks xmlns:a="http://schemas.openxmlformats.org/drawingml/2006/main"/>
+                </wp:cNvGraphicFramePr>
+                <a:graphic xmlns:a="http://schemas.openxmlformats.org/drawingml/2006/main">
+                  <a:graphicData uri="http://schemas.microsoft.com/office/word/2010/wordprocessingShape">
+                    <wps:wsp>
+                      <wps:cNvSpPr txBox="1">
+                        <a:spLocks noChangeArrowheads="1"/>
+                      </wps:cNvSpPr>
+                      <wps:spPr bwMode="auto">
+                        <a:xfrm>
+                          <a:off x="0" y="0"/>
+                          <a:ext cx="2360930" cy="1404620"/>
+                        </a:xfrm>
+                        <a:prstGeom prst="rect">
+                          <a:avLst/>
+                        </a:prstGeom>
+                        <a:solidFill>
+                          <a:srgbClr val="FFFFFF"/>
+                        </a:solidFill>
+                        <a:ln w="9525">
+                          <a:solidFill>
+                            <a:srgbClr val="000000"/>
+                          </a:solidFill>
+                          <a:miter lim="800000"/>
+                          <a:headEnd/>
+                          <a:tailEnd/>
+                        </a:ln>
+                      </wps:spPr>
+                      <wps:txbx>
+                        <w:txbxContent>
+                          <w:p>
+                            <w:r>
+                              <w:t>Dati che si discostano per più di 100.000 persone dalla media nazionale</w:t>
+                            </w:r>
+                          </w:p>
+                        </w:txbxContent>
+                      </wps:txbx>
+                      <wps:bodyPr rot="0" vert="horz" wrap="square" lIns="91440" tIns="45720" rIns="91440" bIns="45720" anchor="t" anchorCtr="0">
+                        <a:spAutoFit/>
+                      </wps:bodyPr>
+                    </wps:wsp>
+                  </a:graphicData>
+                </a:graphic>
+                <wp14:sizeRelH relativeFrom="margin">
+                  <wp14:pctWidth>40000</wp14:pctWidth>
+                </wp14:sizeRelH>
+                <wp14:sizeRelV relativeFrom="margin">
+                  <wp14:pctHeight>20000</wp14:pctHeight>
+                </wp14:sizeRelV>
+              </wp:anchor>
+            </w:drawing>
+          </mc:Choice>
+          <mc:Fallback>
+            <w:pict>
+              <v:shapetype w14:anchorId="17D69107" id="_x0000_t202" coordsize="21600,21600" o:spt="202" path="m,l,21600r21600,l21600,xe">
+                <v:stroke joinstyle="miter"/>
+                <v:path gradientshapeok="t" o:connecttype="rect"/>
+              </v:shapetype>
+              <v:shape id="Casella di testo 2" o:spid="_x0000_s1026" type="#_x0000_t202" style="position:absolute;margin-left:318.1pt;margin-top:202.7pt;width:185.9pt;height:110.6pt;z-index:251695104;visibility:visible;mso-wrap-style:square;mso-width-percent:400;mso-height-percent:200;mso-wrap-distance-left:9pt;mso-wrap-distance-top:3.6pt;mso-wrap-distance-right:9pt;mso-wrap-distance-bottom:3.6pt;mso-position-horizontal:absolute;mso-position-horizontal-relative:text;mso-position-vertical:absolute;mso-position-vertical-relative:text;mso-width-percent:400;mso-height-percent:200;mso-width-relative:margin;mso-height-relative:margin;v-text-anchor:top" o:gfxdata="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">
+                <v:textbox style="mso-fit-shape-to-text:t">
+                  <w:txbxContent>
+                    <w:p>
+                      <w:r>
+                        <w:t>Dati che si discostano per più di 100.000 persone dalla media nazionale</w:t>
+                      </w:r>
+                    </w:p>
+                  </w:txbxContent>
+                </v:textbox>
+                <w10:wrap type="square"/>
+              </v:shape>
+            </w:pict>
+          </mc:Fallback>
+        </mc:AlternateContent>
+      </w:r>
+      <w:r>
+        <w:rPr>
+          <w:noProof/>
+        </w:rPr>
+        <mc:AlternateContent>
+          <mc:Choice Requires="wps">
+            <w:drawing>
+              <wp:anchor distT="0" distB="0" distL="114300" distR="114300" simplePos="0" relativeHeight="251693056" behindDoc="0" locked="0" layoutInCell="1" allowOverlap="1" wp14:anchorId="5B1E5B14" wp14:editId="0E933F32">
+                <wp:simplePos x="0" y="0"/>
+                <wp:positionH relativeFrom="column">
+                  <wp:posOffset>3529525</wp:posOffset>
+                </wp:positionH>
+                <wp:positionV relativeFrom="paragraph">
+                  <wp:posOffset>2473178</wp:posOffset>
+                </wp:positionV>
+                <wp:extent cx="351693" cy="703385"/>
+                <wp:effectExtent l="0" t="0" r="29845" b="20955"/>
+                <wp:wrapNone/>
+                <wp:docPr id="9" name="Parentesi graffa chiusa 9"/>
+                <wp:cNvGraphicFramePr/>
+                <a:graphic xmlns:a="http://schemas.openxmlformats.org/drawingml/2006/main">
+                  <a:graphicData uri="http://schemas.microsoft.com/office/word/2010/wordprocessingShape">
+                    <wps:wsp>
+                      <wps:cNvSpPr/>
+                      <wps:spPr>
+                        <a:xfrm>
+                          <a:off x="0" y="0"/>
+                          <a:ext cx="351693" cy="703385"/>
+                        </a:xfrm>
+                        <a:prstGeom prst="rightBrace">
+                          <a:avLst/>
+                        </a:prstGeom>
+                      </wps:spPr>
+                      <wps:style>
+                        <a:lnRef idx="3">
+                          <a:schemeClr val="accent1"/>
+                        </a:lnRef>
+                        <a:fillRef idx="0">
+                          <a:schemeClr val="accent1"/>
+                        </a:fillRef>
+                        <a:effectRef idx="2">
+                          <a:schemeClr val="accent1"/>
+                        </a:effectRef>
+                        <a:fontRef idx="minor">
+                          <a:schemeClr val="tx1"/>
+                        </a:fontRef>
+                      </wps:style>
+                      <wps:bodyPr rot="0" spcFirstLastPara="0" vertOverflow="overflow" horzOverflow="overflow" vert="horz" wrap="square" lIns="91440" tIns="45720" rIns="91440" bIns="45720" numCol="1" spcCol="0" rtlCol="0" fromWordArt="0" anchor="ctr" anchorCtr="0" forceAA="0" compatLnSpc="1">
+                        <a:prstTxWarp prst="textNoShape">
+                          <a:avLst/>
+                        </a:prstTxWarp>
+                        <a:noAutofit/>
+                      </wps:bodyPr>
+                    </wps:wsp>
+                  </a:graphicData>
+                </a:graphic>
+              </wp:anchor>
+            </w:drawing>
+          </mc:Choice>
+          <mc:Fallback>
+            <w:pict>
+              <v:shapetype w14:anchorId="249FA24D" id="_x0000_t88" coordsize="21600,21600" o:spt="88" adj="1800,10800" path="m,qx10800@0l10800@2qy21600@11,10800@3l10800@1qy,21600e" filled="f">
+                <v:formulas>
+                  <v:f eqn="val #0"/>
+                  <v:f eqn="sum 21600 0 #0"/>
+                  <v:f eqn="sum #1 0 #0"/>
+                  <v:f eqn="sum #1 #0 0"/>
+                  <v:f eqn="prod #0 9598 32768"/>
+                  <v:f eqn="sum 21600 0 @4"/>
+                  <v:f eqn="sum 21600 0 #1"/>
+                  <v:f eqn="min #1 @6"/>
+                  <v:f eqn="prod @7 1 2"/>
+                  <v:f eqn="prod #0 2 1"/>
+                  <v:f eqn="sum 21600 0 @9"/>
+                  <v:f eqn="val #1"/>
+                </v:formulas>
+                <v:path arrowok="t" o:connecttype="custom" o:connectlocs="0,0;21600,@11;0,21600" textboxrect="0,@4,7637,@5"/>
+                <v:handles>
+                  <v:h position="center,#0" yrange="0,@8"/>
+                  <v:h position="bottomRight,#1" yrange="@9,@10"/>
+                </v:handles>
+              </v:shapetype>
+              <v:shape id="Parentesi graffa chiusa 9" o:spid="_x0000_s1026" type="#_x0000_t88" style="position:absolute;margin-left:277.9pt;margin-top:194.75pt;width:27.7pt;height:55.4pt;z-index:251693056;visibility:visible;mso-wrap-style:square;mso-wrap-distance-left:9pt;mso-wrap-distance-top:0;mso-wrap-distance-right:9pt;mso-wrap-distance-bottom:0;mso-position-horizontal:absolute;mso-position-horizontal-relative:text;mso-position-vertical:absolute;mso-position-vertical-relative:text;v-text-anchor:middle" o:gfxdata="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" adj="900" strokecolor="#4472c4 [3204]" strokeweight="1.5pt">
+                <v:stroke joinstyle="miter"/>
+              </v:shape>
+            </w:pict>
+          </mc:Fallback>
+        </mc:AlternateContent>
+      </w:r>
+      <w:r>
+        <w:rPr>
+          <w:noProof/>
+        </w:rPr>
+        <w:drawing>
+          <wp:inline distT="0" distB="0" distL="0" distR="0" wp14:anchorId="7CDC2F80" wp14:editId="7436364E">
+            <wp:extent cx="3511230" cy="3200400"/>
+            <wp:effectExtent l="0" t="0" r="0" b="0"/>
+            <wp:docPr id="8" name="Immagine 8"/>
+            <wp:cNvGraphicFramePr>
+              <a:graphicFrameLocks xmlns:a="http://schemas.openxmlformats.org/drawingml/2006/main" noChangeAspect="1"/>
+            </wp:cNvGraphicFramePr>
+            <a:graphic xmlns:a="http://schemas.openxmlformats.org/drawingml/2006/main">
+              <a:graphicData uri="http://schemas.openxmlformats.org/drawingml/2006/picture">
+                <pic:pic xmlns:pic="http://schemas.openxmlformats.org/drawingml/2006/picture">
+                  <pic:nvPicPr>
+                    <pic:cNvPr id="1" name=""/>
+                    <pic:cNvPicPr/>
+                  </pic:nvPicPr>
+                  <pic:blipFill>
+                    <a:blip r:embed="rId27"/>
+                    <a:stretch>
+                      <a:fillRect/>
+                    </a:stretch>
+                  </pic:blipFill>
+                  <pic:spPr>
+                    <a:xfrm>
+                      <a:off x="0" y="0"/>
+                      <a:ext cx="3523644" cy="3211715"/>
+                    </a:xfrm>
+                    <a:prstGeom prst="rect">
+                      <a:avLst/>
+                    </a:prstGeom>
+                  </pic:spPr>
+                </pic:pic>
+              </a:graphicData>
+            </a:graphic>
+          </wp:inline>
+        </w:drawing>
+      </w:r>
+      <w:r>
+        <w:tab/>
+      </w:r>
+    </w:p>
+    <w:p>
+      <w:pPr>
+        <w:tabs>
+          <w:tab w:val="left" w:pos="6323"/>
+        </w:tabs>
+        <w:jc w:val="both"/>
+      </w:pPr>
+      <w:r>
+        <w:t>Se si considera la media nazionale come valore di guardia (quindi in Italia, la soglia eccessiva per consumo smisurato di alcol in Italia è di 182.400 persone l’anno in media). Dal calcolo degli scarti dalla media campionaria è facile evincere che le 5 regioni (rilevanti dal diagramma di Pareto iniziale) segnalate in rosso possono rappresentare fattore di rischio molto più elevato rispetto al resto della nazione.</w:t>
+      </w:r>
+    </w:p>
+    <w:p>
+      <w:pPr>
+        <w:tabs>
+          <w:tab w:val="left" w:pos="6323"/>
+        </w:tabs>
+        <w:jc w:val="both"/>
+      </w:pPr>
+    </w:p>
+    <w:p>
+      <w:pPr>
+        <w:tabs>
+          <w:tab w:val="left" w:pos="6323"/>
+        </w:tabs>
+        <w:jc w:val="both"/>
+      </w:pPr>
+      <w:r>
+        <w:t>Questi dati, da tutti i dettagli osservati, sicuramente innalzano di molto la soglia di rischio che nel 2019 è stata rilevata in Italia.</w:t>
+      </w:r>
+      <w:r>
+        <w:t xml:space="preserve"> Quindi sicuramente, potrebbero rendere il valore medio più uniforme.</w:t>
+      </w:r>
+    </w:p>
+    <w:p>
+      <w:pPr>
+        <w:tabs>
+          <w:tab w:val="left" w:pos="6323"/>
+        </w:tabs>
+        <w:jc w:val="both"/>
+        <w:rPr>
+          <w:i/>
+          <w:iCs/>
+          <w:color w:val="44546A" w:themeColor="text2"/>
+        </w:rPr>
+      </w:pPr>
+      <w:r>
+        <w:rPr>
+          <w:i/>
+          <w:iCs/>
+          <w:color w:val="44546A" w:themeColor="text2"/>
+        </w:rPr>
+        <w:t>Ma in che modo?</w:t>
+      </w:r>
+    </w:p>
+    <w:p>
+      <w:pPr>
+        <w:tabs>
+          <w:tab w:val="left" w:pos="5832"/>
+        </w:tabs>
+        <w:jc w:val="both"/>
+      </w:pPr>
+      <w:r>
+        <w:t xml:space="preserve">Capire effettivamente quali dati debbano variare, al fine di rendere meno elevato il valore di dispersione della media campionaria, è un qualcosa che non si può fare solo con i dati a disposizione in questo momento. A tale scopo, prima di formulare ipotesi si procede a </w:t>
+      </w:r>
+      <w:r>
+        <w:t>calcolare la varianza e la deviazione standard rispetto al campione.</w:t>
+      </w:r>
+    </w:p>
+    <w:p>
+      <w:pPr>
+        <w:tabs>
+          <w:tab w:val="left" w:pos="5832"/>
+        </w:tabs>
+        <w:jc w:val="both"/>
+      </w:pPr>
+    </w:p>
+    <w:p>
+      <w:pPr>
+        <w:tabs>
+          <w:tab w:val="left" w:pos="5832"/>
+        </w:tabs>
+        <w:jc w:val="both"/>
+      </w:pPr>
+      <w:r>
+        <w:rPr>
+          <w:noProof/>
+        </w:rPr>
+        <w:drawing>
+          <wp:anchor distT="0" distB="0" distL="114300" distR="114300" simplePos="0" relativeHeight="251689984" behindDoc="0" locked="0" layoutInCell="1" allowOverlap="1" wp14:anchorId="61505B53" wp14:editId="6C1092A4">
+            <wp:simplePos x="0" y="0"/>
+            <wp:positionH relativeFrom="column">
+              <wp:posOffset>-233436</wp:posOffset>
+            </wp:positionH>
+            <wp:positionV relativeFrom="paragraph">
+              <wp:posOffset>208817</wp:posOffset>
+            </wp:positionV>
+            <wp:extent cx="4086225" cy="800100"/>
+            <wp:effectExtent l="0" t="0" r="9525" b="0"/>
+            <wp:wrapThrough wrapText="bothSides">
+              <wp:wrapPolygon edited="0">
+                <wp:start x="0" y="0"/>
+                <wp:lineTo x="0" y="21086"/>
+                <wp:lineTo x="21550" y="21086"/>
+                <wp:lineTo x="21550" y="0"/>
+                <wp:lineTo x="0" y="0"/>
+              </wp:wrapPolygon>
+            </wp:wrapThrough>
+            <wp:docPr id="5" name="Immagine 5"/>
+            <wp:cNvGraphicFramePr>
+              <a:graphicFrameLocks xmlns:a="http://schemas.openxmlformats.org/drawingml/2006/main" noChangeAspect="1"/>
+            </wp:cNvGraphicFramePr>
+            <a:graphic xmlns:a="http://schemas.openxmlformats.org/drawingml/2006/main">
+              <a:graphicData uri="http://schemas.openxmlformats.org/drawingml/2006/picture">
+                <pic:pic xmlns:pic="http://schemas.openxmlformats.org/drawingml/2006/picture">
+                  <pic:nvPicPr>
+                    <pic:cNvPr id="1" name=""/>
+                    <pic:cNvPicPr/>
+                  </pic:nvPicPr>
+                  <pic:blipFill>
+                    <a:blip r:embed="rId28">
+                      <a:extLst>
+                        <a:ext uri="{28A0092B-C50C-407E-A947-70E740481C1C}">
+                          <a14:useLocalDpi xmlns:a14="http://schemas.microsoft.com/office/drawing/2010/main" val="0"/>
+                        </a:ext>
+                      </a:extLst>
+                    </a:blip>
+                    <a:stretch>
+                      <a:fillRect/>
+                    </a:stretch>
+                  </pic:blipFill>
+                  <pic:spPr>
+                    <a:xfrm>
+                      <a:off x="0" y="0"/>
+                      <a:ext cx="4086225" cy="800100"/>
+                    </a:xfrm>
+                    <a:prstGeom prst="rect">
+                      <a:avLst/>
+                    </a:prstGeom>
+                  </pic:spPr>
+                </pic:pic>
+              </a:graphicData>
+            </a:graphic>
+          </wp:anchor>
+        </w:drawing>
+      </w:r>
+      <w:r>
+        <w:t>Va</w:t>
+      </w:r>
+      <w:r>
+        <w:t>r</w:t>
+      </w:r>
+      <w:r>
+        <w:t>ia</w:t>
+      </w:r>
+      <w:r>
+        <w:t>nza campionaria</w:t>
+      </w:r>
+    </w:p>
+    <w:p>
+      <w:pPr>
+        <w:tabs>
+          <w:tab w:val="left" w:pos="5832"/>
+        </w:tabs>
+        <w:jc w:val="both"/>
+      </w:pPr>
+      <w:r>
+        <w:rPr>
+          <w:noProof/>
+        </w:rPr>
+        <w:drawing>
+          <wp:anchor distT="0" distB="0" distL="114300" distR="114300" simplePos="0" relativeHeight="251688960" behindDoc="0" locked="0" layoutInCell="1" allowOverlap="1" wp14:anchorId="13096AF2" wp14:editId="58F92049">
+            <wp:simplePos x="0" y="0"/>
+            <wp:positionH relativeFrom="margin">
+              <wp:align>right</wp:align>
+            </wp:positionH>
+            <wp:positionV relativeFrom="paragraph">
+              <wp:posOffset>209697</wp:posOffset>
+            </wp:positionV>
+            <wp:extent cx="2190750" cy="342900"/>
+            <wp:effectExtent l="0" t="0" r="0" b="0"/>
+            <wp:wrapThrough wrapText="bothSides">
+              <wp:wrapPolygon edited="0">
+                <wp:start x="0" y="0"/>
+                <wp:lineTo x="0" y="20400"/>
+                <wp:lineTo x="21412" y="20400"/>
+                <wp:lineTo x="21412" y="0"/>
+                <wp:lineTo x="0" y="0"/>
+              </wp:wrapPolygon>
+            </wp:wrapThrough>
+            <wp:docPr id="4" name="Immagine 4"/>
+            <wp:cNvGraphicFramePr>
+              <a:graphicFrameLocks xmlns:a="http://schemas.openxmlformats.org/drawingml/2006/main" noChangeAspect="1"/>
+            </wp:cNvGraphicFramePr>
+            <a:graphic xmlns:a="http://schemas.openxmlformats.org/drawingml/2006/main">
+              <a:graphicData uri="http://schemas.openxmlformats.org/drawingml/2006/picture">
+                <pic:pic xmlns:pic="http://schemas.openxmlformats.org/drawingml/2006/picture">
+                  <pic:nvPicPr>
+                    <pic:cNvPr id="1" name=""/>
+                    <pic:cNvPicPr/>
+                  </pic:nvPicPr>
+                  <pic:blipFill>
+                    <a:blip r:embed="rId29">
+                      <a:extLst>
+                        <a:ext uri="{28A0092B-C50C-407E-A947-70E740481C1C}">
+                          <a14:useLocalDpi xmlns:a14="http://schemas.microsoft.com/office/drawing/2010/main" val="0"/>
+                        </a:ext>
+                      </a:extLst>
+                    </a:blip>
+                    <a:stretch>
+                      <a:fillRect/>
+                    </a:stretch>
+                  </pic:blipFill>
+                  <pic:spPr>
+                    <a:xfrm>
+                      <a:off x="0" y="0"/>
+                      <a:ext cx="2190750" cy="342900"/>
+                    </a:xfrm>
+                    <a:prstGeom prst="rect">
+                      <a:avLst/>
+                    </a:prstGeom>
+                  </pic:spPr>
+                </pic:pic>
+              </a:graphicData>
+            </a:graphic>
+          </wp:anchor>
+        </w:drawing>
+      </w:r>
+    </w:p>
+    <w:p>
+      <w:pPr>
+        <w:tabs>
+          <w:tab w:val="left" w:pos="5832"/>
+        </w:tabs>
+        <w:jc w:val="both"/>
+      </w:pPr>
+    </w:p>
+    <w:p>
+      <w:pPr>
+        <w:tabs>
+          <w:tab w:val="left" w:pos="5832"/>
+        </w:tabs>
+        <w:jc w:val="both"/>
+      </w:pPr>
+    </w:p>
+    <w:p>
+      <w:pPr>
+        <w:tabs>
+          <w:tab w:val="left" w:pos="5832"/>
+        </w:tabs>
+        <w:jc w:val="both"/>
+      </w:pPr>
+    </w:p>
+    <w:p>
+      <w:pPr>
+        <w:tabs>
+          <w:tab w:val="left" w:pos="5832"/>
+        </w:tabs>
+        <w:jc w:val="both"/>
+      </w:pPr>
+      <w:r>
+        <w:lastRenderedPageBreak/>
+        <w:t>Deviazione Standard</w:t>
+      </w:r>
+    </w:p>
+    <w:p>
+      <w:pPr>
+        <w:tabs>
+          <w:tab w:val="left" w:pos="5832"/>
+        </w:tabs>
+        <w:jc w:val="both"/>
+      </w:pPr>
+      <w:r>
+        <w:rPr>
+          <w:noProof/>
+        </w:rPr>
+        <w:drawing>
+          <wp:anchor distT="0" distB="0" distL="114300" distR="114300" simplePos="0" relativeHeight="251692032" behindDoc="0" locked="0" layoutInCell="1" allowOverlap="1" wp14:anchorId="6766D1AE" wp14:editId="2FC45CDD">
+            <wp:simplePos x="0" y="0"/>
+            <wp:positionH relativeFrom="column">
+              <wp:posOffset>4050958</wp:posOffset>
+            </wp:positionH>
+            <wp:positionV relativeFrom="paragraph">
+              <wp:posOffset>319210</wp:posOffset>
+            </wp:positionV>
+            <wp:extent cx="2190750" cy="295275"/>
+            <wp:effectExtent l="0" t="0" r="0" b="9525"/>
+            <wp:wrapThrough wrapText="bothSides">
+              <wp:wrapPolygon edited="0">
+                <wp:start x="0" y="0"/>
+                <wp:lineTo x="0" y="20903"/>
+                <wp:lineTo x="21412" y="20903"/>
+                <wp:lineTo x="21412" y="0"/>
+                <wp:lineTo x="0" y="0"/>
+              </wp:wrapPolygon>
+            </wp:wrapThrough>
+            <wp:docPr id="7" name="Immagine 7"/>
+            <wp:cNvGraphicFramePr>
+              <a:graphicFrameLocks xmlns:a="http://schemas.openxmlformats.org/drawingml/2006/main" noChangeAspect="1"/>
+            </wp:cNvGraphicFramePr>
+            <a:graphic xmlns:a="http://schemas.openxmlformats.org/drawingml/2006/main">
+              <a:graphicData uri="http://schemas.openxmlformats.org/drawingml/2006/picture">
+                <pic:pic xmlns:pic="http://schemas.openxmlformats.org/drawingml/2006/picture">
+                  <pic:nvPicPr>
+                    <pic:cNvPr id="1" name=""/>
+                    <pic:cNvPicPr/>
+                  </pic:nvPicPr>
+                  <pic:blipFill>
+                    <a:blip r:embed="rId30">
+                      <a:extLst>
+                        <a:ext uri="{28A0092B-C50C-407E-A947-70E740481C1C}">
+                          <a14:useLocalDpi xmlns:a14="http://schemas.microsoft.com/office/drawing/2010/main" val="0"/>
+                        </a:ext>
+                      </a:extLst>
+                    </a:blip>
+                    <a:stretch>
+                      <a:fillRect/>
+                    </a:stretch>
+                  </pic:blipFill>
+                  <pic:spPr>
+                    <a:xfrm>
+                      <a:off x="0" y="0"/>
+                      <a:ext cx="2190750" cy="295275"/>
+                    </a:xfrm>
+                    <a:prstGeom prst="rect">
+                      <a:avLst/>
+                    </a:prstGeom>
+                  </pic:spPr>
+                </pic:pic>
+              </a:graphicData>
+            </a:graphic>
+            <wp14:sizeRelH relativeFrom="page">
+              <wp14:pctWidth>0</wp14:pctWidth>
+            </wp14:sizeRelH>
+            <wp14:sizeRelV relativeFrom="page">
+              <wp14:pctHeight>0</wp14:pctHeight>
+            </wp14:sizeRelV>
+          </wp:anchor>
+        </w:drawing>
+      </w:r>
+      <w:r>
+        <w:rPr>
+          <w:noProof/>
+        </w:rPr>
+        <w:drawing>
+          <wp:anchor distT="0" distB="0" distL="114300" distR="114300" simplePos="0" relativeHeight="251691008" behindDoc="0" locked="0" layoutInCell="1" allowOverlap="1" wp14:anchorId="08F509E7" wp14:editId="59B1C70F">
+            <wp:simplePos x="0" y="0"/>
+            <wp:positionH relativeFrom="column">
+              <wp:posOffset>879</wp:posOffset>
+            </wp:positionH>
+            <wp:positionV relativeFrom="paragraph">
+              <wp:posOffset>-2882</wp:posOffset>
+            </wp:positionV>
+            <wp:extent cx="3981450" cy="895350"/>
+            <wp:effectExtent l="0" t="0" r="0" b="0"/>
+            <wp:wrapThrough wrapText="bothSides">
+              <wp:wrapPolygon edited="0">
+                <wp:start x="0" y="0"/>
+                <wp:lineTo x="0" y="21140"/>
+                <wp:lineTo x="21497" y="21140"/>
+                <wp:lineTo x="21497" y="0"/>
+                <wp:lineTo x="0" y="0"/>
+              </wp:wrapPolygon>
+            </wp:wrapThrough>
+            <wp:docPr id="6" name="Immagine 6"/>
+            <wp:cNvGraphicFramePr>
+              <a:graphicFrameLocks xmlns:a="http://schemas.openxmlformats.org/drawingml/2006/main" noChangeAspect="1"/>
+            </wp:cNvGraphicFramePr>
+            <a:graphic xmlns:a="http://schemas.openxmlformats.org/drawingml/2006/main">
+              <a:graphicData uri="http://schemas.openxmlformats.org/drawingml/2006/picture">
+                <pic:pic xmlns:pic="http://schemas.openxmlformats.org/drawingml/2006/picture">
+                  <pic:nvPicPr>
+                    <pic:cNvPr id="1" name=""/>
+                    <pic:cNvPicPr/>
+                  </pic:nvPicPr>
+                  <pic:blipFill>
+                    <a:blip r:embed="rId31">
+                      <a:extLst>
+                        <a:ext uri="{28A0092B-C50C-407E-A947-70E740481C1C}">
+                          <a14:useLocalDpi xmlns:a14="http://schemas.microsoft.com/office/drawing/2010/main" val="0"/>
+                        </a:ext>
+                      </a:extLst>
+                    </a:blip>
+                    <a:stretch>
+                      <a:fillRect/>
+                    </a:stretch>
+                  </pic:blipFill>
+                  <pic:spPr>
+                    <a:xfrm>
+                      <a:off x="0" y="0"/>
+                      <a:ext cx="3981450" cy="895350"/>
+                    </a:xfrm>
+                    <a:prstGeom prst="rect">
+                      <a:avLst/>
+                    </a:prstGeom>
+                  </pic:spPr>
+                </pic:pic>
+              </a:graphicData>
+            </a:graphic>
+            <wp14:sizeRelH relativeFrom="page">
+              <wp14:pctWidth>0</wp14:pctWidth>
+            </wp14:sizeRelH>
+            <wp14:sizeRelV relativeFrom="page">
+              <wp14:pctHeight>0</wp14:pctHeight>
+            </wp14:sizeRelV>
+          </wp:anchor>
+        </w:drawing>
+      </w:r>
+    </w:p>
+    <w:p>
+      <w:pPr>
+        <w:tabs>
+          <w:tab w:val="left" w:pos="5832"/>
+        </w:tabs>
+        <w:jc w:val="both"/>
+      </w:pPr>
+    </w:p>
+    <w:p>
+      <w:pPr>
+        <w:tabs>
+          <w:tab w:val="left" w:pos="5832"/>
+        </w:tabs>
+        <w:jc w:val="both"/>
+      </w:pPr>
+      <w:r>
+        <w:t>In termini teorici questi dati (in particolare la deviazione standard, confrontabile con la media, dato lo stesso ordine di grandezza) indicano effettivamente il grado di dispersione dei dati rispetto alla media.</w:t>
+      </w:r>
+    </w:p>
+    <w:p>
+      <w:pPr>
+        <w:tabs>
+          <w:tab w:val="left" w:pos="5832"/>
+        </w:tabs>
+        <w:jc w:val="both"/>
+      </w:pPr>
+    </w:p>
+    <w:p>
+      <w:pPr>
+        <w:tabs>
+          <w:tab w:val="left" w:pos="5832"/>
+        </w:tabs>
+        <w:jc w:val="both"/>
+      </w:pPr>
+      <w:r>
+        <w:t>Effettivamente nell’analisi riportata, la deviazione standard, raggiunge un valore di 163.57, indice effettivo di una forte dispersione di dati all’interno del campione.</w:t>
+      </w:r>
+    </w:p>
+    <w:p>
+      <w:pPr>
+        <w:tabs>
+          <w:tab w:val="left" w:pos="5832"/>
+        </w:tabs>
+        <w:jc w:val="both"/>
+      </w:pPr>
+    </w:p>
+    <w:p>
+      <w:pPr>
+        <w:tabs>
+          <w:tab w:val="left" w:pos="5832"/>
+        </w:tabs>
+        <w:jc w:val="both"/>
+        <w:rPr>
+          <w:i/>
+          <w:iCs/>
+          <w:color w:val="44546A" w:themeColor="text2"/>
+        </w:rPr>
+      </w:pPr>
+      <w:r>
+        <w:rPr>
+          <w:i/>
+          <w:iCs/>
+          <w:color w:val="44546A" w:themeColor="text2"/>
+        </w:rPr>
+        <w:t>Essendo che gli scarti dalla media contribuiscono in primo luogo al calcolo degli indicatori di dispersione, questi valori diminuiscono se i valori critici prima individuati, assumessero valori più simili alla media attuale?</w:t>
+      </w:r>
+    </w:p>
+    <w:p>
+      <w:pPr>
+        <w:tabs>
+          <w:tab w:val="left" w:pos="5832"/>
+        </w:tabs>
+        <w:jc w:val="both"/>
+        <w:rPr>
+          <w:i/>
+          <w:iCs/>
+        </w:rPr>
+      </w:pPr>
+    </w:p>
+    <w:p>
+      <w:pPr>
+        <w:tabs>
+          <w:tab w:val="left" w:pos="5832"/>
+        </w:tabs>
+        <w:jc w:val="both"/>
+      </w:pPr>
+      <w:r>
+        <w:t xml:space="preserve">Supponendo di sostituire i valori critici delle </w:t>
+      </w:r>
+      <w:proofErr w:type="gramStart"/>
+      <w:r>
+        <w:t>5</w:t>
+      </w:r>
+      <w:proofErr w:type="gramEnd"/>
+      <w:r>
+        <w:t xml:space="preserve"> regioni </w:t>
+      </w:r>
+      <w:r>
+        <w:t>con il valore medio (valore effettivo – scarto dalla media), il campione assumerebbe una forma del tipo:</w:t>
+      </w:r>
+    </w:p>
+    <w:p>
+      <w:pPr>
+        <w:tabs>
+          <w:tab w:val="left" w:pos="5832"/>
+        </w:tabs>
+        <w:jc w:val="both"/>
+      </w:pPr>
+      <w:r>
+        <w:rPr>
+          <w:noProof/>
+        </w:rPr>
+        <w:drawing>
+          <wp:inline distT="0" distB="0" distL="0" distR="0" wp14:anchorId="29460C65" wp14:editId="48655763">
+            <wp:extent cx="6120130" cy="3418840"/>
+            <wp:effectExtent l="0" t="0" r="0" b="0"/>
+            <wp:docPr id="10" name="Immagine 10"/>
+            <wp:cNvGraphicFramePr>
+              <a:graphicFrameLocks xmlns:a="http://schemas.openxmlformats.org/drawingml/2006/main" noChangeAspect="1"/>
+            </wp:cNvGraphicFramePr>
+            <a:graphic xmlns:a="http://schemas.openxmlformats.org/drawingml/2006/main">
+              <a:graphicData uri="http://schemas.openxmlformats.org/drawingml/2006/picture">
+                <pic:pic xmlns:pic="http://schemas.openxmlformats.org/drawingml/2006/picture">
+                  <pic:nvPicPr>
+                    <pic:cNvPr id="1" name=""/>
+                    <pic:cNvPicPr/>
+                  </pic:nvPicPr>
+                  <pic:blipFill>
+                    <a:blip r:embed="rId32"/>
+                    <a:stretch>
+                      <a:fillRect/>
+                    </a:stretch>
+                  </pic:blipFill>
+                  <pic:spPr>
+                    <a:xfrm>
+                      <a:off x="0" y="0"/>
+                      <a:ext cx="6120130" cy="3418840"/>
+                    </a:xfrm>
+                    <a:prstGeom prst="rect">
+                      <a:avLst/>
+                    </a:prstGeom>
+                  </pic:spPr>
+                </pic:pic>
+              </a:graphicData>
+            </a:graphic>
+          </wp:inline>
+        </w:drawing>
+      </w:r>
+    </w:p>
+    <w:p>
+      <w:pPr>
+        <w:tabs>
+          <w:tab w:val="left" w:pos="5832"/>
+        </w:tabs>
+        <w:jc w:val="both"/>
+      </w:pPr>
+      <w:r>
+        <w:t>Se ora si ricalcolano nuovamente i valori di media campionaria, varianza e deviazione standard su quello che è stato definito Vettore Ideale.</w:t>
+      </w:r>
+    </w:p>
+    <w:p>
+      <w:pPr>
+        <w:tabs>
+          <w:tab w:val="left" w:pos="5832"/>
+        </w:tabs>
+        <w:jc w:val="both"/>
+      </w:pPr>
+      <w:r>
+        <w:rPr>
+          <w:noProof/>
+        </w:rPr>
+        <w:drawing>
+          <wp:inline distT="0" distB="0" distL="0" distR="0" wp14:anchorId="2EC14E4A" wp14:editId="55452E06">
+            <wp:extent cx="6120130" cy="1090295"/>
+            <wp:effectExtent l="0" t="0" r="0" b="0"/>
+            <wp:docPr id="12" name="Immagine 12"/>
+            <wp:cNvGraphicFramePr>
+              <a:graphicFrameLocks xmlns:a="http://schemas.openxmlformats.org/drawingml/2006/main" noChangeAspect="1"/>
+            </wp:cNvGraphicFramePr>
+            <a:graphic xmlns:a="http://schemas.openxmlformats.org/drawingml/2006/main">
+              <a:graphicData uri="http://schemas.openxmlformats.org/drawingml/2006/picture">
+                <pic:pic xmlns:pic="http://schemas.openxmlformats.org/drawingml/2006/picture">
+                  <pic:nvPicPr>
+                    <pic:cNvPr id="1" name=""/>
+                    <pic:cNvPicPr/>
+                  </pic:nvPicPr>
+                  <pic:blipFill>
+                    <a:blip r:embed="rId33"/>
+                    <a:stretch>
+                      <a:fillRect/>
+                    </a:stretch>
+                  </pic:blipFill>
+                  <pic:spPr>
+                    <a:xfrm>
+                      <a:off x="0" y="0"/>
+                      <a:ext cx="6120130" cy="1090295"/>
+                    </a:xfrm>
+                    <a:prstGeom prst="rect">
+                      <a:avLst/>
+                    </a:prstGeom>
+                  </pic:spPr>
+                </pic:pic>
+              </a:graphicData>
+            </a:graphic>
+          </wp:inline>
+        </w:drawing>
+      </w:r>
+    </w:p>
+    <w:p>
+      <w:pPr>
+        <w:tabs>
+          <w:tab w:val="left" w:pos="5832"/>
+        </w:tabs>
+        <w:jc w:val="both"/>
+      </w:pPr>
+      <w:r>
+        <w:lastRenderedPageBreak/>
+        <w:t>Si ottiene che il valore di media effettivamente</w:t>
+      </w:r>
+      <w:r>
+        <w:t xml:space="preserve"> varia addirittura diminuendo</w:t>
+      </w:r>
+      <w:r>
+        <w:t xml:space="preserve">, ma cosa più importante è la diminuzione dei valori di varianza e deviazione standard, i quali rispetto al caso reale </w:t>
+      </w:r>
+      <w:r>
+        <w:t>hanno subito una forte diminuzione</w:t>
+      </w:r>
+      <w:r>
+        <w:t xml:space="preserve">. Quindi nel complesso per il campione “Ideale”, si crea meno dispersione di dati, </w:t>
+      </w:r>
+      <w:r>
+        <w:t>portando il fattore di pericolo in una situazione migliore rispetto a quella analizzata dai dati ISTAT.</w:t>
+      </w:r>
+    </w:p>
+    <w:p>
+      <w:pPr>
+        <w:tabs>
+          <w:tab w:val="left" w:pos="5832"/>
+        </w:tabs>
+        <w:jc w:val="both"/>
+      </w:pPr>
+    </w:p>
+    <w:p>
+      <w:pPr>
+        <w:tabs>
+          <w:tab w:val="left" w:pos="5832"/>
+        </w:tabs>
+        <w:jc w:val="both"/>
+      </w:pPr>
+      <w:r>
+        <w:rPr>
+          <w:noProof/>
+        </w:rPr>
+        <w:drawing>
+          <wp:anchor distT="0" distB="0" distL="114300" distR="114300" simplePos="0" relativeHeight="251696128" behindDoc="0" locked="0" layoutInCell="1" allowOverlap="1" wp14:anchorId="1AB59B47" wp14:editId="3108DB2A">
+            <wp:simplePos x="0" y="0"/>
+            <wp:positionH relativeFrom="column">
+              <wp:posOffset>879</wp:posOffset>
+            </wp:positionH>
+            <wp:positionV relativeFrom="paragraph">
+              <wp:posOffset>-879</wp:posOffset>
+            </wp:positionV>
+            <wp:extent cx="3330003" cy="2344615"/>
+            <wp:effectExtent l="0" t="0" r="3810" b="0"/>
+            <wp:wrapThrough wrapText="bothSides">
+              <wp:wrapPolygon edited="0">
+                <wp:start x="0" y="0"/>
+                <wp:lineTo x="0" y="21413"/>
+                <wp:lineTo x="21501" y="21413"/>
+                <wp:lineTo x="21501" y="0"/>
+                <wp:lineTo x="0" y="0"/>
+              </wp:wrapPolygon>
+            </wp:wrapThrough>
+            <wp:docPr id="15" name="Immagine 15"/>
+            <wp:cNvGraphicFramePr>
+              <a:graphicFrameLocks xmlns:a="http://schemas.openxmlformats.org/drawingml/2006/main" noChangeAspect="1"/>
+            </wp:cNvGraphicFramePr>
+            <a:graphic xmlns:a="http://schemas.openxmlformats.org/drawingml/2006/main">
+              <a:graphicData uri="http://schemas.openxmlformats.org/drawingml/2006/picture">
+                <pic:pic xmlns:pic="http://schemas.openxmlformats.org/drawingml/2006/picture">
+                  <pic:nvPicPr>
+                    <pic:cNvPr id="0" name="Picture 1"/>
+                    <pic:cNvPicPr>
+                      <a:picLocks noChangeAspect="1" noChangeArrowheads="1"/>
+                    </pic:cNvPicPr>
+                  </pic:nvPicPr>
+                  <pic:blipFill>
+                    <a:blip r:embed="rId34">
+                      <a:extLst>
+                        <a:ext uri="{28A0092B-C50C-407E-A947-70E740481C1C}">
+                          <a14:useLocalDpi xmlns:a14="http://schemas.microsoft.com/office/drawing/2010/main" val="0"/>
+                        </a:ext>
+                      </a:extLst>
+                    </a:blip>
+                    <a:srcRect/>
+                    <a:stretch>
+                      <a:fillRect/>
+                    </a:stretch>
+                  </pic:blipFill>
+                  <pic:spPr bwMode="auto">
+                    <a:xfrm>
+                      <a:off x="0" y="0"/>
+                      <a:ext cx="3330003" cy="2344615"/>
+                    </a:xfrm>
+                    <a:prstGeom prst="rect">
+                      <a:avLst/>
+                    </a:prstGeom>
+                    <a:noFill/>
+                    <a:ln>
+                      <a:noFill/>
+                    </a:ln>
+                  </pic:spPr>
+                </pic:pic>
+              </a:graphicData>
+            </a:graphic>
+            <wp14:sizeRelH relativeFrom="page">
+              <wp14:pctWidth>0</wp14:pctWidth>
+            </wp14:sizeRelH>
+            <wp14:sizeRelV relativeFrom="page">
+              <wp14:pctHeight>0</wp14:pctHeight>
+            </wp14:sizeRelV>
+          </wp:anchor>
+        </w:drawing>
+      </w:r>
+      <w:r>
+        <w:t xml:space="preserve">Considerando anche il box plot realizzato con i valori del vettore ideale, si nota ancora di più come la dispersione dei dati sia diminuita rispetto al caso ideale, </w:t>
+      </w:r>
+      <w:r>
+        <w:t>addirittura non segnalando la presenza di valori anomali, al suo interno.</w:t>
+      </w:r>
+      <w:bookmarkEnd w:id="7"/>
     </w:p>
     <w:sectPr>
       <w:pgSz w:w="11906" w:h="16838"/>
@@ -10953,8 +12496,97 @@
       </w:rPr>
     </w:lvl>
   </w:abstractNum>
+  <w:abstractNum w:abstractNumId="1" w15:restartNumberingAfterBreak="0">
+    <w:nsid w:val="5FCE1D82"/>
+    <w:multiLevelType w:val="hybridMultilevel"/>
+    <w:tmpl w:val="751ACA7C"/>
+    <w:lvl w:ilvl="0" w:tplc="0410000F">
+      <w:start w:val="1"/>
+      <w:numFmt w:val="decimal"/>
+      <w:lvlText w:val="%1."/>
+      <w:lvlJc w:val="left"/>
+      <w:pPr>
+        <w:ind w:left="720" w:hanging="360"/>
+      </w:pPr>
+    </w:lvl>
+    <w:lvl w:ilvl="1" w:tplc="04100019" w:tentative="1">
+      <w:start w:val="1"/>
+      <w:numFmt w:val="lowerLetter"/>
+      <w:lvlText w:val="%2."/>
+      <w:lvlJc w:val="left"/>
+      <w:pPr>
+        <w:ind w:left="1440" w:hanging="360"/>
+      </w:pPr>
+    </w:lvl>
+    <w:lvl w:ilvl="2" w:tplc="0410001B" w:tentative="1">
+      <w:start w:val="1"/>
+      <w:numFmt w:val="lowerRoman"/>
+      <w:lvlText w:val="%3."/>
+      <w:lvlJc w:val="right"/>
+      <w:pPr>
+        <w:ind w:left="2160" w:hanging="180"/>
+      </w:pPr>
+    </w:lvl>
+    <w:lvl w:ilvl="3" w:tplc="0410000F" w:tentative="1">
+      <w:start w:val="1"/>
+      <w:numFmt w:val="decimal"/>
+      <w:lvlText w:val="%4."/>
+      <w:lvlJc w:val="left"/>
+      <w:pPr>
+        <w:ind w:left="2880" w:hanging="360"/>
+      </w:pPr>
+    </w:lvl>
+    <w:lvl w:ilvl="4" w:tplc="04100019" w:tentative="1">
+      <w:start w:val="1"/>
+      <w:numFmt w:val="lowerLetter"/>
+      <w:lvlText w:val="%5."/>
+      <w:lvlJc w:val="left"/>
+      <w:pPr>
+        <w:ind w:left="3600" w:hanging="360"/>
+      </w:pPr>
+    </w:lvl>
+    <w:lvl w:ilvl="5" w:tplc="0410001B" w:tentative="1">
+      <w:start w:val="1"/>
+      <w:numFmt w:val="lowerRoman"/>
+      <w:lvlText w:val="%6."/>
+      <w:lvlJc w:val="right"/>
+      <w:pPr>
+        <w:ind w:left="4320" w:hanging="180"/>
+      </w:pPr>
+    </w:lvl>
+    <w:lvl w:ilvl="6" w:tplc="0410000F" w:tentative="1">
+      <w:start w:val="1"/>
+      <w:numFmt w:val="decimal"/>
+      <w:lvlText w:val="%7."/>
+      <w:lvlJc w:val="left"/>
+      <w:pPr>
+        <w:ind w:left="5040" w:hanging="360"/>
+      </w:pPr>
+    </w:lvl>
+    <w:lvl w:ilvl="7" w:tplc="04100019" w:tentative="1">
+      <w:start w:val="1"/>
+      <w:numFmt w:val="lowerLetter"/>
+      <w:lvlText w:val="%8."/>
+      <w:lvlJc w:val="left"/>
+      <w:pPr>
+        <w:ind w:left="5760" w:hanging="360"/>
+      </w:pPr>
+    </w:lvl>
+    <w:lvl w:ilvl="8" w:tplc="0410001B" w:tentative="1">
+      <w:start w:val="1"/>
+      <w:numFmt w:val="lowerRoman"/>
+      <w:lvlText w:val="%9."/>
+      <w:lvlJc w:val="right"/>
+      <w:pPr>
+        <w:ind w:left="6480" w:hanging="180"/>
+      </w:pPr>
+    </w:lvl>
+  </w:abstractNum>
   <w:num w:numId="1">
     <w:abstractNumId w:val="0"/>
+  </w:num>
+  <w:num w:numId="2">
+    <w:abstractNumId w:val="1"/>
   </w:num>
 </w:numbering>
 </file>

</xml_diff>

<commit_message>
correzione passo 4 e aggiunta analisi simemtrie e piccatezze
</commit_message>
<xml_diff>
--- a/Tesina Bozza 1.docx
+++ b/Tesina Bozza 1.docx
@@ -403,7 +403,17 @@
           <w:sz w:val="32"/>
           <w:szCs w:val="32"/>
         </w:rPr>
-        <w:t>Candidato:</w:t>
+        <w:t xml:space="preserve">   Studente</w:t>
+      </w:r>
+      <w:r>
+        <w:rPr>
+          <w:rFonts w:cstheme="minorHAnsi"/>
+          <w:b/>
+          <w:bCs/>
+          <w:sz w:val="32"/>
+          <w:szCs w:val="32"/>
+        </w:rPr>
+        <w:t>:</w:t>
       </w:r>
       <w:r>
         <w:rPr>
@@ -819,7 +829,7 @@
           <w:r>
             <w:fldChar w:fldCharType="separate"/>
           </w:r>
-          <w:hyperlink w:anchor="_Toc53675426" w:history="1">
+          <w:hyperlink w:anchor="_Toc53732395" w:history="1">
             <w:r>
               <w:rPr>
                 <w:rStyle w:val="Collegamentoipertestuale"/>
@@ -846,7 +856,7 @@
                 <w:noProof/>
                 <w:webHidden/>
               </w:rPr>
-              <w:instrText xml:space="preserve"> PAGEREF _Toc53675426 \h </w:instrText>
+              <w:instrText xml:space="preserve"> PAGEREF _Toc53732395 \h </w:instrText>
             </w:r>
             <w:r>
               <w:rPr>
@@ -888,7 +898,7 @@
               <w:lang w:eastAsia="it-IT"/>
             </w:rPr>
           </w:pPr>
-          <w:hyperlink w:anchor="_Toc53675427" w:history="1">
+          <w:hyperlink w:anchor="_Toc53732396" w:history="1">
             <w:r>
               <w:rPr>
                 <w:rStyle w:val="Collegamentoipertestuale"/>
@@ -915,7 +925,7 @@
                 <w:noProof/>
                 <w:webHidden/>
               </w:rPr>
-              <w:instrText xml:space="preserve"> PAGEREF _Toc53675427 \h </w:instrText>
+              <w:instrText xml:space="preserve"> PAGEREF _Toc53732396 \h </w:instrText>
             </w:r>
             <w:r>
               <w:rPr>
@@ -935,7 +945,7 @@
                 <w:noProof/>
                 <w:webHidden/>
               </w:rPr>
-              <w:t>4</w:t>
+              <w:t>3</w:t>
             </w:r>
             <w:r>
               <w:rPr>
@@ -957,7 +967,7 @@
               <w:lang w:eastAsia="it-IT"/>
             </w:rPr>
           </w:pPr>
-          <w:hyperlink w:anchor="_Toc53675428" w:history="1">
+          <w:hyperlink w:anchor="_Toc53732397" w:history="1">
             <w:r>
               <w:rPr>
                 <w:rStyle w:val="Collegamentoipertestuale"/>
@@ -984,7 +994,7 @@
                 <w:noProof/>
                 <w:webHidden/>
               </w:rPr>
-              <w:instrText xml:space="preserve"> PAGEREF _Toc53675428 \h </w:instrText>
+              <w:instrText xml:space="preserve"> PAGEREF _Toc53732397 \h </w:instrText>
             </w:r>
             <w:r>
               <w:rPr>
@@ -1026,7 +1036,7 @@
               <w:lang w:eastAsia="it-IT"/>
             </w:rPr>
           </w:pPr>
-          <w:hyperlink w:anchor="_Toc53675429" w:history="1">
+          <w:hyperlink w:anchor="_Toc53732398" w:history="1">
             <w:r>
               <w:rPr>
                 <w:rStyle w:val="Collegamentoipertestuale"/>
@@ -1053,7 +1063,7 @@
                 <w:noProof/>
                 <w:webHidden/>
               </w:rPr>
-              <w:instrText xml:space="preserve"> PAGEREF _Toc53675429 \h </w:instrText>
+              <w:instrText xml:space="preserve"> PAGEREF _Toc53732398 \h </w:instrText>
             </w:r>
             <w:r>
               <w:rPr>
@@ -1095,7 +1105,7 @@
               <w:lang w:eastAsia="it-IT"/>
             </w:rPr>
           </w:pPr>
-          <w:hyperlink w:anchor="_Toc53675430" w:history="1">
+          <w:hyperlink w:anchor="_Toc53732399" w:history="1">
             <w:r>
               <w:rPr>
                 <w:rStyle w:val="Collegamentoipertestuale"/>
@@ -1122,7 +1132,7 @@
                 <w:noProof/>
                 <w:webHidden/>
               </w:rPr>
-              <w:instrText xml:space="preserve"> PAGEREF _Toc53675430 \h </w:instrText>
+              <w:instrText xml:space="preserve"> PAGEREF _Toc53732399 \h </w:instrText>
             </w:r>
             <w:r>
               <w:rPr>
@@ -1164,7 +1174,7 @@
               <w:lang w:eastAsia="it-IT"/>
             </w:rPr>
           </w:pPr>
-          <w:hyperlink w:anchor="_Toc53675431" w:history="1">
+          <w:hyperlink w:anchor="_Toc53732400" w:history="1">
             <w:r>
               <w:rPr>
                 <w:rStyle w:val="Collegamentoipertestuale"/>
@@ -1191,7 +1201,7 @@
                 <w:noProof/>
                 <w:webHidden/>
               </w:rPr>
-              <w:instrText xml:space="preserve"> PAGEREF _Toc53675431 \h </w:instrText>
+              <w:instrText xml:space="preserve"> PAGEREF _Toc53732400 \h </w:instrText>
             </w:r>
             <w:r>
               <w:rPr>
@@ -1212,6 +1222,75 @@
                 <w:webHidden/>
               </w:rPr>
               <w:t>7</w:t>
+            </w:r>
+            <w:r>
+              <w:rPr>
+                <w:noProof/>
+                <w:webHidden/>
+              </w:rPr>
+              <w:fldChar w:fldCharType="end"/>
+            </w:r>
+          </w:hyperlink>
+        </w:p>
+        <w:p>
+          <w:pPr>
+            <w:pStyle w:val="Sommario2"/>
+            <w:tabs>
+              <w:tab w:val="right" w:leader="dot" w:pos="9628"/>
+            </w:tabs>
+            <w:rPr>
+              <w:noProof/>
+              <w:lang w:eastAsia="it-IT"/>
+            </w:rPr>
+          </w:pPr>
+          <w:hyperlink w:anchor="_Toc53732401" w:history="1">
+            <w:r>
+              <w:rPr>
+                <w:rStyle w:val="Collegamentoipertestuale"/>
+                <w:noProof/>
+              </w:rPr>
+              <w:t>Passo 4 – Indici di dispersione rispetto alla media campionaria</w:t>
+            </w:r>
+            <w:r>
+              <w:rPr>
+                <w:noProof/>
+                <w:webHidden/>
+              </w:rPr>
+              <w:tab/>
+            </w:r>
+            <w:r>
+              <w:rPr>
+                <w:noProof/>
+                <w:webHidden/>
+              </w:rPr>
+              <w:fldChar w:fldCharType="begin"/>
+            </w:r>
+            <w:r>
+              <w:rPr>
+                <w:noProof/>
+                <w:webHidden/>
+              </w:rPr>
+              <w:instrText xml:space="preserve"> PAGEREF _Toc53732401 \h </w:instrText>
+            </w:r>
+            <w:r>
+              <w:rPr>
+                <w:noProof/>
+                <w:webHidden/>
+              </w:rPr>
+            </w:r>
+            <w:r>
+              <w:rPr>
+                <w:noProof/>
+                <w:webHidden/>
+              </w:rPr>
+              <w:fldChar w:fldCharType="separate"/>
+            </w:r>
+            <w:r>
+              <w:rPr>
+                <w:noProof/>
+                <w:webHidden/>
+              </w:rPr>
+              <w:t>10</w:t>
             </w:r>
             <w:r>
               <w:rPr>
@@ -1261,7 +1340,7 @@
       <w:pPr>
         <w:pStyle w:val="Titolo1"/>
       </w:pPr>
-      <w:bookmarkStart w:id="1" w:name="_Toc53675426"/>
+      <w:bookmarkStart w:id="1" w:name="_Toc53732395"/>
       <w:r>
         <w:lastRenderedPageBreak/>
         <w:t>Introduzione</w:t>
@@ -1286,15 +1365,7 @@
         <w:t xml:space="preserve"> l’Istituto Nazionale di Statistica rende disponibili al pubblico tavole di dati molto dettagliate, nelle quali sono riportate informazioni </w:t>
       </w:r>
       <w:r>
-        <w:t xml:space="preserve">molto dettagliate in materia, prendendo in considerazione la popolazione di </w:t>
-      </w:r>
-      <w:proofErr w:type="gramStart"/>
-      <w:r>
-        <w:t>11</w:t>
-      </w:r>
-      <w:proofErr w:type="gramEnd"/>
-      <w:r>
-        <w:t xml:space="preserve"> anni e più.</w:t>
+        <w:t>molto dettagliate in materia, prendendo in considerazione la popolazione di 11 anni e più.</w:t>
       </w:r>
     </w:p>
     <w:p>
@@ -1316,15 +1387,7 @@
         <w:t xml:space="preserve">Nella banca dati Excel 2019 fornita dall’ISTAT, sono riportati numerosi tabulati in riferimento a vari indici tra cui il consumo di alcol per: fasce d’età, tipologie di bevande, distinzioni per sesso ecc. Ai fini di quest’analisi è stato scelto di </w:t>
       </w:r>
       <w:r>
-        <w:t xml:space="preserve">utilizzare un Dataset che riporta il consumo di alcol secondo una scala di assiduità che va dal consumo moderato all’eccesso spericolato (valore di </w:t>
-      </w:r>
-      <w:proofErr w:type="spellStart"/>
-      <w:r>
-        <w:t>Binge</w:t>
-      </w:r>
-      <w:proofErr w:type="spellEnd"/>
-      <w:r>
-        <w:t xml:space="preserve"> Drinking) per migliaia di abitanti per ogni regione o provincia autonoma</w:t>
+        <w:t>utilizzare un Dataset che riporta il consumo di alcol secondo una scala di assiduità che va dal consumo moderato all’eccesso spericolato (valore di Binge Drinking) per migliaia di abitanti per ogni regione o provincia autonoma</w:t>
       </w:r>
       <w:r>
         <w:t>.</w:t>
@@ -1343,9 +1406,9 @@
       <w:tblGrid>
         <w:gridCol w:w="2126"/>
         <w:gridCol w:w="1276"/>
-        <w:gridCol w:w="1984"/>
+        <w:gridCol w:w="1838"/>
         <w:gridCol w:w="1701"/>
-        <w:gridCol w:w="1560"/>
+        <w:gridCol w:w="1706"/>
         <w:gridCol w:w="1420"/>
       </w:tblGrid>
       <w:tr>
@@ -1430,7 +1493,7 @@
         </w:tc>
         <w:tc>
           <w:tcPr>
-            <w:tcW w:w="1984" w:type="dxa"/>
+            <w:tcW w:w="1838" w:type="dxa"/>
             <w:tcBorders>
               <w:top w:val="single" w:sz="4" w:space="0" w:color="auto"/>
               <w:left w:val="nil"/>
@@ -1506,7 +1569,7 @@
         </w:tc>
         <w:tc>
           <w:tcPr>
-            <w:tcW w:w="1560" w:type="dxa"/>
+            <w:tcW w:w="1706" w:type="dxa"/>
             <w:tcBorders>
               <w:top w:val="single" w:sz="4" w:space="0" w:color="auto"/>
               <w:left w:val="nil"/>
@@ -1530,7 +1593,6 @@
                 <w:lang w:eastAsia="it-IT"/>
               </w:rPr>
             </w:pPr>
-            <w:proofErr w:type="gramStart"/>
             <w:r>
               <w:rPr>
                 <w:rFonts w:ascii="Calibri" w:eastAsia="Times New Roman" w:hAnsi="Calibri" w:cs="Times New Roman"/>
@@ -1539,30 +1601,7 @@
                 <w:color w:val="000000"/>
                 <w:lang w:eastAsia="it-IT"/>
               </w:rPr>
-              <w:t xml:space="preserve">Eccedenza  </w:t>
-            </w:r>
-            <w:proofErr w:type="spellStart"/>
-            <w:r>
-              <w:rPr>
-                <w:rFonts w:ascii="Calibri" w:eastAsia="Times New Roman" w:hAnsi="Calibri" w:cs="Times New Roman"/>
-                <w:b/>
-                <w:bCs/>
-                <w:color w:val="000000"/>
-                <w:lang w:eastAsia="it-IT"/>
-              </w:rPr>
-              <w:t>abutuale</w:t>
-            </w:r>
-            <w:proofErr w:type="spellEnd"/>
-            <w:proofErr w:type="gramEnd"/>
-            <w:r>
-              <w:rPr>
-                <w:rFonts w:ascii="Calibri" w:eastAsia="Times New Roman" w:hAnsi="Calibri" w:cs="Times New Roman"/>
-                <w:b/>
-                <w:bCs/>
-                <w:color w:val="000000"/>
-                <w:lang w:eastAsia="it-IT"/>
-              </w:rPr>
-              <w:t xml:space="preserve"> a pasto</w:t>
+              <w:t>Eccedenza  abutuale a pasto</w:t>
             </w:r>
           </w:p>
         </w:tc>
@@ -1592,7 +1631,6 @@
                 <w:lang w:eastAsia="it-IT"/>
               </w:rPr>
             </w:pPr>
-            <w:proofErr w:type="spellStart"/>
             <w:r>
               <w:rPr>
                 <w:rFonts w:ascii="Calibri" w:eastAsia="Times New Roman" w:hAnsi="Calibri" w:cs="Times New Roman"/>
@@ -1601,18 +1639,7 @@
                 <w:color w:val="000000"/>
                 <w:lang w:eastAsia="it-IT"/>
               </w:rPr>
-              <w:t>Binge</w:t>
-            </w:r>
-            <w:proofErr w:type="spellEnd"/>
-            <w:r>
-              <w:rPr>
-                <w:rFonts w:ascii="Calibri" w:eastAsia="Times New Roman" w:hAnsi="Calibri" w:cs="Times New Roman"/>
-                <w:b/>
-                <w:bCs/>
-                <w:color w:val="000000"/>
-                <w:lang w:eastAsia="it-IT"/>
-              </w:rPr>
-              <w:t xml:space="preserve"> drinking</w:t>
+              <w:t>Binge drinking</w:t>
             </w:r>
           </w:p>
         </w:tc>
@@ -1701,7 +1728,7 @@
         </w:tc>
         <w:tc>
           <w:tcPr>
-            <w:tcW w:w="1984" w:type="dxa"/>
+            <w:tcW w:w="1838" w:type="dxa"/>
             <w:tcBorders>
               <w:top w:val="nil"/>
               <w:left w:val="nil"/>
@@ -1781,7 +1808,7 @@
         </w:tc>
         <w:tc>
           <w:tcPr>
-            <w:tcW w:w="1560" w:type="dxa"/>
+            <w:tcW w:w="1706" w:type="dxa"/>
             <w:tcBorders>
               <w:top w:val="nil"/>
               <w:left w:val="nil"/>
@@ -1946,7 +1973,7 @@
         </w:tc>
         <w:tc>
           <w:tcPr>
-            <w:tcW w:w="1984" w:type="dxa"/>
+            <w:tcW w:w="1838" w:type="dxa"/>
             <w:tcBorders>
               <w:top w:val="nil"/>
               <w:left w:val="nil"/>
@@ -2026,7 +2053,7 @@
         </w:tc>
         <w:tc>
           <w:tcPr>
-            <w:tcW w:w="1560" w:type="dxa"/>
+            <w:tcW w:w="1706" w:type="dxa"/>
             <w:tcBorders>
               <w:top w:val="nil"/>
               <w:left w:val="nil"/>
@@ -2191,7 +2218,7 @@
         </w:tc>
         <w:tc>
           <w:tcPr>
-            <w:tcW w:w="1984" w:type="dxa"/>
+            <w:tcW w:w="1838" w:type="dxa"/>
             <w:tcBorders>
               <w:top w:val="nil"/>
               <w:left w:val="nil"/>
@@ -2271,7 +2298,7 @@
         </w:tc>
         <w:tc>
           <w:tcPr>
-            <w:tcW w:w="1560" w:type="dxa"/>
+            <w:tcW w:w="1706" w:type="dxa"/>
             <w:tcBorders>
               <w:top w:val="nil"/>
               <w:left w:val="nil"/>
@@ -2436,7 +2463,7 @@
         </w:tc>
         <w:tc>
           <w:tcPr>
-            <w:tcW w:w="1984" w:type="dxa"/>
+            <w:tcW w:w="1838" w:type="dxa"/>
             <w:tcBorders>
               <w:top w:val="nil"/>
               <w:left w:val="nil"/>
@@ -2516,7 +2543,7 @@
         </w:tc>
         <w:tc>
           <w:tcPr>
-            <w:tcW w:w="1560" w:type="dxa"/>
+            <w:tcW w:w="1706" w:type="dxa"/>
             <w:tcBorders>
               <w:top w:val="nil"/>
               <w:left w:val="nil"/>
@@ -2681,7 +2708,7 @@
         </w:tc>
         <w:tc>
           <w:tcPr>
-            <w:tcW w:w="1984" w:type="dxa"/>
+            <w:tcW w:w="1838" w:type="dxa"/>
             <w:tcBorders>
               <w:top w:val="nil"/>
               <w:left w:val="nil"/>
@@ -2769,7 +2796,7 @@
         </w:tc>
         <w:tc>
           <w:tcPr>
-            <w:tcW w:w="1560" w:type="dxa"/>
+            <w:tcW w:w="1706" w:type="dxa"/>
             <w:tcBorders>
               <w:top w:val="nil"/>
               <w:left w:val="nil"/>
@@ -2942,7 +2969,7 @@
         </w:tc>
         <w:tc>
           <w:tcPr>
-            <w:tcW w:w="1984" w:type="dxa"/>
+            <w:tcW w:w="1838" w:type="dxa"/>
             <w:tcBorders>
               <w:top w:val="nil"/>
               <w:left w:val="nil"/>
@@ -3030,7 +3057,7 @@
         </w:tc>
         <w:tc>
           <w:tcPr>
-            <w:tcW w:w="1560" w:type="dxa"/>
+            <w:tcW w:w="1706" w:type="dxa"/>
             <w:tcBorders>
               <w:top w:val="nil"/>
               <w:left w:val="nil"/>
@@ -3203,7 +3230,7 @@
         </w:tc>
         <w:tc>
           <w:tcPr>
-            <w:tcW w:w="1984" w:type="dxa"/>
+            <w:tcW w:w="1838" w:type="dxa"/>
             <w:tcBorders>
               <w:top w:val="nil"/>
               <w:left w:val="nil"/>
@@ -3283,7 +3310,7 @@
         </w:tc>
         <w:tc>
           <w:tcPr>
-            <w:tcW w:w="1560" w:type="dxa"/>
+            <w:tcW w:w="1706" w:type="dxa"/>
             <w:tcBorders>
               <w:top w:val="nil"/>
               <w:left w:val="nil"/>
@@ -3448,7 +3475,7 @@
         </w:tc>
         <w:tc>
           <w:tcPr>
-            <w:tcW w:w="1984" w:type="dxa"/>
+            <w:tcW w:w="1838" w:type="dxa"/>
             <w:tcBorders>
               <w:top w:val="nil"/>
               <w:left w:val="nil"/>
@@ -3528,7 +3555,7 @@
         </w:tc>
         <w:tc>
           <w:tcPr>
-            <w:tcW w:w="1560" w:type="dxa"/>
+            <w:tcW w:w="1706" w:type="dxa"/>
             <w:tcBorders>
               <w:top w:val="nil"/>
               <w:left w:val="nil"/>
@@ -3693,7 +3720,7 @@
         </w:tc>
         <w:tc>
           <w:tcPr>
-            <w:tcW w:w="1984" w:type="dxa"/>
+            <w:tcW w:w="1838" w:type="dxa"/>
             <w:tcBorders>
               <w:top w:val="nil"/>
               <w:left w:val="nil"/>
@@ -3773,7 +3800,7 @@
         </w:tc>
         <w:tc>
           <w:tcPr>
-            <w:tcW w:w="1560" w:type="dxa"/>
+            <w:tcW w:w="1706" w:type="dxa"/>
             <w:tcBorders>
               <w:top w:val="nil"/>
               <w:left w:val="nil"/>
@@ -3938,7 +3965,7 @@
         </w:tc>
         <w:tc>
           <w:tcPr>
-            <w:tcW w:w="1984" w:type="dxa"/>
+            <w:tcW w:w="1838" w:type="dxa"/>
             <w:tcBorders>
               <w:top w:val="nil"/>
               <w:left w:val="nil"/>
@@ -4018,7 +4045,7 @@
         </w:tc>
         <w:tc>
           <w:tcPr>
-            <w:tcW w:w="1560" w:type="dxa"/>
+            <w:tcW w:w="1706" w:type="dxa"/>
             <w:tcBorders>
               <w:top w:val="nil"/>
               <w:left w:val="nil"/>
@@ -4183,7 +4210,7 @@
         </w:tc>
         <w:tc>
           <w:tcPr>
-            <w:tcW w:w="1984" w:type="dxa"/>
+            <w:tcW w:w="1838" w:type="dxa"/>
             <w:tcBorders>
               <w:top w:val="nil"/>
               <w:left w:val="nil"/>
@@ -4263,7 +4290,7 @@
         </w:tc>
         <w:tc>
           <w:tcPr>
-            <w:tcW w:w="1560" w:type="dxa"/>
+            <w:tcW w:w="1706" w:type="dxa"/>
             <w:tcBorders>
               <w:top w:val="nil"/>
               <w:left w:val="nil"/>
@@ -4428,7 +4455,7 @@
         </w:tc>
         <w:tc>
           <w:tcPr>
-            <w:tcW w:w="1984" w:type="dxa"/>
+            <w:tcW w:w="1838" w:type="dxa"/>
             <w:tcBorders>
               <w:top w:val="nil"/>
               <w:left w:val="nil"/>
@@ -4508,7 +4535,7 @@
         </w:tc>
         <w:tc>
           <w:tcPr>
-            <w:tcW w:w="1560" w:type="dxa"/>
+            <w:tcW w:w="1706" w:type="dxa"/>
             <w:tcBorders>
               <w:top w:val="nil"/>
               <w:left w:val="nil"/>
@@ -4673,7 +4700,7 @@
         </w:tc>
         <w:tc>
           <w:tcPr>
-            <w:tcW w:w="1984" w:type="dxa"/>
+            <w:tcW w:w="1838" w:type="dxa"/>
             <w:tcBorders>
               <w:top w:val="nil"/>
               <w:left w:val="nil"/>
@@ -4753,7 +4780,7 @@
         </w:tc>
         <w:tc>
           <w:tcPr>
-            <w:tcW w:w="1560" w:type="dxa"/>
+            <w:tcW w:w="1706" w:type="dxa"/>
             <w:tcBorders>
               <w:top w:val="nil"/>
               <w:left w:val="nil"/>
@@ -4918,7 +4945,7 @@
         </w:tc>
         <w:tc>
           <w:tcPr>
-            <w:tcW w:w="1984" w:type="dxa"/>
+            <w:tcW w:w="1838" w:type="dxa"/>
             <w:tcBorders>
               <w:top w:val="nil"/>
               <w:left w:val="nil"/>
@@ -4998,7 +5025,7 @@
         </w:tc>
         <w:tc>
           <w:tcPr>
-            <w:tcW w:w="1560" w:type="dxa"/>
+            <w:tcW w:w="1706" w:type="dxa"/>
             <w:tcBorders>
               <w:top w:val="nil"/>
               <w:left w:val="nil"/>
@@ -5163,7 +5190,7 @@
         </w:tc>
         <w:tc>
           <w:tcPr>
-            <w:tcW w:w="1984" w:type="dxa"/>
+            <w:tcW w:w="1838" w:type="dxa"/>
             <w:tcBorders>
               <w:top w:val="nil"/>
               <w:left w:val="nil"/>
@@ -5243,7 +5270,7 @@
         </w:tc>
         <w:tc>
           <w:tcPr>
-            <w:tcW w:w="1560" w:type="dxa"/>
+            <w:tcW w:w="1706" w:type="dxa"/>
             <w:tcBorders>
               <w:top w:val="nil"/>
               <w:left w:val="nil"/>
@@ -5408,7 +5435,7 @@
         </w:tc>
         <w:tc>
           <w:tcPr>
-            <w:tcW w:w="1984" w:type="dxa"/>
+            <w:tcW w:w="1838" w:type="dxa"/>
             <w:tcBorders>
               <w:top w:val="nil"/>
               <w:left w:val="nil"/>
@@ -5488,7 +5515,7 @@
         </w:tc>
         <w:tc>
           <w:tcPr>
-            <w:tcW w:w="1560" w:type="dxa"/>
+            <w:tcW w:w="1706" w:type="dxa"/>
             <w:tcBorders>
               <w:top w:val="nil"/>
               <w:left w:val="nil"/>
@@ -5653,7 +5680,7 @@
         </w:tc>
         <w:tc>
           <w:tcPr>
-            <w:tcW w:w="1984" w:type="dxa"/>
+            <w:tcW w:w="1838" w:type="dxa"/>
             <w:tcBorders>
               <w:top w:val="nil"/>
               <w:left w:val="nil"/>
@@ -5733,7 +5760,7 @@
         </w:tc>
         <w:tc>
           <w:tcPr>
-            <w:tcW w:w="1560" w:type="dxa"/>
+            <w:tcW w:w="1706" w:type="dxa"/>
             <w:tcBorders>
               <w:top w:val="nil"/>
               <w:left w:val="nil"/>
@@ -5898,7 +5925,7 @@
         </w:tc>
         <w:tc>
           <w:tcPr>
-            <w:tcW w:w="1984" w:type="dxa"/>
+            <w:tcW w:w="1838" w:type="dxa"/>
             <w:tcBorders>
               <w:top w:val="nil"/>
               <w:left w:val="nil"/>
@@ -5978,7 +6005,7 @@
         </w:tc>
         <w:tc>
           <w:tcPr>
-            <w:tcW w:w="1560" w:type="dxa"/>
+            <w:tcW w:w="1706" w:type="dxa"/>
             <w:tcBorders>
               <w:top w:val="nil"/>
               <w:left w:val="nil"/>
@@ -6143,7 +6170,7 @@
         </w:tc>
         <w:tc>
           <w:tcPr>
-            <w:tcW w:w="1984" w:type="dxa"/>
+            <w:tcW w:w="1838" w:type="dxa"/>
             <w:tcBorders>
               <w:top w:val="nil"/>
               <w:left w:val="nil"/>
@@ -6223,7 +6250,7 @@
         </w:tc>
         <w:tc>
           <w:tcPr>
-            <w:tcW w:w="1560" w:type="dxa"/>
+            <w:tcW w:w="1706" w:type="dxa"/>
             <w:tcBorders>
               <w:top w:val="nil"/>
               <w:left w:val="nil"/>
@@ -6388,7 +6415,7 @@
         </w:tc>
         <w:tc>
           <w:tcPr>
-            <w:tcW w:w="1984" w:type="dxa"/>
+            <w:tcW w:w="1838" w:type="dxa"/>
             <w:tcBorders>
               <w:top w:val="nil"/>
               <w:left w:val="nil"/>
@@ -6468,7 +6495,7 @@
         </w:tc>
         <w:tc>
           <w:tcPr>
-            <w:tcW w:w="1560" w:type="dxa"/>
+            <w:tcW w:w="1706" w:type="dxa"/>
             <w:tcBorders>
               <w:top w:val="nil"/>
               <w:left w:val="nil"/>
@@ -6633,7 +6660,7 @@
         </w:tc>
         <w:tc>
           <w:tcPr>
-            <w:tcW w:w="1984" w:type="dxa"/>
+            <w:tcW w:w="1838" w:type="dxa"/>
             <w:tcBorders>
               <w:top w:val="nil"/>
               <w:left w:val="nil"/>
@@ -6713,7 +6740,7 @@
         </w:tc>
         <w:tc>
           <w:tcPr>
-            <w:tcW w:w="1560" w:type="dxa"/>
+            <w:tcW w:w="1706" w:type="dxa"/>
             <w:tcBorders>
               <w:top w:val="nil"/>
               <w:left w:val="nil"/>
@@ -6800,7 +6827,7 @@
       <w:pPr>
         <w:pStyle w:val="Titolo2"/>
       </w:pPr>
-      <w:bookmarkStart w:id="2" w:name="_Toc53675427"/>
+      <w:bookmarkStart w:id="2" w:name="_Toc53732396"/>
       <w:r>
         <w:t>Dataset Utilizzato ai fini dell’indagine</w:t>
       </w:r>
@@ -6808,55 +6835,39 @@
     </w:p>
     <w:p/>
     <w:p/>
+    <w:p/>
     <w:p>
       <w:pPr>
         <w:pStyle w:val="Titolo1"/>
       </w:pPr>
-      <w:bookmarkStart w:id="3" w:name="_Toc53675428"/>
-      <w:proofErr w:type="gramStart"/>
+      <w:bookmarkStart w:id="3" w:name="_Toc53732397"/>
       <w:r>
         <w:lastRenderedPageBreak/>
         <w:t xml:space="preserve">Analisi  </w:t>
       </w:r>
-      <w:proofErr w:type="spellStart"/>
+      <w:r>
+        <w:t xml:space="preserve">Univariata </w:t>
+      </w:r>
+      <w:r>
+        <w:t>– Colonna Binge – Drinking dataset Excel</w:t>
+      </w:r>
+      <w:bookmarkEnd w:id="3"/>
+      <w:r>
+        <w:t xml:space="preserve"> </w:t>
+      </w:r>
+    </w:p>
+    <w:p/>
+    <w:p>
+      <w:pPr>
+        <w:pStyle w:val="Titolo2"/>
+      </w:pPr>
+      <w:bookmarkStart w:id="4" w:name="_Toc53732398"/>
+      <w:r>
+        <w:t xml:space="preserve">Passo 1 – Analisi </w:t>
+      </w:r>
       <w:r>
         <w:t>Univariata</w:t>
       </w:r>
-      <w:proofErr w:type="spellEnd"/>
-      <w:proofErr w:type="gramEnd"/>
-      <w:r>
-        <w:t xml:space="preserve"> </w:t>
-      </w:r>
-      <w:r>
-        <w:t xml:space="preserve">– Colonna </w:t>
-      </w:r>
-      <w:proofErr w:type="spellStart"/>
-      <w:r>
-        <w:t>Binge</w:t>
-      </w:r>
-      <w:proofErr w:type="spellEnd"/>
-      <w:r>
-        <w:t xml:space="preserve"> – Drinking dataset Excel</w:t>
-      </w:r>
-      <w:bookmarkEnd w:id="3"/>
-      <w:r>
-        <w:t xml:space="preserve"> </w:t>
-      </w:r>
-    </w:p>
-    <w:p/>
-    <w:p>
-      <w:pPr>
-        <w:pStyle w:val="Titolo2"/>
-      </w:pPr>
-      <w:bookmarkStart w:id="4" w:name="_Toc53675429"/>
-      <w:r>
-        <w:t xml:space="preserve">Passo 1 – Analisi </w:t>
-      </w:r>
-      <w:proofErr w:type="spellStart"/>
-      <w:r>
-        <w:t>Univariata</w:t>
-      </w:r>
-      <w:proofErr w:type="spellEnd"/>
       <w:r>
         <w:t xml:space="preserve"> – </w:t>
       </w:r>
@@ -6951,7 +6962,6 @@
                 <w:lang w:eastAsia="it-IT"/>
               </w:rPr>
             </w:pPr>
-            <w:proofErr w:type="spellStart"/>
             <w:r>
               <w:rPr>
                 <w:rFonts w:ascii="Calibri" w:eastAsia="Times New Roman" w:hAnsi="Calibri" w:cs="Times New Roman"/>
@@ -6960,18 +6970,7 @@
                 <w:color w:val="000000"/>
                 <w:lang w:eastAsia="it-IT"/>
               </w:rPr>
-              <w:t>Binge</w:t>
-            </w:r>
-            <w:proofErr w:type="spellEnd"/>
-            <w:r>
-              <w:rPr>
-                <w:rFonts w:ascii="Calibri" w:eastAsia="Times New Roman" w:hAnsi="Calibri" w:cs="Times New Roman"/>
-                <w:b/>
-                <w:bCs/>
-                <w:color w:val="000000"/>
-                <w:lang w:eastAsia="it-IT"/>
-              </w:rPr>
-              <w:t xml:space="preserve"> drinking</w:t>
+              <w:t>Binge drinking</w:t>
             </w:r>
           </w:p>
         </w:tc>
@@ -8920,15 +8919,7 @@
     </w:tbl>
     <w:p>
       <w:r>
-        <w:t xml:space="preserve">Dall’analisi del diagramma di Pareto realizzato con il dataset riportato (variabile </w:t>
-      </w:r>
-      <w:proofErr w:type="spellStart"/>
-      <w:r>
-        <w:t>Binge_Drinking</w:t>
-      </w:r>
-      <w:proofErr w:type="spellEnd"/>
-      <w:r>
-        <w:t xml:space="preserve"> – per valori in termini relativi (ogni valore è stato diviso per la somma totale dei valori in tabella)) si evince che come il tasso alcolemico di pericolosità massima</w:t>
+        <w:t>Dall’analisi del diagramma di Pareto realizzato con il dataset riportato (variabile Binge_Drinking – per valori in termini relativi (ogni valore è stato diviso per la somma totale dei valori in tabella)) si evince che come il tasso alcolemico di pericolosità massima</w:t>
       </w:r>
     </w:p>
     <w:p>
@@ -8946,15 +8937,7 @@
     <w:p/>
     <w:p>
       <w:r>
-        <w:t xml:space="preserve">la maggior affluenza di dati in termini relativi è visibile in </w:t>
-      </w:r>
-      <w:proofErr w:type="gramStart"/>
-      <w:r>
-        <w:t>5</w:t>
-      </w:r>
-      <w:proofErr w:type="gramEnd"/>
-      <w:r>
-        <w:t xml:space="preserve"> regioni di maggior rilievo</w:t>
+        <w:t>la maggior affluenza di dati in termini relativi è visibile in 5 regioni di maggior rilievo</w:t>
       </w:r>
     </w:p>
     <w:p>
@@ -8969,15 +8952,7 @@
     </w:p>
     <w:p>
       <w:r>
-        <w:t xml:space="preserve"> - </w:t>
-      </w:r>
-      <w:proofErr w:type="gramStart"/>
-      <w:r>
-        <w:t>Emilia Romagna</w:t>
-      </w:r>
-      <w:proofErr w:type="gramEnd"/>
-      <w:r>
-        <w:t xml:space="preserve"> / Piemonte e Lazio dati molto simili </w:t>
+        <w:t xml:space="preserve"> - Emilia Romagna / Piemonte e Lazio dati molto simili </w:t>
       </w:r>
     </w:p>
     <w:p/>
@@ -8989,30 +8964,17 @@
       <w:pPr>
         <w:pStyle w:val="Titolo2"/>
       </w:pPr>
-      <w:bookmarkStart w:id="5" w:name="_Toc53675430"/>
+      <w:bookmarkStart w:id="5" w:name="_Toc53732399"/>
       <w:r>
         <w:lastRenderedPageBreak/>
         <w:t>Passo 2 – Analis</w:t>
       </w:r>
       <w:r>
-        <w:t xml:space="preserve">i </w:t>
-      </w:r>
-      <w:proofErr w:type="spellStart"/>
-      <w:r>
-        <w:t>univ</w:t>
-      </w:r>
-      <w:r>
-        <w:t>ariata</w:t>
-      </w:r>
-      <w:proofErr w:type="spellEnd"/>
-      <w:r>
-        <w:t xml:space="preserve"> – </w:t>
-      </w:r>
-      <w:proofErr w:type="spellStart"/>
-      <w:r>
-        <w:t>Instogramma</w:t>
-      </w:r>
-      <w:proofErr w:type="spellEnd"/>
+        <w:t>i univ</w:t>
+      </w:r>
+      <w:r>
+        <w:t>ariata – Instogramma</w:t>
+      </w:r>
       <w:r>
         <w:t xml:space="preserve"> – Box Plot ad intaglio</w:t>
       </w:r>
@@ -9024,15 +8986,7 @@
         <w:t>Dal dataset precedente è stato realizzato poi un istogramma in frequenze assolute, (</w:t>
       </w:r>
       <w:r>
-        <w:t xml:space="preserve">ogni classe considera un intervallo di </w:t>
-      </w:r>
-      <w:proofErr w:type="gramStart"/>
-      <w:r>
-        <w:t>100</w:t>
-      </w:r>
-      <w:proofErr w:type="gramEnd"/>
-      <w:r>
-        <w:t xml:space="preserve"> unità).</w:t>
+        <w:t>ogni classe considera un intervallo di 100 unità).</w:t>
       </w:r>
     </w:p>
     <w:p>
@@ -9140,15 +9094,7 @@
     </w:p>
     <w:p>
       <w:r>
-        <w:t xml:space="preserve">Parametri estratti dall’istogramma (classi, </w:t>
-      </w:r>
-      <w:proofErr w:type="spellStart"/>
-      <w:r>
-        <w:t>Counts</w:t>
-      </w:r>
-      <w:proofErr w:type="spellEnd"/>
-      <w:r>
-        <w:t xml:space="preserve"> – frequenze assolute, densità e valore medio di ogni classe)</w:t>
+        <w:t>Parametri estratti dall’istogramma (classi, Counts – frequenze assolute, densità e valore medio di ogni classe)</w:t>
       </w:r>
     </w:p>
     <w:p>
@@ -9195,15 +9141,7 @@
     </w:p>
     <w:p>
       <w:r>
-        <w:t xml:space="preserve">Frequenze relative delle </w:t>
-      </w:r>
-      <w:proofErr w:type="gramStart"/>
-      <w:r>
-        <w:t>8</w:t>
-      </w:r>
-      <w:proofErr w:type="gramEnd"/>
-      <w:r>
-        <w:t xml:space="preserve"> classi calcolate in base alla densità di ogni classe nell’istogramma.</w:t>
+        <w:t>Frequenze relative delle 8 classi calcolate in base alla densità di ogni classe nell’istogramma.</w:t>
       </w:r>
     </w:p>
     <w:p/>
@@ -9333,29 +9271,8 @@
       <w:pPr>
         <w:jc w:val="both"/>
       </w:pPr>
-      <w:proofErr w:type="spellStart"/>
-      <w:r>
-        <w:t>Cio</w:t>
-      </w:r>
-      <w:proofErr w:type="spellEnd"/>
-      <w:r>
-        <w:t xml:space="preserve"> è riscontrabile anche matematicamente considerando </w:t>
-      </w:r>
-      <w:proofErr w:type="spellStart"/>
-      <w:r>
-        <w:t>da prima</w:t>
-      </w:r>
-      <w:proofErr w:type="spellEnd"/>
-      <w:r>
-        <w:t xml:space="preserve"> una prima analisi dei quartili riportati dal diagramma di </w:t>
-      </w:r>
-      <w:proofErr w:type="spellStart"/>
-      <w:r>
-        <w:t>pareto</w:t>
-      </w:r>
-      <w:proofErr w:type="spellEnd"/>
-      <w:r>
-        <w:t>.</w:t>
+      <w:r>
+        <w:t>Cio è riscontrabile anche matematicamente considerando da prima una prima analisi dei quartili riportati dal diagramma di pareto.</w:t>
       </w:r>
       <w:r>
         <w:rPr>
@@ -9548,114 +9465,101 @@
         <w:rPr>
           <w:rStyle w:val="fontstyle41"/>
         </w:rPr>
-        <w:t xml:space="preserve">) </w:t>
-      </w:r>
-      <w:proofErr w:type="gramStart"/>
+        <w:t>) =  7</w:t>
+      </w:r>
       <w:r>
         <w:rPr>
           <w:rStyle w:val="fontstyle41"/>
         </w:rPr>
-        <w:t>=  7</w:t>
+        <w:t>3</w:t>
       </w:r>
       <w:r>
         <w:rPr>
           <w:rStyle w:val="fontstyle41"/>
         </w:rPr>
+        <w:t xml:space="preserve"> – 1.5 (22</w:t>
+      </w:r>
+      <w:r>
+        <w:rPr>
+          <w:rStyle w:val="fontstyle41"/>
+        </w:rPr>
         <w:t>3</w:t>
       </w:r>
-      <w:proofErr w:type="gramEnd"/>
       <w:r>
         <w:rPr>
           <w:rStyle w:val="fontstyle41"/>
         </w:rPr>
-        <w:t xml:space="preserve"> – 1.5 (22</w:t>
+        <w:t xml:space="preserve"> – 7</w:t>
       </w:r>
       <w:r>
         <w:rPr>
           <w:rStyle w:val="fontstyle41"/>
         </w:rPr>
+        <w:t>3)</w:t>
+      </w:r>
+      <w:r>
+        <w:rPr>
+          <w:rStyle w:val="fontstyle41"/>
+        </w:rPr>
+        <w:t xml:space="preserve"> = -</w:t>
+      </w:r>
+      <w:r>
+        <w:rPr>
+          <w:rStyle w:val="fontstyle41"/>
+        </w:rPr>
+        <w:t>152</w:t>
+      </w:r>
+    </w:p>
+    <w:p>
+      <w:pPr>
+        <w:jc w:val="both"/>
+      </w:pPr>
+    </w:p>
+    <w:p>
+      <w:pPr>
+        <w:jc w:val="both"/>
+      </w:pPr>
+      <w:r>
+        <w:t>Quindi esattamente 0 (</w:t>
+      </w:r>
+      <w:r>
+        <w:t>primo valore superiore</w:t>
+      </w:r>
+      <w:r>
+        <w:t xml:space="preserve"> al risultato del calcolo) //Non esistono dati anomali, nell’estremo inferiore del campione in analisi.</w:t>
+      </w:r>
+    </w:p>
+    <w:p>
+      <w:pPr>
+        <w:jc w:val="both"/>
+      </w:pPr>
+    </w:p>
+    <w:p>
+      <w:pPr>
+        <w:jc w:val="both"/>
+      </w:pPr>
+      <w:r>
+        <w:t xml:space="preserve">Mentre per il baffo superiore: </w:t>
+      </w:r>
+    </w:p>
+    <w:p>
+      <w:pPr>
+        <w:jc w:val="both"/>
+      </w:pPr>
+      <w:r>
+        <w:t>Q3 + (1.5 * (Q3 – Q1)) = 22</w:t>
+      </w:r>
+      <w:r>
         <w:t>3</w:t>
       </w:r>
       <w:r>
-        <w:rPr>
-          <w:rStyle w:val="fontstyle41"/>
-        </w:rPr>
-        <w:t xml:space="preserve"> – 7</w:t>
-      </w:r>
-      <w:r>
-        <w:rPr>
-          <w:rStyle w:val="fontstyle41"/>
-        </w:rPr>
-        <w:t>3)</w:t>
-      </w:r>
-      <w:r>
-        <w:rPr>
-          <w:rStyle w:val="fontstyle41"/>
-        </w:rPr>
-        <w:t xml:space="preserve"> = -</w:t>
-      </w:r>
-      <w:r>
-        <w:rPr>
-          <w:rStyle w:val="fontstyle41"/>
-        </w:rPr>
-        <w:t>152</w:t>
-      </w:r>
-    </w:p>
-    <w:p>
-      <w:pPr>
-        <w:jc w:val="both"/>
-      </w:pPr>
-    </w:p>
-    <w:p>
-      <w:pPr>
-        <w:jc w:val="both"/>
-      </w:pPr>
-      <w:r>
-        <w:t>Quindi esattamente 0 (</w:t>
-      </w:r>
-      <w:r>
-        <w:t>primo valore superiore</w:t>
-      </w:r>
-      <w:r>
-        <w:t xml:space="preserve"> al risultato del calcolo) //Non esistono dati anomali, nell’estremo inferiore del campione in analisi.</w:t>
-      </w:r>
-    </w:p>
-    <w:p>
-      <w:pPr>
-        <w:jc w:val="both"/>
-      </w:pPr>
-    </w:p>
-    <w:p>
-      <w:pPr>
-        <w:jc w:val="both"/>
-      </w:pPr>
-      <w:r>
-        <w:t xml:space="preserve">Mentre per il baffo superiore: </w:t>
-      </w:r>
-    </w:p>
-    <w:p>
-      <w:pPr>
-        <w:jc w:val="both"/>
-      </w:pPr>
-      <w:r>
-        <w:t>Q3 + (1.5 * (Q3 – Q1)) = 22</w:t>
-      </w:r>
-      <w:r>
-        <w:t>3</w:t>
-      </w:r>
-      <w:r>
         <w:t xml:space="preserve"> + 1.5(2</w:t>
       </w:r>
       <w:r>
         <w:t>23 - 73</w:t>
       </w:r>
-      <w:proofErr w:type="gramStart"/>
-      <w:r>
-        <w:t>)  =</w:t>
-      </w:r>
-      <w:proofErr w:type="gramEnd"/>
-      <w:r>
-        <w:t xml:space="preserve"> </w:t>
+      <w:r>
+        <w:t xml:space="preserve">)  = </w:t>
       </w:r>
       <w:r>
         <w:t>448</w:t>
@@ -9787,7 +9691,7 @@
       <w:pPr>
         <w:pStyle w:val="Titolo2"/>
       </w:pPr>
-      <w:bookmarkStart w:id="6" w:name="_Toc53675431"/>
+      <w:bookmarkStart w:id="6" w:name="_Toc53732400"/>
       <w:r>
         <w:t>Passo 3 – Indici di centralità rispetto al campione</w:t>
       </w:r>
@@ -10448,32 +10352,9 @@
     </w:p>
     <w:p>
       <w:pPr>
-        <w:jc w:val="center"/>
-      </w:pPr>
-    </w:p>
-    <w:p>
-      <w:pPr>
-        <w:jc w:val="center"/>
-      </w:pPr>
-    </w:p>
-    <w:p>
-      <w:pPr>
-        <w:jc w:val="center"/>
-      </w:pPr>
-    </w:p>
-    <w:p>
-      <w:pPr>
-        <w:jc w:val="center"/>
-      </w:pPr>
-    </w:p>
-    <w:p>
-      <w:pPr>
-        <w:jc w:val="center"/>
-      </w:pPr>
-    </w:p>
-    <w:p>
-      <w:r>
-        <w:lastRenderedPageBreak/>
+        <w:jc w:val="both"/>
+      </w:pPr>
+      <w:r>
         <w:t xml:space="preserve">Considerando nuovamente la divisone in classi dell’istogramma precedentemente realizzato </w:t>
       </w:r>
     </w:p>
@@ -10542,6 +10423,7 @@
         <w:rPr>
           <w:noProof/>
         </w:rPr>
+        <w:lastRenderedPageBreak/>
         <w:drawing>
           <wp:anchor distT="0" distB="0" distL="114300" distR="114300" simplePos="0" relativeHeight="251683840" behindDoc="0" locked="0" layoutInCell="1" allowOverlap="1" wp14:anchorId="28BBE7FD" wp14:editId="6761CA33">
             <wp:simplePos x="0" y="0"/>
@@ -10842,7 +10724,6 @@
         </w:tabs>
       </w:pPr>
       <w:r>
-        <w:lastRenderedPageBreak/>
         <w:t>Considerando nuovamente il campione diviso in classi, allo stesso modo dell’istogramma,</w:t>
       </w:r>
     </w:p>
@@ -10913,6 +10794,7 @@
         <w:rPr>
           <w:noProof/>
         </w:rPr>
+        <w:lastRenderedPageBreak/>
         <w:drawing>
           <wp:inline distT="0" distB="0" distL="0" distR="0" wp14:anchorId="6D6A4723" wp14:editId="5209DED2">
             <wp:extent cx="6120130" cy="405130"/>
@@ -10979,9 +10861,38 @@
     </w:p>
     <w:p>
       <w:pPr>
+        <w:tabs>
+          <w:tab w:val="left" w:pos="5832"/>
+        </w:tabs>
+      </w:pPr>
+    </w:p>
+    <w:p>
+      <w:pPr>
+        <w:tabs>
+          <w:tab w:val="left" w:pos="5832"/>
+        </w:tabs>
+      </w:pPr>
+    </w:p>
+    <w:p>
+      <w:pPr>
+        <w:tabs>
+          <w:tab w:val="left" w:pos="5832"/>
+        </w:tabs>
+      </w:pPr>
+    </w:p>
+    <w:p>
+      <w:pPr>
+        <w:tabs>
+          <w:tab w:val="left" w:pos="5832"/>
+        </w:tabs>
+      </w:pPr>
+    </w:p>
+    <w:p>
+      <w:pPr>
         <w:pStyle w:val="Titolo2"/>
       </w:pPr>
-      <w:bookmarkStart w:id="7" w:name="_Hlk53684027"/>
+      <w:bookmarkStart w:id="7" w:name="_Toc53732401"/>
+      <w:bookmarkStart w:id="8" w:name="_Hlk53684027"/>
       <w:r>
         <w:rPr>
           <w:noProof/>
@@ -11054,6 +10965,7 @@
       <w:r>
         <w:t>Passo 4 – Indici di dispersione rispetto alla media campionaria</w:t>
       </w:r>
+      <w:bookmarkEnd w:id="7"/>
     </w:p>
     <w:p>
       <w:pPr>
@@ -11136,15 +11048,7 @@
         </w:drawing>
       </w:r>
       <w:r>
-        <w:t xml:space="preserve">Se si considera il </w:t>
-      </w:r>
-      <w:proofErr w:type="spellStart"/>
-      <w:r>
-        <w:t>boxplot</w:t>
-      </w:r>
-      <w:proofErr w:type="spellEnd"/>
-      <w:r>
-        <w:t xml:space="preserve"> precedentemente realizzato, si nota che effettivamente ha senso per il campione analizzato, considerare anche gl’indici di dispersione. In quanto si nota facilmente che alcuni dati del campione si distaccano di molto dalla mediana, ma anche dal precedente valore di media campionaria precedentemente calcolato.</w:t>
+        <w:t>Se si considera il boxplot precedentemente realizzato, si nota che effettivamente ha senso per il campione analizzato, considerare anche gl’indici di dispersione. In quanto si nota facilmente che alcuni dati del campione si distaccano di molto dalla mediana, ma anche dal precedente valore di media campionaria precedentemente calcolato.</w:t>
       </w:r>
     </w:p>
     <w:p>
@@ -11163,15 +11067,7 @@
         <w:jc w:val="both"/>
       </w:pPr>
       <w:r>
-        <w:t xml:space="preserve">Osservando attentamente il </w:t>
-      </w:r>
-      <w:proofErr w:type="spellStart"/>
-      <w:r>
-        <w:t>summary</w:t>
-      </w:r>
-      <w:proofErr w:type="spellEnd"/>
-      <w:r>
-        <w:t xml:space="preserve"> del campione analizzato, tale sospetto acquista ancora più fondamento, in quanto il 75% dei dati del campione si attesta al di sotto del valore 223 (terzo quartile).</w:t>
+        <w:t>Osservando attentamente il summary del campione analizzato, tale sospetto acquista ancora più fondamento, in quanto il 75% dei dati del campione si attesta al di sotto del valore 223 (terzo quartile).</w:t>
       </w:r>
     </w:p>
     <w:p>
@@ -11201,15 +11097,7 @@
         <w:jc w:val="both"/>
       </w:pPr>
       <w:r>
-        <w:t xml:space="preserve">Essendo che la variabile </w:t>
-      </w:r>
-      <w:proofErr w:type="spellStart"/>
-      <w:r>
-        <w:t>Binge_Drinking</w:t>
-      </w:r>
-      <w:proofErr w:type="spellEnd"/>
-      <w:r>
-        <w:t xml:space="preserve"> considerata, indica la pericolosità massima per il consumo di alcol in Italia, sarebbe davvero utile capire effettivamente quali regioni necessitano di maggior attenzione.</w:t>
+        <w:t>Essendo che la variabile Binge_Drinking considerata, indica la pericolosità massima per il consumo di alcol in Italia, sarebbe davvero utile capire effettivamente quali regioni necessitano di maggior attenzione.</w:t>
       </w:r>
     </w:p>
     <w:p>
@@ -11218,10 +11106,6 @@
           <w:tab w:val="left" w:pos="5832"/>
         </w:tabs>
         <w:jc w:val="both"/>
-        <w:rPr>
-          <w:i/>
-          <w:iCs/>
-        </w:rPr>
       </w:pPr>
     </w:p>
     <w:p>
@@ -11230,10 +11114,6 @@
           <w:tab w:val="left" w:pos="5832"/>
         </w:tabs>
         <w:jc w:val="both"/>
-        <w:rPr>
-          <w:i/>
-          <w:iCs/>
-        </w:rPr>
       </w:pPr>
     </w:p>
     <w:p>
@@ -11245,33 +11125,8 @@
         <w:rPr>
           <w:i/>
           <w:iCs/>
-          <w:color w:val="44546A" w:themeColor="text2"/>
-        </w:rPr>
-      </w:pPr>
-      <w:r>
-        <w:rPr>
-          <w:i/>
-          <w:iCs/>
-          <w:color w:val="44546A" w:themeColor="text2"/>
-        </w:rPr>
-        <w:t xml:space="preserve">Ma se la media campionaria è a </w:t>
-      </w:r>
-      <w:r>
-        <w:rPr>
-          <w:i/>
-          <w:iCs/>
-          <w:color w:val="44546A" w:themeColor="text2"/>
-        </w:rPr>
-        <w:t>182.4</w:t>
-      </w:r>
-      <w:r>
-        <w:rPr>
-          <w:i/>
-          <w:iCs/>
-          <w:color w:val="44546A" w:themeColor="text2"/>
-        </w:rPr>
-        <w:t>, significa che il dato nazionale si mantiene abbastanza stabile, perché procedere con ulteriori analisi?</w:t>
-      </w:r>
+        </w:rPr>
+      </w:pPr>
     </w:p>
     <w:p>
       <w:pPr>
@@ -11279,9 +11134,35 @@
           <w:tab w:val="left" w:pos="5832"/>
         </w:tabs>
         <w:jc w:val="both"/>
-      </w:pPr>
-      <w:r>
-        <w:t>Osservando il grafico, abbiamo che la media campionaria, non permette di identificare con esattezza quali regioni godono di maggior criticità. Quindi effettivamente è senz’altro doveroso capire in quali regioni è necessario intervenire al fine di ridurre ulteriormente la pericolosità del consumo eccessivo di alcol.</w:t>
+        <w:rPr>
+          <w:i/>
+          <w:iCs/>
+          <w:color w:val="44546A" w:themeColor="text2"/>
+        </w:rPr>
+      </w:pPr>
+      <w:r>
+        <w:rPr>
+          <w:i/>
+          <w:iCs/>
+          <w:color w:val="44546A" w:themeColor="text2"/>
+        </w:rPr>
+        <w:t xml:space="preserve">Ma se la media campionaria è a </w:t>
+      </w:r>
+      <w:r>
+        <w:rPr>
+          <w:i/>
+          <w:iCs/>
+          <w:color w:val="44546A" w:themeColor="text2"/>
+        </w:rPr>
+        <w:t>182.4</w:t>
+      </w:r>
+      <w:r>
+        <w:rPr>
+          <w:i/>
+          <w:iCs/>
+          <w:color w:val="44546A" w:themeColor="text2"/>
+        </w:rPr>
+        <w:t>, significa che il dato nazionale si mantiene abbastanza stabile, perché procedere con ulteriori analisi?</w:t>
       </w:r>
     </w:p>
     <w:p>
@@ -11290,11 +11171,10 @@
           <w:tab w:val="left" w:pos="5832"/>
         </w:tabs>
         <w:jc w:val="both"/>
-        <w:rPr>
-          <w:i/>
-          <w:iCs/>
-        </w:rPr>
-      </w:pPr>
+      </w:pPr>
+      <w:r>
+        <w:t>Osservando il grafico, abbiamo che la media campionaria, non permette di identificare con esattezza quali regioni godono di maggior criticità. Quindi effettivamente è senz’altro doveroso capire in quali regioni è necessario intervenire al fine di ridurre ulteriormente la pericolosità del consumo eccessivo di alcol.</w:t>
+      </w:r>
     </w:p>
     <w:p>
       <w:pPr>
@@ -11598,6 +11478,18 @@
         </w:tabs>
         <w:jc w:val="both"/>
       </w:pPr>
+      <w:r>
+        <w:t>Infatti</w:t>
+      </w:r>
+      <w:r>
+        <w:t>,</w:t>
+      </w:r>
+      <w:r>
+        <w:t xml:space="preserve"> considerando</w:t>
+      </w:r>
+      <w:r>
+        <w:t xml:space="preserve"> nuovamente i dati del campione in un barplot ordinato e posizionando anche i valori di media campionaria e di media campionaria + 100 unità.</w:t>
+      </w:r>
     </w:p>
     <w:p>
       <w:pPr>
@@ -11607,10 +11499,207 @@
         <w:jc w:val="both"/>
       </w:pPr>
       <w:r>
-        <w:t>Questi dati, da tutti i dettagli osservati, sicuramente innalzano di molto la soglia di rischio che nel 2019 è stata rilevata in Italia.</w:t>
-      </w:r>
-      <w:r>
-        <w:t xml:space="preserve"> Quindi sicuramente, potrebbero rendere il valore medio più uniforme.</w:t>
+        <w:rPr>
+          <w:noProof/>
+        </w:rPr>
+        <w:drawing>
+          <wp:anchor distT="0" distB="0" distL="114300" distR="114300" simplePos="0" relativeHeight="251697152" behindDoc="0" locked="0" layoutInCell="1" allowOverlap="1" wp14:anchorId="229ED3D9" wp14:editId="2420C688">
+            <wp:simplePos x="0" y="0"/>
+            <wp:positionH relativeFrom="column">
+              <wp:posOffset>979170</wp:posOffset>
+            </wp:positionH>
+            <wp:positionV relativeFrom="paragraph">
+              <wp:posOffset>5080</wp:posOffset>
+            </wp:positionV>
+            <wp:extent cx="4648200" cy="3271520"/>
+            <wp:effectExtent l="0" t="0" r="0" b="5080"/>
+            <wp:wrapThrough wrapText="bothSides">
+              <wp:wrapPolygon edited="0">
+                <wp:start x="0" y="0"/>
+                <wp:lineTo x="0" y="21508"/>
+                <wp:lineTo x="21511" y="21508"/>
+                <wp:lineTo x="21511" y="0"/>
+                <wp:lineTo x="0" y="0"/>
+              </wp:wrapPolygon>
+            </wp:wrapThrough>
+            <wp:docPr id="11" name="Immagine 11"/>
+            <wp:cNvGraphicFramePr>
+              <a:graphicFrameLocks xmlns:a="http://schemas.openxmlformats.org/drawingml/2006/main" noChangeAspect="1"/>
+            </wp:cNvGraphicFramePr>
+            <a:graphic xmlns:a="http://schemas.openxmlformats.org/drawingml/2006/main">
+              <a:graphicData uri="http://schemas.openxmlformats.org/drawingml/2006/picture">
+                <pic:pic xmlns:pic="http://schemas.openxmlformats.org/drawingml/2006/picture">
+                  <pic:nvPicPr>
+                    <pic:cNvPr id="0" name="Picture 1"/>
+                    <pic:cNvPicPr>
+                      <a:picLocks noChangeAspect="1" noChangeArrowheads="1"/>
+                    </pic:cNvPicPr>
+                  </pic:nvPicPr>
+                  <pic:blipFill>
+                    <a:blip r:embed="rId28">
+                      <a:extLst>
+                        <a:ext uri="{28A0092B-C50C-407E-A947-70E740481C1C}">
+                          <a14:useLocalDpi xmlns:a14="http://schemas.microsoft.com/office/drawing/2010/main" val="0"/>
+                        </a:ext>
+                      </a:extLst>
+                    </a:blip>
+                    <a:srcRect/>
+                    <a:stretch>
+                      <a:fillRect/>
+                    </a:stretch>
+                  </pic:blipFill>
+                  <pic:spPr bwMode="auto">
+                    <a:xfrm>
+                      <a:off x="0" y="0"/>
+                      <a:ext cx="4648200" cy="3271520"/>
+                    </a:xfrm>
+                    <a:prstGeom prst="rect">
+                      <a:avLst/>
+                    </a:prstGeom>
+                    <a:noFill/>
+                    <a:ln>
+                      <a:noFill/>
+                    </a:ln>
+                  </pic:spPr>
+                </pic:pic>
+              </a:graphicData>
+            </a:graphic>
+          </wp:anchor>
+        </w:drawing>
+      </w:r>
+      <w:r>
+        <w:t xml:space="preserve"> </w:t>
+      </w:r>
+    </w:p>
+    <w:p>
+      <w:pPr>
+        <w:tabs>
+          <w:tab w:val="left" w:pos="6323"/>
+        </w:tabs>
+        <w:jc w:val="both"/>
+      </w:pPr>
+    </w:p>
+    <w:p>
+      <w:pPr>
+        <w:tabs>
+          <w:tab w:val="left" w:pos="6323"/>
+        </w:tabs>
+        <w:jc w:val="both"/>
+      </w:pPr>
+    </w:p>
+    <w:p>
+      <w:pPr>
+        <w:tabs>
+          <w:tab w:val="left" w:pos="6323"/>
+        </w:tabs>
+        <w:jc w:val="both"/>
+      </w:pPr>
+    </w:p>
+    <w:p>
+      <w:pPr>
+        <w:tabs>
+          <w:tab w:val="left" w:pos="6323"/>
+        </w:tabs>
+        <w:jc w:val="both"/>
+      </w:pPr>
+    </w:p>
+    <w:p>
+      <w:pPr>
+        <w:tabs>
+          <w:tab w:val="left" w:pos="6323"/>
+        </w:tabs>
+        <w:jc w:val="both"/>
+      </w:pPr>
+    </w:p>
+    <w:p>
+      <w:pPr>
+        <w:tabs>
+          <w:tab w:val="left" w:pos="6323"/>
+        </w:tabs>
+        <w:jc w:val="both"/>
+      </w:pPr>
+    </w:p>
+    <w:p>
+      <w:pPr>
+        <w:tabs>
+          <w:tab w:val="left" w:pos="6323"/>
+        </w:tabs>
+        <w:jc w:val="both"/>
+      </w:pPr>
+    </w:p>
+    <w:p>
+      <w:pPr>
+        <w:tabs>
+          <w:tab w:val="left" w:pos="6323"/>
+        </w:tabs>
+        <w:jc w:val="both"/>
+      </w:pPr>
+    </w:p>
+    <w:p>
+      <w:pPr>
+        <w:tabs>
+          <w:tab w:val="left" w:pos="6323"/>
+        </w:tabs>
+        <w:jc w:val="both"/>
+      </w:pPr>
+    </w:p>
+    <w:p>
+      <w:pPr>
+        <w:tabs>
+          <w:tab w:val="left" w:pos="6323"/>
+        </w:tabs>
+        <w:jc w:val="both"/>
+      </w:pPr>
+    </w:p>
+    <w:p>
+      <w:pPr>
+        <w:tabs>
+          <w:tab w:val="left" w:pos="6323"/>
+        </w:tabs>
+        <w:jc w:val="both"/>
+      </w:pPr>
+    </w:p>
+    <w:p>
+      <w:pPr>
+        <w:tabs>
+          <w:tab w:val="left" w:pos="6323"/>
+        </w:tabs>
+        <w:jc w:val="both"/>
+      </w:pPr>
+      <w:r>
+        <w:lastRenderedPageBreak/>
+        <w:t>Osserviamo che i dati riportati in rosso</w:t>
+      </w:r>
+      <w:r>
+        <w:t>, sicuramente innalzano di molto la soglia di rischio che nel 2019 è stata rilevata in Italia.</w:t>
+      </w:r>
+      <w:r>
+        <w:t xml:space="preserve"> </w:t>
+      </w:r>
+    </w:p>
+    <w:p>
+      <w:pPr>
+        <w:tabs>
+          <w:tab w:val="left" w:pos="6323"/>
+        </w:tabs>
+        <w:jc w:val="both"/>
+      </w:pPr>
+    </w:p>
+    <w:p>
+      <w:pPr>
+        <w:tabs>
+          <w:tab w:val="left" w:pos="6323"/>
+        </w:tabs>
+        <w:jc w:val="both"/>
+      </w:pPr>
+      <w:r>
+        <w:t xml:space="preserve">Quindi sicuramente, </w:t>
+      </w:r>
+      <w:r>
+        <w:t>una normalizzazione degli stessi “in vicinanza al valore medio” potrebbe diminuire la dispersione di dati</w:t>
+      </w:r>
+      <w:r>
+        <w:t>.</w:t>
       </w:r>
     </w:p>
     <w:p>
@@ -11699,7 +11788,7 @@
                     <pic:cNvPicPr/>
                   </pic:nvPicPr>
                   <pic:blipFill>
-                    <a:blip r:embed="rId28">
+                    <a:blip r:embed="rId29">
                       <a:extLst>
                         <a:ext uri="{28A0092B-C50C-407E-A947-70E740481C1C}">
                           <a14:useLocalDpi xmlns:a14="http://schemas.microsoft.com/office/drawing/2010/main" val="0"/>
@@ -11781,7 +11870,7 @@
                     <pic:cNvPicPr/>
                   </pic:nvPicPr>
                   <pic:blipFill>
-                    <a:blip r:embed="rId29">
+                    <a:blip r:embed="rId30">
                       <a:extLst>
                         <a:ext uri="{28A0092B-C50C-407E-A947-70E740481C1C}">
                           <a14:useLocalDpi xmlns:a14="http://schemas.microsoft.com/office/drawing/2010/main" val="0"/>
@@ -11823,25 +11912,11 @@
         </w:tabs>
         <w:jc w:val="both"/>
       </w:pPr>
-    </w:p>
-    <w:p>
-      <w:pPr>
-        <w:tabs>
-          <w:tab w:val="left" w:pos="5832"/>
-        </w:tabs>
-        <w:jc w:val="both"/>
-      </w:pPr>
-    </w:p>
-    <w:p>
-      <w:pPr>
-        <w:tabs>
-          <w:tab w:val="left" w:pos="5832"/>
-        </w:tabs>
-        <w:jc w:val="both"/>
-      </w:pPr>
-      <w:r>
-        <w:lastRenderedPageBreak/>
+      <w:r>
         <w:t>Deviazione Standard</w:t>
+      </w:r>
+      <w:r>
+        <w:t xml:space="preserve"> campionaria</w:t>
       </w:r>
     </w:p>
     <w:p>
@@ -11887,7 +11962,7 @@
                     <pic:cNvPicPr/>
                   </pic:nvPicPr>
                   <pic:blipFill>
-                    <a:blip r:embed="rId30">
+                    <a:blip r:embed="rId31">
                       <a:extLst>
                         <a:ext uri="{28A0092B-C50C-407E-A947-70E740481C1C}">
                           <a14:useLocalDpi xmlns:a14="http://schemas.microsoft.com/office/drawing/2010/main" val="0"/>
@@ -11955,7 +12030,7 @@
                     <pic:cNvPicPr/>
                   </pic:nvPicPr>
                   <pic:blipFill>
-                    <a:blip r:embed="rId31">
+                    <a:blip r:embed="rId32">
                       <a:extLst>
                         <a:ext uri="{28A0092B-C50C-407E-A947-70E740481C1C}">
                           <a14:useLocalDpi xmlns:a14="http://schemas.microsoft.com/office/drawing/2010/main" val="0"/>
@@ -12014,6 +12089,18 @@
         </w:tabs>
         <w:jc w:val="both"/>
       </w:pPr>
+      <w:r>
+        <w:t>Effettivamente nell’analisi riportata, la deviazione standard, raggiunge un valore di 163.57, indice effettivo di una forte dispersione di dati all’interno del campione.</w:t>
+      </w:r>
+      <w:r>
+        <w:t xml:space="preserve"> Considerando anche il coefficiente di variazione rispetto alla media:</w:t>
+      </w:r>
+      <w:r>
+        <w:rPr>
+          <w:noProof/>
+        </w:rPr>
+        <w:t xml:space="preserve"> </w:t>
+      </w:r>
     </w:p>
     <w:p>
       <w:pPr>
@@ -12023,147 +12110,14 @@
         <w:jc w:val="both"/>
       </w:pPr>
       <w:r>
-        <w:t>Effettivamente nell’analisi riportata, la deviazione standard, raggiunge un valore di 163.57, indice effettivo di una forte dispersione di dati all’interno del campione.</w:t>
-      </w:r>
-    </w:p>
-    <w:p>
-      <w:pPr>
-        <w:tabs>
-          <w:tab w:val="left" w:pos="5832"/>
-        </w:tabs>
-        <w:jc w:val="both"/>
-      </w:pPr>
-    </w:p>
-    <w:p>
-      <w:pPr>
-        <w:tabs>
-          <w:tab w:val="left" w:pos="5832"/>
-        </w:tabs>
-        <w:jc w:val="both"/>
-        <w:rPr>
-          <w:i/>
-          <w:iCs/>
-          <w:color w:val="44546A" w:themeColor="text2"/>
-        </w:rPr>
-      </w:pPr>
-      <w:r>
-        <w:rPr>
-          <w:i/>
-          <w:iCs/>
-          <w:color w:val="44546A" w:themeColor="text2"/>
-        </w:rPr>
-        <w:t>Essendo che gli scarti dalla media contribuiscono in primo luogo al calcolo degli indicatori di dispersione, questi valori diminuiscono se i valori critici prima individuati, assumessero valori più simili alla media attuale?</w:t>
-      </w:r>
-    </w:p>
-    <w:p>
-      <w:pPr>
-        <w:tabs>
-          <w:tab w:val="left" w:pos="5832"/>
-        </w:tabs>
-        <w:jc w:val="both"/>
-        <w:rPr>
-          <w:i/>
-          <w:iCs/>
-        </w:rPr>
-      </w:pPr>
-    </w:p>
-    <w:p>
-      <w:pPr>
-        <w:tabs>
-          <w:tab w:val="left" w:pos="5832"/>
-        </w:tabs>
-        <w:jc w:val="both"/>
-      </w:pPr>
-      <w:r>
-        <w:t xml:space="preserve">Supponendo di sostituire i valori critici delle </w:t>
-      </w:r>
-      <w:proofErr w:type="gramStart"/>
-      <w:r>
-        <w:t>5</w:t>
-      </w:r>
-      <w:proofErr w:type="gramEnd"/>
-      <w:r>
-        <w:t xml:space="preserve"> regioni </w:t>
-      </w:r>
-      <w:r>
-        <w:t>con il valore medio (valore effettivo – scarto dalla media), il campione assumerebbe una forma del tipo:</w:t>
-      </w:r>
-    </w:p>
-    <w:p>
-      <w:pPr>
-        <w:tabs>
-          <w:tab w:val="left" w:pos="5832"/>
-        </w:tabs>
-        <w:jc w:val="both"/>
-      </w:pPr>
-      <w:r>
         <w:rPr>
           <w:noProof/>
         </w:rPr>
         <w:drawing>
-          <wp:inline distT="0" distB="0" distL="0" distR="0" wp14:anchorId="29460C65" wp14:editId="48655763">
-            <wp:extent cx="6120130" cy="3418840"/>
-            <wp:effectExtent l="0" t="0" r="0" b="0"/>
-            <wp:docPr id="10" name="Immagine 10"/>
-            <wp:cNvGraphicFramePr>
-              <a:graphicFrameLocks xmlns:a="http://schemas.openxmlformats.org/drawingml/2006/main" noChangeAspect="1"/>
-            </wp:cNvGraphicFramePr>
-            <a:graphic xmlns:a="http://schemas.openxmlformats.org/drawingml/2006/main">
-              <a:graphicData uri="http://schemas.openxmlformats.org/drawingml/2006/picture">
-                <pic:pic xmlns:pic="http://schemas.openxmlformats.org/drawingml/2006/picture">
-                  <pic:nvPicPr>
-                    <pic:cNvPr id="1" name=""/>
-                    <pic:cNvPicPr/>
-                  </pic:nvPicPr>
-                  <pic:blipFill>
-                    <a:blip r:embed="rId32"/>
-                    <a:stretch>
-                      <a:fillRect/>
-                    </a:stretch>
-                  </pic:blipFill>
-                  <pic:spPr>
-                    <a:xfrm>
-                      <a:off x="0" y="0"/>
-                      <a:ext cx="6120130" cy="3418840"/>
-                    </a:xfrm>
-                    <a:prstGeom prst="rect">
-                      <a:avLst/>
-                    </a:prstGeom>
-                  </pic:spPr>
-                </pic:pic>
-              </a:graphicData>
-            </a:graphic>
-          </wp:inline>
-        </w:drawing>
-      </w:r>
-    </w:p>
-    <w:p>
-      <w:pPr>
-        <w:tabs>
-          <w:tab w:val="left" w:pos="5832"/>
-        </w:tabs>
-        <w:jc w:val="both"/>
-      </w:pPr>
-      <w:r>
-        <w:t>Se ora si ricalcolano nuovamente i valori di media campionaria, varianza e deviazione standard su quello che è stato definito Vettore Ideale.</w:t>
-      </w:r>
-    </w:p>
-    <w:p>
-      <w:pPr>
-        <w:tabs>
-          <w:tab w:val="left" w:pos="5832"/>
-        </w:tabs>
-        <w:jc w:val="both"/>
-      </w:pPr>
-      <w:r>
-        <w:rPr>
-          <w:noProof/>
-        </w:rPr>
-        <w:drawing>
-          <wp:inline distT="0" distB="0" distL="0" distR="0" wp14:anchorId="2EC14E4A" wp14:editId="55452E06">
-            <wp:extent cx="6120130" cy="1090295"/>
-            <wp:effectExtent l="0" t="0" r="0" b="0"/>
-            <wp:docPr id="12" name="Immagine 12"/>
+          <wp:inline distT="0" distB="0" distL="0" distR="0" wp14:anchorId="7554AB0D" wp14:editId="4C32FE4B">
+            <wp:extent cx="1114425" cy="495300"/>
+            <wp:effectExtent l="0" t="0" r="9525" b="0"/>
+            <wp:docPr id="16" name="Immagine 16"/>
             <wp:cNvGraphicFramePr>
               <a:graphicFrameLocks xmlns:a="http://schemas.openxmlformats.org/drawingml/2006/main" noChangeAspect="1"/>
             </wp:cNvGraphicFramePr>
@@ -12183,6 +12137,247 @@
                   <pic:spPr>
                     <a:xfrm>
                       <a:off x="0" y="0"/>
+                      <a:ext cx="1114425" cy="495300"/>
+                    </a:xfrm>
+                    <a:prstGeom prst="rect">
+                      <a:avLst/>
+                    </a:prstGeom>
+                  </pic:spPr>
+                </pic:pic>
+              </a:graphicData>
+            </a:graphic>
+          </wp:inline>
+        </w:drawing>
+      </w:r>
+      <w:r>
+        <w:rPr>
+          <w:noProof/>
+        </w:rPr>
+        <w:drawing>
+          <wp:inline distT="0" distB="0" distL="0" distR="0" wp14:anchorId="0B2C57FF" wp14:editId="3F38997E">
+            <wp:extent cx="2133600" cy="285750"/>
+            <wp:effectExtent l="0" t="0" r="0" b="0"/>
+            <wp:docPr id="19" name="Immagine 19"/>
+            <wp:cNvGraphicFramePr>
+              <a:graphicFrameLocks xmlns:a="http://schemas.openxmlformats.org/drawingml/2006/main" noChangeAspect="1"/>
+            </wp:cNvGraphicFramePr>
+            <a:graphic xmlns:a="http://schemas.openxmlformats.org/drawingml/2006/main">
+              <a:graphicData uri="http://schemas.openxmlformats.org/drawingml/2006/picture">
+                <pic:pic xmlns:pic="http://schemas.openxmlformats.org/drawingml/2006/picture">
+                  <pic:nvPicPr>
+                    <pic:cNvPr id="1" name=""/>
+                    <pic:cNvPicPr/>
+                  </pic:nvPicPr>
+                  <pic:blipFill>
+                    <a:blip r:embed="rId34"/>
+                    <a:stretch>
+                      <a:fillRect/>
+                    </a:stretch>
+                  </pic:blipFill>
+                  <pic:spPr>
+                    <a:xfrm>
+                      <a:off x="0" y="0"/>
+                      <a:ext cx="2133600" cy="285750"/>
+                    </a:xfrm>
+                    <a:prstGeom prst="rect">
+                      <a:avLst/>
+                    </a:prstGeom>
+                  </pic:spPr>
+                </pic:pic>
+              </a:graphicData>
+            </a:graphic>
+          </wp:inline>
+        </w:drawing>
+      </w:r>
+    </w:p>
+    <w:p>
+      <w:pPr>
+        <w:tabs>
+          <w:tab w:val="left" w:pos="5832"/>
+        </w:tabs>
+        <w:jc w:val="both"/>
+      </w:pPr>
+      <w:r>
+        <w:t>Abbiamo un valore minore di 1,</w:t>
+      </w:r>
+      <w:r>
+        <w:t xml:space="preserve"> che </w:t>
+      </w:r>
+      <w:r>
+        <w:t xml:space="preserve">in termini </w:t>
+      </w:r>
+      <w:r>
+        <w:t>statistici, indica che la media campionaria, è un buon indice di valutazione per il campione analizzato, permettendoci quindi di dare ulteriore supporto alle cose dedotte fino a questo punto.</w:t>
+      </w:r>
+    </w:p>
+    <w:p>
+      <w:pPr>
+        <w:tabs>
+          <w:tab w:val="left" w:pos="5832"/>
+        </w:tabs>
+        <w:jc w:val="both"/>
+      </w:pPr>
+      <w:r>
+        <w:t>Effettivamente, si è dimostrato utilizzare la media come valore di riferimento, potrebbe diminuire il tasso di pericolosità che si cela dietro al campione in esame, e soprattutto è possibile affermare che i dati più distanti dalla media (meglio evidenziati nel diagramma a barre), devono essere “tenuti sotto controllo”</w:t>
+      </w:r>
+      <w:r>
+        <w:t>, al fine di migliorare l’andamento complessivo della media nazionale.</w:t>
+      </w:r>
+    </w:p>
+    <w:p>
+      <w:pPr>
+        <w:tabs>
+          <w:tab w:val="left" w:pos="5832"/>
+        </w:tabs>
+        <w:jc w:val="both"/>
+      </w:pPr>
+    </w:p>
+    <w:p>
+      <w:pPr>
+        <w:tabs>
+          <w:tab w:val="left" w:pos="5832"/>
+        </w:tabs>
+        <w:jc w:val="both"/>
+      </w:pPr>
+    </w:p>
+    <w:p>
+      <w:pPr>
+        <w:tabs>
+          <w:tab w:val="left" w:pos="5832"/>
+        </w:tabs>
+        <w:jc w:val="both"/>
+      </w:pPr>
+    </w:p>
+    <w:p>
+      <w:pPr>
+        <w:tabs>
+          <w:tab w:val="left" w:pos="5832"/>
+        </w:tabs>
+        <w:jc w:val="both"/>
+        <w:rPr>
+          <w:i/>
+          <w:iCs/>
+          <w:color w:val="44546A" w:themeColor="text2"/>
+        </w:rPr>
+      </w:pPr>
+      <w:r>
+        <w:rPr>
+          <w:i/>
+          <w:iCs/>
+          <w:color w:val="44546A" w:themeColor="text2"/>
+        </w:rPr>
+        <w:lastRenderedPageBreak/>
+        <w:t>Essendo che gli scarti dalla media contribuiscono in primo luogo al calcolo degli indicatori di dispersione, questi valori diminuiscono se i valori critici prima individuati, assumessero valori più simili alla media attuale?</w:t>
+      </w:r>
+    </w:p>
+    <w:p>
+      <w:pPr>
+        <w:tabs>
+          <w:tab w:val="left" w:pos="5832"/>
+        </w:tabs>
+        <w:jc w:val="both"/>
+      </w:pPr>
+      <w:r>
+        <w:t xml:space="preserve">Supponendo di sostituire i valori critici delle 5 regioni </w:t>
+      </w:r>
+      <w:r>
+        <w:t>con il valore medio (valore effettivo – scarto dalla media), il campione assumerebbe una forma del tipo:</w:t>
+      </w:r>
+    </w:p>
+    <w:p>
+      <w:pPr>
+        <w:tabs>
+          <w:tab w:val="left" w:pos="5832"/>
+        </w:tabs>
+        <w:jc w:val="both"/>
+      </w:pPr>
+      <w:r>
+        <w:rPr>
+          <w:noProof/>
+        </w:rPr>
+        <w:drawing>
+          <wp:inline distT="0" distB="0" distL="0" distR="0" wp14:anchorId="29460C65" wp14:editId="5BD7BB58">
+            <wp:extent cx="5372100" cy="3000974"/>
+            <wp:effectExtent l="0" t="0" r="0" b="9525"/>
+            <wp:docPr id="10" name="Immagine 10"/>
+            <wp:cNvGraphicFramePr>
+              <a:graphicFrameLocks xmlns:a="http://schemas.openxmlformats.org/drawingml/2006/main" noChangeAspect="1"/>
+            </wp:cNvGraphicFramePr>
+            <a:graphic xmlns:a="http://schemas.openxmlformats.org/drawingml/2006/main">
+              <a:graphicData uri="http://schemas.openxmlformats.org/drawingml/2006/picture">
+                <pic:pic xmlns:pic="http://schemas.openxmlformats.org/drawingml/2006/picture">
+                  <pic:nvPicPr>
+                    <pic:cNvPr id="1" name=""/>
+                    <pic:cNvPicPr/>
+                  </pic:nvPicPr>
+                  <pic:blipFill>
+                    <a:blip r:embed="rId35"/>
+                    <a:stretch>
+                      <a:fillRect/>
+                    </a:stretch>
+                  </pic:blipFill>
+                  <pic:spPr>
+                    <a:xfrm>
+                      <a:off x="0" y="0"/>
+                      <a:ext cx="5390483" cy="3011243"/>
+                    </a:xfrm>
+                    <a:prstGeom prst="rect">
+                      <a:avLst/>
+                    </a:prstGeom>
+                  </pic:spPr>
+                </pic:pic>
+              </a:graphicData>
+            </a:graphic>
+          </wp:inline>
+        </w:drawing>
+      </w:r>
+    </w:p>
+    <w:p>
+      <w:pPr>
+        <w:tabs>
+          <w:tab w:val="left" w:pos="5832"/>
+        </w:tabs>
+        <w:jc w:val="both"/>
+      </w:pPr>
+      <w:r>
+        <w:t>Se ora si ricalcolano nuovamente i valori di media campionaria, varianza e deviazione standard su quello che è stato definito Vettore Ideale.</w:t>
+      </w:r>
+    </w:p>
+    <w:p>
+      <w:pPr>
+        <w:tabs>
+          <w:tab w:val="left" w:pos="5832"/>
+        </w:tabs>
+        <w:jc w:val="both"/>
+      </w:pPr>
+      <w:r>
+        <w:rPr>
+          <w:noProof/>
+        </w:rPr>
+        <w:drawing>
+          <wp:inline distT="0" distB="0" distL="0" distR="0" wp14:anchorId="2EC14E4A" wp14:editId="55452E06">
+            <wp:extent cx="6120130" cy="1090295"/>
+            <wp:effectExtent l="0" t="0" r="0" b="0"/>
+            <wp:docPr id="12" name="Immagine 12"/>
+            <wp:cNvGraphicFramePr>
+              <a:graphicFrameLocks xmlns:a="http://schemas.openxmlformats.org/drawingml/2006/main" noChangeAspect="1"/>
+            </wp:cNvGraphicFramePr>
+            <a:graphic xmlns:a="http://schemas.openxmlformats.org/drawingml/2006/main">
+              <a:graphicData uri="http://schemas.openxmlformats.org/drawingml/2006/picture">
+                <pic:pic xmlns:pic="http://schemas.openxmlformats.org/drawingml/2006/picture">
+                  <pic:nvPicPr>
+                    <pic:cNvPr id="1" name=""/>
+                    <pic:cNvPicPr/>
+                  </pic:nvPicPr>
+                  <pic:blipFill>
+                    <a:blip r:embed="rId36"/>
+                    <a:stretch>
+                      <a:fillRect/>
+                    </a:stretch>
+                  </pic:blipFill>
+                  <pic:spPr>
+                    <a:xfrm>
+                      <a:off x="0" y="0"/>
                       <a:ext cx="6120130" cy="1090295"/>
                     </a:xfrm>
                     <a:prstGeom prst="rect">
@@ -12204,52 +12399,17 @@
         <w:jc w:val="both"/>
       </w:pPr>
       <w:r>
-        <w:lastRenderedPageBreak/>
-        <w:t>Si ottiene che il valore di media effettivamente</w:t>
-      </w:r>
-      <w:r>
-        <w:t xml:space="preserve"> varia addirittura diminuendo</w:t>
-      </w:r>
-      <w:r>
-        <w:t xml:space="preserve">, ma cosa più importante è la diminuzione dei valori di varianza e deviazione standard, i quali rispetto al caso reale </w:t>
-      </w:r>
-      <w:r>
-        <w:t>hanno subito una forte diminuzione</w:t>
-      </w:r>
-      <w:r>
-        <w:t xml:space="preserve">. Quindi nel complesso per il campione “Ideale”, si crea meno dispersione di dati, </w:t>
-      </w:r>
-      <w:r>
-        <w:t>portando il fattore di pericolo in una situazione migliore rispetto a quella analizzata dai dati ISTAT.</w:t>
-      </w:r>
-    </w:p>
-    <w:p>
-      <w:pPr>
-        <w:tabs>
-          <w:tab w:val="left" w:pos="5832"/>
-        </w:tabs>
-        <w:jc w:val="both"/>
-      </w:pPr>
-    </w:p>
-    <w:p>
-      <w:pPr>
-        <w:tabs>
-          <w:tab w:val="left" w:pos="5832"/>
-        </w:tabs>
-        <w:jc w:val="both"/>
-      </w:pPr>
-      <w:r>
         <w:rPr>
           <w:noProof/>
         </w:rPr>
         <w:drawing>
-          <wp:anchor distT="0" distB="0" distL="114300" distR="114300" simplePos="0" relativeHeight="251696128" behindDoc="0" locked="0" layoutInCell="1" allowOverlap="1" wp14:anchorId="1AB59B47" wp14:editId="3108DB2A">
+          <wp:anchor distT="0" distB="0" distL="114300" distR="114300" simplePos="0" relativeHeight="251696128" behindDoc="0" locked="0" layoutInCell="1" allowOverlap="1" wp14:anchorId="1AB59B47" wp14:editId="66F98E0D">
             <wp:simplePos x="0" y="0"/>
             <wp:positionH relativeFrom="column">
-              <wp:posOffset>879</wp:posOffset>
+              <wp:posOffset>-167005</wp:posOffset>
             </wp:positionH>
             <wp:positionV relativeFrom="paragraph">
-              <wp:posOffset>-879</wp:posOffset>
+              <wp:posOffset>787400</wp:posOffset>
             </wp:positionV>
             <wp:extent cx="3330003" cy="2344615"/>
             <wp:effectExtent l="0" t="0" r="3810" b="0"/>
@@ -12276,7 +12436,7 @@
                     </pic:cNvPicPr>
                   </pic:nvPicPr>
                   <pic:blipFill>
-                    <a:blip r:embed="rId34">
+                    <a:blip r:embed="rId37">
                       <a:extLst>
                         <a:ext uri="{28A0092B-C50C-407E-A947-70E740481C1C}">
                           <a14:useLocalDpi xmlns:a14="http://schemas.microsoft.com/office/drawing/2010/main" val="0"/>
@@ -12314,12 +12474,895 @@
         </w:drawing>
       </w:r>
       <w:r>
+        <w:t>Si ottiene che il valore di media effettivamente</w:t>
+      </w:r>
+      <w:r>
+        <w:t xml:space="preserve"> varia addirittura diminuendo</w:t>
+      </w:r>
+      <w:r>
+        <w:t xml:space="preserve">, ma cosa più importante è la diminuzione dei valori di varianza e deviazione standard, i quali rispetto al caso reale </w:t>
+      </w:r>
+      <w:r>
+        <w:t>hanno subito una forte diminuzione</w:t>
+      </w:r>
+      <w:r>
+        <w:t xml:space="preserve">. Quindi nel complesso per il campione “Ideale”, si crea meno dispersione di dati, </w:t>
+      </w:r>
+      <w:r>
+        <w:t>portando il fattore di pericolo in una situazione migliore rispetto a quella analizzata dai dati ISTAT.</w:t>
+      </w:r>
+    </w:p>
+    <w:p>
+      <w:pPr>
+        <w:tabs>
+          <w:tab w:val="left" w:pos="5832"/>
+        </w:tabs>
+        <w:jc w:val="both"/>
+      </w:pPr>
+    </w:p>
+    <w:p>
+      <w:pPr>
+        <w:tabs>
+          <w:tab w:val="left" w:pos="5832"/>
+        </w:tabs>
+        <w:jc w:val="both"/>
+      </w:pPr>
+      <w:r>
         <w:t xml:space="preserve">Considerando anche il box plot realizzato con i valori del vettore ideale, si nota ancora di più come la dispersione dei dati sia diminuita rispetto al caso ideale, </w:t>
       </w:r>
       <w:r>
         <w:t>addirittura non segnalando la presenza di valori anomali, al suo interno.</w:t>
       </w:r>
-      <w:bookmarkEnd w:id="7"/>
+      <w:bookmarkEnd w:id="8"/>
+    </w:p>
+    <w:p>
+      <w:pPr>
+        <w:tabs>
+          <w:tab w:val="left" w:pos="5832"/>
+        </w:tabs>
+        <w:jc w:val="both"/>
+      </w:pPr>
+    </w:p>
+    <w:p>
+      <w:pPr>
+        <w:tabs>
+          <w:tab w:val="left" w:pos="5832"/>
+        </w:tabs>
+        <w:jc w:val="both"/>
+      </w:pPr>
+    </w:p>
+    <w:p>
+      <w:pPr>
+        <w:tabs>
+          <w:tab w:val="left" w:pos="5832"/>
+        </w:tabs>
+        <w:jc w:val="both"/>
+      </w:pPr>
+    </w:p>
+    <w:p>
+      <w:pPr>
+        <w:tabs>
+          <w:tab w:val="left" w:pos="5832"/>
+        </w:tabs>
+        <w:jc w:val="both"/>
+      </w:pPr>
+    </w:p>
+    <w:p>
+      <w:pPr>
+        <w:pStyle w:val="Titolo1"/>
+        <w:rPr>
+          <w:sz w:val="32"/>
+          <w:szCs w:val="32"/>
+        </w:rPr>
+      </w:pPr>
+      <w:r>
+        <w:rPr>
+          <w:sz w:val="32"/>
+          <w:szCs w:val="32"/>
+        </w:rPr>
+        <w:lastRenderedPageBreak/>
+        <w:t>Passo 5 – Analisi di simmetrie e concentrazione</w:t>
+      </w:r>
+      <w:r>
+        <w:rPr>
+          <w:sz w:val="32"/>
+          <w:szCs w:val="32"/>
+        </w:rPr>
+        <w:t xml:space="preserve"> di dati nel campione</w:t>
+      </w:r>
+    </w:p>
+    <w:p>
+      <w:pPr>
+        <w:jc w:val="both"/>
+      </w:pPr>
+      <w:r>
+        <w:t>Come ultimo passo di studio nell’analisi univariata rispetto al dato Binge Drinking considerato fino a questo momento, è senz’altro molto utile fare anche qualche considerazione aggiuntiva sulla forma che i dati assumono quando vengono disposti all’interno di un grafico, quindi in qualche modo andare ad analizzare le caratteristiche della loro distribuzione ordinata.</w:t>
+      </w:r>
+    </w:p>
+    <w:p>
+      <w:pPr>
+        <w:jc w:val="both"/>
+      </w:pPr>
+    </w:p>
+    <w:p>
+      <w:pPr>
+        <w:jc w:val="both"/>
+      </w:pPr>
+      <w:r>
+        <w:t xml:space="preserve">Se si considera l’istogramma precedentemente realizzato, si può notare che i dati (per la presenza di valori molto elevati), hanno una forte asimmetria verso destra, </w:t>
+      </w:r>
+      <w:r>
+        <w:t>fattore</w:t>
+      </w:r>
+      <w:r>
+        <w:t xml:space="preserve"> che è stato anche confermato</w:t>
+      </w:r>
+      <w:r>
+        <w:t xml:space="preserve"> in precedenza considerando il confronto tra media e mediana campionaria.</w:t>
+      </w:r>
+    </w:p>
+    <w:p>
+      <w:pPr>
+        <w:jc w:val="both"/>
+      </w:pPr>
+      <w:r>
+        <w:rPr>
+          <w:noProof/>
+        </w:rPr>
+        <w:drawing>
+          <wp:anchor distT="0" distB="0" distL="114300" distR="114300" simplePos="0" relativeHeight="251698176" behindDoc="0" locked="0" layoutInCell="1" allowOverlap="1" wp14:anchorId="020CF114" wp14:editId="12BB993A">
+            <wp:simplePos x="0" y="0"/>
+            <wp:positionH relativeFrom="column">
+              <wp:posOffset>781050</wp:posOffset>
+            </wp:positionH>
+            <wp:positionV relativeFrom="paragraph">
+              <wp:posOffset>6350</wp:posOffset>
+            </wp:positionV>
+            <wp:extent cx="4499610" cy="3089910"/>
+            <wp:effectExtent l="0" t="0" r="0" b="0"/>
+            <wp:wrapThrough wrapText="bothSides">
+              <wp:wrapPolygon edited="0">
+                <wp:start x="0" y="0"/>
+                <wp:lineTo x="0" y="21440"/>
+                <wp:lineTo x="21490" y="21440"/>
+                <wp:lineTo x="21490" y="0"/>
+                <wp:lineTo x="0" y="0"/>
+              </wp:wrapPolygon>
+            </wp:wrapThrough>
+            <wp:docPr id="20" name="Immagine 20"/>
+            <wp:cNvGraphicFramePr>
+              <a:graphicFrameLocks xmlns:a="http://schemas.openxmlformats.org/drawingml/2006/main" noChangeAspect="1"/>
+            </wp:cNvGraphicFramePr>
+            <a:graphic xmlns:a="http://schemas.openxmlformats.org/drawingml/2006/main">
+              <a:graphicData uri="http://schemas.openxmlformats.org/drawingml/2006/picture">
+                <pic:pic xmlns:pic="http://schemas.openxmlformats.org/drawingml/2006/picture">
+                  <pic:nvPicPr>
+                    <pic:cNvPr id="0" name="Picture 3"/>
+                    <pic:cNvPicPr>
+                      <a:picLocks noChangeAspect="1" noChangeArrowheads="1"/>
+                    </pic:cNvPicPr>
+                  </pic:nvPicPr>
+                  <pic:blipFill>
+                    <a:blip r:embed="rId10">
+                      <a:extLst>
+                        <a:ext uri="{28A0092B-C50C-407E-A947-70E740481C1C}">
+                          <a14:useLocalDpi xmlns:a14="http://schemas.microsoft.com/office/drawing/2010/main" val="0"/>
+                        </a:ext>
+                      </a:extLst>
+                    </a:blip>
+                    <a:srcRect/>
+                    <a:stretch>
+                      <a:fillRect/>
+                    </a:stretch>
+                  </pic:blipFill>
+                  <pic:spPr bwMode="auto">
+                    <a:xfrm>
+                      <a:off x="0" y="0"/>
+                      <a:ext cx="4499610" cy="3089910"/>
+                    </a:xfrm>
+                    <a:prstGeom prst="rect">
+                      <a:avLst/>
+                    </a:prstGeom>
+                    <a:noFill/>
+                    <a:ln>
+                      <a:noFill/>
+                    </a:ln>
+                  </pic:spPr>
+                </pic:pic>
+              </a:graphicData>
+            </a:graphic>
+          </wp:anchor>
+        </w:drawing>
+      </w:r>
+    </w:p>
+    <w:p>
+      <w:pPr>
+        <w:jc w:val="both"/>
+      </w:pPr>
+    </w:p>
+    <w:p>
+      <w:pPr>
+        <w:jc w:val="both"/>
+      </w:pPr>
+    </w:p>
+    <w:p>
+      <w:pPr>
+        <w:jc w:val="both"/>
+      </w:pPr>
+    </w:p>
+    <w:p/>
+    <w:p>
+      <w:pPr>
+        <w:tabs>
+          <w:tab w:val="left" w:pos="5832"/>
+        </w:tabs>
+        <w:jc w:val="both"/>
+      </w:pPr>
+    </w:p>
+    <w:p>
+      <w:pPr>
+        <w:tabs>
+          <w:tab w:val="left" w:pos="5832"/>
+        </w:tabs>
+        <w:jc w:val="both"/>
+      </w:pPr>
+    </w:p>
+    <w:p>
+      <w:pPr>
+        <w:tabs>
+          <w:tab w:val="left" w:pos="5832"/>
+        </w:tabs>
+        <w:jc w:val="both"/>
+      </w:pPr>
+    </w:p>
+    <w:p>
+      <w:pPr>
+        <w:tabs>
+          <w:tab w:val="left" w:pos="5832"/>
+        </w:tabs>
+        <w:jc w:val="both"/>
+      </w:pPr>
+    </w:p>
+    <w:p>
+      <w:pPr>
+        <w:tabs>
+          <w:tab w:val="left" w:pos="5832"/>
+        </w:tabs>
+        <w:jc w:val="both"/>
+      </w:pPr>
+    </w:p>
+    <w:p>
+      <w:pPr>
+        <w:tabs>
+          <w:tab w:val="left" w:pos="5832"/>
+        </w:tabs>
+        <w:jc w:val="both"/>
+      </w:pPr>
+    </w:p>
+    <w:p>
+      <w:pPr>
+        <w:tabs>
+          <w:tab w:val="left" w:pos="5832"/>
+        </w:tabs>
+        <w:jc w:val="both"/>
+      </w:pPr>
+    </w:p>
+    <w:p>
+      <w:pPr>
+        <w:tabs>
+          <w:tab w:val="left" w:pos="5832"/>
+        </w:tabs>
+        <w:jc w:val="both"/>
+      </w:pPr>
+      <w:r>
+        <w:t xml:space="preserve">Ma effettivamente di quanto questa asimmetria è forte nel campione in analisi. A tale scopo, è senz’altro doveroso calcolare il valore di </w:t>
+      </w:r>
+      <w:r>
+        <w:t>skewness</w:t>
+      </w:r>
+      <w:r>
+        <w:t xml:space="preserve"> campionaria per il vettore, quantizzando effettivamente quanto la dispersione dei dati verso destra è forte (e quindi di quanto i dati estremi, creano dispersione rispetto alla centralità del campione).</w:t>
+      </w:r>
+    </w:p>
+    <w:p>
+      <w:pPr>
+        <w:tabs>
+          <w:tab w:val="left" w:pos="5832"/>
+        </w:tabs>
+        <w:jc w:val="both"/>
+      </w:pPr>
+    </w:p>
+    <w:p>
+      <w:pPr>
+        <w:tabs>
+          <w:tab w:val="left" w:pos="5832"/>
+        </w:tabs>
+        <w:jc w:val="both"/>
+      </w:pPr>
+      <w:r>
+        <w:rPr>
+          <w:noProof/>
+        </w:rPr>
+        <w:drawing>
+          <wp:anchor distT="0" distB="0" distL="114300" distR="114300" simplePos="0" relativeHeight="251700224" behindDoc="0" locked="0" layoutInCell="1" allowOverlap="1" wp14:anchorId="2A4BF73E" wp14:editId="320D5DAB">
+            <wp:simplePos x="0" y="0"/>
+            <wp:positionH relativeFrom="margin">
+              <wp:align>left</wp:align>
+            </wp:positionH>
+            <wp:positionV relativeFrom="paragraph">
+              <wp:posOffset>4445</wp:posOffset>
+            </wp:positionV>
+            <wp:extent cx="1104900" cy="647700"/>
+            <wp:effectExtent l="0" t="0" r="0" b="0"/>
+            <wp:wrapThrough wrapText="bothSides">
+              <wp:wrapPolygon edited="0">
+                <wp:start x="0" y="0"/>
+                <wp:lineTo x="0" y="20965"/>
+                <wp:lineTo x="21228" y="20965"/>
+                <wp:lineTo x="21228" y="0"/>
+                <wp:lineTo x="0" y="0"/>
+              </wp:wrapPolygon>
+            </wp:wrapThrough>
+            <wp:docPr id="22" name="Immagine 22"/>
+            <wp:cNvGraphicFramePr>
+              <a:graphicFrameLocks xmlns:a="http://schemas.openxmlformats.org/drawingml/2006/main" noChangeAspect="1"/>
+            </wp:cNvGraphicFramePr>
+            <a:graphic xmlns:a="http://schemas.openxmlformats.org/drawingml/2006/main">
+              <a:graphicData uri="http://schemas.openxmlformats.org/drawingml/2006/picture">
+                <pic:pic xmlns:pic="http://schemas.openxmlformats.org/drawingml/2006/picture">
+                  <pic:nvPicPr>
+                    <pic:cNvPr id="1" name=""/>
+                    <pic:cNvPicPr/>
+                  </pic:nvPicPr>
+                  <pic:blipFill>
+                    <a:blip r:embed="rId38">
+                      <a:extLst>
+                        <a:ext uri="{28A0092B-C50C-407E-A947-70E740481C1C}">
+                          <a14:useLocalDpi xmlns:a14="http://schemas.microsoft.com/office/drawing/2010/main" val="0"/>
+                        </a:ext>
+                      </a:extLst>
+                    </a:blip>
+                    <a:stretch>
+                      <a:fillRect/>
+                    </a:stretch>
+                  </pic:blipFill>
+                  <pic:spPr>
+                    <a:xfrm>
+                      <a:off x="0" y="0"/>
+                      <a:ext cx="1104900" cy="647700"/>
+                    </a:xfrm>
+                    <a:prstGeom prst="rect">
+                      <a:avLst/>
+                    </a:prstGeom>
+                  </pic:spPr>
+                </pic:pic>
+              </a:graphicData>
+            </a:graphic>
+          </wp:anchor>
+        </w:drawing>
+      </w:r>
+      <w:r>
+        <w:t>Dall’analisi della skewness campionaria, quindi dal confronto dei momenti centrali di secondo e di terzo ordine:</w:t>
+      </w:r>
+    </w:p>
+    <w:p>
+      <w:pPr>
+        <w:tabs>
+          <w:tab w:val="left" w:pos="5832"/>
+        </w:tabs>
+        <w:jc w:val="both"/>
+        <w:rPr>
+          <w:noProof/>
+        </w:rPr>
+      </w:pPr>
+      <w:r>
+        <w:rPr>
+          <w:noProof/>
+        </w:rPr>
+        <w:drawing>
+          <wp:anchor distT="0" distB="0" distL="114300" distR="114300" simplePos="0" relativeHeight="251701248" behindDoc="0" locked="0" layoutInCell="1" allowOverlap="1" wp14:anchorId="12C52804" wp14:editId="39B27125">
+            <wp:simplePos x="0" y="0"/>
+            <wp:positionH relativeFrom="column">
+              <wp:posOffset>3288030</wp:posOffset>
+            </wp:positionH>
+            <wp:positionV relativeFrom="paragraph">
+              <wp:posOffset>654685</wp:posOffset>
+            </wp:positionV>
+            <wp:extent cx="2219325" cy="342900"/>
+            <wp:effectExtent l="0" t="0" r="9525" b="0"/>
+            <wp:wrapThrough wrapText="bothSides">
+              <wp:wrapPolygon edited="0">
+                <wp:start x="0" y="0"/>
+                <wp:lineTo x="0" y="20400"/>
+                <wp:lineTo x="21507" y="20400"/>
+                <wp:lineTo x="21507" y="0"/>
+                <wp:lineTo x="0" y="0"/>
+              </wp:wrapPolygon>
+            </wp:wrapThrough>
+            <wp:docPr id="24" name="Immagine 24"/>
+            <wp:cNvGraphicFramePr>
+              <a:graphicFrameLocks xmlns:a="http://schemas.openxmlformats.org/drawingml/2006/main" noChangeAspect="1"/>
+            </wp:cNvGraphicFramePr>
+            <a:graphic xmlns:a="http://schemas.openxmlformats.org/drawingml/2006/main">
+              <a:graphicData uri="http://schemas.openxmlformats.org/drawingml/2006/picture">
+                <pic:pic xmlns:pic="http://schemas.openxmlformats.org/drawingml/2006/picture">
+                  <pic:nvPicPr>
+                    <pic:cNvPr id="1" name=""/>
+                    <pic:cNvPicPr/>
+                  </pic:nvPicPr>
+                  <pic:blipFill>
+                    <a:blip r:embed="rId39">
+                      <a:extLst>
+                        <a:ext uri="{28A0092B-C50C-407E-A947-70E740481C1C}">
+                          <a14:useLocalDpi xmlns:a14="http://schemas.microsoft.com/office/drawing/2010/main" val="0"/>
+                        </a:ext>
+                      </a:extLst>
+                    </a:blip>
+                    <a:stretch>
+                      <a:fillRect/>
+                    </a:stretch>
+                  </pic:blipFill>
+                  <pic:spPr>
+                    <a:xfrm>
+                      <a:off x="0" y="0"/>
+                      <a:ext cx="2219325" cy="342900"/>
+                    </a:xfrm>
+                    <a:prstGeom prst="rect">
+                      <a:avLst/>
+                    </a:prstGeom>
+                  </pic:spPr>
+                </pic:pic>
+              </a:graphicData>
+            </a:graphic>
+          </wp:anchor>
+        </w:drawing>
+      </w:r>
+      <w:r>
+        <w:rPr>
+          <w:noProof/>
+        </w:rPr>
+        <w:drawing>
+          <wp:anchor distT="0" distB="0" distL="114300" distR="114300" simplePos="0" relativeHeight="251699200" behindDoc="0" locked="0" layoutInCell="1" allowOverlap="1" wp14:anchorId="1028AD98" wp14:editId="2E828A14">
+            <wp:simplePos x="0" y="0"/>
+            <wp:positionH relativeFrom="column">
+              <wp:posOffset>95250</wp:posOffset>
+            </wp:positionH>
+            <wp:positionV relativeFrom="paragraph">
+              <wp:posOffset>448945</wp:posOffset>
+            </wp:positionV>
+            <wp:extent cx="2895600" cy="1190625"/>
+            <wp:effectExtent l="0" t="0" r="0" b="9525"/>
+            <wp:wrapThrough wrapText="bothSides">
+              <wp:wrapPolygon edited="0">
+                <wp:start x="0" y="0"/>
+                <wp:lineTo x="0" y="21427"/>
+                <wp:lineTo x="21458" y="21427"/>
+                <wp:lineTo x="21458" y="0"/>
+                <wp:lineTo x="0" y="0"/>
+              </wp:wrapPolygon>
+            </wp:wrapThrough>
+            <wp:docPr id="23" name="Immagine 23"/>
+            <wp:cNvGraphicFramePr>
+              <a:graphicFrameLocks xmlns:a="http://schemas.openxmlformats.org/drawingml/2006/main" noChangeAspect="1"/>
+            </wp:cNvGraphicFramePr>
+            <a:graphic xmlns:a="http://schemas.openxmlformats.org/drawingml/2006/main">
+              <a:graphicData uri="http://schemas.openxmlformats.org/drawingml/2006/picture">
+                <pic:pic xmlns:pic="http://schemas.openxmlformats.org/drawingml/2006/picture">
+                  <pic:nvPicPr>
+                    <pic:cNvPr id="1" name=""/>
+                    <pic:cNvPicPr/>
+                  </pic:nvPicPr>
+                  <pic:blipFill>
+                    <a:blip r:embed="rId40">
+                      <a:extLst>
+                        <a:ext uri="{28A0092B-C50C-407E-A947-70E740481C1C}">
+                          <a14:useLocalDpi xmlns:a14="http://schemas.microsoft.com/office/drawing/2010/main" val="0"/>
+                        </a:ext>
+                      </a:extLst>
+                    </a:blip>
+                    <a:stretch>
+                      <a:fillRect/>
+                    </a:stretch>
+                  </pic:blipFill>
+                  <pic:spPr>
+                    <a:xfrm>
+                      <a:off x="0" y="0"/>
+                      <a:ext cx="2895600" cy="1190625"/>
+                    </a:xfrm>
+                    <a:prstGeom prst="rect">
+                      <a:avLst/>
+                    </a:prstGeom>
+                  </pic:spPr>
+                </pic:pic>
+              </a:graphicData>
+            </a:graphic>
+          </wp:anchor>
+        </w:drawing>
+      </w:r>
+      <w:r>
+        <w:rPr>
+          <w:noProof/>
+        </w:rPr>
+        <w:t xml:space="preserve"> </w:t>
+      </w:r>
+    </w:p>
+    <w:p>
+      <w:pPr>
+        <w:tabs>
+          <w:tab w:val="left" w:pos="5832"/>
+        </w:tabs>
+        <w:jc w:val="both"/>
+        <w:rPr>
+          <w:noProof/>
+        </w:rPr>
+      </w:pPr>
+    </w:p>
+    <w:p>
+      <w:pPr>
+        <w:tabs>
+          <w:tab w:val="left" w:pos="5832"/>
+        </w:tabs>
+        <w:jc w:val="both"/>
+        <w:rPr>
+          <w:noProof/>
+        </w:rPr>
+      </w:pPr>
+    </w:p>
+    <w:p>
+      <w:pPr>
+        <w:tabs>
+          <w:tab w:val="left" w:pos="5832"/>
+        </w:tabs>
+        <w:jc w:val="both"/>
+        <w:rPr>
+          <w:noProof/>
+        </w:rPr>
+      </w:pPr>
+    </w:p>
+    <w:p>
+      <w:pPr>
+        <w:tabs>
+          <w:tab w:val="left" w:pos="5832"/>
+        </w:tabs>
+        <w:jc w:val="both"/>
+        <w:rPr>
+          <w:noProof/>
+        </w:rPr>
+      </w:pPr>
+    </w:p>
+    <w:p>
+      <w:pPr>
+        <w:tabs>
+          <w:tab w:val="left" w:pos="5832"/>
+        </w:tabs>
+        <w:jc w:val="both"/>
+        <w:rPr>
+          <w:noProof/>
+        </w:rPr>
+      </w:pPr>
+    </w:p>
+    <w:p>
+      <w:pPr>
+        <w:tabs>
+          <w:tab w:val="left" w:pos="5832"/>
+        </w:tabs>
+        <w:jc w:val="both"/>
+        <w:rPr>
+          <w:noProof/>
+        </w:rPr>
+      </w:pPr>
+    </w:p>
+    <w:p>
+      <w:pPr>
+        <w:tabs>
+          <w:tab w:val="left" w:pos="5832"/>
+        </w:tabs>
+        <w:jc w:val="both"/>
+        <w:rPr>
+          <w:noProof/>
+        </w:rPr>
+      </w:pPr>
+      <w:r>
+        <w:rPr>
+          <w:noProof/>
+        </w:rPr>
+        <w:lastRenderedPageBreak/>
+        <w:t>Si ottiene un valore di molto superiore ad uno, che non solo dimostra formalmente che il campione ha un’asimmetria verso destra, ma soprattutto essa è anche molto forte, quindi i dati superiore alla media campionaria, ed in particolar modo i 5 rilementi critici, analizzati nella fase precedente, creano una forte dispersione di dati verso l’alto (Ulteriore prova della loro pericolosità ai fini dell’analisi condotta).</w:t>
+      </w:r>
+    </w:p>
+    <w:p>
+      <w:pPr>
+        <w:tabs>
+          <w:tab w:val="left" w:pos="5832"/>
+        </w:tabs>
+        <w:jc w:val="both"/>
+        <w:rPr>
+          <w:noProof/>
+        </w:rPr>
+      </w:pPr>
+    </w:p>
+    <w:p>
+      <w:pPr>
+        <w:tabs>
+          <w:tab w:val="left" w:pos="5832"/>
+        </w:tabs>
+        <w:jc w:val="both"/>
+        <w:rPr>
+          <w:noProof/>
+        </w:rPr>
+      </w:pPr>
+      <w:r>
+        <w:rPr>
+          <w:noProof/>
+        </w:rPr>
+        <w:t>Mettendo poi a confronto i momenti di secondo e quarto ordine del campione in analisi, è possibile anche considerare se ci sono picchi elevati di dati rispetto alla norma.</w:t>
+      </w:r>
+    </w:p>
+    <w:p>
+      <w:pPr>
+        <w:tabs>
+          <w:tab w:val="left" w:pos="5832"/>
+        </w:tabs>
+        <w:jc w:val="both"/>
+        <w:rPr>
+          <w:noProof/>
+        </w:rPr>
+      </w:pPr>
+      <w:r>
+        <w:rPr>
+          <w:noProof/>
+        </w:rPr>
+        <w:t xml:space="preserve">In particolare avendo come metro di </w:t>
+      </w:r>
+      <w:r>
+        <w:rPr>
+          <w:noProof/>
+        </w:rPr>
+        <w:t>riferimento la curva di distribuzione Normale che in statistica è un ottimo indice di simmetricità, è possibile calcolare quello che viene definito come valore di curtosi campionaria:</w:t>
+      </w:r>
+    </w:p>
+    <w:p>
+      <w:pPr>
+        <w:tabs>
+          <w:tab w:val="left" w:pos="5832"/>
+        </w:tabs>
+        <w:jc w:val="both"/>
+        <w:rPr>
+          <w:noProof/>
+        </w:rPr>
+      </w:pPr>
+    </w:p>
+    <w:p>
+      <w:pPr>
+        <w:tabs>
+          <w:tab w:val="left" w:pos="5832"/>
+        </w:tabs>
+        <w:jc w:val="both"/>
+        <w:rPr>
+          <w:noProof/>
+        </w:rPr>
+      </w:pPr>
+      <w:r>
+        <w:rPr>
+          <w:noProof/>
+        </w:rPr>
+        <w:drawing>
+          <wp:anchor distT="0" distB="0" distL="114300" distR="114300" simplePos="0" relativeHeight="251703296" behindDoc="0" locked="0" layoutInCell="1" allowOverlap="1" wp14:anchorId="5D79BB37" wp14:editId="66CC3CC7">
+            <wp:simplePos x="0" y="0"/>
+            <wp:positionH relativeFrom="column">
+              <wp:posOffset>2792730</wp:posOffset>
+            </wp:positionH>
+            <wp:positionV relativeFrom="paragraph">
+              <wp:posOffset>4445</wp:posOffset>
+            </wp:positionV>
+            <wp:extent cx="3086100" cy="1057275"/>
+            <wp:effectExtent l="0" t="0" r="0" b="9525"/>
+            <wp:wrapNone/>
+            <wp:docPr id="41" name="Immagine 41"/>
+            <wp:cNvGraphicFramePr>
+              <a:graphicFrameLocks xmlns:a="http://schemas.openxmlformats.org/drawingml/2006/main" noChangeAspect="1"/>
+            </wp:cNvGraphicFramePr>
+            <a:graphic xmlns:a="http://schemas.openxmlformats.org/drawingml/2006/main">
+              <a:graphicData uri="http://schemas.openxmlformats.org/drawingml/2006/picture">
+                <pic:pic xmlns:pic="http://schemas.openxmlformats.org/drawingml/2006/picture">
+                  <pic:nvPicPr>
+                    <pic:cNvPr id="1" name=""/>
+                    <pic:cNvPicPr/>
+                  </pic:nvPicPr>
+                  <pic:blipFill>
+                    <a:blip r:embed="rId41">
+                      <a:extLst>
+                        <a:ext uri="{28A0092B-C50C-407E-A947-70E740481C1C}">
+                          <a14:useLocalDpi xmlns:a14="http://schemas.microsoft.com/office/drawing/2010/main" val="0"/>
+                        </a:ext>
+                      </a:extLst>
+                    </a:blip>
+                    <a:stretch>
+                      <a:fillRect/>
+                    </a:stretch>
+                  </pic:blipFill>
+                  <pic:spPr>
+                    <a:xfrm>
+                      <a:off x="0" y="0"/>
+                      <a:ext cx="3086100" cy="1057275"/>
+                    </a:xfrm>
+                    <a:prstGeom prst="rect">
+                      <a:avLst/>
+                    </a:prstGeom>
+                  </pic:spPr>
+                </pic:pic>
+              </a:graphicData>
+            </a:graphic>
+          </wp:anchor>
+        </w:drawing>
+      </w:r>
+      <w:r>
+        <w:rPr>
+          <w:noProof/>
+        </w:rPr>
+        <w:drawing>
+          <wp:anchor distT="0" distB="0" distL="114300" distR="114300" simplePos="0" relativeHeight="251702272" behindDoc="0" locked="0" layoutInCell="1" allowOverlap="1" wp14:anchorId="71AFCF47" wp14:editId="5DB08686">
+            <wp:simplePos x="0" y="0"/>
+            <wp:positionH relativeFrom="column">
+              <wp:posOffset>-11430</wp:posOffset>
+            </wp:positionH>
+            <wp:positionV relativeFrom="paragraph">
+              <wp:posOffset>1429385</wp:posOffset>
+            </wp:positionV>
+            <wp:extent cx="2343150" cy="323850"/>
+            <wp:effectExtent l="0" t="0" r="0" b="0"/>
+            <wp:wrapThrough wrapText="bothSides">
+              <wp:wrapPolygon edited="0">
+                <wp:start x="0" y="0"/>
+                <wp:lineTo x="0" y="20329"/>
+                <wp:lineTo x="21424" y="20329"/>
+                <wp:lineTo x="21424" y="0"/>
+                <wp:lineTo x="0" y="0"/>
+              </wp:wrapPolygon>
+            </wp:wrapThrough>
+            <wp:docPr id="42" name="Immagine 42"/>
+            <wp:cNvGraphicFramePr>
+              <a:graphicFrameLocks xmlns:a="http://schemas.openxmlformats.org/drawingml/2006/main" noChangeAspect="1"/>
+            </wp:cNvGraphicFramePr>
+            <a:graphic xmlns:a="http://schemas.openxmlformats.org/drawingml/2006/main">
+              <a:graphicData uri="http://schemas.openxmlformats.org/drawingml/2006/picture">
+                <pic:pic xmlns:pic="http://schemas.openxmlformats.org/drawingml/2006/picture">
+                  <pic:nvPicPr>
+                    <pic:cNvPr id="1" name=""/>
+                    <pic:cNvPicPr/>
+                  </pic:nvPicPr>
+                  <pic:blipFill>
+                    <a:blip r:embed="rId42">
+                      <a:extLst>
+                        <a:ext uri="{28A0092B-C50C-407E-A947-70E740481C1C}">
+                          <a14:useLocalDpi xmlns:a14="http://schemas.microsoft.com/office/drawing/2010/main" val="0"/>
+                        </a:ext>
+                      </a:extLst>
+                    </a:blip>
+                    <a:stretch>
+                      <a:fillRect/>
+                    </a:stretch>
+                  </pic:blipFill>
+                  <pic:spPr>
+                    <a:xfrm>
+                      <a:off x="0" y="0"/>
+                      <a:ext cx="2343150" cy="323850"/>
+                    </a:xfrm>
+                    <a:prstGeom prst="rect">
+                      <a:avLst/>
+                    </a:prstGeom>
+                  </pic:spPr>
+                </pic:pic>
+              </a:graphicData>
+            </a:graphic>
+          </wp:anchor>
+        </w:drawing>
+      </w:r>
+      <w:r>
+        <w:rPr>
+          <w:noProof/>
+        </w:rPr>
+        <w:drawing>
+          <wp:inline distT="0" distB="0" distL="0" distR="0" wp14:anchorId="34454ADC" wp14:editId="6155B6AE">
+            <wp:extent cx="1304925" cy="1019175"/>
+            <wp:effectExtent l="0" t="0" r="9525" b="9525"/>
+            <wp:docPr id="25" name="Immagine 25"/>
+            <wp:cNvGraphicFramePr>
+              <a:graphicFrameLocks xmlns:a="http://schemas.openxmlformats.org/drawingml/2006/main" noChangeAspect="1"/>
+            </wp:cNvGraphicFramePr>
+            <a:graphic xmlns:a="http://schemas.openxmlformats.org/drawingml/2006/main">
+              <a:graphicData uri="http://schemas.openxmlformats.org/drawingml/2006/picture">
+                <pic:pic xmlns:pic="http://schemas.openxmlformats.org/drawingml/2006/picture">
+                  <pic:nvPicPr>
+                    <pic:cNvPr id="1" name=""/>
+                    <pic:cNvPicPr/>
+                  </pic:nvPicPr>
+                  <pic:blipFill>
+                    <a:blip r:embed="rId43"/>
+                    <a:stretch>
+                      <a:fillRect/>
+                    </a:stretch>
+                  </pic:blipFill>
+                  <pic:spPr>
+                    <a:xfrm>
+                      <a:off x="0" y="0"/>
+                      <a:ext cx="1304925" cy="1019175"/>
+                    </a:xfrm>
+                    <a:prstGeom prst="rect">
+                      <a:avLst/>
+                    </a:prstGeom>
+                  </pic:spPr>
+                </pic:pic>
+              </a:graphicData>
+            </a:graphic>
+          </wp:inline>
+        </w:drawing>
+      </w:r>
+      <w:r>
+        <w:rPr>
+          <w:noProof/>
+        </w:rPr>
+        <w:t xml:space="preserve"> </w:t>
+      </w:r>
+      <w:r>
+        <w:rPr>
+          <w:noProof/>
+        </w:rPr>
+        <w:t xml:space="preserve"> </w:t>
+      </w:r>
+    </w:p>
+    <w:p>
+      <w:pPr>
+        <w:tabs>
+          <w:tab w:val="left" w:pos="5832"/>
+        </w:tabs>
+        <w:jc w:val="both"/>
+        <w:rPr>
+          <w:noProof/>
+        </w:rPr>
+      </w:pPr>
+    </w:p>
+    <w:p>
+      <w:pPr>
+        <w:tabs>
+          <w:tab w:val="left" w:pos="5832"/>
+        </w:tabs>
+        <w:jc w:val="both"/>
+        <w:rPr>
+          <w:noProof/>
+        </w:rPr>
+      </w:pPr>
+    </w:p>
+    <w:p>
+      <w:pPr>
+        <w:tabs>
+          <w:tab w:val="left" w:pos="5832"/>
+        </w:tabs>
+        <w:jc w:val="both"/>
+        <w:rPr>
+          <w:noProof/>
+        </w:rPr>
+      </w:pPr>
+    </w:p>
+    <w:p>
+      <w:pPr>
+        <w:tabs>
+          <w:tab w:val="left" w:pos="5832"/>
+        </w:tabs>
+        <w:jc w:val="both"/>
+      </w:pPr>
+      <w:r>
+        <w:rPr>
+          <w:noProof/>
+        </w:rPr>
+        <w:t xml:space="preserve">che si attesta ad un valore molto superiore allo 0 per il campione in analisi, quindi effettivamente è presente una forte piccatezza dei dati nel campione in analisi, il che è senz’altro da riattribuire al valore anomalo </w:t>
+      </w:r>
+      <w:r>
+        <w:rPr>
+          <w:noProof/>
+        </w:rPr>
+        <w:t>Lombardo, che non solo supera la media, ma come già considerato più volte ha uno scarto dalla media campioanaria molto elevato rispetto al resto del campione.</w:t>
+      </w:r>
     </w:p>
     <w:sectPr>
       <w:pgSz w:w="11906" w:h="16838"/>
@@ -13199,7 +14242,6 @@
   <w:style w:type="character" w:default="1" w:styleId="Carpredefinitoparagrafo">
     <w:name w:val="Default Paragraph Font"/>
     <w:uiPriority w:val="1"/>
-    <w:semiHidden/>
     <w:unhideWhenUsed/>
   </w:style>
   <w:style w:type="table" w:default="1" w:styleId="Tabellanormale">

</xml_diff>

<commit_message>
inizio analisi in due variabili
</commit_message>
<xml_diff>
--- a/Tesina Bozza 1.docx
+++ b/Tesina Bozza 1.docx
@@ -829,7 +829,7 @@
           <w:r>
             <w:fldChar w:fldCharType="separate"/>
           </w:r>
-          <w:hyperlink w:anchor="_Toc53732395" w:history="1">
+          <w:hyperlink w:anchor="_Toc54024091" w:history="1">
             <w:r>
               <w:rPr>
                 <w:rStyle w:val="Collegamentoipertestuale"/>
@@ -856,7 +856,7 @@
                 <w:noProof/>
                 <w:webHidden/>
               </w:rPr>
-              <w:instrText xml:space="preserve"> PAGEREF _Toc53732395 \h </w:instrText>
+              <w:instrText xml:space="preserve"> PAGEREF _Toc54024091 \h </w:instrText>
             </w:r>
             <w:r>
               <w:rPr>
@@ -898,7 +898,7 @@
               <w:lang w:eastAsia="it-IT"/>
             </w:rPr>
           </w:pPr>
-          <w:hyperlink w:anchor="_Toc53732396" w:history="1">
+          <w:hyperlink w:anchor="_Toc54024092" w:history="1">
             <w:r>
               <w:rPr>
                 <w:rStyle w:val="Collegamentoipertestuale"/>
@@ -925,7 +925,7 @@
                 <w:noProof/>
                 <w:webHidden/>
               </w:rPr>
-              <w:instrText xml:space="preserve"> PAGEREF _Toc53732396 \h </w:instrText>
+              <w:instrText xml:space="preserve"> PAGEREF _Toc54024092 \h </w:instrText>
             </w:r>
             <w:r>
               <w:rPr>
@@ -967,7 +967,7 @@
               <w:lang w:eastAsia="it-IT"/>
             </w:rPr>
           </w:pPr>
-          <w:hyperlink w:anchor="_Toc53732397" w:history="1">
+          <w:hyperlink w:anchor="_Toc54024093" w:history="1">
             <w:r>
               <w:rPr>
                 <w:rStyle w:val="Collegamentoipertestuale"/>
@@ -994,7 +994,7 @@
                 <w:noProof/>
                 <w:webHidden/>
               </w:rPr>
-              <w:instrText xml:space="preserve"> PAGEREF _Toc53732397 \h </w:instrText>
+              <w:instrText xml:space="preserve"> PAGEREF _Toc54024093 \h </w:instrText>
             </w:r>
             <w:r>
               <w:rPr>
@@ -1036,7 +1036,7 @@
               <w:lang w:eastAsia="it-IT"/>
             </w:rPr>
           </w:pPr>
-          <w:hyperlink w:anchor="_Toc53732398" w:history="1">
+          <w:hyperlink w:anchor="_Toc54024094" w:history="1">
             <w:r>
               <w:rPr>
                 <w:rStyle w:val="Collegamentoipertestuale"/>
@@ -1063,7 +1063,7 @@
                 <w:noProof/>
                 <w:webHidden/>
               </w:rPr>
-              <w:instrText xml:space="preserve"> PAGEREF _Toc53732398 \h </w:instrText>
+              <w:instrText xml:space="preserve"> PAGEREF _Toc54024094 \h </w:instrText>
             </w:r>
             <w:r>
               <w:rPr>
@@ -1105,7 +1105,7 @@
               <w:lang w:eastAsia="it-IT"/>
             </w:rPr>
           </w:pPr>
-          <w:hyperlink w:anchor="_Toc53732399" w:history="1">
+          <w:hyperlink w:anchor="_Toc54024095" w:history="1">
             <w:r>
               <w:rPr>
                 <w:rStyle w:val="Collegamentoipertestuale"/>
@@ -1132,7 +1132,7 @@
                 <w:noProof/>
                 <w:webHidden/>
               </w:rPr>
-              <w:instrText xml:space="preserve"> PAGEREF _Toc53732399 \h </w:instrText>
+              <w:instrText xml:space="preserve"> PAGEREF _Toc54024095 \h </w:instrText>
             </w:r>
             <w:r>
               <w:rPr>
@@ -1174,7 +1174,7 @@
               <w:lang w:eastAsia="it-IT"/>
             </w:rPr>
           </w:pPr>
-          <w:hyperlink w:anchor="_Toc53732400" w:history="1">
+          <w:hyperlink w:anchor="_Toc54024096" w:history="1">
             <w:r>
               <w:rPr>
                 <w:rStyle w:val="Collegamentoipertestuale"/>
@@ -1201,7 +1201,7 @@
                 <w:noProof/>
                 <w:webHidden/>
               </w:rPr>
-              <w:instrText xml:space="preserve"> PAGEREF _Toc53732400 \h </w:instrText>
+              <w:instrText xml:space="preserve"> PAGEREF _Toc54024096 \h </w:instrText>
             </w:r>
             <w:r>
               <w:rPr>
@@ -1243,7 +1243,7 @@
               <w:lang w:eastAsia="it-IT"/>
             </w:rPr>
           </w:pPr>
-          <w:hyperlink w:anchor="_Toc53732401" w:history="1">
+          <w:hyperlink w:anchor="_Toc54024097" w:history="1">
             <w:r>
               <w:rPr>
                 <w:rStyle w:val="Collegamentoipertestuale"/>
@@ -1270,7 +1270,7 @@
                 <w:noProof/>
                 <w:webHidden/>
               </w:rPr>
-              <w:instrText xml:space="preserve"> PAGEREF _Toc53732401 \h </w:instrText>
+              <w:instrText xml:space="preserve"> PAGEREF _Toc54024097 \h </w:instrText>
             </w:r>
             <w:r>
               <w:rPr>
@@ -1291,6 +1291,213 @@
                 <w:webHidden/>
               </w:rPr>
               <w:t>10</w:t>
+            </w:r>
+            <w:r>
+              <w:rPr>
+                <w:noProof/>
+                <w:webHidden/>
+              </w:rPr>
+              <w:fldChar w:fldCharType="end"/>
+            </w:r>
+          </w:hyperlink>
+        </w:p>
+        <w:p>
+          <w:pPr>
+            <w:pStyle w:val="Sommario2"/>
+            <w:tabs>
+              <w:tab w:val="right" w:leader="dot" w:pos="9628"/>
+            </w:tabs>
+            <w:rPr>
+              <w:noProof/>
+              <w:lang w:eastAsia="it-IT"/>
+            </w:rPr>
+          </w:pPr>
+          <w:hyperlink w:anchor="_Toc54024098" w:history="1">
+            <w:r>
+              <w:rPr>
+                <w:rStyle w:val="Collegamentoipertestuale"/>
+                <w:noProof/>
+              </w:rPr>
+              <w:t>Passo 5 – Analisi di simmetrie e concentrazione di dati nel campione</w:t>
+            </w:r>
+            <w:r>
+              <w:rPr>
+                <w:noProof/>
+                <w:webHidden/>
+              </w:rPr>
+              <w:tab/>
+            </w:r>
+            <w:r>
+              <w:rPr>
+                <w:noProof/>
+                <w:webHidden/>
+              </w:rPr>
+              <w:fldChar w:fldCharType="begin"/>
+            </w:r>
+            <w:r>
+              <w:rPr>
+                <w:noProof/>
+                <w:webHidden/>
+              </w:rPr>
+              <w:instrText xml:space="preserve"> PAGEREF _Toc54024098 \h </w:instrText>
+            </w:r>
+            <w:r>
+              <w:rPr>
+                <w:noProof/>
+                <w:webHidden/>
+              </w:rPr>
+            </w:r>
+            <w:r>
+              <w:rPr>
+                <w:noProof/>
+                <w:webHidden/>
+              </w:rPr>
+              <w:fldChar w:fldCharType="separate"/>
+            </w:r>
+            <w:r>
+              <w:rPr>
+                <w:noProof/>
+                <w:webHidden/>
+              </w:rPr>
+              <w:t>14</w:t>
+            </w:r>
+            <w:r>
+              <w:rPr>
+                <w:noProof/>
+                <w:webHidden/>
+              </w:rPr>
+              <w:fldChar w:fldCharType="end"/>
+            </w:r>
+          </w:hyperlink>
+        </w:p>
+        <w:p>
+          <w:pPr>
+            <w:pStyle w:val="Sommario1"/>
+            <w:tabs>
+              <w:tab w:val="right" w:leader="dot" w:pos="9628"/>
+            </w:tabs>
+            <w:rPr>
+              <w:noProof/>
+              <w:lang w:eastAsia="it-IT"/>
+            </w:rPr>
+          </w:pPr>
+          <w:hyperlink w:anchor="_Toc54024099" w:history="1">
+            <w:r>
+              <w:rPr>
+                <w:rStyle w:val="Collegamentoipertestuale"/>
+                <w:noProof/>
+              </w:rPr>
+              <w:t>Analisi Bivariata – Confronti tra diverse colonne</w:t>
+            </w:r>
+            <w:r>
+              <w:rPr>
+                <w:noProof/>
+                <w:webHidden/>
+              </w:rPr>
+              <w:tab/>
+            </w:r>
+            <w:r>
+              <w:rPr>
+                <w:noProof/>
+                <w:webHidden/>
+              </w:rPr>
+              <w:fldChar w:fldCharType="begin"/>
+            </w:r>
+            <w:r>
+              <w:rPr>
+                <w:noProof/>
+                <w:webHidden/>
+              </w:rPr>
+              <w:instrText xml:space="preserve"> PAGEREF _Toc54024099 \h </w:instrText>
+            </w:r>
+            <w:r>
+              <w:rPr>
+                <w:noProof/>
+                <w:webHidden/>
+              </w:rPr>
+            </w:r>
+            <w:r>
+              <w:rPr>
+                <w:noProof/>
+                <w:webHidden/>
+              </w:rPr>
+              <w:fldChar w:fldCharType="separate"/>
+            </w:r>
+            <w:r>
+              <w:rPr>
+                <w:noProof/>
+                <w:webHidden/>
+              </w:rPr>
+              <w:t>16</w:t>
+            </w:r>
+            <w:r>
+              <w:rPr>
+                <w:noProof/>
+                <w:webHidden/>
+              </w:rPr>
+              <w:fldChar w:fldCharType="end"/>
+            </w:r>
+          </w:hyperlink>
+        </w:p>
+        <w:p>
+          <w:pPr>
+            <w:pStyle w:val="Sommario2"/>
+            <w:tabs>
+              <w:tab w:val="right" w:leader="dot" w:pos="9628"/>
+            </w:tabs>
+            <w:rPr>
+              <w:noProof/>
+              <w:lang w:eastAsia="it-IT"/>
+            </w:rPr>
+          </w:pPr>
+          <w:hyperlink w:anchor="_Toc54024100" w:history="1">
+            <w:r>
+              <w:rPr>
+                <w:rStyle w:val="Collegamentoipertestuale"/>
+                <w:noProof/>
+              </w:rPr>
+              <w:t>Passo 1 – confronto tra Consumi Moderati e Binge Drinking</w:t>
+            </w:r>
+            <w:r>
+              <w:rPr>
+                <w:noProof/>
+                <w:webHidden/>
+              </w:rPr>
+              <w:tab/>
+            </w:r>
+            <w:r>
+              <w:rPr>
+                <w:noProof/>
+                <w:webHidden/>
+              </w:rPr>
+              <w:fldChar w:fldCharType="begin"/>
+            </w:r>
+            <w:r>
+              <w:rPr>
+                <w:noProof/>
+                <w:webHidden/>
+              </w:rPr>
+              <w:instrText xml:space="preserve"> PAGEREF _Toc54024100 \h </w:instrText>
+            </w:r>
+            <w:r>
+              <w:rPr>
+                <w:noProof/>
+                <w:webHidden/>
+              </w:rPr>
+            </w:r>
+            <w:r>
+              <w:rPr>
+                <w:noProof/>
+                <w:webHidden/>
+              </w:rPr>
+              <w:fldChar w:fldCharType="separate"/>
+            </w:r>
+            <w:r>
+              <w:rPr>
+                <w:noProof/>
+                <w:webHidden/>
+              </w:rPr>
+              <w:t>16</w:t>
             </w:r>
             <w:r>
               <w:rPr>
@@ -1333,14 +1540,11 @@
     <w:p/>
     <w:p/>
     <w:p/>
-    <w:p/>
-    <w:p/>
-    <w:p/>
     <w:p>
       <w:pPr>
         <w:pStyle w:val="Titolo1"/>
       </w:pPr>
-      <w:bookmarkStart w:id="1" w:name="_Toc53732395"/>
+      <w:bookmarkStart w:id="1" w:name="_Toc54024091"/>
       <w:r>
         <w:lastRenderedPageBreak/>
         <w:t>Introduzione</w:t>
@@ -1387,7 +1591,15 @@
         <w:t xml:space="preserve">Nella banca dati Excel 2019 fornita dall’ISTAT, sono riportati numerosi tabulati in riferimento a vari indici tra cui il consumo di alcol per: fasce d’età, tipologie di bevande, distinzioni per sesso ecc. Ai fini di quest’analisi è stato scelto di </w:t>
       </w:r>
       <w:r>
-        <w:t>utilizzare un Dataset che riporta il consumo di alcol secondo una scala di assiduità che va dal consumo moderato all’eccesso spericolato (valore di Binge Drinking) per migliaia di abitanti per ogni regione o provincia autonoma</w:t>
+        <w:t xml:space="preserve">utilizzare un Dataset che riporta il consumo di alcol secondo una scala di assiduità che va dal consumo moderato all’eccesso spericolato (valore di </w:t>
+      </w:r>
+      <w:proofErr w:type="spellStart"/>
+      <w:r>
+        <w:t>Binge</w:t>
+      </w:r>
+      <w:proofErr w:type="spellEnd"/>
+      <w:r>
+        <w:t xml:space="preserve"> Drinking) per migliaia di abitanti per ogni regione o provincia autonoma</w:t>
       </w:r>
       <w:r>
         <w:t>.</w:t>
@@ -1601,7 +1813,29 @@
                 <w:color w:val="000000"/>
                 <w:lang w:eastAsia="it-IT"/>
               </w:rPr>
-              <w:t>Eccedenza  abutuale a pasto</w:t>
+              <w:t xml:space="preserve">Eccedenza  </w:t>
+            </w:r>
+            <w:proofErr w:type="spellStart"/>
+            <w:r>
+              <w:rPr>
+                <w:rFonts w:ascii="Calibri" w:eastAsia="Times New Roman" w:hAnsi="Calibri" w:cs="Times New Roman"/>
+                <w:b/>
+                <w:bCs/>
+                <w:color w:val="000000"/>
+                <w:lang w:eastAsia="it-IT"/>
+              </w:rPr>
+              <w:t>abutuale</w:t>
+            </w:r>
+            <w:proofErr w:type="spellEnd"/>
+            <w:r>
+              <w:rPr>
+                <w:rFonts w:ascii="Calibri" w:eastAsia="Times New Roman" w:hAnsi="Calibri" w:cs="Times New Roman"/>
+                <w:b/>
+                <w:bCs/>
+                <w:color w:val="000000"/>
+                <w:lang w:eastAsia="it-IT"/>
+              </w:rPr>
+              <w:t xml:space="preserve"> a pasto</w:t>
             </w:r>
           </w:p>
         </w:tc>
@@ -1631,6 +1865,7 @@
                 <w:lang w:eastAsia="it-IT"/>
               </w:rPr>
             </w:pPr>
+            <w:proofErr w:type="spellStart"/>
             <w:r>
               <w:rPr>
                 <w:rFonts w:ascii="Calibri" w:eastAsia="Times New Roman" w:hAnsi="Calibri" w:cs="Times New Roman"/>
@@ -1639,7 +1874,18 @@
                 <w:color w:val="000000"/>
                 <w:lang w:eastAsia="it-IT"/>
               </w:rPr>
-              <w:t>Binge drinking</w:t>
+              <w:t>Binge</w:t>
+            </w:r>
+            <w:proofErr w:type="spellEnd"/>
+            <w:r>
+              <w:rPr>
+                <w:rFonts w:ascii="Calibri" w:eastAsia="Times New Roman" w:hAnsi="Calibri" w:cs="Times New Roman"/>
+                <w:b/>
+                <w:bCs/>
+                <w:color w:val="000000"/>
+                <w:lang w:eastAsia="it-IT"/>
+              </w:rPr>
+              <w:t xml:space="preserve"> drinking</w:t>
             </w:r>
           </w:p>
         </w:tc>
@@ -6827,7 +7073,7 @@
       <w:pPr>
         <w:pStyle w:val="Titolo2"/>
       </w:pPr>
-      <w:bookmarkStart w:id="2" w:name="_Toc53732396"/>
+      <w:bookmarkStart w:id="2" w:name="_Toc54024092"/>
       <w:r>
         <w:t>Dataset Utilizzato ai fini dell’indagine</w:t>
       </w:r>
@@ -6840,16 +7086,29 @@
       <w:pPr>
         <w:pStyle w:val="Titolo1"/>
       </w:pPr>
-      <w:bookmarkStart w:id="3" w:name="_Toc53732397"/>
+      <w:bookmarkStart w:id="3" w:name="_Toc54024093"/>
       <w:r>
         <w:lastRenderedPageBreak/>
         <w:t xml:space="preserve">Analisi  </w:t>
       </w:r>
-      <w:r>
-        <w:t xml:space="preserve">Univariata </w:t>
-      </w:r>
-      <w:r>
-        <w:t>– Colonna Binge – Drinking dataset Excel</w:t>
+      <w:proofErr w:type="spellStart"/>
+      <w:r>
+        <w:t>Univariata</w:t>
+      </w:r>
+      <w:proofErr w:type="spellEnd"/>
+      <w:r>
+        <w:t xml:space="preserve"> </w:t>
+      </w:r>
+      <w:r>
+        <w:t xml:space="preserve">– Colonna </w:t>
+      </w:r>
+      <w:proofErr w:type="spellStart"/>
+      <w:r>
+        <w:t>Binge</w:t>
+      </w:r>
+      <w:proofErr w:type="spellEnd"/>
+      <w:r>
+        <w:t xml:space="preserve"> – Drinking dataset Excel</w:t>
       </w:r>
       <w:bookmarkEnd w:id="3"/>
       <w:r>
@@ -6861,13 +7120,15 @@
       <w:pPr>
         <w:pStyle w:val="Titolo2"/>
       </w:pPr>
-      <w:bookmarkStart w:id="4" w:name="_Toc53732398"/>
+      <w:bookmarkStart w:id="4" w:name="_Toc54024094"/>
       <w:r>
         <w:t xml:space="preserve">Passo 1 – Analisi </w:t>
       </w:r>
+      <w:proofErr w:type="spellStart"/>
       <w:r>
         <w:t>Univariata</w:t>
       </w:r>
+      <w:proofErr w:type="spellEnd"/>
       <w:r>
         <w:t xml:space="preserve"> – </w:t>
       </w:r>
@@ -6962,6 +7223,7 @@
                 <w:lang w:eastAsia="it-IT"/>
               </w:rPr>
             </w:pPr>
+            <w:proofErr w:type="spellStart"/>
             <w:r>
               <w:rPr>
                 <w:rFonts w:ascii="Calibri" w:eastAsia="Times New Roman" w:hAnsi="Calibri" w:cs="Times New Roman"/>
@@ -6970,7 +7232,18 @@
                 <w:color w:val="000000"/>
                 <w:lang w:eastAsia="it-IT"/>
               </w:rPr>
-              <w:t>Binge drinking</w:t>
+              <w:t>Binge</w:t>
+            </w:r>
+            <w:proofErr w:type="spellEnd"/>
+            <w:r>
+              <w:rPr>
+                <w:rFonts w:ascii="Calibri" w:eastAsia="Times New Roman" w:hAnsi="Calibri" w:cs="Times New Roman"/>
+                <w:b/>
+                <w:bCs/>
+                <w:color w:val="000000"/>
+                <w:lang w:eastAsia="it-IT"/>
+              </w:rPr>
+              <w:t xml:space="preserve"> drinking</w:t>
             </w:r>
           </w:p>
         </w:tc>
@@ -8919,7 +9192,15 @@
     </w:tbl>
     <w:p>
       <w:r>
-        <w:t>Dall’analisi del diagramma di Pareto realizzato con il dataset riportato (variabile Binge_Drinking – per valori in termini relativi (ogni valore è stato diviso per la somma totale dei valori in tabella)) si evince che come il tasso alcolemico di pericolosità massima</w:t>
+        <w:t xml:space="preserve">Dall’analisi del diagramma di Pareto realizzato con il dataset riportato (variabile </w:t>
+      </w:r>
+      <w:proofErr w:type="spellStart"/>
+      <w:r>
+        <w:t>Binge_Drinking</w:t>
+      </w:r>
+      <w:proofErr w:type="spellEnd"/>
+      <w:r>
+        <w:t xml:space="preserve"> – per valori in termini relativi (ogni valore è stato diviso per la somma totale dei valori in tabella)) si evince che come il tasso alcolemico di pericolosità massima</w:t>
       </w:r>
     </w:p>
     <w:p>
@@ -8964,17 +9245,30 @@
       <w:pPr>
         <w:pStyle w:val="Titolo2"/>
       </w:pPr>
-      <w:bookmarkStart w:id="5" w:name="_Toc53732399"/>
+      <w:bookmarkStart w:id="5" w:name="_Toc54024095"/>
       <w:r>
         <w:lastRenderedPageBreak/>
         <w:t>Passo 2 – Analis</w:t>
       </w:r>
       <w:r>
-        <w:t>i univ</w:t>
-      </w:r>
-      <w:r>
-        <w:t>ariata – Instogramma</w:t>
-      </w:r>
+        <w:t xml:space="preserve">i </w:t>
+      </w:r>
+      <w:proofErr w:type="spellStart"/>
+      <w:r>
+        <w:t>univ</w:t>
+      </w:r>
+      <w:r>
+        <w:t>ariata</w:t>
+      </w:r>
+      <w:proofErr w:type="spellEnd"/>
+      <w:r>
+        <w:t xml:space="preserve"> – </w:t>
+      </w:r>
+      <w:proofErr w:type="spellStart"/>
+      <w:r>
+        <w:t>Instogramma</w:t>
+      </w:r>
+      <w:proofErr w:type="spellEnd"/>
       <w:r>
         <w:t xml:space="preserve"> – Box Plot ad intaglio</w:t>
       </w:r>
@@ -9094,7 +9388,15 @@
     </w:p>
     <w:p>
       <w:r>
-        <w:t>Parametri estratti dall’istogramma (classi, Counts – frequenze assolute, densità e valore medio di ogni classe)</w:t>
+        <w:t xml:space="preserve">Parametri estratti dall’istogramma (classi, </w:t>
+      </w:r>
+      <w:proofErr w:type="spellStart"/>
+      <w:r>
+        <w:t>Counts</w:t>
+      </w:r>
+      <w:proofErr w:type="spellEnd"/>
+      <w:r>
+        <w:t xml:space="preserve"> – frequenze assolute, densità e valore medio di ogni classe)</w:t>
       </w:r>
     </w:p>
     <w:p>
@@ -9271,8 +9573,29 @@
       <w:pPr>
         <w:jc w:val="both"/>
       </w:pPr>
-      <w:r>
-        <w:t>Cio è riscontrabile anche matematicamente considerando da prima una prima analisi dei quartili riportati dal diagramma di pareto.</w:t>
+      <w:proofErr w:type="spellStart"/>
+      <w:r>
+        <w:t>Cio</w:t>
+      </w:r>
+      <w:proofErr w:type="spellEnd"/>
+      <w:r>
+        <w:t xml:space="preserve"> è riscontrabile anche matematicamente considerando </w:t>
+      </w:r>
+      <w:proofErr w:type="spellStart"/>
+      <w:r>
+        <w:t>da prima</w:t>
+      </w:r>
+      <w:proofErr w:type="spellEnd"/>
+      <w:r>
+        <w:t xml:space="preserve"> una prima analisi dei quartili riportati dal diagramma di </w:t>
+      </w:r>
+      <w:proofErr w:type="spellStart"/>
+      <w:r>
+        <w:t>pareto</w:t>
+      </w:r>
+      <w:proofErr w:type="spellEnd"/>
+      <w:r>
+        <w:t>.</w:t>
       </w:r>
       <w:r>
         <w:rPr>
@@ -9691,7 +10014,7 @@
       <w:pPr>
         <w:pStyle w:val="Titolo2"/>
       </w:pPr>
-      <w:bookmarkStart w:id="6" w:name="_Toc53732400"/>
+      <w:bookmarkStart w:id="6" w:name="_Toc54024096"/>
       <w:r>
         <w:t>Passo 3 – Indici di centralità rispetto al campione</w:t>
       </w:r>
@@ -10891,8 +11214,8 @@
       <w:pPr>
         <w:pStyle w:val="Titolo2"/>
       </w:pPr>
-      <w:bookmarkStart w:id="7" w:name="_Toc53732401"/>
-      <w:bookmarkStart w:id="8" w:name="_Hlk53684027"/>
+      <w:bookmarkStart w:id="7" w:name="_Hlk53684027"/>
+      <w:bookmarkStart w:id="8" w:name="_Toc54024097"/>
       <w:r>
         <w:rPr>
           <w:noProof/>
@@ -10965,7 +11288,7 @@
       <w:r>
         <w:t>Passo 4 – Indici di dispersione rispetto alla media campionaria</w:t>
       </w:r>
-      <w:bookmarkEnd w:id="7"/>
+      <w:bookmarkEnd w:id="8"/>
     </w:p>
     <w:p>
       <w:pPr>
@@ -11048,7 +11371,15 @@
         </w:drawing>
       </w:r>
       <w:r>
-        <w:t>Se si considera il boxplot precedentemente realizzato, si nota che effettivamente ha senso per il campione analizzato, considerare anche gl’indici di dispersione. In quanto si nota facilmente che alcuni dati del campione si distaccano di molto dalla mediana, ma anche dal precedente valore di media campionaria precedentemente calcolato.</w:t>
+        <w:t xml:space="preserve">Se si considera il </w:t>
+      </w:r>
+      <w:proofErr w:type="spellStart"/>
+      <w:r>
+        <w:t>boxplot</w:t>
+      </w:r>
+      <w:proofErr w:type="spellEnd"/>
+      <w:r>
+        <w:t xml:space="preserve"> precedentemente realizzato, si nota che effettivamente ha senso per il campione analizzato, considerare anche gl’indici di dispersione. In quanto si nota facilmente che alcuni dati del campione si distaccano di molto dalla mediana, ma anche dal precedente valore di media campionaria precedentemente calcolato.</w:t>
       </w:r>
     </w:p>
     <w:p>
@@ -11067,7 +11398,15 @@
         <w:jc w:val="both"/>
       </w:pPr>
       <w:r>
-        <w:t>Osservando attentamente il summary del campione analizzato, tale sospetto acquista ancora più fondamento, in quanto il 75% dei dati del campione si attesta al di sotto del valore 223 (terzo quartile).</w:t>
+        <w:t xml:space="preserve">Osservando attentamente il </w:t>
+      </w:r>
+      <w:proofErr w:type="spellStart"/>
+      <w:r>
+        <w:t>summary</w:t>
+      </w:r>
+      <w:proofErr w:type="spellEnd"/>
+      <w:r>
+        <w:t xml:space="preserve"> del campione analizzato, tale sospetto acquista ancora più fondamento, in quanto il 75% dei dati del campione si attesta al di sotto del valore 223 (terzo quartile).</w:t>
       </w:r>
     </w:p>
     <w:p>
@@ -11097,7 +11436,15 @@
         <w:jc w:val="both"/>
       </w:pPr>
       <w:r>
-        <w:t>Essendo che la variabile Binge_Drinking considerata, indica la pericolosità massima per il consumo di alcol in Italia, sarebbe davvero utile capire effettivamente quali regioni necessitano di maggior attenzione.</w:t>
+        <w:t xml:space="preserve">Essendo che la variabile </w:t>
+      </w:r>
+      <w:proofErr w:type="spellStart"/>
+      <w:r>
+        <w:t>Binge_Drinking</w:t>
+      </w:r>
+      <w:proofErr w:type="spellEnd"/>
+      <w:r>
+        <w:t xml:space="preserve"> considerata, indica la pericolosità massima per il consumo di alcol in Italia, sarebbe davvero utile capire effettivamente quali regioni necessitano di maggior attenzione.</w:t>
       </w:r>
     </w:p>
     <w:p>
@@ -11488,7 +11835,15 @@
         <w:t xml:space="preserve"> considerando</w:t>
       </w:r>
       <w:r>
-        <w:t xml:space="preserve"> nuovamente i dati del campione in un barplot ordinato e posizionando anche i valori di media campionaria e di media campionaria + 100 unità.</w:t>
+        <w:t xml:space="preserve"> nuovamente i dati del campione in un </w:t>
+      </w:r>
+      <w:proofErr w:type="spellStart"/>
+      <w:r>
+        <w:t>barplot</w:t>
+      </w:r>
+      <w:proofErr w:type="spellEnd"/>
+      <w:r>
+        <w:t xml:space="preserve"> ordinato e posizionando anche i valori di media campionaria e di media campionaria + 100 unità.</w:t>
       </w:r>
     </w:p>
     <w:p>
@@ -12513,7 +12868,7 @@
       <w:r>
         <w:t>addirittura non segnalando la presenza di valori anomali, al suo interno.</w:t>
       </w:r>
-      <w:bookmarkEnd w:id="8"/>
+      <w:bookmarkEnd w:id="7"/>
     </w:p>
     <w:p>
       <w:pPr>
@@ -12549,34 +12904,40 @@
     </w:p>
     <w:p>
       <w:pPr>
-        <w:pStyle w:val="Titolo1"/>
-        <w:rPr>
-          <w:sz w:val="32"/>
-          <w:szCs w:val="32"/>
-        </w:rPr>
-      </w:pPr>
-      <w:r>
-        <w:rPr>
-          <w:sz w:val="32"/>
-          <w:szCs w:val="32"/>
-        </w:rPr>
+        <w:pStyle w:val="Titolo2"/>
+      </w:pPr>
+      <w:bookmarkStart w:id="9" w:name="_Toc54024098"/>
+      <w:r>
         <w:lastRenderedPageBreak/>
         <w:t>Passo 5 – Analisi di simmetrie e concentrazione</w:t>
       </w:r>
       <w:r>
-        <w:rPr>
-          <w:sz w:val="32"/>
-          <w:szCs w:val="32"/>
-        </w:rPr>
         <w:t xml:space="preserve"> di dati nel campione</w:t>
       </w:r>
-    </w:p>
-    <w:p>
-      <w:pPr>
-        <w:jc w:val="both"/>
-      </w:pPr>
-      <w:r>
-        <w:t>Come ultimo passo di studio nell’analisi univariata rispetto al dato Binge Drinking considerato fino a questo momento, è senz’altro molto utile fare anche qualche considerazione aggiuntiva sulla forma che i dati assumono quando vengono disposti all’interno di un grafico, quindi in qualche modo andare ad analizzare le caratteristiche della loro distribuzione ordinata.</w:t>
+      <w:bookmarkEnd w:id="9"/>
+    </w:p>
+    <w:p>
+      <w:pPr>
+        <w:jc w:val="both"/>
+      </w:pPr>
+      <w:r>
+        <w:t xml:space="preserve">Come ultimo passo di studio nell’analisi </w:t>
+      </w:r>
+      <w:proofErr w:type="spellStart"/>
+      <w:r>
+        <w:t>univariata</w:t>
+      </w:r>
+      <w:proofErr w:type="spellEnd"/>
+      <w:r>
+        <w:t xml:space="preserve"> rispetto al dato </w:t>
+      </w:r>
+      <w:proofErr w:type="spellStart"/>
+      <w:r>
+        <w:t>Binge</w:t>
+      </w:r>
+      <w:proofErr w:type="spellEnd"/>
+      <w:r>
+        <w:t xml:space="preserve"> Drinking considerato fino a questo momento, è senz’altro molto utile fare anche qualche considerazione aggiuntiva sulla forma che i dati assumono quando vengono disposti all’interno di un grafico, quindi in qualche modo andare ad analizzare le caratteristiche della loro distribuzione ordinata.</w:t>
       </w:r>
     </w:p>
     <w:p>
@@ -12757,9 +13118,11 @@
       <w:r>
         <w:t xml:space="preserve">Ma effettivamente di quanto questa asimmetria è forte nel campione in analisi. A tale scopo, è senz’altro doveroso calcolare il valore di </w:t>
       </w:r>
+      <w:proofErr w:type="spellStart"/>
       <w:r>
         <w:t>skewness</w:t>
       </w:r>
+      <w:proofErr w:type="spellEnd"/>
       <w:r>
         <w:t xml:space="preserve"> campionaria per il vettore, quantizzando effettivamente quanto la dispersione dei dati verso destra è forte (e quindi di quanto i dati estremi, creano dispersione rispetto alla centralità del campione).</w:t>
       </w:r>
@@ -12842,7 +13205,15 @@
         </w:drawing>
       </w:r>
       <w:r>
-        <w:t>Dall’analisi della skewness campionaria, quindi dal confronto dei momenti centrali di secondo e di terzo ordine:</w:t>
+        <w:t xml:space="preserve">Dall’analisi della </w:t>
+      </w:r>
+      <w:proofErr w:type="spellStart"/>
+      <w:r>
+        <w:t>skewness</w:t>
+      </w:r>
+      <w:proofErr w:type="spellEnd"/>
+      <w:r>
+        <w:t xml:space="preserve"> campionaria, quindi dal confronto dei momenti centrali di secondo e di terzo ordine:</w:t>
       </w:r>
     </w:p>
     <w:p>
@@ -13350,11 +13721,14 @@
           <w:tab w:val="left" w:pos="5832"/>
         </w:tabs>
         <w:jc w:val="both"/>
-      </w:pPr>
-      <w:r>
         <w:rPr>
           <w:noProof/>
         </w:rPr>
+      </w:pPr>
+      <w:r>
+        <w:rPr>
+          <w:noProof/>
+        </w:rPr>
         <w:t xml:space="preserve">che si attesta ad un valore molto superiore allo 0 per il campione in analisi, quindi effettivamente è presente una forte piccatezza dei dati nel campione in analisi, il che è senz’altro da riattribuire al valore anomalo </w:t>
       </w:r>
       <w:r>
@@ -13363,6 +13737,1823 @@
         </w:rPr>
         <w:t>Lombardo, che non solo supera la media, ma come già considerato più volte ha uno scarto dalla media campioanaria molto elevato rispetto al resto del campione.</w:t>
       </w:r>
+    </w:p>
+    <w:p>
+      <w:pPr>
+        <w:tabs>
+          <w:tab w:val="left" w:pos="5832"/>
+        </w:tabs>
+        <w:jc w:val="both"/>
+        <w:rPr>
+          <w:noProof/>
+        </w:rPr>
+      </w:pPr>
+    </w:p>
+    <w:p>
+      <w:pPr>
+        <w:tabs>
+          <w:tab w:val="left" w:pos="5832"/>
+        </w:tabs>
+        <w:jc w:val="both"/>
+        <w:rPr>
+          <w:noProof/>
+        </w:rPr>
+      </w:pPr>
+    </w:p>
+    <w:p>
+      <w:pPr>
+        <w:tabs>
+          <w:tab w:val="left" w:pos="5832"/>
+        </w:tabs>
+        <w:jc w:val="both"/>
+        <w:rPr>
+          <w:noProof/>
+        </w:rPr>
+      </w:pPr>
+    </w:p>
+    <w:p>
+      <w:pPr>
+        <w:tabs>
+          <w:tab w:val="left" w:pos="5832"/>
+        </w:tabs>
+        <w:jc w:val="both"/>
+        <w:rPr>
+          <w:noProof/>
+        </w:rPr>
+      </w:pPr>
+    </w:p>
+    <w:p>
+      <w:pPr>
+        <w:tabs>
+          <w:tab w:val="left" w:pos="5832"/>
+        </w:tabs>
+        <w:jc w:val="both"/>
+        <w:rPr>
+          <w:noProof/>
+        </w:rPr>
+      </w:pPr>
+    </w:p>
+    <w:p>
+      <w:pPr>
+        <w:tabs>
+          <w:tab w:val="left" w:pos="5832"/>
+        </w:tabs>
+        <w:jc w:val="both"/>
+        <w:rPr>
+          <w:noProof/>
+        </w:rPr>
+      </w:pPr>
+    </w:p>
+    <w:p>
+      <w:pPr>
+        <w:tabs>
+          <w:tab w:val="left" w:pos="5832"/>
+        </w:tabs>
+        <w:jc w:val="both"/>
+        <w:rPr>
+          <w:noProof/>
+        </w:rPr>
+      </w:pPr>
+    </w:p>
+    <w:p>
+      <w:pPr>
+        <w:tabs>
+          <w:tab w:val="left" w:pos="5832"/>
+        </w:tabs>
+        <w:jc w:val="both"/>
+        <w:rPr>
+          <w:noProof/>
+        </w:rPr>
+      </w:pPr>
+    </w:p>
+    <w:p>
+      <w:pPr>
+        <w:tabs>
+          <w:tab w:val="left" w:pos="5832"/>
+        </w:tabs>
+        <w:jc w:val="both"/>
+        <w:rPr>
+          <w:noProof/>
+        </w:rPr>
+      </w:pPr>
+    </w:p>
+    <w:p>
+      <w:pPr>
+        <w:tabs>
+          <w:tab w:val="left" w:pos="5832"/>
+        </w:tabs>
+        <w:jc w:val="both"/>
+        <w:rPr>
+          <w:noProof/>
+        </w:rPr>
+      </w:pPr>
+    </w:p>
+    <w:p>
+      <w:pPr>
+        <w:tabs>
+          <w:tab w:val="left" w:pos="5832"/>
+        </w:tabs>
+        <w:jc w:val="both"/>
+        <w:rPr>
+          <w:noProof/>
+        </w:rPr>
+      </w:pPr>
+    </w:p>
+    <w:p>
+      <w:pPr>
+        <w:tabs>
+          <w:tab w:val="left" w:pos="5832"/>
+        </w:tabs>
+        <w:jc w:val="both"/>
+        <w:rPr>
+          <w:noProof/>
+        </w:rPr>
+      </w:pPr>
+    </w:p>
+    <w:p>
+      <w:pPr>
+        <w:tabs>
+          <w:tab w:val="left" w:pos="5832"/>
+        </w:tabs>
+        <w:jc w:val="both"/>
+        <w:rPr>
+          <w:noProof/>
+        </w:rPr>
+      </w:pPr>
+    </w:p>
+    <w:p>
+      <w:pPr>
+        <w:pStyle w:val="Titolo1"/>
+      </w:pPr>
+      <w:bookmarkStart w:id="10" w:name="_Toc54024099"/>
+      <w:r>
+        <w:lastRenderedPageBreak/>
+        <w:t xml:space="preserve">Analisi </w:t>
+      </w:r>
+      <w:proofErr w:type="spellStart"/>
+      <w:r>
+        <w:t>Bivariata</w:t>
+      </w:r>
+      <w:proofErr w:type="spellEnd"/>
+      <w:r>
+        <w:t xml:space="preserve"> – Confronti tra diverse colonne</w:t>
+      </w:r>
+      <w:bookmarkEnd w:id="10"/>
+    </w:p>
+    <w:p/>
+    <w:p>
+      <w:pPr>
+        <w:jc w:val="both"/>
+      </w:pPr>
+      <w:r>
+        <w:t>Dopo aver condotto una prima analisi statistica su un singolo parametro del dataset di riferimento, è senz’altro interessante procedere con lo studio combinato del dataset, per capire se tra le colonne del dataset fornito dall’ISTAT, ci sono una o più relazioni di dipendenza. Mettere a confronto colonne differenti del dataset in esame, può essere molto utile per capire in ogni regione, come si rapportano tra di loro differenti categorie di consumatori di bevande alcoliche in Italia.</w:t>
+      </w:r>
+    </w:p>
+    <w:p>
+      <w:pPr>
+        <w:jc w:val="both"/>
+      </w:pPr>
+    </w:p>
+    <w:p>
+      <w:pPr>
+        <w:pStyle w:val="Titolo2"/>
+      </w:pPr>
+      <w:bookmarkStart w:id="11" w:name="_Toc54024100"/>
+      <w:r>
+        <w:t xml:space="preserve">Passo 1 – confronto tra Consumi Moderati e </w:t>
+      </w:r>
+      <w:proofErr w:type="spellStart"/>
+      <w:r>
+        <w:t>Binge</w:t>
+      </w:r>
+      <w:proofErr w:type="spellEnd"/>
+      <w:r>
+        <w:t xml:space="preserve"> Drinking</w:t>
+      </w:r>
+      <w:bookmarkEnd w:id="11"/>
+    </w:p>
+    <w:p/>
+    <w:p>
+      <w:pPr>
+        <w:jc w:val="both"/>
+      </w:pPr>
+      <w:r>
+        <w:t>Come primo esempio è molto interessante osservare le colonne di consumi moderati e di consumatori pericolosamente eccessivi del dataset iniziale.</w:t>
+      </w:r>
+    </w:p>
+    <w:p>
+      <w:pPr>
+        <w:jc w:val="both"/>
+      </w:pPr>
+      <w:r>
+        <w:t>Considerando queste due colonne</w:t>
+      </w:r>
+      <w:r>
+        <w:t xml:space="preserve">, risulta facilmente osservabile, come (per la maggioranza dei dati) i dati ordinati, rispetto all’indice di consumo moderato, rispettino pressoché lo stesso ordine anche per la colonna di </w:t>
+      </w:r>
+      <w:proofErr w:type="spellStart"/>
+      <w:r>
+        <w:t>Binge</w:t>
+      </w:r>
+      <w:proofErr w:type="spellEnd"/>
+      <w:r>
+        <w:t xml:space="preserve"> drinking (a meno di alcuni valori in controtendenza). </w:t>
+      </w:r>
+    </w:p>
+    <w:p>
+      <w:pPr>
+        <w:jc w:val="both"/>
+      </w:pPr>
+    </w:p>
+    <w:p>
+      <w:pPr>
+        <w:jc w:val="both"/>
+      </w:pPr>
+      <w:r>
+        <w:rPr>
+          <w:noProof/>
+        </w:rPr>
+        <w:drawing>
+          <wp:anchor distT="0" distB="0" distL="114300" distR="114300" simplePos="0" relativeHeight="251704320" behindDoc="0" locked="0" layoutInCell="1" allowOverlap="1" wp14:anchorId="06B056A2" wp14:editId="1E73EA68">
+            <wp:simplePos x="0" y="0"/>
+            <wp:positionH relativeFrom="margin">
+              <wp:align>center</wp:align>
+            </wp:positionH>
+            <wp:positionV relativeFrom="paragraph">
+              <wp:posOffset>83917</wp:posOffset>
+            </wp:positionV>
+            <wp:extent cx="3288013" cy="3458308"/>
+            <wp:effectExtent l="0" t="0" r="8255" b="8890"/>
+            <wp:wrapThrough wrapText="bothSides">
+              <wp:wrapPolygon edited="0">
+                <wp:start x="0" y="0"/>
+                <wp:lineTo x="0" y="21537"/>
+                <wp:lineTo x="21529" y="21537"/>
+                <wp:lineTo x="21529" y="0"/>
+                <wp:lineTo x="0" y="0"/>
+              </wp:wrapPolygon>
+            </wp:wrapThrough>
+            <wp:docPr id="43" name="Immagine 43"/>
+            <wp:cNvGraphicFramePr>
+              <a:graphicFrameLocks xmlns:a="http://schemas.openxmlformats.org/drawingml/2006/main" noChangeAspect="1"/>
+            </wp:cNvGraphicFramePr>
+            <a:graphic xmlns:a="http://schemas.openxmlformats.org/drawingml/2006/main">
+              <a:graphicData uri="http://schemas.openxmlformats.org/drawingml/2006/picture">
+                <pic:pic xmlns:pic="http://schemas.openxmlformats.org/drawingml/2006/picture">
+                  <pic:nvPicPr>
+                    <pic:cNvPr id="1" name=""/>
+                    <pic:cNvPicPr/>
+                  </pic:nvPicPr>
+                  <pic:blipFill>
+                    <a:blip r:embed="rId44">
+                      <a:extLst>
+                        <a:ext uri="{28A0092B-C50C-407E-A947-70E740481C1C}">
+                          <a14:useLocalDpi xmlns:a14="http://schemas.microsoft.com/office/drawing/2010/main" val="0"/>
+                        </a:ext>
+                      </a:extLst>
+                    </a:blip>
+                    <a:stretch>
+                      <a:fillRect/>
+                    </a:stretch>
+                  </pic:blipFill>
+                  <pic:spPr>
+                    <a:xfrm>
+                      <a:off x="0" y="0"/>
+                      <a:ext cx="3288013" cy="3458308"/>
+                    </a:xfrm>
+                    <a:prstGeom prst="rect">
+                      <a:avLst/>
+                    </a:prstGeom>
+                  </pic:spPr>
+                </pic:pic>
+              </a:graphicData>
+            </a:graphic>
+          </wp:anchor>
+        </w:drawing>
+      </w:r>
+    </w:p>
+    <w:p>
+      <w:pPr>
+        <w:jc w:val="both"/>
+      </w:pPr>
+    </w:p>
+    <w:p>
+      <w:pPr>
+        <w:jc w:val="both"/>
+      </w:pPr>
+    </w:p>
+    <w:p>
+      <w:pPr>
+        <w:jc w:val="both"/>
+      </w:pPr>
+    </w:p>
+    <w:p>
+      <w:pPr>
+        <w:jc w:val="both"/>
+      </w:pPr>
+    </w:p>
+    <w:p>
+      <w:pPr>
+        <w:jc w:val="both"/>
+      </w:pPr>
+    </w:p>
+    <w:p>
+      <w:pPr>
+        <w:jc w:val="both"/>
+      </w:pPr>
+    </w:p>
+    <w:p>
+      <w:pPr>
+        <w:jc w:val="both"/>
+      </w:pPr>
+    </w:p>
+    <w:p>
+      <w:pPr>
+        <w:jc w:val="both"/>
+      </w:pPr>
+    </w:p>
+    <w:p>
+      <w:pPr>
+        <w:jc w:val="both"/>
+      </w:pPr>
+    </w:p>
+    <w:p>
+      <w:pPr>
+        <w:jc w:val="both"/>
+      </w:pPr>
+    </w:p>
+    <w:p>
+      <w:pPr>
+        <w:jc w:val="both"/>
+      </w:pPr>
+    </w:p>
+    <w:p>
+      <w:pPr>
+        <w:jc w:val="both"/>
+      </w:pPr>
+    </w:p>
+    <w:p>
+      <w:pPr>
+        <w:jc w:val="both"/>
+      </w:pPr>
+    </w:p>
+    <w:p>
+      <w:pPr>
+        <w:jc w:val="both"/>
+      </w:pPr>
+      <w:r>
+        <w:t xml:space="preserve">Data questa osservazione, è facile chiedersi se tra di loro effettivamente possa esistere un qualche tipo di correlazione lineare crescente. </w:t>
+      </w:r>
+    </w:p>
+    <w:p>
+      <w:pPr>
+        <w:pStyle w:val="Paragrafoelenco"/>
+        <w:numPr>
+          <w:ilvl w:val="0"/>
+          <w:numId w:val="3"/>
+        </w:numPr>
+        <w:jc w:val="both"/>
+      </w:pPr>
+      <w:r>
+        <w:t>Ma in che misura potrebbe essere veritiera questa deduzione?</w:t>
+      </w:r>
+    </w:p>
+    <w:p>
+      <w:pPr>
+        <w:pStyle w:val="Paragrafoelenco"/>
+        <w:numPr>
+          <w:ilvl w:val="0"/>
+          <w:numId w:val="3"/>
+        </w:numPr>
+        <w:jc w:val="both"/>
+      </w:pPr>
+      <w:r>
+        <w:t>Che informazioni si potrebbero dedurre da un confronto tra le due colonne?</w:t>
+      </w:r>
+    </w:p>
+    <w:p>
+      <w:pPr>
+        <w:tabs>
+          <w:tab w:val="left" w:pos="7560"/>
+        </w:tabs>
+        <w:jc w:val="both"/>
+      </w:pPr>
+      <w:r>
+        <w:tab/>
+      </w:r>
+    </w:p>
+    <w:p>
+      <w:pPr>
+        <w:tabs>
+          <w:tab w:val="left" w:pos="7560"/>
+        </w:tabs>
+        <w:jc w:val="both"/>
+      </w:pPr>
+      <w:r>
+        <w:lastRenderedPageBreak/>
+        <w:t xml:space="preserve">Al fine di verificare quest’osservazione, è senz’altro utile visualizzare i dati in maniera diversa, ad esempio tramite il meccanismo del </w:t>
+      </w:r>
+      <w:proofErr w:type="spellStart"/>
+      <w:r>
+        <w:t>Barplot</w:t>
+      </w:r>
+      <w:proofErr w:type="spellEnd"/>
+      <w:r>
+        <w:t xml:space="preserve"> che si è rilevato molto utile all’interno dell’analisi </w:t>
+      </w:r>
+      <w:proofErr w:type="spellStart"/>
+      <w:r>
+        <w:t>univariata</w:t>
+      </w:r>
+      <w:proofErr w:type="spellEnd"/>
+      <w:r>
+        <w:t>.</w:t>
+      </w:r>
+    </w:p>
+    <w:p>
+      <w:pPr>
+        <w:tabs>
+          <w:tab w:val="left" w:pos="7560"/>
+        </w:tabs>
+        <w:jc w:val="both"/>
+      </w:pPr>
+    </w:p>
+    <w:p>
+      <w:pPr>
+        <w:tabs>
+          <w:tab w:val="left" w:pos="7560"/>
+        </w:tabs>
+        <w:jc w:val="both"/>
+      </w:pPr>
+    </w:p>
+    <w:p>
+      <w:pPr>
+        <w:jc w:val="both"/>
+      </w:pPr>
+      <w:r>
+        <w:rPr>
+          <w:noProof/>
+        </w:rPr>
+        <w:drawing>
+          <wp:inline distT="0" distB="0" distL="0" distR="0" wp14:anchorId="77278999" wp14:editId="6600F591">
+            <wp:extent cx="6120130" cy="4234815"/>
+            <wp:effectExtent l="0" t="0" r="0" b="0"/>
+            <wp:docPr id="44" name="Immagine 44"/>
+            <wp:cNvGraphicFramePr>
+              <a:graphicFrameLocks xmlns:a="http://schemas.openxmlformats.org/drawingml/2006/main" noChangeAspect="1"/>
+            </wp:cNvGraphicFramePr>
+            <a:graphic xmlns:a="http://schemas.openxmlformats.org/drawingml/2006/main">
+              <a:graphicData uri="http://schemas.openxmlformats.org/drawingml/2006/picture">
+                <pic:pic xmlns:pic="http://schemas.openxmlformats.org/drawingml/2006/picture">
+                  <pic:nvPicPr>
+                    <pic:cNvPr id="0" name="Picture 1"/>
+                    <pic:cNvPicPr>
+                      <a:picLocks noChangeAspect="1" noChangeArrowheads="1"/>
+                    </pic:cNvPicPr>
+                  </pic:nvPicPr>
+                  <pic:blipFill>
+                    <a:blip r:embed="rId45">
+                      <a:extLst>
+                        <a:ext uri="{28A0092B-C50C-407E-A947-70E740481C1C}">
+                          <a14:useLocalDpi xmlns:a14="http://schemas.microsoft.com/office/drawing/2010/main" val="0"/>
+                        </a:ext>
+                      </a:extLst>
+                    </a:blip>
+                    <a:srcRect/>
+                    <a:stretch>
+                      <a:fillRect/>
+                    </a:stretch>
+                  </pic:blipFill>
+                  <pic:spPr bwMode="auto">
+                    <a:xfrm>
+                      <a:off x="0" y="0"/>
+                      <a:ext cx="6120130" cy="4234815"/>
+                    </a:xfrm>
+                    <a:prstGeom prst="rect">
+                      <a:avLst/>
+                    </a:prstGeom>
+                    <a:noFill/>
+                    <a:ln>
+                      <a:noFill/>
+                    </a:ln>
+                  </pic:spPr>
+                </pic:pic>
+              </a:graphicData>
+            </a:graphic>
+          </wp:inline>
+        </w:drawing>
+      </w:r>
+    </w:p>
+    <w:p>
+      <w:pPr>
+        <w:jc w:val="both"/>
+      </w:pPr>
+      <w:r>
+        <w:t xml:space="preserve">Da questo diagramma di confronto (anche se in modo molto tenue, data l’enorme differenza di dati tra </w:t>
+      </w:r>
+      <w:r>
+        <w:t xml:space="preserve">il consumo moderato e il </w:t>
+      </w:r>
+      <w:proofErr w:type="spellStart"/>
+      <w:r>
+        <w:t>binge</w:t>
+      </w:r>
+      <w:proofErr w:type="spellEnd"/>
+      <w:r>
+        <w:t xml:space="preserve"> drinking), si può già dedurre come nel 2019 in Italia, in numero di consumatori di bevande alcoliche in modo eccessivamente pericoloso siano progressivamente di più in quelle regioni dove il numero di consumatori moderati è contestualmente più elevato, a meno di alcune piccole differenze dove appunto è il dato è in controtendenza. </w:t>
+      </w:r>
+    </w:p>
+    <w:p>
+      <w:pPr>
+        <w:jc w:val="both"/>
+      </w:pPr>
+      <w:r>
+        <w:t xml:space="preserve"> </w:t>
+      </w:r>
+      <w:r>
+        <w:t>Se si osserva il diagramma a barre si nota come alcune regioni di spicco siano particolarmente interessanti, come ad esempio la Lombardia, che sembra avere il tasso di crescita più alto rispetto al resto delle regioni italiane, mentre la Campania invece si pone quasi all’estremo opposto, avendo sì un</w:t>
+      </w:r>
+      <w:r>
+        <w:t>o dei valori più alti per consumo moderato, ma in proporzione a questo valore, il dato di consumo eccessivo sembra essere quello più basso.</w:t>
+      </w:r>
+    </w:p>
+    <w:p>
+      <w:pPr>
+        <w:jc w:val="both"/>
+      </w:pPr>
+    </w:p>
+    <w:p>
+      <w:pPr>
+        <w:jc w:val="both"/>
+      </w:pPr>
+      <w:r>
+        <w:t xml:space="preserve">Al fine di avere le idee un pochino più chiare rispetto a questa considerazione, è senz’altro interessante creare uno </w:t>
+      </w:r>
+      <w:proofErr w:type="spellStart"/>
+      <w:r>
+        <w:t>Scatter</w:t>
+      </w:r>
+      <w:proofErr w:type="spellEnd"/>
+      <w:r>
+        <w:t xml:space="preserve"> Plot dove la variabile indipendente in questo caso è il consumo moderato di alcol, e di conseguenza verificare se e come il consumo eccessivo dipenda da esso.</w:t>
+      </w:r>
+    </w:p>
+    <w:p>
+      <w:pPr>
+        <w:jc w:val="both"/>
+      </w:pPr>
+    </w:p>
+    <w:p>
+      <w:pPr>
+        <w:jc w:val="both"/>
+      </w:pPr>
+      <w:r>
+        <w:rPr>
+          <w:noProof/>
+        </w:rPr>
+        <w:lastRenderedPageBreak/>
+        <w:drawing>
+          <wp:inline distT="0" distB="0" distL="0" distR="0" wp14:anchorId="582662BC" wp14:editId="27FDCA97">
+            <wp:extent cx="6120130" cy="4229735"/>
+            <wp:effectExtent l="0" t="0" r="0" b="0"/>
+            <wp:docPr id="45" name="Immagine 45"/>
+            <wp:cNvGraphicFramePr>
+              <a:graphicFrameLocks xmlns:a="http://schemas.openxmlformats.org/drawingml/2006/main" noChangeAspect="1"/>
+            </wp:cNvGraphicFramePr>
+            <a:graphic xmlns:a="http://schemas.openxmlformats.org/drawingml/2006/main">
+              <a:graphicData uri="http://schemas.openxmlformats.org/drawingml/2006/picture">
+                <pic:pic xmlns:pic="http://schemas.openxmlformats.org/drawingml/2006/picture">
+                  <pic:nvPicPr>
+                    <pic:cNvPr id="0" name="Picture 3"/>
+                    <pic:cNvPicPr>
+                      <a:picLocks noChangeAspect="1" noChangeArrowheads="1"/>
+                    </pic:cNvPicPr>
+                  </pic:nvPicPr>
+                  <pic:blipFill>
+                    <a:blip r:embed="rId46">
+                      <a:extLst>
+                        <a:ext uri="{28A0092B-C50C-407E-A947-70E740481C1C}">
+                          <a14:useLocalDpi xmlns:a14="http://schemas.microsoft.com/office/drawing/2010/main" val="0"/>
+                        </a:ext>
+                      </a:extLst>
+                    </a:blip>
+                    <a:srcRect/>
+                    <a:stretch>
+                      <a:fillRect/>
+                    </a:stretch>
+                  </pic:blipFill>
+                  <pic:spPr bwMode="auto">
+                    <a:xfrm>
+                      <a:off x="0" y="0"/>
+                      <a:ext cx="6120130" cy="4229735"/>
+                    </a:xfrm>
+                    <a:prstGeom prst="rect">
+                      <a:avLst/>
+                    </a:prstGeom>
+                    <a:noFill/>
+                    <a:ln>
+                      <a:noFill/>
+                    </a:ln>
+                  </pic:spPr>
+                </pic:pic>
+              </a:graphicData>
+            </a:graphic>
+          </wp:inline>
+        </w:drawing>
+      </w:r>
+    </w:p>
+    <w:p>
+      <w:pPr>
+        <w:jc w:val="both"/>
+      </w:pPr>
+      <w:r>
+        <w:t xml:space="preserve">Già da questo primo e semplice </w:t>
+      </w:r>
+      <w:proofErr w:type="spellStart"/>
+      <w:r>
+        <w:t>scatterplot</w:t>
+      </w:r>
+      <w:proofErr w:type="spellEnd"/>
+      <w:r>
+        <w:t xml:space="preserve">, si può notare come il consumo moderato di alcool, sia effettivamente in costante crescita verso l’alto rispetto, quindi è plausibile presumere che tra queste due variabili, ci possa essere un fattore di dipendenza linearmente crescente. </w:t>
+      </w:r>
+    </w:p>
+    <w:p>
+      <w:pPr>
+        <w:jc w:val="both"/>
+      </w:pPr>
+    </w:p>
+    <w:p>
+      <w:pPr>
+        <w:jc w:val="both"/>
+      </w:pPr>
+      <w:r>
+        <w:t>Come verificare effettivamente questo fattore di Correlazione?</w:t>
+      </w:r>
+    </w:p>
+    <w:p>
+      <w:pPr>
+        <w:jc w:val="both"/>
+      </w:pPr>
+    </w:p>
+    <w:p>
+      <w:pPr>
+        <w:jc w:val="both"/>
+      </w:pPr>
+      <w:r>
+        <w:t xml:space="preserve">Nell’analisi statistica in due variabili, esistono due indici molto importanti per il calcolo della correlazione tra due variabili quantitative, la covarianza e il coefficiente di correlazione, </w:t>
+      </w:r>
+      <w:r>
+        <w:t>in particolare questi strumenti sono molto utili, per verificare se due variabili siano tra di loro linearmente dipendenti e quanto sia rilevante la loro dipendenza lineare nel caso esista.</w:t>
+      </w:r>
+    </w:p>
+    <w:p>
+      <w:pPr>
+        <w:jc w:val="both"/>
+      </w:pPr>
+    </w:p>
+    <w:p>
+      <w:pPr>
+        <w:jc w:val="both"/>
+      </w:pPr>
+      <w:r>
+        <w:t>Si definisce covarianza tra due variabili quantitative:</w:t>
+      </w:r>
+    </w:p>
+    <w:p>
+      <w:pPr>
+        <w:jc w:val="both"/>
+      </w:pPr>
+      <w:r>
+        <w:rPr>
+          <w:noProof/>
+        </w:rPr>
+        <w:drawing>
+          <wp:inline distT="0" distB="0" distL="0" distR="0" wp14:anchorId="7B948013" wp14:editId="0B02591C">
+            <wp:extent cx="4524375" cy="704850"/>
+            <wp:effectExtent l="0" t="0" r="9525" b="0"/>
+            <wp:docPr id="46" name="Immagine 46"/>
+            <wp:cNvGraphicFramePr>
+              <a:graphicFrameLocks xmlns:a="http://schemas.openxmlformats.org/drawingml/2006/main" noChangeAspect="1"/>
+            </wp:cNvGraphicFramePr>
+            <a:graphic xmlns:a="http://schemas.openxmlformats.org/drawingml/2006/main">
+              <a:graphicData uri="http://schemas.openxmlformats.org/drawingml/2006/picture">
+                <pic:pic xmlns:pic="http://schemas.openxmlformats.org/drawingml/2006/picture">
+                  <pic:nvPicPr>
+                    <pic:cNvPr id="1" name=""/>
+                    <pic:cNvPicPr/>
+                  </pic:nvPicPr>
+                  <pic:blipFill>
+                    <a:blip r:embed="rId47"/>
+                    <a:stretch>
+                      <a:fillRect/>
+                    </a:stretch>
+                  </pic:blipFill>
+                  <pic:spPr>
+                    <a:xfrm>
+                      <a:off x="0" y="0"/>
+                      <a:ext cx="4524375" cy="704850"/>
+                    </a:xfrm>
+                    <a:prstGeom prst="rect">
+                      <a:avLst/>
+                    </a:prstGeom>
+                  </pic:spPr>
+                </pic:pic>
+              </a:graphicData>
+            </a:graphic>
+          </wp:inline>
+        </w:drawing>
+      </w:r>
+    </w:p>
+    <w:p>
+      <w:pPr>
+        <w:jc w:val="both"/>
+      </w:pPr>
+      <w:r>
+        <w:t xml:space="preserve">E per il confronto </w:t>
+      </w:r>
+      <w:proofErr w:type="spellStart"/>
+      <w:r>
+        <w:t>binge</w:t>
+      </w:r>
+      <w:proofErr w:type="spellEnd"/>
+      <w:r>
+        <w:t xml:space="preserve"> drinking in funzione di consumo moderato, essa assume valore:</w:t>
+      </w:r>
+    </w:p>
+    <w:p>
+      <w:pPr>
+        <w:jc w:val="both"/>
+      </w:pPr>
+      <w:r>
+        <w:rPr>
+          <w:noProof/>
+        </w:rPr>
+        <w:drawing>
+          <wp:inline distT="0" distB="0" distL="0" distR="0" wp14:anchorId="0B836A7A" wp14:editId="4B98793A">
+            <wp:extent cx="4876800" cy="285750"/>
+            <wp:effectExtent l="0" t="0" r="0" b="0"/>
+            <wp:docPr id="47" name="Immagine 47"/>
+            <wp:cNvGraphicFramePr>
+              <a:graphicFrameLocks xmlns:a="http://schemas.openxmlformats.org/drawingml/2006/main" noChangeAspect="1"/>
+            </wp:cNvGraphicFramePr>
+            <a:graphic xmlns:a="http://schemas.openxmlformats.org/drawingml/2006/main">
+              <a:graphicData uri="http://schemas.openxmlformats.org/drawingml/2006/picture">
+                <pic:pic xmlns:pic="http://schemas.openxmlformats.org/drawingml/2006/picture">
+                  <pic:nvPicPr>
+                    <pic:cNvPr id="1" name=""/>
+                    <pic:cNvPicPr/>
+                  </pic:nvPicPr>
+                  <pic:blipFill>
+                    <a:blip r:embed="rId48"/>
+                    <a:stretch>
+                      <a:fillRect/>
+                    </a:stretch>
+                  </pic:blipFill>
+                  <pic:spPr>
+                    <a:xfrm>
+                      <a:off x="0" y="0"/>
+                      <a:ext cx="4876800" cy="285750"/>
+                    </a:xfrm>
+                    <a:prstGeom prst="rect">
+                      <a:avLst/>
+                    </a:prstGeom>
+                  </pic:spPr>
+                </pic:pic>
+              </a:graphicData>
+            </a:graphic>
+          </wp:inline>
+        </w:drawing>
+      </w:r>
+    </w:p>
+    <w:p>
+      <w:pPr>
+        <w:jc w:val="both"/>
+      </w:pPr>
+      <w:r>
+        <w:lastRenderedPageBreak/>
+        <w:t>Effettivamente dal calcolo della covarianza, si ottiene un valore positivo, ma arbitrariamente molto alto, al fine di ottenere altre informazioni utili. Teoricamente esso però ci indica che le due variabili sono tra di loro positivamente correlate (valore di covarianza non nullo e maggiore di 0).</w:t>
+      </w:r>
+    </w:p>
+    <w:p>
+      <w:pPr>
+        <w:jc w:val="both"/>
+      </w:pPr>
+    </w:p>
+    <w:p>
+      <w:pPr>
+        <w:jc w:val="both"/>
+      </w:pPr>
+      <w:r>
+        <w:t>Al fine di ottenere qualche informazione in più sul grado di correlazione lineare tra le due variabili è senz’altro più significativo il calcolo del coefficiente di correlazione, che in termini teorici risulta essere, il rapporto tra la covarianza delle due variabili fratto il prodotto tra le due dispersioni standard.</w:t>
+      </w:r>
+    </w:p>
+    <w:p>
+      <w:pPr>
+        <w:jc w:val="both"/>
+        <w:rPr>
+          <w:i/>
+          <w:iCs/>
+        </w:rPr>
+      </w:pPr>
+      <w:r>
+        <w:rPr>
+          <w:noProof/>
+        </w:rPr>
+        <w:drawing>
+          <wp:anchor distT="0" distB="0" distL="114300" distR="114300" simplePos="0" relativeHeight="251705344" behindDoc="0" locked="0" layoutInCell="1" allowOverlap="1" wp14:anchorId="26516922" wp14:editId="19F8D604">
+            <wp:simplePos x="0" y="0"/>
+            <wp:positionH relativeFrom="column">
+              <wp:posOffset>1470660</wp:posOffset>
+            </wp:positionH>
+            <wp:positionV relativeFrom="paragraph">
+              <wp:posOffset>605790</wp:posOffset>
+            </wp:positionV>
+            <wp:extent cx="4962525" cy="295275"/>
+            <wp:effectExtent l="0" t="0" r="9525" b="9525"/>
+            <wp:wrapThrough wrapText="bothSides">
+              <wp:wrapPolygon edited="0">
+                <wp:start x="0" y="0"/>
+                <wp:lineTo x="0" y="20903"/>
+                <wp:lineTo x="21559" y="20903"/>
+                <wp:lineTo x="21559" y="0"/>
+                <wp:lineTo x="0" y="0"/>
+              </wp:wrapPolygon>
+            </wp:wrapThrough>
+            <wp:docPr id="49" name="Immagine 49"/>
+            <wp:cNvGraphicFramePr>
+              <a:graphicFrameLocks xmlns:a="http://schemas.openxmlformats.org/drawingml/2006/main" noChangeAspect="1"/>
+            </wp:cNvGraphicFramePr>
+            <a:graphic xmlns:a="http://schemas.openxmlformats.org/drawingml/2006/main">
+              <a:graphicData uri="http://schemas.openxmlformats.org/drawingml/2006/picture">
+                <pic:pic xmlns:pic="http://schemas.openxmlformats.org/drawingml/2006/picture">
+                  <pic:nvPicPr>
+                    <pic:cNvPr id="1" name=""/>
+                    <pic:cNvPicPr/>
+                  </pic:nvPicPr>
+                  <pic:blipFill>
+                    <a:blip r:embed="rId49">
+                      <a:extLst>
+                        <a:ext uri="{28A0092B-C50C-407E-A947-70E740481C1C}">
+                          <a14:useLocalDpi xmlns:a14="http://schemas.microsoft.com/office/drawing/2010/main" val="0"/>
+                        </a:ext>
+                      </a:extLst>
+                    </a:blip>
+                    <a:stretch>
+                      <a:fillRect/>
+                    </a:stretch>
+                  </pic:blipFill>
+                  <pic:spPr>
+                    <a:xfrm>
+                      <a:off x="0" y="0"/>
+                      <a:ext cx="4962525" cy="295275"/>
+                    </a:xfrm>
+                    <a:prstGeom prst="rect">
+                      <a:avLst/>
+                    </a:prstGeom>
+                  </pic:spPr>
+                </pic:pic>
+              </a:graphicData>
+            </a:graphic>
+          </wp:anchor>
+        </w:drawing>
+      </w:r>
+      <w:r>
+        <w:rPr>
+          <w:i/>
+          <w:iCs/>
+        </w:rPr>
+        <w:t>Coefficiente di Correlazione</w:t>
+      </w:r>
+    </w:p>
+    <w:p>
+      <w:pPr>
+        <w:jc w:val="both"/>
+        <w:rPr>
+          <w:noProof/>
+        </w:rPr>
+      </w:pPr>
+      <w:r>
+        <w:rPr>
+          <w:noProof/>
+        </w:rPr>
+        <w:drawing>
+          <wp:inline distT="0" distB="0" distL="0" distR="0" wp14:anchorId="21E5FC9D" wp14:editId="0F18DB0B">
+            <wp:extent cx="1352550" cy="723900"/>
+            <wp:effectExtent l="0" t="0" r="0" b="0"/>
+            <wp:docPr id="48" name="Immagine 48"/>
+            <wp:cNvGraphicFramePr>
+              <a:graphicFrameLocks xmlns:a="http://schemas.openxmlformats.org/drawingml/2006/main" noChangeAspect="1"/>
+            </wp:cNvGraphicFramePr>
+            <a:graphic xmlns:a="http://schemas.openxmlformats.org/drawingml/2006/main">
+              <a:graphicData uri="http://schemas.openxmlformats.org/drawingml/2006/picture">
+                <pic:pic xmlns:pic="http://schemas.openxmlformats.org/drawingml/2006/picture">
+                  <pic:nvPicPr>
+                    <pic:cNvPr id="1" name=""/>
+                    <pic:cNvPicPr/>
+                  </pic:nvPicPr>
+                  <pic:blipFill>
+                    <a:blip r:embed="rId50"/>
+                    <a:stretch>
+                      <a:fillRect/>
+                    </a:stretch>
+                  </pic:blipFill>
+                  <pic:spPr>
+                    <a:xfrm>
+                      <a:off x="0" y="0"/>
+                      <a:ext cx="1352550" cy="723900"/>
+                    </a:xfrm>
+                    <a:prstGeom prst="rect">
+                      <a:avLst/>
+                    </a:prstGeom>
+                  </pic:spPr>
+                </pic:pic>
+              </a:graphicData>
+            </a:graphic>
+          </wp:inline>
+        </w:drawing>
+      </w:r>
+      <w:r>
+        <w:rPr>
+          <w:noProof/>
+        </w:rPr>
+        <w:t xml:space="preserve"> </w:t>
+      </w:r>
+    </w:p>
+    <w:p>
+      <w:pPr>
+        <w:jc w:val="both"/>
+        <w:rPr>
+          <w:noProof/>
+        </w:rPr>
+      </w:pPr>
+    </w:p>
+    <w:p>
+      <w:pPr>
+        <w:jc w:val="both"/>
+        <w:rPr>
+          <w:noProof/>
+        </w:rPr>
+      </w:pPr>
+      <w:r>
+        <w:rPr>
+          <w:noProof/>
+        </w:rPr>
+        <w:t>Si nota che il valore applicato ai due campioni di dati, non solo è positivo</w:t>
+      </w:r>
+      <w:r>
+        <w:rPr>
+          <w:noProof/>
+        </w:rPr>
+        <w:t>, ma tra l’altro è molto vicino al valore 1, quindi è senz’altro necessario approfondire la conoscenza di questo legame.</w:t>
+      </w:r>
+    </w:p>
+    <w:p>
+      <w:pPr>
+        <w:jc w:val="both"/>
+        <w:rPr>
+          <w:noProof/>
+        </w:rPr>
+      </w:pPr>
+    </w:p>
+    <w:p>
+      <w:pPr>
+        <w:pStyle w:val="Titolo2"/>
+      </w:pPr>
+      <w:r>
+        <w:t xml:space="preserve">Passo </w:t>
+      </w:r>
+      <w:r>
+        <w:t>2</w:t>
+      </w:r>
+      <w:r>
+        <w:t xml:space="preserve"> – </w:t>
+      </w:r>
+      <w:r>
+        <w:t>Regressione lineare semplice</w:t>
+      </w:r>
+    </w:p>
+    <w:p>
+      <w:pPr>
+        <w:jc w:val="both"/>
+      </w:pPr>
+      <w:r>
+        <w:t xml:space="preserve">Essendo il coefficiente di correlazione tra le variabili in esame compreso tra 0 e 1, si ha che i punti di intersezione tra le due variabili sono disposti attorno ad una retta che rappresenta al meglio la loro correlazione lineare crescente. </w:t>
+      </w:r>
+    </w:p>
+    <w:p>
+      <w:pPr>
+        <w:pStyle w:val="Paragrafoelenco"/>
+        <w:numPr>
+          <w:ilvl w:val="0"/>
+          <w:numId w:val="4"/>
+        </w:numPr>
+        <w:jc w:val="both"/>
+      </w:pPr>
+      <w:r>
+        <w:t>Ma quale retta meglio interpola i dati messi a confronto?</w:t>
+      </w:r>
+    </w:p>
+    <w:p>
+      <w:pPr>
+        <w:pStyle w:val="Paragrafoelenco"/>
+        <w:numPr>
+          <w:ilvl w:val="0"/>
+          <w:numId w:val="4"/>
+        </w:numPr>
+        <w:jc w:val="both"/>
+      </w:pPr>
+      <w:r>
+        <w:t>Che relazione c’è tra gl’indici calcolati e la retta stessa?</w:t>
+      </w:r>
+    </w:p>
+    <w:p>
+      <w:pPr>
+        <w:jc w:val="both"/>
+      </w:pPr>
+      <w:r>
+        <w:t>In termini teorici, l’indice di correlazione è strettamente legato ad una retta di proporzionalità così formata:</w:t>
+      </w:r>
+    </w:p>
+    <w:p>
+      <w:pPr>
+        <w:jc w:val="both"/>
+      </w:pPr>
+      <w:r>
+        <w:rPr>
+          <w:noProof/>
+        </w:rPr>
+        <w:drawing>
+          <wp:anchor distT="0" distB="0" distL="114300" distR="114300" simplePos="0" relativeHeight="251706368" behindDoc="0" locked="0" layoutInCell="1" allowOverlap="1" wp14:anchorId="2FE4CF21" wp14:editId="0D4E10ED">
+            <wp:simplePos x="0" y="0"/>
+            <wp:positionH relativeFrom="column">
+              <wp:posOffset>-2540</wp:posOffset>
+            </wp:positionH>
+            <wp:positionV relativeFrom="paragraph">
+              <wp:posOffset>635</wp:posOffset>
+            </wp:positionV>
+            <wp:extent cx="2603500" cy="834987"/>
+            <wp:effectExtent l="0" t="0" r="6350" b="3810"/>
+            <wp:wrapThrough wrapText="bothSides">
+              <wp:wrapPolygon edited="0">
+                <wp:start x="0" y="0"/>
+                <wp:lineTo x="0" y="21205"/>
+                <wp:lineTo x="21495" y="21205"/>
+                <wp:lineTo x="21495" y="0"/>
+                <wp:lineTo x="0" y="0"/>
+              </wp:wrapPolygon>
+            </wp:wrapThrough>
+            <wp:docPr id="50" name="Immagine 50"/>
+            <wp:cNvGraphicFramePr>
+              <a:graphicFrameLocks xmlns:a="http://schemas.openxmlformats.org/drawingml/2006/main" noChangeAspect="1"/>
+            </wp:cNvGraphicFramePr>
+            <a:graphic xmlns:a="http://schemas.openxmlformats.org/drawingml/2006/main">
+              <a:graphicData uri="http://schemas.openxmlformats.org/drawingml/2006/picture">
+                <pic:pic xmlns:pic="http://schemas.openxmlformats.org/drawingml/2006/picture">
+                  <pic:nvPicPr>
+                    <pic:cNvPr id="1" name=""/>
+                    <pic:cNvPicPr/>
+                  </pic:nvPicPr>
+                  <pic:blipFill>
+                    <a:blip r:embed="rId51">
+                      <a:extLst>
+                        <a:ext uri="{28A0092B-C50C-407E-A947-70E740481C1C}">
+                          <a14:useLocalDpi xmlns:a14="http://schemas.microsoft.com/office/drawing/2010/main" val="0"/>
+                        </a:ext>
+                      </a:extLst>
+                    </a:blip>
+                    <a:stretch>
+                      <a:fillRect/>
+                    </a:stretch>
+                  </pic:blipFill>
+                  <pic:spPr>
+                    <a:xfrm>
+                      <a:off x="0" y="0"/>
+                      <a:ext cx="2603500" cy="834987"/>
+                    </a:xfrm>
+                    <a:prstGeom prst="rect">
+                      <a:avLst/>
+                    </a:prstGeom>
+                  </pic:spPr>
+                </pic:pic>
+              </a:graphicData>
+            </a:graphic>
+          </wp:anchor>
+        </w:drawing>
+      </w:r>
+      <w:r>
+        <w:t xml:space="preserve">Dove alfa e beta sono due indici, che rappresentano rispettivamente l’ordinata del punto di intersezione della retta di correlazione con l’asse delle ordinate e la retta stessa e </w:t>
+      </w:r>
+      <w:r>
+        <w:t>il coefficiente angolare della retta.</w:t>
+      </w:r>
+    </w:p>
+    <w:p>
+      <w:pPr>
+        <w:jc w:val="both"/>
+      </w:pPr>
+    </w:p>
+    <w:p>
+      <w:pPr>
+        <w:jc w:val="both"/>
+      </w:pPr>
+      <w:r>
+        <w:t>Essi sono chiamati coefficienti di regressione, e sono calcolati applicando ai campioni il teorema dei minimi quadrati. Ma da questo calcolo, si dimostra che alfa e beta sono calcolabili come:</w:t>
+      </w:r>
+    </w:p>
+    <w:p>
+      <w:pPr>
+        <w:jc w:val="both"/>
+      </w:pPr>
+      <w:r>
+        <w:rPr>
+          <w:noProof/>
+        </w:rPr>
+        <w:drawing>
+          <wp:inline distT="0" distB="0" distL="0" distR="0" wp14:anchorId="0BB8C0C0" wp14:editId="49C73D0C">
+            <wp:extent cx="3162300" cy="657225"/>
+            <wp:effectExtent l="0" t="0" r="0" b="9525"/>
+            <wp:docPr id="51" name="Immagine 51"/>
+            <wp:cNvGraphicFramePr>
+              <a:graphicFrameLocks xmlns:a="http://schemas.openxmlformats.org/drawingml/2006/main" noChangeAspect="1"/>
+            </wp:cNvGraphicFramePr>
+            <a:graphic xmlns:a="http://schemas.openxmlformats.org/drawingml/2006/main">
+              <a:graphicData uri="http://schemas.openxmlformats.org/drawingml/2006/picture">
+                <pic:pic xmlns:pic="http://schemas.openxmlformats.org/drawingml/2006/picture">
+                  <pic:nvPicPr>
+                    <pic:cNvPr id="1" name=""/>
+                    <pic:cNvPicPr/>
+                  </pic:nvPicPr>
+                  <pic:blipFill>
+                    <a:blip r:embed="rId52"/>
+                    <a:stretch>
+                      <a:fillRect/>
+                    </a:stretch>
+                  </pic:blipFill>
+                  <pic:spPr>
+                    <a:xfrm>
+                      <a:off x="0" y="0"/>
+                      <a:ext cx="3162300" cy="657225"/>
+                    </a:xfrm>
+                    <a:prstGeom prst="rect">
+                      <a:avLst/>
+                    </a:prstGeom>
+                  </pic:spPr>
+                </pic:pic>
+              </a:graphicData>
+            </a:graphic>
+          </wp:inline>
+        </w:drawing>
+      </w:r>
+    </w:p>
+    <w:p>
+      <w:pPr>
+        <w:jc w:val="both"/>
+      </w:pPr>
+      <w:r>
+        <w:t>E quindi strettamente correlati al coefficiente di correlazione tra le due variabili.</w:t>
+      </w:r>
+    </w:p>
+    <w:p>
+      <w:pPr>
+        <w:jc w:val="both"/>
+      </w:pPr>
+      <w:r>
+        <w:t>Avendo calcolato questo valore, possiamo quantificare in R anche i valori di alfa e beta per i campioni in esame.</w:t>
+      </w:r>
+    </w:p>
+    <w:p>
+      <w:pPr>
+        <w:jc w:val="both"/>
+      </w:pPr>
+    </w:p>
+    <w:p>
+      <w:pPr>
+        <w:jc w:val="both"/>
+      </w:pPr>
+    </w:p>
+    <w:p>
+      <w:pPr>
+        <w:jc w:val="both"/>
+      </w:pPr>
+      <w:r>
+        <w:rPr>
+          <w:noProof/>
+        </w:rPr>
+        <w:lastRenderedPageBreak/>
+        <w:drawing>
+          <wp:inline distT="0" distB="0" distL="0" distR="0" wp14:anchorId="178F8DE0" wp14:editId="354D7521">
+            <wp:extent cx="6120130" cy="1577340"/>
+            <wp:effectExtent l="0" t="0" r="0" b="3810"/>
+            <wp:docPr id="52" name="Immagine 52"/>
+            <wp:cNvGraphicFramePr>
+              <a:graphicFrameLocks xmlns:a="http://schemas.openxmlformats.org/drawingml/2006/main" noChangeAspect="1"/>
+            </wp:cNvGraphicFramePr>
+            <a:graphic xmlns:a="http://schemas.openxmlformats.org/drawingml/2006/main">
+              <a:graphicData uri="http://schemas.openxmlformats.org/drawingml/2006/picture">
+                <pic:pic xmlns:pic="http://schemas.openxmlformats.org/drawingml/2006/picture">
+                  <pic:nvPicPr>
+                    <pic:cNvPr id="1" name=""/>
+                    <pic:cNvPicPr/>
+                  </pic:nvPicPr>
+                  <pic:blipFill>
+                    <a:blip r:embed="rId53"/>
+                    <a:stretch>
+                      <a:fillRect/>
+                    </a:stretch>
+                  </pic:blipFill>
+                  <pic:spPr>
+                    <a:xfrm>
+                      <a:off x="0" y="0"/>
+                      <a:ext cx="6120130" cy="1577340"/>
+                    </a:xfrm>
+                    <a:prstGeom prst="rect">
+                      <a:avLst/>
+                    </a:prstGeom>
+                  </pic:spPr>
+                </pic:pic>
+              </a:graphicData>
+            </a:graphic>
+          </wp:inline>
+        </w:drawing>
+      </w:r>
+    </w:p>
+    <w:p>
+      <w:pPr>
+        <w:jc w:val="both"/>
+      </w:pPr>
+      <w:r>
+        <w:t>In R questi valori sono automaticamente calcolati, considerando il modello lineare (lm) tra le due variabili.</w:t>
+      </w:r>
+    </w:p>
+    <w:p>
+      <w:pPr>
+        <w:jc w:val="both"/>
+      </w:pPr>
+    </w:p>
+    <w:p>
+      <w:pPr>
+        <w:jc w:val="both"/>
+      </w:pPr>
+      <w:r>
+        <w:rPr>
+          <w:noProof/>
+        </w:rPr>
+        <w:drawing>
+          <wp:anchor distT="0" distB="0" distL="114300" distR="114300" simplePos="0" relativeHeight="251707392" behindDoc="0" locked="0" layoutInCell="1" allowOverlap="1" wp14:anchorId="207658BB" wp14:editId="4B647FA5">
+            <wp:simplePos x="0" y="0"/>
+            <wp:positionH relativeFrom="margin">
+              <wp:align>left</wp:align>
+            </wp:positionH>
+            <wp:positionV relativeFrom="paragraph">
+              <wp:posOffset>7620</wp:posOffset>
+            </wp:positionV>
+            <wp:extent cx="3638550" cy="2514669"/>
+            <wp:effectExtent l="0" t="0" r="0" b="0"/>
+            <wp:wrapThrough wrapText="bothSides">
+              <wp:wrapPolygon edited="0">
+                <wp:start x="0" y="0"/>
+                <wp:lineTo x="0" y="21436"/>
+                <wp:lineTo x="21487" y="21436"/>
+                <wp:lineTo x="21487" y="0"/>
+                <wp:lineTo x="0" y="0"/>
+              </wp:wrapPolygon>
+            </wp:wrapThrough>
+            <wp:docPr id="53" name="Immagine 53"/>
+            <wp:cNvGraphicFramePr>
+              <a:graphicFrameLocks xmlns:a="http://schemas.openxmlformats.org/drawingml/2006/main" noChangeAspect="1"/>
+            </wp:cNvGraphicFramePr>
+            <a:graphic xmlns:a="http://schemas.openxmlformats.org/drawingml/2006/main">
+              <a:graphicData uri="http://schemas.openxmlformats.org/drawingml/2006/picture">
+                <pic:pic xmlns:pic="http://schemas.openxmlformats.org/drawingml/2006/picture">
+                  <pic:nvPicPr>
+                    <pic:cNvPr id="0" name="Picture 5"/>
+                    <pic:cNvPicPr>
+                      <a:picLocks noChangeAspect="1" noChangeArrowheads="1"/>
+                    </pic:cNvPicPr>
+                  </pic:nvPicPr>
+                  <pic:blipFill>
+                    <a:blip r:embed="rId54">
+                      <a:extLst>
+                        <a:ext uri="{28A0092B-C50C-407E-A947-70E740481C1C}">
+                          <a14:useLocalDpi xmlns:a14="http://schemas.microsoft.com/office/drawing/2010/main" val="0"/>
+                        </a:ext>
+                      </a:extLst>
+                    </a:blip>
+                    <a:srcRect/>
+                    <a:stretch>
+                      <a:fillRect/>
+                    </a:stretch>
+                  </pic:blipFill>
+                  <pic:spPr bwMode="auto">
+                    <a:xfrm>
+                      <a:off x="0" y="0"/>
+                      <a:ext cx="3638550" cy="2514669"/>
+                    </a:xfrm>
+                    <a:prstGeom prst="rect">
+                      <a:avLst/>
+                    </a:prstGeom>
+                    <a:noFill/>
+                    <a:ln>
+                      <a:noFill/>
+                    </a:ln>
+                  </pic:spPr>
+                </pic:pic>
+              </a:graphicData>
+            </a:graphic>
+            <wp14:sizeRelH relativeFrom="page">
+              <wp14:pctWidth>0</wp14:pctWidth>
+            </wp14:sizeRelH>
+            <wp14:sizeRelV relativeFrom="page">
+              <wp14:pctHeight>0</wp14:pctHeight>
+            </wp14:sizeRelV>
+          </wp:anchor>
+        </w:drawing>
+      </w:r>
+      <w:r>
+        <w:t>Conoscendo ora più in dettaglio come derivare la retta di interpolazione più consona alle due variabili, è possibile inserirla all’interno del grafico precedentemente realizzato</w:t>
+      </w:r>
+      <w:r>
+        <w:t>.</w:t>
+      </w:r>
+    </w:p>
+    <w:p>
+      <w:pPr>
+        <w:jc w:val="both"/>
+      </w:pPr>
+      <w:r>
+        <w:t xml:space="preserve">Da questo nuovo </w:t>
+      </w:r>
+      <w:proofErr w:type="spellStart"/>
+      <w:r>
+        <w:t>Scatterplot</w:t>
+      </w:r>
+      <w:proofErr w:type="spellEnd"/>
+      <w:r>
+        <w:t>, si osserva facilmente come molti punti (soprattutto iniziali) non si discostino di molto rispetto al modello ideale. E soprattutto è importante considerare come la maggior parte dei punti sia posta sul lato superiore della retta.</w:t>
+      </w:r>
+    </w:p>
+    <w:p>
+      <w:pPr>
+        <w:jc w:val="both"/>
+      </w:pPr>
+      <w:r>
+        <w:t>Questo studio appena effettuato conferma l’ipotesi iniziale, e si può senz’altro sostenere che secondo l’ISTAT, nel 2019 in Italia, all’aumentare progressivo del consumo moderato di alcol, sussiste anche un progressivo aumento del consumo eccessivo, e senz’altro la progressione lineare tra le due variabili, è un buon indice di approssimazione tra le due variabili.</w:t>
+      </w:r>
+    </w:p>
+    <w:p>
+      <w:pPr>
+        <w:jc w:val="both"/>
+      </w:pPr>
+    </w:p>
+    <w:p>
+      <w:pPr>
+        <w:pStyle w:val="Titolo2"/>
+      </w:pPr>
+      <w:r>
+        <w:t xml:space="preserve">Passo </w:t>
+      </w:r>
+      <w:r>
+        <w:t xml:space="preserve">3 </w:t>
+      </w:r>
+      <w:r>
+        <w:t xml:space="preserve">– </w:t>
+      </w:r>
+      <w:r>
+        <w:t>Analisi dei residui</w:t>
+      </w:r>
+    </w:p>
+    <w:p>
+      <w:pPr>
+        <w:jc w:val="both"/>
+      </w:pPr>
+      <w:r>
+        <w:t xml:space="preserve">Come appena visto, il diagramma fornito, conferma il tipo di relazione supposto tra le due variabili analizzate, però si nota anche come alcuni valori siano ben distanti dalla retta, </w:t>
+      </w:r>
+      <w:r>
+        <w:t>e queste distanze senz’altro possono essere di buon interesse al fine di dare qualche informazione in più in merito alla comparazione lineare precedentemente affrontata.</w:t>
+      </w:r>
+    </w:p>
+    <w:p>
+      <w:pPr>
+        <w:jc w:val="both"/>
+      </w:pPr>
+    </w:p>
+    <w:p>
+      <w:pPr>
+        <w:jc w:val="both"/>
+      </w:pPr>
+      <w:r>
+        <w:t xml:space="preserve">Nella teoria dell’analisi </w:t>
+      </w:r>
+      <w:proofErr w:type="spellStart"/>
+      <w:r>
+        <w:t>bivariata</w:t>
+      </w:r>
+      <w:proofErr w:type="spellEnd"/>
+      <w:r>
+        <w:t xml:space="preserve">, si definiscono valori ideali (o valori stimati), i </w:t>
+      </w:r>
+      <w:proofErr w:type="spellStart"/>
+      <w:r>
+        <w:t>cooefficienti</w:t>
+      </w:r>
+      <w:proofErr w:type="spellEnd"/>
+      <w:r>
+        <w:t xml:space="preserve"> di ordinata:</w:t>
+      </w:r>
+    </w:p>
+    <w:p>
+      <w:pPr>
+        <w:jc w:val="both"/>
+      </w:pPr>
+      <w:r>
+        <w:rPr>
+          <w:noProof/>
+        </w:rPr>
+        <w:drawing>
+          <wp:inline distT="0" distB="0" distL="0" distR="0" wp14:anchorId="371B816A" wp14:editId="3540966D">
+            <wp:extent cx="1381125" cy="457200"/>
+            <wp:effectExtent l="0" t="0" r="9525" b="0"/>
+            <wp:docPr id="54" name="Immagine 54"/>
+            <wp:cNvGraphicFramePr>
+              <a:graphicFrameLocks xmlns:a="http://schemas.openxmlformats.org/drawingml/2006/main" noChangeAspect="1"/>
+            </wp:cNvGraphicFramePr>
+            <a:graphic xmlns:a="http://schemas.openxmlformats.org/drawingml/2006/main">
+              <a:graphicData uri="http://schemas.openxmlformats.org/drawingml/2006/picture">
+                <pic:pic xmlns:pic="http://schemas.openxmlformats.org/drawingml/2006/picture">
+                  <pic:nvPicPr>
+                    <pic:cNvPr id="1" name=""/>
+                    <pic:cNvPicPr/>
+                  </pic:nvPicPr>
+                  <pic:blipFill>
+                    <a:blip r:embed="rId55"/>
+                    <a:stretch>
+                      <a:fillRect/>
+                    </a:stretch>
+                  </pic:blipFill>
+                  <pic:spPr>
+                    <a:xfrm>
+                      <a:off x="0" y="0"/>
+                      <a:ext cx="1381125" cy="457200"/>
+                    </a:xfrm>
+                    <a:prstGeom prst="rect">
+                      <a:avLst/>
+                    </a:prstGeom>
+                  </pic:spPr>
+                </pic:pic>
+              </a:graphicData>
+            </a:graphic>
+          </wp:inline>
+        </w:drawing>
+      </w:r>
+      <w:r>
+        <w:t xml:space="preserve"> , che appunto rappresentano il valore di ordinata, per ogni valore </w:t>
+      </w:r>
+      <w:proofErr w:type="spellStart"/>
+      <w:r>
+        <w:t>Xi</w:t>
+      </w:r>
+      <w:proofErr w:type="spellEnd"/>
+      <w:r>
+        <w:t xml:space="preserve"> della variabile indipendente della relazione lineare.</w:t>
+      </w:r>
+    </w:p>
+    <w:p>
+      <w:pPr>
+        <w:jc w:val="both"/>
+      </w:pPr>
+      <w:r>
+        <w:t xml:space="preserve">Il differenziale tra il valore effettivo </w:t>
+      </w:r>
+      <w:proofErr w:type="spellStart"/>
+      <w:r>
+        <w:t>Yi</w:t>
+      </w:r>
+      <w:proofErr w:type="spellEnd"/>
+      <w:r>
+        <w:t xml:space="preserve"> e il valore ideale, viene definito Residuo del punto </w:t>
+      </w:r>
+      <w:proofErr w:type="spellStart"/>
+      <w:r>
+        <w:t>iesimo</w:t>
+      </w:r>
+      <w:proofErr w:type="spellEnd"/>
+      <w:r>
+        <w:t xml:space="preserve"> delle coppie di campioni.</w:t>
+      </w:r>
+    </w:p>
+    <w:p>
+      <w:pPr>
+        <w:jc w:val="both"/>
+      </w:pPr>
+      <w:r>
+        <w:lastRenderedPageBreak/>
+        <w:t>Ogni residuo Ei, viene calcolato come:</w:t>
+      </w:r>
+    </w:p>
+    <w:p>
+      <w:pPr>
+        <w:jc w:val="both"/>
+      </w:pPr>
+      <w:r>
+        <w:rPr>
+          <w:noProof/>
+        </w:rPr>
+        <w:drawing>
+          <wp:inline distT="0" distB="0" distL="0" distR="0" wp14:anchorId="52887B8A" wp14:editId="58F834B9">
+            <wp:extent cx="4781550" cy="514350"/>
+            <wp:effectExtent l="0" t="0" r="0" b="0"/>
+            <wp:docPr id="55" name="Immagine 55"/>
+            <wp:cNvGraphicFramePr>
+              <a:graphicFrameLocks xmlns:a="http://schemas.openxmlformats.org/drawingml/2006/main" noChangeAspect="1"/>
+            </wp:cNvGraphicFramePr>
+            <a:graphic xmlns:a="http://schemas.openxmlformats.org/drawingml/2006/main">
+              <a:graphicData uri="http://schemas.openxmlformats.org/drawingml/2006/picture">
+                <pic:pic xmlns:pic="http://schemas.openxmlformats.org/drawingml/2006/picture">
+                  <pic:nvPicPr>
+                    <pic:cNvPr id="1" name=""/>
+                    <pic:cNvPicPr/>
+                  </pic:nvPicPr>
+                  <pic:blipFill>
+                    <a:blip r:embed="rId56"/>
+                    <a:stretch>
+                      <a:fillRect/>
+                    </a:stretch>
+                  </pic:blipFill>
+                  <pic:spPr>
+                    <a:xfrm>
+                      <a:off x="0" y="0"/>
+                      <a:ext cx="4781550" cy="514350"/>
+                    </a:xfrm>
+                    <a:prstGeom prst="rect">
+                      <a:avLst/>
+                    </a:prstGeom>
+                  </pic:spPr>
+                </pic:pic>
+              </a:graphicData>
+            </a:graphic>
+          </wp:inline>
+        </w:drawing>
+      </w:r>
+    </w:p>
+    <w:p>
+      <w:pPr>
+        <w:jc w:val="both"/>
+      </w:pPr>
+      <w:r>
+        <w:t xml:space="preserve">E graficamente rappresentano il segmento di distanza tra il punto reale (xi, </w:t>
+      </w:r>
+      <w:proofErr w:type="spellStart"/>
+      <w:r>
+        <w:t>yi</w:t>
+      </w:r>
+      <w:proofErr w:type="spellEnd"/>
+      <w:r>
+        <w:t>) e il corrispettivo valore ideale sulla retta.</w:t>
+      </w:r>
+    </w:p>
+    <w:p>
+      <w:pPr>
+        <w:jc w:val="both"/>
+      </w:pPr>
+      <w:r>
+        <w:rPr>
+          <w:noProof/>
+          <w:highlight w:val="yellow"/>
+        </w:rPr>
+        <w:drawing>
+          <wp:inline distT="0" distB="0" distL="0" distR="0" wp14:anchorId="09DD1189" wp14:editId="7246C0BB">
+            <wp:extent cx="6120130" cy="441960"/>
+            <wp:effectExtent l="0" t="0" r="0" b="0"/>
+            <wp:docPr id="56" name="Immagine 56"/>
+            <wp:cNvGraphicFramePr>
+              <a:graphicFrameLocks xmlns:a="http://schemas.openxmlformats.org/drawingml/2006/main" noChangeAspect="1"/>
+            </wp:cNvGraphicFramePr>
+            <a:graphic xmlns:a="http://schemas.openxmlformats.org/drawingml/2006/main">
+              <a:graphicData uri="http://schemas.openxmlformats.org/drawingml/2006/picture">
+                <pic:pic xmlns:pic="http://schemas.openxmlformats.org/drawingml/2006/picture">
+                  <pic:nvPicPr>
+                    <pic:cNvPr id="1" name=""/>
+                    <pic:cNvPicPr/>
+                  </pic:nvPicPr>
+                  <pic:blipFill>
+                    <a:blip r:embed="rId57"/>
+                    <a:stretch>
+                      <a:fillRect/>
+                    </a:stretch>
+                  </pic:blipFill>
+                  <pic:spPr>
+                    <a:xfrm>
+                      <a:off x="0" y="0"/>
+                      <a:ext cx="6120130" cy="441960"/>
+                    </a:xfrm>
+                    <a:prstGeom prst="rect">
+                      <a:avLst/>
+                    </a:prstGeom>
+                  </pic:spPr>
+                </pic:pic>
+              </a:graphicData>
+            </a:graphic>
+          </wp:inline>
+        </w:drawing>
+      </w:r>
+    </w:p>
+    <w:p>
+      <w:pPr>
+        <w:jc w:val="both"/>
+      </w:pPr>
+    </w:p>
+    <w:p>
+      <w:pPr>
+        <w:jc w:val="both"/>
+      </w:pPr>
+    </w:p>
+    <w:p>
+      <w:pPr>
+        <w:jc w:val="both"/>
+      </w:pPr>
+      <w:r>
+        <w:t xml:space="preserve"> </w:t>
+      </w:r>
+      <w:r>
+        <w:rPr>
+          <w:noProof/>
+        </w:rPr>
+        <w:drawing>
+          <wp:anchor distT="0" distB="0" distL="114300" distR="114300" simplePos="0" relativeHeight="251708416" behindDoc="0" locked="0" layoutInCell="1" allowOverlap="1" wp14:anchorId="0E27A7C9" wp14:editId="1EB5BF51">
+            <wp:simplePos x="0" y="0"/>
+            <wp:positionH relativeFrom="column">
+              <wp:posOffset>29210</wp:posOffset>
+            </wp:positionH>
+            <wp:positionV relativeFrom="paragraph">
+              <wp:posOffset>-3175</wp:posOffset>
+            </wp:positionV>
+            <wp:extent cx="2816860" cy="2108200"/>
+            <wp:effectExtent l="0" t="0" r="2540" b="6350"/>
+            <wp:wrapThrough wrapText="bothSides">
+              <wp:wrapPolygon edited="0">
+                <wp:start x="0" y="0"/>
+                <wp:lineTo x="0" y="21470"/>
+                <wp:lineTo x="21473" y="21470"/>
+                <wp:lineTo x="21473" y="0"/>
+                <wp:lineTo x="0" y="0"/>
+              </wp:wrapPolygon>
+            </wp:wrapThrough>
+            <wp:docPr id="57" name="Immagine 57"/>
+            <wp:cNvGraphicFramePr>
+              <a:graphicFrameLocks xmlns:a="http://schemas.openxmlformats.org/drawingml/2006/main" noChangeAspect="1"/>
+            </wp:cNvGraphicFramePr>
+            <a:graphic xmlns:a="http://schemas.openxmlformats.org/drawingml/2006/main">
+              <a:graphicData uri="http://schemas.openxmlformats.org/drawingml/2006/picture">
+                <pic:pic xmlns:pic="http://schemas.openxmlformats.org/drawingml/2006/picture">
+                  <pic:nvPicPr>
+                    <pic:cNvPr id="1" name=""/>
+                    <pic:cNvPicPr/>
+                  </pic:nvPicPr>
+                  <pic:blipFill>
+                    <a:blip r:embed="rId58">
+                      <a:extLst>
+                        <a:ext uri="{28A0092B-C50C-407E-A947-70E740481C1C}">
+                          <a14:useLocalDpi xmlns:a14="http://schemas.microsoft.com/office/drawing/2010/main" val="0"/>
+                        </a:ext>
+                      </a:extLst>
+                    </a:blip>
+                    <a:stretch>
+                      <a:fillRect/>
+                    </a:stretch>
+                  </pic:blipFill>
+                  <pic:spPr>
+                    <a:xfrm>
+                      <a:off x="0" y="0"/>
+                      <a:ext cx="2816860" cy="2108200"/>
+                    </a:xfrm>
+                    <a:prstGeom prst="rect">
+                      <a:avLst/>
+                    </a:prstGeom>
+                  </pic:spPr>
+                </pic:pic>
+              </a:graphicData>
+            </a:graphic>
+          </wp:anchor>
+        </w:drawing>
+      </w:r>
+      <w:r>
+        <w:t>Mettendo a confronto i residui così definiti, con le regioni corrispondenti, si nota come una supposizione iniziale di quest’analisi in due variabili sia effettivamente vera.</w:t>
+      </w:r>
+    </w:p>
+    <w:p>
+      <w:pPr>
+        <w:jc w:val="both"/>
+      </w:pPr>
+      <w:r>
+        <w:t>In particolare</w:t>
+      </w:r>
+      <w:r>
+        <w:t>,</w:t>
+      </w:r>
+      <w:r>
+        <w:t xml:space="preserve"> </w:t>
+      </w:r>
+      <w:r>
+        <w:t xml:space="preserve">è utile osservare quanto i valori di Lombardia e Campania si discostino dall’andamento generale, la prima infatti ha un andamento che supera di molto la linearità rispetto agli altri valori (quasi ad assumere un comportamento esponenziale), mentre la seconda, assume un comportamento quasi in controtendenza, pur avendo dei valori effettivi </w:t>
+      </w:r>
+    </w:p>
+    <w:p>
+      <w:pPr>
+        <w:jc w:val="both"/>
+      </w:pPr>
+      <w:r>
+        <w:t xml:space="preserve">abbastanza alti rispetto alla media nazionale, quasi a voler simboleggiare un andamento del tutto opposto. In altri termini è quasi possibile affermare che in Campania, è quasi stato riscontrato un andamento decrescente per il consumo eccessivo di alcool rispetto al consumo moderato, </w:t>
+      </w:r>
+      <w:r>
+        <w:t>ma al fine di approfondire questo aspetto, sarebbe utile utilizzare un dataset di tipo regionale.</w:t>
+      </w:r>
+    </w:p>
+    <w:p>
+      <w:pPr>
+        <w:jc w:val="both"/>
+      </w:pPr>
+    </w:p>
+    <w:p>
+      <w:pPr>
+        <w:jc w:val="both"/>
+      </w:pPr>
+      <w:r>
+        <w:rPr>
+          <w:noProof/>
+        </w:rPr>
+        <w:drawing>
+          <wp:anchor distT="0" distB="0" distL="114300" distR="114300" simplePos="0" relativeHeight="251709440" behindDoc="0" locked="0" layoutInCell="1" allowOverlap="1" wp14:anchorId="4E7FB28E" wp14:editId="6103A140">
+            <wp:simplePos x="0" y="0"/>
+            <wp:positionH relativeFrom="column">
+              <wp:posOffset>-2540</wp:posOffset>
+            </wp:positionH>
+            <wp:positionV relativeFrom="paragraph">
+              <wp:posOffset>-1270</wp:posOffset>
+            </wp:positionV>
+            <wp:extent cx="3676650" cy="2454406"/>
+            <wp:effectExtent l="0" t="0" r="0" b="3175"/>
+            <wp:wrapThrough wrapText="bothSides">
+              <wp:wrapPolygon edited="0">
+                <wp:start x="0" y="0"/>
+                <wp:lineTo x="0" y="21460"/>
+                <wp:lineTo x="21488" y="21460"/>
+                <wp:lineTo x="21488" y="0"/>
+                <wp:lineTo x="0" y="0"/>
+              </wp:wrapPolygon>
+            </wp:wrapThrough>
+            <wp:docPr id="58" name="Immagine 58"/>
+            <wp:cNvGraphicFramePr>
+              <a:graphicFrameLocks xmlns:a="http://schemas.openxmlformats.org/drawingml/2006/main" noChangeAspect="1"/>
+            </wp:cNvGraphicFramePr>
+            <a:graphic xmlns:a="http://schemas.openxmlformats.org/drawingml/2006/main">
+              <a:graphicData uri="http://schemas.openxmlformats.org/drawingml/2006/picture">
+                <pic:pic xmlns:pic="http://schemas.openxmlformats.org/drawingml/2006/picture">
+                  <pic:nvPicPr>
+                    <pic:cNvPr id="1" name=""/>
+                    <pic:cNvPicPr/>
+                  </pic:nvPicPr>
+                  <pic:blipFill>
+                    <a:blip r:embed="rId59">
+                      <a:extLst>
+                        <a:ext uri="{28A0092B-C50C-407E-A947-70E740481C1C}">
+                          <a14:useLocalDpi xmlns:a14="http://schemas.microsoft.com/office/drawing/2010/main" val="0"/>
+                        </a:ext>
+                      </a:extLst>
+                    </a:blip>
+                    <a:stretch>
+                      <a:fillRect/>
+                    </a:stretch>
+                  </pic:blipFill>
+                  <pic:spPr>
+                    <a:xfrm>
+                      <a:off x="0" y="0"/>
+                      <a:ext cx="3676650" cy="2454406"/>
+                    </a:xfrm>
+                    <a:prstGeom prst="rect">
+                      <a:avLst/>
+                    </a:prstGeom>
+                  </pic:spPr>
+                </pic:pic>
+              </a:graphicData>
+            </a:graphic>
+          </wp:anchor>
+        </w:drawing>
+      </w:r>
+      <w:r>
+        <w:t>Considerando anche il diagramma precedente costruito con l’aggiunta dei segmenti residui tra i punti effettivi, è facile notare come per molte regioni il valore il valore di proporzionalità si discosti dalla linea di proporzionalità lineare, in particolare i valori evidenziati (Lombardia e Campania), risultano essere i valori con residui più rilevanti, il primo verso l’alto (quindi ancora una volta forse il più estremo nella pienezza dei dati fin ora analizzati), mentre il secondo (il valore campano) detiene l’estremo opposto, validando maggiormente quanto affermato al paragrafo precedente.</w:t>
+      </w:r>
+    </w:p>
+    <w:p>
+      <w:pPr>
+        <w:jc w:val="both"/>
+      </w:pPr>
+    </w:p>
+    <w:p>
+      <w:pPr>
+        <w:jc w:val="both"/>
+      </w:pPr>
     </w:p>
     <w:sectPr>
       <w:pgSz w:w="11906" w:h="16838"/>
@@ -13540,6 +15731,232 @@
     </w:lvl>
   </w:abstractNum>
   <w:abstractNum w:abstractNumId="1" w15:restartNumberingAfterBreak="0">
+    <w:nsid w:val="404F5DE3"/>
+    <w:multiLevelType w:val="hybridMultilevel"/>
+    <w:tmpl w:val="462678FA"/>
+    <w:lvl w:ilvl="0" w:tplc="04100001">
+      <w:start w:val="1"/>
+      <w:numFmt w:val="bullet"/>
+      <w:lvlText w:val=""/>
+      <w:lvlJc w:val="left"/>
+      <w:pPr>
+        <w:ind w:left="720" w:hanging="360"/>
+      </w:pPr>
+      <w:rPr>
+        <w:rFonts w:ascii="Symbol" w:hAnsi="Symbol" w:hint="default"/>
+      </w:rPr>
+    </w:lvl>
+    <w:lvl w:ilvl="1" w:tplc="04100003" w:tentative="1">
+      <w:start w:val="1"/>
+      <w:numFmt w:val="bullet"/>
+      <w:lvlText w:val="o"/>
+      <w:lvlJc w:val="left"/>
+      <w:pPr>
+        <w:ind w:left="1440" w:hanging="360"/>
+      </w:pPr>
+      <w:rPr>
+        <w:rFonts w:ascii="Courier New" w:hAnsi="Courier New" w:cs="Courier New" w:hint="default"/>
+      </w:rPr>
+    </w:lvl>
+    <w:lvl w:ilvl="2" w:tplc="04100005" w:tentative="1">
+      <w:start w:val="1"/>
+      <w:numFmt w:val="bullet"/>
+      <w:lvlText w:val=""/>
+      <w:lvlJc w:val="left"/>
+      <w:pPr>
+        <w:ind w:left="2160" w:hanging="360"/>
+      </w:pPr>
+      <w:rPr>
+        <w:rFonts w:ascii="Wingdings" w:hAnsi="Wingdings" w:hint="default"/>
+      </w:rPr>
+    </w:lvl>
+    <w:lvl w:ilvl="3" w:tplc="04100001" w:tentative="1">
+      <w:start w:val="1"/>
+      <w:numFmt w:val="bullet"/>
+      <w:lvlText w:val=""/>
+      <w:lvlJc w:val="left"/>
+      <w:pPr>
+        <w:ind w:left="2880" w:hanging="360"/>
+      </w:pPr>
+      <w:rPr>
+        <w:rFonts w:ascii="Symbol" w:hAnsi="Symbol" w:hint="default"/>
+      </w:rPr>
+    </w:lvl>
+    <w:lvl w:ilvl="4" w:tplc="04100003" w:tentative="1">
+      <w:start w:val="1"/>
+      <w:numFmt w:val="bullet"/>
+      <w:lvlText w:val="o"/>
+      <w:lvlJc w:val="left"/>
+      <w:pPr>
+        <w:ind w:left="3600" w:hanging="360"/>
+      </w:pPr>
+      <w:rPr>
+        <w:rFonts w:ascii="Courier New" w:hAnsi="Courier New" w:cs="Courier New" w:hint="default"/>
+      </w:rPr>
+    </w:lvl>
+    <w:lvl w:ilvl="5" w:tplc="04100005" w:tentative="1">
+      <w:start w:val="1"/>
+      <w:numFmt w:val="bullet"/>
+      <w:lvlText w:val=""/>
+      <w:lvlJc w:val="left"/>
+      <w:pPr>
+        <w:ind w:left="4320" w:hanging="360"/>
+      </w:pPr>
+      <w:rPr>
+        <w:rFonts w:ascii="Wingdings" w:hAnsi="Wingdings" w:hint="default"/>
+      </w:rPr>
+    </w:lvl>
+    <w:lvl w:ilvl="6" w:tplc="04100001" w:tentative="1">
+      <w:start w:val="1"/>
+      <w:numFmt w:val="bullet"/>
+      <w:lvlText w:val=""/>
+      <w:lvlJc w:val="left"/>
+      <w:pPr>
+        <w:ind w:left="5040" w:hanging="360"/>
+      </w:pPr>
+      <w:rPr>
+        <w:rFonts w:ascii="Symbol" w:hAnsi="Symbol" w:hint="default"/>
+      </w:rPr>
+    </w:lvl>
+    <w:lvl w:ilvl="7" w:tplc="04100003" w:tentative="1">
+      <w:start w:val="1"/>
+      <w:numFmt w:val="bullet"/>
+      <w:lvlText w:val="o"/>
+      <w:lvlJc w:val="left"/>
+      <w:pPr>
+        <w:ind w:left="5760" w:hanging="360"/>
+      </w:pPr>
+      <w:rPr>
+        <w:rFonts w:ascii="Courier New" w:hAnsi="Courier New" w:cs="Courier New" w:hint="default"/>
+      </w:rPr>
+    </w:lvl>
+    <w:lvl w:ilvl="8" w:tplc="04100005" w:tentative="1">
+      <w:start w:val="1"/>
+      <w:numFmt w:val="bullet"/>
+      <w:lvlText w:val=""/>
+      <w:lvlJc w:val="left"/>
+      <w:pPr>
+        <w:ind w:left="6480" w:hanging="360"/>
+      </w:pPr>
+      <w:rPr>
+        <w:rFonts w:ascii="Wingdings" w:hAnsi="Wingdings" w:hint="default"/>
+      </w:rPr>
+    </w:lvl>
+  </w:abstractNum>
+  <w:abstractNum w:abstractNumId="2" w15:restartNumberingAfterBreak="0">
+    <w:nsid w:val="4C911063"/>
+    <w:multiLevelType w:val="hybridMultilevel"/>
+    <w:tmpl w:val="A8704CB8"/>
+    <w:lvl w:ilvl="0" w:tplc="04100001">
+      <w:start w:val="1"/>
+      <w:numFmt w:val="bullet"/>
+      <w:lvlText w:val=""/>
+      <w:lvlJc w:val="left"/>
+      <w:pPr>
+        <w:ind w:left="720" w:hanging="360"/>
+      </w:pPr>
+      <w:rPr>
+        <w:rFonts w:ascii="Symbol" w:hAnsi="Symbol" w:hint="default"/>
+      </w:rPr>
+    </w:lvl>
+    <w:lvl w:ilvl="1" w:tplc="04100003" w:tentative="1">
+      <w:start w:val="1"/>
+      <w:numFmt w:val="bullet"/>
+      <w:lvlText w:val="o"/>
+      <w:lvlJc w:val="left"/>
+      <w:pPr>
+        <w:ind w:left="1440" w:hanging="360"/>
+      </w:pPr>
+      <w:rPr>
+        <w:rFonts w:ascii="Courier New" w:hAnsi="Courier New" w:cs="Courier New" w:hint="default"/>
+      </w:rPr>
+    </w:lvl>
+    <w:lvl w:ilvl="2" w:tplc="04100005" w:tentative="1">
+      <w:start w:val="1"/>
+      <w:numFmt w:val="bullet"/>
+      <w:lvlText w:val=""/>
+      <w:lvlJc w:val="left"/>
+      <w:pPr>
+        <w:ind w:left="2160" w:hanging="360"/>
+      </w:pPr>
+      <w:rPr>
+        <w:rFonts w:ascii="Wingdings" w:hAnsi="Wingdings" w:hint="default"/>
+      </w:rPr>
+    </w:lvl>
+    <w:lvl w:ilvl="3" w:tplc="04100001" w:tentative="1">
+      <w:start w:val="1"/>
+      <w:numFmt w:val="bullet"/>
+      <w:lvlText w:val=""/>
+      <w:lvlJc w:val="left"/>
+      <w:pPr>
+        <w:ind w:left="2880" w:hanging="360"/>
+      </w:pPr>
+      <w:rPr>
+        <w:rFonts w:ascii="Symbol" w:hAnsi="Symbol" w:hint="default"/>
+      </w:rPr>
+    </w:lvl>
+    <w:lvl w:ilvl="4" w:tplc="04100003" w:tentative="1">
+      <w:start w:val="1"/>
+      <w:numFmt w:val="bullet"/>
+      <w:lvlText w:val="o"/>
+      <w:lvlJc w:val="left"/>
+      <w:pPr>
+        <w:ind w:left="3600" w:hanging="360"/>
+      </w:pPr>
+      <w:rPr>
+        <w:rFonts w:ascii="Courier New" w:hAnsi="Courier New" w:cs="Courier New" w:hint="default"/>
+      </w:rPr>
+    </w:lvl>
+    <w:lvl w:ilvl="5" w:tplc="04100005" w:tentative="1">
+      <w:start w:val="1"/>
+      <w:numFmt w:val="bullet"/>
+      <w:lvlText w:val=""/>
+      <w:lvlJc w:val="left"/>
+      <w:pPr>
+        <w:ind w:left="4320" w:hanging="360"/>
+      </w:pPr>
+      <w:rPr>
+        <w:rFonts w:ascii="Wingdings" w:hAnsi="Wingdings" w:hint="default"/>
+      </w:rPr>
+    </w:lvl>
+    <w:lvl w:ilvl="6" w:tplc="04100001" w:tentative="1">
+      <w:start w:val="1"/>
+      <w:numFmt w:val="bullet"/>
+      <w:lvlText w:val=""/>
+      <w:lvlJc w:val="left"/>
+      <w:pPr>
+        <w:ind w:left="5040" w:hanging="360"/>
+      </w:pPr>
+      <w:rPr>
+        <w:rFonts w:ascii="Symbol" w:hAnsi="Symbol" w:hint="default"/>
+      </w:rPr>
+    </w:lvl>
+    <w:lvl w:ilvl="7" w:tplc="04100003" w:tentative="1">
+      <w:start w:val="1"/>
+      <w:numFmt w:val="bullet"/>
+      <w:lvlText w:val="o"/>
+      <w:lvlJc w:val="left"/>
+      <w:pPr>
+        <w:ind w:left="5760" w:hanging="360"/>
+      </w:pPr>
+      <w:rPr>
+        <w:rFonts w:ascii="Courier New" w:hAnsi="Courier New" w:cs="Courier New" w:hint="default"/>
+      </w:rPr>
+    </w:lvl>
+    <w:lvl w:ilvl="8" w:tplc="04100005" w:tentative="1">
+      <w:start w:val="1"/>
+      <w:numFmt w:val="bullet"/>
+      <w:lvlText w:val=""/>
+      <w:lvlJc w:val="left"/>
+      <w:pPr>
+        <w:ind w:left="6480" w:hanging="360"/>
+      </w:pPr>
+      <w:rPr>
+        <w:rFonts w:ascii="Wingdings" w:hAnsi="Wingdings" w:hint="default"/>
+      </w:rPr>
+    </w:lvl>
+  </w:abstractNum>
+  <w:abstractNum w:abstractNumId="3" w15:restartNumberingAfterBreak="0">
     <w:nsid w:val="5FCE1D82"/>
     <w:multiLevelType w:val="hybridMultilevel"/>
     <w:tmpl w:val="751ACA7C"/>
@@ -13629,7 +16046,13 @@
     <w:abstractNumId w:val="0"/>
   </w:num>
   <w:num w:numId="2">
+    <w:abstractNumId w:val="3"/>
+  </w:num>
+  <w:num w:numId="3">
     <w:abstractNumId w:val="1"/>
+  </w:num>
+  <w:num w:numId="4">
+    <w:abstractNumId w:val="2"/>
   </w:num>
 </w:numbering>
 </file>
@@ -14242,6 +16665,7 @@
   <w:style w:type="character" w:default="1" w:styleId="Carpredefinitoparagrafo">
     <w:name w:val="Default Paragraph Font"/>
     <w:uiPriority w:val="1"/>
+    <w:semiHidden/>
     <w:unhideWhenUsed/>
   </w:style>
   <w:style w:type="table" w:default="1" w:styleId="Tabellanormale">

</xml_diff>

<commit_message>
analisi multivariata commit 1
</commit_message>
<xml_diff>
--- a/Tesina Bozza 1.docx
+++ b/Tesina Bozza 1.docx
@@ -829,7 +829,7 @@
           <w:r>
             <w:fldChar w:fldCharType="separate"/>
           </w:r>
-          <w:hyperlink w:anchor="_Toc54112349" w:history="1">
+          <w:hyperlink w:anchor="_Toc54357986" w:history="1">
             <w:r>
               <w:rPr>
                 <w:rStyle w:val="Collegamentoipertestuale"/>
@@ -856,7 +856,7 @@
                 <w:noProof/>
                 <w:webHidden/>
               </w:rPr>
-              <w:instrText xml:space="preserve"> PAGEREF _Toc54112349 \h </w:instrText>
+              <w:instrText xml:space="preserve"> PAGEREF _Toc54357986 \h </w:instrText>
             </w:r>
             <w:r>
               <w:rPr>
@@ -898,7 +898,7 @@
               <w:lang w:eastAsia="it-IT"/>
             </w:rPr>
           </w:pPr>
-          <w:hyperlink w:anchor="_Toc54112350" w:history="1">
+          <w:hyperlink w:anchor="_Toc54357987" w:history="1">
             <w:r>
               <w:rPr>
                 <w:rStyle w:val="Collegamentoipertestuale"/>
@@ -925,7 +925,7 @@
                 <w:noProof/>
                 <w:webHidden/>
               </w:rPr>
-              <w:instrText xml:space="preserve"> PAGEREF _Toc54112350 \h </w:instrText>
+              <w:instrText xml:space="preserve"> PAGEREF _Toc54357987 \h </w:instrText>
             </w:r>
             <w:r>
               <w:rPr>
@@ -967,7 +967,7 @@
               <w:lang w:eastAsia="it-IT"/>
             </w:rPr>
           </w:pPr>
-          <w:hyperlink w:anchor="_Toc54112351" w:history="1">
+          <w:hyperlink w:anchor="_Toc54357988" w:history="1">
             <w:r>
               <w:rPr>
                 <w:rStyle w:val="Collegamentoipertestuale"/>
@@ -994,7 +994,7 @@
                 <w:noProof/>
                 <w:webHidden/>
               </w:rPr>
-              <w:instrText xml:space="preserve"> PAGEREF _Toc54112351 \h </w:instrText>
+              <w:instrText xml:space="preserve"> PAGEREF _Toc54357988 \h </w:instrText>
             </w:r>
             <w:r>
               <w:rPr>
@@ -1036,7 +1036,7 @@
               <w:lang w:eastAsia="it-IT"/>
             </w:rPr>
           </w:pPr>
-          <w:hyperlink w:anchor="_Toc54112352" w:history="1">
+          <w:hyperlink w:anchor="_Toc54357989" w:history="1">
             <w:r>
               <w:rPr>
                 <w:rStyle w:val="Collegamentoipertestuale"/>
@@ -1063,7 +1063,7 @@
                 <w:noProof/>
                 <w:webHidden/>
               </w:rPr>
-              <w:instrText xml:space="preserve"> PAGEREF _Toc54112352 \h </w:instrText>
+              <w:instrText xml:space="preserve"> PAGEREF _Toc54357989 \h </w:instrText>
             </w:r>
             <w:r>
               <w:rPr>
@@ -1105,7 +1105,7 @@
               <w:lang w:eastAsia="it-IT"/>
             </w:rPr>
           </w:pPr>
-          <w:hyperlink w:anchor="_Toc54112353" w:history="1">
+          <w:hyperlink w:anchor="_Toc54357990" w:history="1">
             <w:r>
               <w:rPr>
                 <w:rStyle w:val="Collegamentoipertestuale"/>
@@ -1132,7 +1132,7 @@
                 <w:noProof/>
                 <w:webHidden/>
               </w:rPr>
-              <w:instrText xml:space="preserve"> PAGEREF _Toc54112353 \h </w:instrText>
+              <w:instrText xml:space="preserve"> PAGEREF _Toc54357990 \h </w:instrText>
             </w:r>
             <w:r>
               <w:rPr>
@@ -1174,7 +1174,7 @@
               <w:lang w:eastAsia="it-IT"/>
             </w:rPr>
           </w:pPr>
-          <w:hyperlink w:anchor="_Toc54112354" w:history="1">
+          <w:hyperlink w:anchor="_Toc54357991" w:history="1">
             <w:r>
               <w:rPr>
                 <w:rStyle w:val="Collegamentoipertestuale"/>
@@ -1201,7 +1201,7 @@
                 <w:noProof/>
                 <w:webHidden/>
               </w:rPr>
-              <w:instrText xml:space="preserve"> PAGEREF _Toc54112354 \h </w:instrText>
+              <w:instrText xml:space="preserve"> PAGEREF _Toc54357991 \h </w:instrText>
             </w:r>
             <w:r>
               <w:rPr>
@@ -1243,7 +1243,7 @@
               <w:lang w:eastAsia="it-IT"/>
             </w:rPr>
           </w:pPr>
-          <w:hyperlink w:anchor="_Toc54112355" w:history="1">
+          <w:hyperlink w:anchor="_Toc54357992" w:history="1">
             <w:r>
               <w:rPr>
                 <w:rStyle w:val="Collegamentoipertestuale"/>
@@ -1270,7 +1270,7 @@
                 <w:noProof/>
                 <w:webHidden/>
               </w:rPr>
-              <w:instrText xml:space="preserve"> PAGEREF _Toc54112355 \h </w:instrText>
+              <w:instrText xml:space="preserve"> PAGEREF _Toc54357992 \h </w:instrText>
             </w:r>
             <w:r>
               <w:rPr>
@@ -1312,7 +1312,7 @@
               <w:lang w:eastAsia="it-IT"/>
             </w:rPr>
           </w:pPr>
-          <w:hyperlink w:anchor="_Toc54112356" w:history="1">
+          <w:hyperlink w:anchor="_Toc54357993" w:history="1">
             <w:r>
               <w:rPr>
                 <w:rStyle w:val="Collegamentoipertestuale"/>
@@ -1339,7 +1339,7 @@
                 <w:noProof/>
                 <w:webHidden/>
               </w:rPr>
-              <w:instrText xml:space="preserve"> PAGEREF _Toc54112356 \h </w:instrText>
+              <w:instrText xml:space="preserve"> PAGEREF _Toc54357993 \h </w:instrText>
             </w:r>
             <w:r>
               <w:rPr>
@@ -1381,7 +1381,7 @@
               <w:lang w:eastAsia="it-IT"/>
             </w:rPr>
           </w:pPr>
-          <w:hyperlink w:anchor="_Toc54112357" w:history="1">
+          <w:hyperlink w:anchor="_Toc54357994" w:history="1">
             <w:r>
               <w:rPr>
                 <w:rStyle w:val="Collegamentoipertestuale"/>
@@ -1408,7 +1408,7 @@
                 <w:noProof/>
                 <w:webHidden/>
               </w:rPr>
-              <w:instrText xml:space="preserve"> PAGEREF _Toc54112357 \h </w:instrText>
+              <w:instrText xml:space="preserve"> PAGEREF _Toc54357994 \h </w:instrText>
             </w:r>
             <w:r>
               <w:rPr>
@@ -1450,7 +1450,7 @@
               <w:lang w:eastAsia="it-IT"/>
             </w:rPr>
           </w:pPr>
-          <w:hyperlink w:anchor="_Toc54112358" w:history="1">
+          <w:hyperlink w:anchor="_Toc54357995" w:history="1">
             <w:r>
               <w:rPr>
                 <w:rStyle w:val="Collegamentoipertestuale"/>
@@ -1477,7 +1477,7 @@
                 <w:noProof/>
                 <w:webHidden/>
               </w:rPr>
-              <w:instrText xml:space="preserve"> PAGEREF _Toc54112358 \h </w:instrText>
+              <w:instrText xml:space="preserve"> PAGEREF _Toc54357995 \h </w:instrText>
             </w:r>
             <w:r>
               <w:rPr>
@@ -1519,7 +1519,7 @@
               <w:lang w:eastAsia="it-IT"/>
             </w:rPr>
           </w:pPr>
-          <w:hyperlink w:anchor="_Toc54112359" w:history="1">
+          <w:hyperlink w:anchor="_Toc54357996" w:history="1">
             <w:r>
               <w:rPr>
                 <w:rStyle w:val="Collegamentoipertestuale"/>
@@ -1546,7 +1546,7 @@
                 <w:noProof/>
                 <w:webHidden/>
               </w:rPr>
-              <w:instrText xml:space="preserve"> PAGEREF _Toc54112359 \h </w:instrText>
+              <w:instrText xml:space="preserve"> PAGEREF _Toc54357996 \h </w:instrText>
             </w:r>
             <w:r>
               <w:rPr>
@@ -1588,7 +1588,7 @@
               <w:lang w:eastAsia="it-IT"/>
             </w:rPr>
           </w:pPr>
-          <w:hyperlink w:anchor="_Toc54112360" w:history="1">
+          <w:hyperlink w:anchor="_Toc54357997" w:history="1">
             <w:r>
               <w:rPr>
                 <w:rStyle w:val="Collegamentoipertestuale"/>
@@ -1615,7 +1615,7 @@
                 <w:noProof/>
                 <w:webHidden/>
               </w:rPr>
-              <w:instrText xml:space="preserve"> PAGEREF _Toc54112360 \h </w:instrText>
+              <w:instrText xml:space="preserve"> PAGEREF _Toc54357997 \h </w:instrText>
             </w:r>
             <w:r>
               <w:rPr>
@@ -1636,6 +1636,213 @@
                 <w:webHidden/>
               </w:rPr>
               <w:t>20</w:t>
+            </w:r>
+            <w:r>
+              <w:rPr>
+                <w:noProof/>
+                <w:webHidden/>
+              </w:rPr>
+              <w:fldChar w:fldCharType="end"/>
+            </w:r>
+          </w:hyperlink>
+        </w:p>
+        <w:p>
+          <w:pPr>
+            <w:pStyle w:val="Sommario1"/>
+            <w:tabs>
+              <w:tab w:val="right" w:leader="dot" w:pos="9628"/>
+            </w:tabs>
+            <w:rPr>
+              <w:noProof/>
+              <w:lang w:eastAsia="it-IT"/>
+            </w:rPr>
+          </w:pPr>
+          <w:hyperlink w:anchor="_Toc54357998" w:history="1">
+            <w:r>
+              <w:rPr>
+                <w:rStyle w:val="Collegamentoipertestuale"/>
+                <w:noProof/>
+              </w:rPr>
+              <w:t>Analisi Multivariata – Binge Drinking in funzione di più campi del dataset</w:t>
+            </w:r>
+            <w:r>
+              <w:rPr>
+                <w:noProof/>
+                <w:webHidden/>
+              </w:rPr>
+              <w:tab/>
+            </w:r>
+            <w:r>
+              <w:rPr>
+                <w:noProof/>
+                <w:webHidden/>
+              </w:rPr>
+              <w:fldChar w:fldCharType="begin"/>
+            </w:r>
+            <w:r>
+              <w:rPr>
+                <w:noProof/>
+                <w:webHidden/>
+              </w:rPr>
+              <w:instrText xml:space="preserve"> PAGEREF _Toc54357998 \h </w:instrText>
+            </w:r>
+            <w:r>
+              <w:rPr>
+                <w:noProof/>
+                <w:webHidden/>
+              </w:rPr>
+            </w:r>
+            <w:r>
+              <w:rPr>
+                <w:noProof/>
+                <w:webHidden/>
+              </w:rPr>
+              <w:fldChar w:fldCharType="separate"/>
+            </w:r>
+            <w:r>
+              <w:rPr>
+                <w:noProof/>
+                <w:webHidden/>
+              </w:rPr>
+              <w:t>23</w:t>
+            </w:r>
+            <w:r>
+              <w:rPr>
+                <w:noProof/>
+                <w:webHidden/>
+              </w:rPr>
+              <w:fldChar w:fldCharType="end"/>
+            </w:r>
+          </w:hyperlink>
+        </w:p>
+        <w:p>
+          <w:pPr>
+            <w:pStyle w:val="Sommario2"/>
+            <w:tabs>
+              <w:tab w:val="right" w:leader="dot" w:pos="9628"/>
+            </w:tabs>
+            <w:rPr>
+              <w:noProof/>
+              <w:lang w:eastAsia="it-IT"/>
+            </w:rPr>
+          </w:pPr>
+          <w:hyperlink w:anchor="_Toc54357999" w:history="1">
+            <w:r>
+              <w:rPr>
+                <w:rStyle w:val="Collegamentoipertestuale"/>
+                <w:noProof/>
+              </w:rPr>
+              <w:t>Passo 1 – Confronto delle singole dipendenze e modello multivariato</w:t>
+            </w:r>
+            <w:r>
+              <w:rPr>
+                <w:noProof/>
+                <w:webHidden/>
+              </w:rPr>
+              <w:tab/>
+            </w:r>
+            <w:r>
+              <w:rPr>
+                <w:noProof/>
+                <w:webHidden/>
+              </w:rPr>
+              <w:fldChar w:fldCharType="begin"/>
+            </w:r>
+            <w:r>
+              <w:rPr>
+                <w:noProof/>
+                <w:webHidden/>
+              </w:rPr>
+              <w:instrText xml:space="preserve"> PAGEREF _Toc54357999 \h </w:instrText>
+            </w:r>
+            <w:r>
+              <w:rPr>
+                <w:noProof/>
+                <w:webHidden/>
+              </w:rPr>
+            </w:r>
+            <w:r>
+              <w:rPr>
+                <w:noProof/>
+                <w:webHidden/>
+              </w:rPr>
+              <w:fldChar w:fldCharType="separate"/>
+            </w:r>
+            <w:r>
+              <w:rPr>
+                <w:noProof/>
+                <w:webHidden/>
+              </w:rPr>
+              <w:t>23</w:t>
+            </w:r>
+            <w:r>
+              <w:rPr>
+                <w:noProof/>
+                <w:webHidden/>
+              </w:rPr>
+              <w:fldChar w:fldCharType="end"/>
+            </w:r>
+          </w:hyperlink>
+        </w:p>
+        <w:p>
+          <w:pPr>
+            <w:pStyle w:val="Sommario2"/>
+            <w:tabs>
+              <w:tab w:val="right" w:leader="dot" w:pos="9628"/>
+            </w:tabs>
+            <w:rPr>
+              <w:noProof/>
+              <w:lang w:eastAsia="it-IT"/>
+            </w:rPr>
+          </w:pPr>
+          <w:hyperlink w:anchor="_Toc54358000" w:history="1">
+            <w:r>
+              <w:rPr>
+                <w:rStyle w:val="Collegamentoipertestuale"/>
+                <w:noProof/>
+              </w:rPr>
+              <w:t>Passo 2 – Analisi dei residui del modello lineare multivariato</w:t>
+            </w:r>
+            <w:r>
+              <w:rPr>
+                <w:noProof/>
+                <w:webHidden/>
+              </w:rPr>
+              <w:tab/>
+            </w:r>
+            <w:r>
+              <w:rPr>
+                <w:noProof/>
+                <w:webHidden/>
+              </w:rPr>
+              <w:fldChar w:fldCharType="begin"/>
+            </w:r>
+            <w:r>
+              <w:rPr>
+                <w:noProof/>
+                <w:webHidden/>
+              </w:rPr>
+              <w:instrText xml:space="preserve"> PAGEREF _Toc54358000 \h </w:instrText>
+            </w:r>
+            <w:r>
+              <w:rPr>
+                <w:noProof/>
+                <w:webHidden/>
+              </w:rPr>
+            </w:r>
+            <w:r>
+              <w:rPr>
+                <w:noProof/>
+                <w:webHidden/>
+              </w:rPr>
+              <w:fldChar w:fldCharType="separate"/>
+            </w:r>
+            <w:r>
+              <w:rPr>
+                <w:noProof/>
+                <w:webHidden/>
+              </w:rPr>
+              <w:t>25</w:t>
             </w:r>
             <w:r>
               <w:rPr>
@@ -1672,15 +1879,11 @@
     <w:p/>
     <w:p/>
     <w:p/>
-    <w:p/>
-    <w:p/>
-    <w:p/>
-    <w:p/>
     <w:p>
       <w:pPr>
         <w:pStyle w:val="Titolo1"/>
       </w:pPr>
-      <w:bookmarkStart w:id="1" w:name="_Toc54112349"/>
+      <w:bookmarkStart w:id="1" w:name="_Toc54357986"/>
       <w:r>
         <w:lastRenderedPageBreak/>
         <w:t>Introduzione</w:t>
@@ -7219,7 +7422,7 @@
       <w:pPr>
         <w:pStyle w:val="Titolo2"/>
       </w:pPr>
-      <w:bookmarkStart w:id="2" w:name="_Toc54112350"/>
+      <w:bookmarkStart w:id="2" w:name="_Toc54357987"/>
       <w:r>
         <w:t>Dataset Utilizzato ai fini dell’indagine</w:t>
       </w:r>
@@ -7232,7 +7435,7 @@
       <w:pPr>
         <w:pStyle w:val="Titolo1"/>
       </w:pPr>
-      <w:bookmarkStart w:id="3" w:name="_Toc54112351"/>
+      <w:bookmarkStart w:id="3" w:name="_Toc54357988"/>
       <w:proofErr w:type="gramStart"/>
       <w:r>
         <w:lastRenderedPageBreak/>
@@ -7268,7 +7471,7 @@
       <w:pPr>
         <w:pStyle w:val="Titolo2"/>
       </w:pPr>
-      <w:bookmarkStart w:id="4" w:name="_Toc54112352"/>
+      <w:bookmarkStart w:id="4" w:name="_Toc54357989"/>
       <w:r>
         <w:t xml:space="preserve">Passo 1 – Analisi </w:t>
       </w:r>
@@ -9409,7 +9612,7 @@
       <w:pPr>
         <w:pStyle w:val="Titolo2"/>
       </w:pPr>
-      <w:bookmarkStart w:id="5" w:name="_Toc54112353"/>
+      <w:bookmarkStart w:id="5" w:name="_Toc54357990"/>
       <w:r>
         <w:lastRenderedPageBreak/>
         <w:t>Passo 2 – Analis</w:t>
@@ -10207,7 +10410,7 @@
       <w:pPr>
         <w:pStyle w:val="Titolo2"/>
       </w:pPr>
-      <w:bookmarkStart w:id="6" w:name="_Toc54112354"/>
+      <w:bookmarkStart w:id="6" w:name="_Toc54357991"/>
       <w:r>
         <w:t>Passo 3 – Indici di centralità rispetto al campione</w:t>
       </w:r>
@@ -11408,7 +11611,7 @@
         <w:pStyle w:val="Titolo2"/>
       </w:pPr>
       <w:bookmarkStart w:id="7" w:name="_Hlk53684027"/>
-      <w:bookmarkStart w:id="8" w:name="_Toc54112355"/>
+      <w:bookmarkStart w:id="8" w:name="_Toc54357992"/>
       <w:r>
         <w:rPr>
           <w:noProof/>
@@ -13107,7 +13310,7 @@
       <w:pPr>
         <w:pStyle w:val="Titolo2"/>
       </w:pPr>
-      <w:bookmarkStart w:id="9" w:name="_Toc54112356"/>
+      <w:bookmarkStart w:id="9" w:name="_Toc54357993"/>
       <w:r>
         <w:lastRenderedPageBreak/>
         <w:t>Passo 5 – Analisi di simmetrie e concentrazione</w:t>
@@ -14086,7 +14289,7 @@
       <w:pPr>
         <w:pStyle w:val="Titolo1"/>
       </w:pPr>
-      <w:bookmarkStart w:id="10" w:name="_Toc54112357"/>
+      <w:bookmarkStart w:id="10" w:name="_Toc54357994"/>
       <w:r>
         <w:lastRenderedPageBreak/>
         <w:t xml:space="preserve">Analisi </w:t>
@@ -14119,7 +14322,7 @@
       <w:pPr>
         <w:pStyle w:val="Titolo2"/>
       </w:pPr>
-      <w:bookmarkStart w:id="11" w:name="_Toc54112358"/>
+      <w:bookmarkStart w:id="11" w:name="_Toc54357995"/>
       <w:r>
         <w:t xml:space="preserve">Passo 1 – confronto tra Consumi Moderati e </w:t>
       </w:r>
@@ -14921,7 +15124,7 @@
       <w:pPr>
         <w:pStyle w:val="Titolo2"/>
       </w:pPr>
-      <w:bookmarkStart w:id="12" w:name="_Toc54112359"/>
+      <w:bookmarkStart w:id="12" w:name="_Toc54357996"/>
       <w:r>
         <w:t>Passo 2 – Regressione lineare semplice</w:t>
       </w:r>
@@ -15304,7 +15507,7 @@
       <w:pPr>
         <w:pStyle w:val="Titolo2"/>
       </w:pPr>
-      <w:bookmarkStart w:id="13" w:name="_Toc54112360"/>
+      <w:bookmarkStart w:id="13" w:name="_Toc54357997"/>
       <w:r>
         <w:t>Passo 3 – Analisi dei residui</w:t>
       </w:r>
@@ -15741,6 +15944,1296 @@
       <w:pPr>
         <w:jc w:val="both"/>
       </w:pPr>
+      <w:r>
+        <w:lastRenderedPageBreak/>
+        <w:t>Dall’analisi dei residui portata avanti, si osserva come alcuni valori effettivi del campione, si discostino anche di parecchio rispetto al valore atteso. In particolare, il caso Lombardo e Campano si distaccano quasi in modo estremo dal valore atteso.</w:t>
+      </w:r>
+    </w:p>
+    <w:p>
+      <w:pPr>
+        <w:jc w:val="both"/>
+      </w:pPr>
+      <w:r>
+        <w:t xml:space="preserve">Per meglio identificare questo andamento, è utile ricorrere al diagramma dei Residui Standard in relazione del valore atteso. </w:t>
+      </w:r>
+    </w:p>
+    <w:p>
+      <w:pPr>
+        <w:jc w:val="both"/>
+      </w:pPr>
+      <w:r>
+        <w:rPr>
+          <w:noProof/>
+        </w:rPr>
+        <w:drawing>
+          <wp:anchor distT="0" distB="0" distL="114300" distR="114300" simplePos="0" relativeHeight="251710464" behindDoc="0" locked="0" layoutInCell="1" allowOverlap="1" wp14:anchorId="7A6ED078" wp14:editId="5C886946">
+            <wp:simplePos x="0" y="0"/>
+            <wp:positionH relativeFrom="column">
+              <wp:posOffset>-1182</wp:posOffset>
+            </wp:positionH>
+            <wp:positionV relativeFrom="paragraph">
+              <wp:posOffset>1182</wp:posOffset>
+            </wp:positionV>
+            <wp:extent cx="2085975" cy="504825"/>
+            <wp:effectExtent l="0" t="0" r="9525" b="9525"/>
+            <wp:wrapThrough wrapText="bothSides">
+              <wp:wrapPolygon edited="0">
+                <wp:start x="0" y="0"/>
+                <wp:lineTo x="0" y="21192"/>
+                <wp:lineTo x="21501" y="21192"/>
+                <wp:lineTo x="21501" y="0"/>
+                <wp:lineTo x="0" y="0"/>
+              </wp:wrapPolygon>
+            </wp:wrapThrough>
+            <wp:docPr id="59" name="Immagine 59"/>
+            <wp:cNvGraphicFramePr>
+              <a:graphicFrameLocks xmlns:a="http://schemas.openxmlformats.org/drawingml/2006/main" noChangeAspect="1"/>
+            </wp:cNvGraphicFramePr>
+            <a:graphic xmlns:a="http://schemas.openxmlformats.org/drawingml/2006/main">
+              <a:graphicData uri="http://schemas.openxmlformats.org/drawingml/2006/picture">
+                <pic:pic xmlns:pic="http://schemas.openxmlformats.org/drawingml/2006/picture">
+                  <pic:nvPicPr>
+                    <pic:cNvPr id="1" name=""/>
+                    <pic:cNvPicPr/>
+                  </pic:nvPicPr>
+                  <pic:blipFill>
+                    <a:blip r:embed="rId60">
+                      <a:extLst>
+                        <a:ext uri="{28A0092B-C50C-407E-A947-70E740481C1C}">
+                          <a14:useLocalDpi xmlns:a14="http://schemas.microsoft.com/office/drawing/2010/main" val="0"/>
+                        </a:ext>
+                      </a:extLst>
+                    </a:blip>
+                    <a:stretch>
+                      <a:fillRect/>
+                    </a:stretch>
+                  </pic:blipFill>
+                  <pic:spPr>
+                    <a:xfrm>
+                      <a:off x="0" y="0"/>
+                      <a:ext cx="2085975" cy="504825"/>
+                    </a:xfrm>
+                    <a:prstGeom prst="rect">
+                      <a:avLst/>
+                    </a:prstGeom>
+                  </pic:spPr>
+                </pic:pic>
+              </a:graphicData>
+            </a:graphic>
+          </wp:anchor>
+        </w:drawing>
+      </w:r>
+      <w:r>
+        <w:t>Il calcolo di ogni residuo standard avviene dividendo l’</w:t>
+      </w:r>
+      <w:proofErr w:type="spellStart"/>
+      <w:r>
+        <w:t>iesimo</w:t>
+      </w:r>
+      <w:proofErr w:type="spellEnd"/>
+      <w:r>
+        <w:t xml:space="preserve"> Residuo della correlazione con la deviazione standard dei residui (la sottrazione con la media campionaria dei residui è trascurabile dato che per Correlazioni di tipo lineare essa vale sempre 0). Ai fini del diagramma da realizzare essi possono sicuramente essere più significativi dei residui generici precedentemente visti (dato che si porranno in un intervallo di analisi </w:t>
+      </w:r>
+      <w:r>
+        <w:t>ridotto)</w:t>
+      </w:r>
+      <w:r>
+        <w:t>.</w:t>
+      </w:r>
+    </w:p>
+    <w:p>
+      <w:pPr>
+        <w:jc w:val="both"/>
+      </w:pPr>
+      <w:r>
+        <w:rPr>
+          <w:noProof/>
+        </w:rPr>
+        <w:drawing>
+          <wp:anchor distT="0" distB="0" distL="114300" distR="114300" simplePos="0" relativeHeight="251711488" behindDoc="0" locked="0" layoutInCell="1" allowOverlap="1" wp14:anchorId="314F2FDD" wp14:editId="2BAE3AFF">
+            <wp:simplePos x="0" y="0"/>
+            <wp:positionH relativeFrom="margin">
+              <wp:posOffset>-635</wp:posOffset>
+            </wp:positionH>
+            <wp:positionV relativeFrom="paragraph">
+              <wp:posOffset>894715</wp:posOffset>
+            </wp:positionV>
+            <wp:extent cx="2074545" cy="2080895"/>
+            <wp:effectExtent l="0" t="0" r="1905" b="0"/>
+            <wp:wrapThrough wrapText="bothSides">
+              <wp:wrapPolygon edited="0">
+                <wp:start x="0" y="0"/>
+                <wp:lineTo x="0" y="21356"/>
+                <wp:lineTo x="21421" y="21356"/>
+                <wp:lineTo x="21421" y="0"/>
+                <wp:lineTo x="0" y="0"/>
+              </wp:wrapPolygon>
+            </wp:wrapThrough>
+            <wp:docPr id="61" name="Immagine 61"/>
+            <wp:cNvGraphicFramePr>
+              <a:graphicFrameLocks xmlns:a="http://schemas.openxmlformats.org/drawingml/2006/main" noChangeAspect="1"/>
+            </wp:cNvGraphicFramePr>
+            <a:graphic xmlns:a="http://schemas.openxmlformats.org/drawingml/2006/main">
+              <a:graphicData uri="http://schemas.openxmlformats.org/drawingml/2006/picture">
+                <pic:pic xmlns:pic="http://schemas.openxmlformats.org/drawingml/2006/picture">
+                  <pic:nvPicPr>
+                    <pic:cNvPr id="1" name=""/>
+                    <pic:cNvPicPr/>
+                  </pic:nvPicPr>
+                  <pic:blipFill>
+                    <a:blip r:embed="rId61">
+                      <a:extLst>
+                        <a:ext uri="{28A0092B-C50C-407E-A947-70E740481C1C}">
+                          <a14:useLocalDpi xmlns:a14="http://schemas.microsoft.com/office/drawing/2010/main" val="0"/>
+                        </a:ext>
+                      </a:extLst>
+                    </a:blip>
+                    <a:stretch>
+                      <a:fillRect/>
+                    </a:stretch>
+                  </pic:blipFill>
+                  <pic:spPr>
+                    <a:xfrm>
+                      <a:off x="0" y="0"/>
+                      <a:ext cx="2074545" cy="2080895"/>
+                    </a:xfrm>
+                    <a:prstGeom prst="rect">
+                      <a:avLst/>
+                    </a:prstGeom>
+                  </pic:spPr>
+                </pic:pic>
+              </a:graphicData>
+            </a:graphic>
+          </wp:anchor>
+        </w:drawing>
+      </w:r>
+      <w:r>
+        <w:rPr>
+          <w:noProof/>
+        </w:rPr>
+        <w:drawing>
+          <wp:inline distT="0" distB="0" distL="0" distR="0" wp14:anchorId="5FD3405D" wp14:editId="1FF7EC7D">
+            <wp:extent cx="6120130" cy="859790"/>
+            <wp:effectExtent l="0" t="0" r="0" b="0"/>
+            <wp:docPr id="60" name="Immagine 60"/>
+            <wp:cNvGraphicFramePr>
+              <a:graphicFrameLocks xmlns:a="http://schemas.openxmlformats.org/drawingml/2006/main" noChangeAspect="1"/>
+            </wp:cNvGraphicFramePr>
+            <a:graphic xmlns:a="http://schemas.openxmlformats.org/drawingml/2006/main">
+              <a:graphicData uri="http://schemas.openxmlformats.org/drawingml/2006/picture">
+                <pic:pic xmlns:pic="http://schemas.openxmlformats.org/drawingml/2006/picture">
+                  <pic:nvPicPr>
+                    <pic:cNvPr id="1" name=""/>
+                    <pic:cNvPicPr/>
+                  </pic:nvPicPr>
+                  <pic:blipFill>
+                    <a:blip r:embed="rId62"/>
+                    <a:stretch>
+                      <a:fillRect/>
+                    </a:stretch>
+                  </pic:blipFill>
+                  <pic:spPr>
+                    <a:xfrm>
+                      <a:off x="0" y="0"/>
+                      <a:ext cx="6120130" cy="859790"/>
+                    </a:xfrm>
+                    <a:prstGeom prst="rect">
+                      <a:avLst/>
+                    </a:prstGeom>
+                  </pic:spPr>
+                </pic:pic>
+              </a:graphicData>
+            </a:graphic>
+          </wp:inline>
+        </w:drawing>
+      </w:r>
+    </w:p>
+    <w:p>
+      <w:pPr>
+        <w:jc w:val="both"/>
+      </w:pPr>
+    </w:p>
+    <w:p>
+      <w:pPr>
+        <w:jc w:val="both"/>
+      </w:pPr>
+      <w:r>
+        <w:t>Sapendo che i residui standard, rappresentano in forma standardizzata, la distanza tra il valore reale e il valore atteso, possiamo senz’altro affermare che l’analisi di regressione lineare effettuata sicuramente interpola al meglio i dati analizzati, in quanto se pur con diverse eccezioni, molti di questi valori si approssima allo 0.</w:t>
+      </w:r>
+    </w:p>
+    <w:p>
+      <w:pPr>
+        <w:jc w:val="both"/>
+      </w:pPr>
+      <w:r>
+        <w:t>Ciò appunto significa che per le variabili considerate la regressione di tipo lineare positiva individuata è quella che interpola meglio la relazione “</w:t>
+      </w:r>
+      <w:proofErr w:type="spellStart"/>
+      <w:r>
+        <w:t>Binge</w:t>
+      </w:r>
+      <w:proofErr w:type="spellEnd"/>
+      <w:r>
+        <w:t xml:space="preserve"> Drinking” in funzione del dato di consumo moderato.</w:t>
+      </w:r>
+    </w:p>
+    <w:p>
+      <w:pPr>
+        <w:jc w:val="both"/>
+      </w:pPr>
+    </w:p>
+    <w:p>
+      <w:pPr>
+        <w:jc w:val="both"/>
+      </w:pPr>
+      <w:r>
+        <w:rPr>
+          <w:noProof/>
+        </w:rPr>
+        <w:drawing>
+          <wp:anchor distT="0" distB="0" distL="114300" distR="114300" simplePos="0" relativeHeight="251712512" behindDoc="0" locked="0" layoutInCell="1" allowOverlap="1" wp14:anchorId="7D889E11" wp14:editId="0B3D5CF2">
+            <wp:simplePos x="0" y="0"/>
+            <wp:positionH relativeFrom="margin">
+              <wp:posOffset>-635</wp:posOffset>
+            </wp:positionH>
+            <wp:positionV relativeFrom="paragraph">
+              <wp:posOffset>358096</wp:posOffset>
+            </wp:positionV>
+            <wp:extent cx="3739515" cy="2589530"/>
+            <wp:effectExtent l="0" t="0" r="0" b="1270"/>
+            <wp:wrapThrough wrapText="bothSides">
+              <wp:wrapPolygon edited="0">
+                <wp:start x="0" y="0"/>
+                <wp:lineTo x="0" y="21452"/>
+                <wp:lineTo x="21457" y="21452"/>
+                <wp:lineTo x="21457" y="0"/>
+                <wp:lineTo x="0" y="0"/>
+              </wp:wrapPolygon>
+            </wp:wrapThrough>
+            <wp:docPr id="62" name="Immagine 62"/>
+            <wp:cNvGraphicFramePr>
+              <a:graphicFrameLocks xmlns:a="http://schemas.openxmlformats.org/drawingml/2006/main" noChangeAspect="1"/>
+            </wp:cNvGraphicFramePr>
+            <a:graphic xmlns:a="http://schemas.openxmlformats.org/drawingml/2006/main">
+              <a:graphicData uri="http://schemas.openxmlformats.org/drawingml/2006/picture">
+                <pic:pic xmlns:pic="http://schemas.openxmlformats.org/drawingml/2006/picture">
+                  <pic:nvPicPr>
+                    <pic:cNvPr id="0" name="Picture 1"/>
+                    <pic:cNvPicPr>
+                      <a:picLocks noChangeAspect="1" noChangeArrowheads="1"/>
+                    </pic:cNvPicPr>
+                  </pic:nvPicPr>
+                  <pic:blipFill>
+                    <a:blip r:embed="rId63">
+                      <a:extLst>
+                        <a:ext uri="{28A0092B-C50C-407E-A947-70E740481C1C}">
+                          <a14:useLocalDpi xmlns:a14="http://schemas.microsoft.com/office/drawing/2010/main" val="0"/>
+                        </a:ext>
+                      </a:extLst>
+                    </a:blip>
+                    <a:srcRect/>
+                    <a:stretch>
+                      <a:fillRect/>
+                    </a:stretch>
+                  </pic:blipFill>
+                  <pic:spPr bwMode="auto">
+                    <a:xfrm>
+                      <a:off x="0" y="0"/>
+                      <a:ext cx="3739515" cy="2589530"/>
+                    </a:xfrm>
+                    <a:prstGeom prst="rect">
+                      <a:avLst/>
+                    </a:prstGeom>
+                    <a:noFill/>
+                    <a:ln>
+                      <a:noFill/>
+                    </a:ln>
+                  </pic:spPr>
+                </pic:pic>
+              </a:graphicData>
+            </a:graphic>
+          </wp:anchor>
+        </w:drawing>
+      </w:r>
+      <w:r>
+        <w:t xml:space="preserve">Come è possibile osservare anche dal grafico realizzato, infatti la maggior parte dei residui standardizzati si concentra tra i valori 1 e -1, ciò significa che nel grafico precedentemente analizzato quindi molti valori riportati rispettano pressappoco lo stesso andamento dei loro corrispettivi valori attesi. A far eccezione ci sono alcuni dati che nuovamente anche in questo caso possono risultare anomali dato che sono posti al di fuori dell’intervallo [-1, 1], in particolare si nota come il valore Lombardo e Campano possono essere quasi considerati in controtendenza, dato che (come visibile dalla tabella soprariportata), essi hanno valori molto sfasati rispetto al resto del campione. In particolare fatto </w:t>
+      </w:r>
+      <w:proofErr w:type="gramStart"/>
+      <w:r>
+        <w:t>che  il</w:t>
+      </w:r>
+      <w:proofErr w:type="gramEnd"/>
+      <w:r>
+        <w:t xml:space="preserve"> dato campano si approssimi al valore -2.5, è un ulteriore conferma del comportamento in controtendenza precedentemente emerso (Ciò motiverebbe ancora di più un analisi più approfondita a livello locale).</w:t>
+      </w:r>
+    </w:p>
+    <w:p>
+      <w:pPr>
+        <w:pStyle w:val="Titolo1"/>
+        <w:rPr>
+          <w:sz w:val="32"/>
+          <w:szCs w:val="32"/>
+        </w:rPr>
+      </w:pPr>
+      <w:bookmarkStart w:id="14" w:name="_Toc54357998"/>
+      <w:r>
+        <w:rPr>
+          <w:sz w:val="32"/>
+          <w:szCs w:val="32"/>
+        </w:rPr>
+        <w:lastRenderedPageBreak/>
+        <w:t xml:space="preserve">Analisi Multivariata – </w:t>
+      </w:r>
+      <w:proofErr w:type="spellStart"/>
+      <w:r>
+        <w:rPr>
+          <w:sz w:val="32"/>
+          <w:szCs w:val="32"/>
+        </w:rPr>
+        <w:t>Binge</w:t>
+      </w:r>
+      <w:proofErr w:type="spellEnd"/>
+      <w:r>
+        <w:rPr>
+          <w:sz w:val="32"/>
+          <w:szCs w:val="32"/>
+        </w:rPr>
+        <w:t xml:space="preserve"> Drinking in funzione di più campi del dataset</w:t>
+      </w:r>
+      <w:bookmarkEnd w:id="14"/>
+      <w:r>
+        <w:rPr>
+          <w:sz w:val="32"/>
+          <w:szCs w:val="32"/>
+        </w:rPr>
+        <w:t xml:space="preserve"> </w:t>
+      </w:r>
+    </w:p>
+    <w:p>
+      <w:pPr>
+        <w:jc w:val="both"/>
+      </w:pPr>
+      <w:r>
+        <w:t xml:space="preserve">Quando in statistica si cerca di mettere in relazione più variabili tra di loro, potrebbe capitare che non basti analizzare una singola variabile indipendente al fine di trovare il modo migliore di rappresentare le dipendenze tra i dati. </w:t>
+      </w:r>
+      <w:r>
+        <w:t>A tal proposito interviene il coefficiente di Determinazione, definito nel caso di analisi lineari come:</w:t>
+      </w:r>
+    </w:p>
+    <w:p>
+      <w:pPr>
+        <w:jc w:val="both"/>
+      </w:pPr>
+      <w:r>
+        <w:rPr>
+          <w:noProof/>
+        </w:rPr>
+        <w:drawing>
+          <wp:anchor distT="0" distB="0" distL="114300" distR="114300" simplePos="0" relativeHeight="251713536" behindDoc="0" locked="0" layoutInCell="1" allowOverlap="1" wp14:anchorId="3B9F5363" wp14:editId="61FEA235">
+            <wp:simplePos x="0" y="0"/>
+            <wp:positionH relativeFrom="column">
+              <wp:posOffset>-1182</wp:posOffset>
+            </wp:positionH>
+            <wp:positionV relativeFrom="paragraph">
+              <wp:posOffset>2649</wp:posOffset>
+            </wp:positionV>
+            <wp:extent cx="3077429" cy="595631"/>
+            <wp:effectExtent l="0" t="0" r="8890" b="0"/>
+            <wp:wrapThrough wrapText="bothSides">
+              <wp:wrapPolygon edited="0">
+                <wp:start x="0" y="0"/>
+                <wp:lineTo x="0" y="20725"/>
+                <wp:lineTo x="21529" y="20725"/>
+                <wp:lineTo x="21529" y="0"/>
+                <wp:lineTo x="0" y="0"/>
+              </wp:wrapPolygon>
+            </wp:wrapThrough>
+            <wp:docPr id="63" name="Immagine 63"/>
+            <wp:cNvGraphicFramePr>
+              <a:graphicFrameLocks xmlns:a="http://schemas.openxmlformats.org/drawingml/2006/main" noChangeAspect="1"/>
+            </wp:cNvGraphicFramePr>
+            <a:graphic xmlns:a="http://schemas.openxmlformats.org/drawingml/2006/main">
+              <a:graphicData uri="http://schemas.openxmlformats.org/drawingml/2006/picture">
+                <pic:pic xmlns:pic="http://schemas.openxmlformats.org/drawingml/2006/picture">
+                  <pic:nvPicPr>
+                    <pic:cNvPr id="1" name=""/>
+                    <pic:cNvPicPr/>
+                  </pic:nvPicPr>
+                  <pic:blipFill>
+                    <a:blip r:embed="rId64">
+                      <a:extLst>
+                        <a:ext uri="{28A0092B-C50C-407E-A947-70E740481C1C}">
+                          <a14:useLocalDpi xmlns:a14="http://schemas.microsoft.com/office/drawing/2010/main" val="0"/>
+                        </a:ext>
+                      </a:extLst>
+                    </a:blip>
+                    <a:stretch>
+                      <a:fillRect/>
+                    </a:stretch>
+                  </pic:blipFill>
+                  <pic:spPr>
+                    <a:xfrm>
+                      <a:off x="0" y="0"/>
+                      <a:ext cx="3077429" cy="595631"/>
+                    </a:xfrm>
+                    <a:prstGeom prst="rect">
+                      <a:avLst/>
+                    </a:prstGeom>
+                  </pic:spPr>
+                </pic:pic>
+              </a:graphicData>
+            </a:graphic>
+          </wp:anchor>
+        </w:drawing>
+      </w:r>
+      <w:r>
+        <w:t>la varianza tra i valori attesi fratto la varianza dei valori effettivi (si ricorda che per modelli lineari, la media campionaria dei valori attesi e quella dei valori effettivi coincide).</w:t>
+      </w:r>
+    </w:p>
+    <w:p>
+      <w:pPr>
+        <w:jc w:val="both"/>
+      </w:pPr>
+      <w:r>
+        <w:t>Se si considera lo studio in due variabili (</w:t>
+      </w:r>
+      <w:proofErr w:type="spellStart"/>
+      <w:r>
+        <w:t>binge</w:t>
+      </w:r>
+      <w:proofErr w:type="spellEnd"/>
+      <w:r>
+        <w:t xml:space="preserve"> drinking in funzione di consumo moderato), che in R si ottiene tramite il parametro </w:t>
+      </w:r>
+      <w:proofErr w:type="spellStart"/>
+      <w:proofErr w:type="gramStart"/>
+      <w:r>
+        <w:t>r.square</w:t>
+      </w:r>
+      <w:proofErr w:type="spellEnd"/>
+      <w:proofErr w:type="gramEnd"/>
+      <w:r>
+        <w:t xml:space="preserve"> del modello lineare. Si ottiene</w:t>
+      </w:r>
+    </w:p>
+    <w:p>
+      <w:pPr>
+        <w:jc w:val="both"/>
+      </w:pPr>
+      <w:r>
+        <w:rPr>
+          <w:noProof/>
+        </w:rPr>
+        <w:drawing>
+          <wp:inline distT="0" distB="0" distL="0" distR="0" wp14:anchorId="1421399A" wp14:editId="59AB95E5">
+            <wp:extent cx="5267325" cy="352425"/>
+            <wp:effectExtent l="0" t="0" r="9525" b="9525"/>
+            <wp:docPr id="192" name="Immagine 192"/>
+            <wp:cNvGraphicFramePr>
+              <a:graphicFrameLocks xmlns:a="http://schemas.openxmlformats.org/drawingml/2006/main" noChangeAspect="1"/>
+            </wp:cNvGraphicFramePr>
+            <a:graphic xmlns:a="http://schemas.openxmlformats.org/drawingml/2006/main">
+              <a:graphicData uri="http://schemas.openxmlformats.org/drawingml/2006/picture">
+                <pic:pic xmlns:pic="http://schemas.openxmlformats.org/drawingml/2006/picture">
+                  <pic:nvPicPr>
+                    <pic:cNvPr id="1" name=""/>
+                    <pic:cNvPicPr/>
+                  </pic:nvPicPr>
+                  <pic:blipFill>
+                    <a:blip r:embed="rId65"/>
+                    <a:stretch>
+                      <a:fillRect/>
+                    </a:stretch>
+                  </pic:blipFill>
+                  <pic:spPr>
+                    <a:xfrm>
+                      <a:off x="0" y="0"/>
+                      <a:ext cx="5267325" cy="352425"/>
+                    </a:xfrm>
+                    <a:prstGeom prst="rect">
+                      <a:avLst/>
+                    </a:prstGeom>
+                  </pic:spPr>
+                </pic:pic>
+              </a:graphicData>
+            </a:graphic>
+          </wp:inline>
+        </w:drawing>
+      </w:r>
+    </w:p>
+    <w:p>
+      <w:pPr>
+        <w:jc w:val="both"/>
+      </w:pPr>
+      <w:r>
+        <w:t xml:space="preserve">Un valore di 0.88, sapendo che il coefficiente di determinazione è un valore che intervalla tra 0 e 1, è automatico chiedersi, se l’analisi </w:t>
+      </w:r>
+      <w:proofErr w:type="spellStart"/>
+      <w:r>
+        <w:t>bivariata</w:t>
+      </w:r>
+      <w:proofErr w:type="spellEnd"/>
+      <w:r>
+        <w:t xml:space="preserve"> con il consumo moderato sia esaustiva per rappresentare al meglio le dipendenze del tasso pericoloso </w:t>
+      </w:r>
+      <w:proofErr w:type="spellStart"/>
+      <w:r>
+        <w:t>Binge</w:t>
+      </w:r>
+      <w:proofErr w:type="spellEnd"/>
+      <w:r>
+        <w:t xml:space="preserve"> Drinking.</w:t>
+      </w:r>
+    </w:p>
+    <w:p>
+      <w:pPr>
+        <w:pStyle w:val="Paragrafoelenco"/>
+        <w:numPr>
+          <w:ilvl w:val="0"/>
+          <w:numId w:val="6"/>
+        </w:numPr>
+        <w:jc w:val="both"/>
+        <w:rPr>
+          <w:i/>
+          <w:iCs/>
+        </w:rPr>
+      </w:pPr>
+      <w:r>
+        <w:rPr>
+          <w:i/>
+          <w:iCs/>
+        </w:rPr>
+        <w:t>Per caso il coefficiente di determinazione può aumentare ulteriormente?</w:t>
+      </w:r>
+    </w:p>
+    <w:p>
+      <w:pPr>
+        <w:pStyle w:val="Paragrafoelenco"/>
+        <w:numPr>
+          <w:ilvl w:val="0"/>
+          <w:numId w:val="6"/>
+        </w:numPr>
+        <w:jc w:val="both"/>
+        <w:rPr>
+          <w:i/>
+          <w:iCs/>
+        </w:rPr>
+      </w:pPr>
+      <w:r>
+        <w:rPr>
+          <w:i/>
+          <w:iCs/>
+        </w:rPr>
+        <w:t>Per caso altre colonne del datase</w:t>
+      </w:r>
+      <w:r>
+        <w:rPr>
+          <w:i/>
+          <w:iCs/>
+        </w:rPr>
+        <w:t xml:space="preserve">t possono influire nella rappresentazione delle dipendenze della colonna </w:t>
+      </w:r>
+      <w:proofErr w:type="spellStart"/>
+      <w:r>
+        <w:rPr>
+          <w:i/>
+          <w:iCs/>
+        </w:rPr>
+        <w:t>Binge</w:t>
+      </w:r>
+      <w:proofErr w:type="spellEnd"/>
+      <w:r>
+        <w:rPr>
+          <w:i/>
+          <w:iCs/>
+        </w:rPr>
+        <w:t xml:space="preserve"> Drinking?</w:t>
+      </w:r>
+    </w:p>
+    <w:p>
+      <w:pPr>
+        <w:jc w:val="both"/>
+      </w:pPr>
+    </w:p>
+    <w:p>
+      <w:pPr>
+        <w:jc w:val="both"/>
+      </w:pPr>
+      <w:r>
+        <w:t xml:space="preserve"> </w:t>
+      </w:r>
+      <w:r>
+        <w:t xml:space="preserve">Al fine di determinare questo fattore, ed in particolare determinare quali altre variabili potrebbero essere utili a rappresentare un coefficiente di correlazione più simile ad 1, è utile mettere a confronto lo studio </w:t>
+      </w:r>
+      <w:proofErr w:type="spellStart"/>
+      <w:r>
+        <w:t>bivariato</w:t>
+      </w:r>
+      <w:proofErr w:type="spellEnd"/>
+      <w:r>
+        <w:t xml:space="preserve"> precedentemente fatto con altre colonne del dataset originale.</w:t>
+      </w:r>
+    </w:p>
+    <w:p>
+      <w:pPr>
+        <w:pStyle w:val="Titolo2"/>
+      </w:pPr>
+      <w:bookmarkStart w:id="15" w:name="_Toc54357999"/>
+      <w:r>
+        <w:t>Passo 1 – Confronto delle singole dipendenze</w:t>
+      </w:r>
+      <w:r>
+        <w:t xml:space="preserve"> e modello multivariato</w:t>
+      </w:r>
+      <w:bookmarkEnd w:id="15"/>
+    </w:p>
+    <w:p>
+      <w:r>
+        <w:t xml:space="preserve">Al fine di verificare se ci sono altre dipendenze tra la Variabile </w:t>
+      </w:r>
+      <w:proofErr w:type="spellStart"/>
+      <w:r>
+        <w:t>Binge</w:t>
+      </w:r>
+      <w:proofErr w:type="spellEnd"/>
+      <w:r>
+        <w:t xml:space="preserve"> </w:t>
+      </w:r>
+      <w:proofErr w:type="spellStart"/>
+      <w:r>
+        <w:t>Drinkig</w:t>
+      </w:r>
+      <w:proofErr w:type="spellEnd"/>
+      <w:r>
+        <w:t xml:space="preserve"> e le altre variabili del dataset, si procede con il confrontare tutte le possibili combinazioni di </w:t>
+      </w:r>
+      <w:proofErr w:type="spellStart"/>
+      <w:r>
+        <w:t>Scatter</w:t>
+      </w:r>
+      <w:proofErr w:type="spellEnd"/>
+      <w:r>
+        <w:t xml:space="preserve"> Plot tra le colonne presenti nel dataset.</w:t>
+      </w:r>
+    </w:p>
+    <w:p>
+      <w:r>
+        <w:rPr>
+          <w:noProof/>
+        </w:rPr>
+        <w:drawing>
+          <wp:anchor distT="0" distB="0" distL="114300" distR="114300" simplePos="0" relativeHeight="251714560" behindDoc="0" locked="0" layoutInCell="1" allowOverlap="1" wp14:anchorId="75059FC2" wp14:editId="37611EE4">
+            <wp:simplePos x="0" y="0"/>
+            <wp:positionH relativeFrom="margin">
+              <wp:posOffset>-289757</wp:posOffset>
+            </wp:positionH>
+            <wp:positionV relativeFrom="paragraph">
+              <wp:posOffset>97768</wp:posOffset>
+            </wp:positionV>
+            <wp:extent cx="4370705" cy="3026410"/>
+            <wp:effectExtent l="0" t="0" r="0" b="2540"/>
+            <wp:wrapThrough wrapText="bothSides">
+              <wp:wrapPolygon edited="0">
+                <wp:start x="0" y="0"/>
+                <wp:lineTo x="0" y="21482"/>
+                <wp:lineTo x="21465" y="21482"/>
+                <wp:lineTo x="21465" y="0"/>
+                <wp:lineTo x="0" y="0"/>
+              </wp:wrapPolygon>
+            </wp:wrapThrough>
+            <wp:docPr id="193" name="Immagine 193"/>
+            <wp:cNvGraphicFramePr>
+              <a:graphicFrameLocks xmlns:a="http://schemas.openxmlformats.org/drawingml/2006/main" noChangeAspect="1"/>
+            </wp:cNvGraphicFramePr>
+            <a:graphic xmlns:a="http://schemas.openxmlformats.org/drawingml/2006/main">
+              <a:graphicData uri="http://schemas.openxmlformats.org/drawingml/2006/picture">
+                <pic:pic xmlns:pic="http://schemas.openxmlformats.org/drawingml/2006/picture">
+                  <pic:nvPicPr>
+                    <pic:cNvPr id="0" name="Picture 1"/>
+                    <pic:cNvPicPr>
+                      <a:picLocks noChangeAspect="1" noChangeArrowheads="1"/>
+                    </pic:cNvPicPr>
+                  </pic:nvPicPr>
+                  <pic:blipFill>
+                    <a:blip r:embed="rId66">
+                      <a:extLst>
+                        <a:ext uri="{28A0092B-C50C-407E-A947-70E740481C1C}">
+                          <a14:useLocalDpi xmlns:a14="http://schemas.microsoft.com/office/drawing/2010/main" val="0"/>
+                        </a:ext>
+                      </a:extLst>
+                    </a:blip>
+                    <a:srcRect/>
+                    <a:stretch>
+                      <a:fillRect/>
+                    </a:stretch>
+                  </pic:blipFill>
+                  <pic:spPr bwMode="auto">
+                    <a:xfrm>
+                      <a:off x="0" y="0"/>
+                      <a:ext cx="4370705" cy="3026410"/>
+                    </a:xfrm>
+                    <a:prstGeom prst="rect">
+                      <a:avLst/>
+                    </a:prstGeom>
+                    <a:noFill/>
+                    <a:ln>
+                      <a:noFill/>
+                    </a:ln>
+                  </pic:spPr>
+                </pic:pic>
+              </a:graphicData>
+            </a:graphic>
+            <wp14:sizeRelH relativeFrom="page">
+              <wp14:pctWidth>0</wp14:pctWidth>
+            </wp14:sizeRelH>
+            <wp14:sizeRelV relativeFrom="page">
+              <wp14:pctHeight>0</wp14:pctHeight>
+            </wp14:sizeRelV>
+          </wp:anchor>
+        </w:drawing>
+      </w:r>
+    </w:p>
+    <w:p>
+      <w:pPr>
+        <w:jc w:val="both"/>
+      </w:pPr>
+      <w:r>
+        <w:t xml:space="preserve">Considerando tutte le possibili combinazioni, si nota come il consumo di alcol in maniera eccessivamente pericolosa (posto come variabile indipendente – ultima riga dei diagrammi in figura), presenti (con tutte le altre variabili in esame), una dipendenza simile all’andamento lineare </w:t>
+      </w:r>
+      <w:r>
+        <w:t xml:space="preserve">studiato per il caso precedente con Consumo </w:t>
+      </w:r>
+      <w:proofErr w:type="spellStart"/>
+      <w:r>
+        <w:t>Modetato</w:t>
+      </w:r>
+      <w:proofErr w:type="spellEnd"/>
+      <w:r>
+        <w:t xml:space="preserve"> come variabile indipendente.</w:t>
+      </w:r>
+    </w:p>
+    <w:p>
+      <w:pPr>
+        <w:jc w:val="both"/>
+      </w:pPr>
+      <w:r>
+        <w:t xml:space="preserve">Infatti, se si considera </w:t>
+      </w:r>
+      <w:proofErr w:type="spellStart"/>
+      <w:r>
+        <w:t>Binge</w:t>
+      </w:r>
+      <w:proofErr w:type="spellEnd"/>
+      <w:r>
+        <w:t xml:space="preserve"> Drinking in funzione, ad esempio, </w:t>
+      </w:r>
+      <w:r>
+        <w:lastRenderedPageBreak/>
+        <w:t xml:space="preserve">della seconda variabile “consumo </w:t>
+      </w:r>
+      <w:proofErr w:type="spellStart"/>
+      <w:r>
+        <w:t>abituinario</w:t>
+      </w:r>
+      <w:proofErr w:type="spellEnd"/>
+      <w:r>
+        <w:t>” oppure della terza “eccedenza abitudinaria”, si nota come anche in questo caso siano presenti delle regressioni lineari molto simili a quella studiata nella precedente analisi.</w:t>
+      </w:r>
+    </w:p>
+    <w:p>
+      <w:pPr>
+        <w:jc w:val="both"/>
+      </w:pPr>
+    </w:p>
+    <w:p>
+      <w:pPr>
+        <w:pStyle w:val="Paragrafoelenco"/>
+        <w:numPr>
+          <w:ilvl w:val="0"/>
+          <w:numId w:val="7"/>
+        </w:numPr>
+        <w:jc w:val="both"/>
+        <w:rPr>
+          <w:i/>
+          <w:iCs/>
+        </w:rPr>
+      </w:pPr>
+      <w:r>
+        <w:rPr>
+          <w:i/>
+          <w:iCs/>
+        </w:rPr>
+        <w:t>Quindi oltre “consumo moderato”, anche “consumo abitudinario” e “eccedenza abitudinaria” sono due variabili che influenzano l’andamento di “</w:t>
+      </w:r>
+      <w:proofErr w:type="spellStart"/>
+      <w:r>
+        <w:rPr>
+          <w:i/>
+          <w:iCs/>
+        </w:rPr>
+        <w:t>Binge</w:t>
+      </w:r>
+      <w:proofErr w:type="spellEnd"/>
+      <w:r>
+        <w:rPr>
+          <w:i/>
+          <w:iCs/>
+        </w:rPr>
+        <w:t xml:space="preserve"> Drinking”?</w:t>
+      </w:r>
+    </w:p>
+    <w:p>
+      <w:pPr>
+        <w:jc w:val="both"/>
+      </w:pPr>
+      <w:r>
+        <w:t>Al fine di verificare questa proprietà, sarebbe utile andare a mettere in relazione queste tre variabili secondo una relazione polinomiale del tipo:</w:t>
+      </w:r>
+    </w:p>
+    <w:p>
+      <w:pPr>
+        <w:jc w:val="both"/>
+      </w:pPr>
+      <w:r>
+        <w:rPr>
+          <w:noProof/>
+        </w:rPr>
+        <w:drawing>
+          <wp:anchor distT="0" distB="0" distL="114300" distR="114300" simplePos="0" relativeHeight="251715584" behindDoc="0" locked="0" layoutInCell="1" allowOverlap="1" wp14:anchorId="34EBB2C1" wp14:editId="6F0987A8">
+            <wp:simplePos x="0" y="0"/>
+            <wp:positionH relativeFrom="column">
+              <wp:posOffset>-1182</wp:posOffset>
+            </wp:positionH>
+            <wp:positionV relativeFrom="paragraph">
+              <wp:posOffset>1598</wp:posOffset>
+            </wp:positionV>
+            <wp:extent cx="2733675" cy="457200"/>
+            <wp:effectExtent l="0" t="0" r="9525" b="0"/>
+            <wp:wrapThrough wrapText="bothSides">
+              <wp:wrapPolygon edited="0">
+                <wp:start x="0" y="0"/>
+                <wp:lineTo x="0" y="20700"/>
+                <wp:lineTo x="21525" y="20700"/>
+                <wp:lineTo x="21525" y="0"/>
+                <wp:lineTo x="0" y="0"/>
+              </wp:wrapPolygon>
+            </wp:wrapThrough>
+            <wp:docPr id="194" name="Immagine 194"/>
+            <wp:cNvGraphicFramePr>
+              <a:graphicFrameLocks xmlns:a="http://schemas.openxmlformats.org/drawingml/2006/main" noChangeAspect="1"/>
+            </wp:cNvGraphicFramePr>
+            <a:graphic xmlns:a="http://schemas.openxmlformats.org/drawingml/2006/main">
+              <a:graphicData uri="http://schemas.openxmlformats.org/drawingml/2006/picture">
+                <pic:pic xmlns:pic="http://schemas.openxmlformats.org/drawingml/2006/picture">
+                  <pic:nvPicPr>
+                    <pic:cNvPr id="1" name=""/>
+                    <pic:cNvPicPr/>
+                  </pic:nvPicPr>
+                  <pic:blipFill>
+                    <a:blip r:embed="rId67">
+                      <a:extLst>
+                        <a:ext uri="{28A0092B-C50C-407E-A947-70E740481C1C}">
+                          <a14:useLocalDpi xmlns:a14="http://schemas.microsoft.com/office/drawing/2010/main" val="0"/>
+                        </a:ext>
+                      </a:extLst>
+                    </a:blip>
+                    <a:stretch>
+                      <a:fillRect/>
+                    </a:stretch>
+                  </pic:blipFill>
+                  <pic:spPr>
+                    <a:xfrm>
+                      <a:off x="0" y="0"/>
+                      <a:ext cx="2733675" cy="457200"/>
+                    </a:xfrm>
+                    <a:prstGeom prst="rect">
+                      <a:avLst/>
+                    </a:prstGeom>
+                  </pic:spPr>
+                </pic:pic>
+              </a:graphicData>
+            </a:graphic>
+          </wp:anchor>
+        </w:drawing>
+      </w:r>
+    </w:p>
+    <w:p>
+      <w:pPr>
+        <w:jc w:val="both"/>
+      </w:pPr>
+    </w:p>
+    <w:p>
+      <w:pPr>
+        <w:jc w:val="both"/>
+      </w:pPr>
+      <w:r>
+        <w:t>Che in statistica mette in relazione una singola variabile dipendente con più variabili indipendenti.</w:t>
+      </w:r>
+    </w:p>
+    <w:p>
+      <w:pPr>
+        <w:jc w:val="both"/>
+      </w:pPr>
+      <w:r>
+        <w:t>Dove alfa è detto anche in questo caso valore “intercetta”</w:t>
+      </w:r>
+      <w:r>
+        <w:t xml:space="preserve"> </w:t>
+      </w:r>
+      <w:r>
+        <w:t xml:space="preserve">ossia il valore di Y quando X1 = X2 = . . . = </w:t>
+      </w:r>
+      <w:proofErr w:type="spellStart"/>
+      <w:r>
+        <w:t>Xp</w:t>
+      </w:r>
+      <w:proofErr w:type="spellEnd"/>
+      <w:r>
+        <w:t xml:space="preserve"> = 0</w:t>
+      </w:r>
+      <w:r>
+        <w:t>;</w:t>
+      </w:r>
+    </w:p>
+    <w:p>
+      <w:pPr>
+        <w:jc w:val="both"/>
+      </w:pPr>
+      <w:r>
+        <w:t xml:space="preserve">e i valori Beta </w:t>
+      </w:r>
+      <w:r>
+        <w:t xml:space="preserve">rappresentano in questo caso i </w:t>
+      </w:r>
+      <w:proofErr w:type="spellStart"/>
+      <w:r>
+        <w:t>Regressori</w:t>
+      </w:r>
+      <w:proofErr w:type="spellEnd"/>
+      <w:r>
+        <w:t xml:space="preserve">, che anche in questo caso rappresentano l’inclinazione di Y, rispetto alla variabile </w:t>
+      </w:r>
+      <w:proofErr w:type="spellStart"/>
+      <w:r>
+        <w:t>Xi</w:t>
+      </w:r>
+      <w:proofErr w:type="spellEnd"/>
+      <w:r>
+        <w:t xml:space="preserve"> corrispondente, quando tutte le altre sono considerate costanti.</w:t>
+      </w:r>
+    </w:p>
+    <w:p>
+      <w:pPr>
+        <w:jc w:val="both"/>
+      </w:pPr>
+      <w:r>
+        <w:rPr>
+          <w:noProof/>
+        </w:rPr>
+        <w:drawing>
+          <wp:inline distT="0" distB="0" distL="0" distR="0" wp14:anchorId="536E1714" wp14:editId="0FAA5D50">
+            <wp:extent cx="6120130" cy="1061085"/>
+            <wp:effectExtent l="0" t="0" r="0" b="5715"/>
+            <wp:docPr id="195" name="Immagine 195"/>
+            <wp:cNvGraphicFramePr>
+              <a:graphicFrameLocks xmlns:a="http://schemas.openxmlformats.org/drawingml/2006/main" noChangeAspect="1"/>
+            </wp:cNvGraphicFramePr>
+            <a:graphic xmlns:a="http://schemas.openxmlformats.org/drawingml/2006/main">
+              <a:graphicData uri="http://schemas.openxmlformats.org/drawingml/2006/picture">
+                <pic:pic xmlns:pic="http://schemas.openxmlformats.org/drawingml/2006/picture">
+                  <pic:nvPicPr>
+                    <pic:cNvPr id="1" name=""/>
+                    <pic:cNvPicPr/>
+                  </pic:nvPicPr>
+                  <pic:blipFill>
+                    <a:blip r:embed="rId68"/>
+                    <a:stretch>
+                      <a:fillRect/>
+                    </a:stretch>
+                  </pic:blipFill>
+                  <pic:spPr>
+                    <a:xfrm>
+                      <a:off x="0" y="0"/>
+                      <a:ext cx="6120130" cy="1061085"/>
+                    </a:xfrm>
+                    <a:prstGeom prst="rect">
+                      <a:avLst/>
+                    </a:prstGeom>
+                  </pic:spPr>
+                </pic:pic>
+              </a:graphicData>
+            </a:graphic>
+          </wp:inline>
+        </w:drawing>
+      </w:r>
+    </w:p>
+    <w:p>
+      <w:pPr>
+        <w:jc w:val="both"/>
+      </w:pPr>
+      <w:r>
+        <w:t xml:space="preserve">Verificando questa tipologia di regressione multipla con R, effettivamente si nota come i dati di eccedenza abitudinaria, e di comportamento abituale, modifichino l’andamento complessivo della variabile </w:t>
+      </w:r>
+      <w:proofErr w:type="spellStart"/>
+      <w:r>
+        <w:t>Binge</w:t>
+      </w:r>
+      <w:proofErr w:type="spellEnd"/>
+      <w:r>
+        <w:t xml:space="preserve"> Drinking, dato che il loro </w:t>
+      </w:r>
+      <w:proofErr w:type="spellStart"/>
+      <w:r>
+        <w:t>Regressore</w:t>
+      </w:r>
+      <w:proofErr w:type="spellEnd"/>
+      <w:r>
+        <w:t xml:space="preserve"> corrispondente nel modello lineare, assume valore differente da 0 e in particolare in ogni caso supera 1 o -1.</w:t>
+      </w:r>
+    </w:p>
+    <w:p>
+      <w:pPr>
+        <w:jc w:val="both"/>
+      </w:pPr>
+    </w:p>
+    <w:p>
+      <w:pPr>
+        <w:jc w:val="both"/>
+      </w:pPr>
+      <w:r>
+        <w:t xml:space="preserve">Al fine di determinare quanto effettivamente questa tipologia di relazione vada bene per rappresentare le dipendenze della variabile </w:t>
+      </w:r>
+      <w:proofErr w:type="spellStart"/>
+      <w:r>
+        <w:t>Binge</w:t>
+      </w:r>
+      <w:proofErr w:type="spellEnd"/>
+      <w:r>
+        <w:t xml:space="preserve"> Drinking, nella loro completezza, è interessante verificare che valore assume il coefficiente di determinazione</w:t>
+      </w:r>
+      <w:r>
+        <w:t>, per questo nuovo modello lineare multiplo in esame. Che anche nel caso di correlazione lineare multipla si calcola come:</w:t>
+      </w:r>
+      <w:r>
+        <w:rPr>
+          <w:noProof/>
+        </w:rPr>
+        <w:t xml:space="preserve"> </w:t>
+      </w:r>
+    </w:p>
+    <w:p>
+      <w:pPr>
+        <w:jc w:val="both"/>
+      </w:pPr>
+      <w:r>
+        <w:rPr>
+          <w:noProof/>
+        </w:rPr>
+        <w:drawing>
+          <wp:anchor distT="0" distB="0" distL="114300" distR="114300" simplePos="0" relativeHeight="251718656" behindDoc="0" locked="0" layoutInCell="1" allowOverlap="1" wp14:anchorId="415EDE6D" wp14:editId="212EFC7F">
+            <wp:simplePos x="0" y="0"/>
+            <wp:positionH relativeFrom="column">
+              <wp:posOffset>3076619</wp:posOffset>
+            </wp:positionH>
+            <wp:positionV relativeFrom="paragraph">
+              <wp:posOffset>144627</wp:posOffset>
+            </wp:positionV>
+            <wp:extent cx="3097119" cy="731520"/>
+            <wp:effectExtent l="0" t="0" r="8255" b="0"/>
+            <wp:wrapThrough wrapText="bothSides">
+              <wp:wrapPolygon edited="0">
+                <wp:start x="0" y="0"/>
+                <wp:lineTo x="0" y="20813"/>
+                <wp:lineTo x="21525" y="20813"/>
+                <wp:lineTo x="21525" y="0"/>
+                <wp:lineTo x="0" y="0"/>
+              </wp:wrapPolygon>
+            </wp:wrapThrough>
+            <wp:docPr id="197" name="Immagine 197"/>
+            <wp:cNvGraphicFramePr>
+              <a:graphicFrameLocks xmlns:a="http://schemas.openxmlformats.org/drawingml/2006/main" noChangeAspect="1"/>
+            </wp:cNvGraphicFramePr>
+            <a:graphic xmlns:a="http://schemas.openxmlformats.org/drawingml/2006/main">
+              <a:graphicData uri="http://schemas.openxmlformats.org/drawingml/2006/picture">
+                <pic:pic xmlns:pic="http://schemas.openxmlformats.org/drawingml/2006/picture">
+                  <pic:nvPicPr>
+                    <pic:cNvPr id="0" name="Picture 3"/>
+                    <pic:cNvPicPr>
+                      <a:picLocks noChangeAspect="1" noChangeArrowheads="1"/>
+                    </pic:cNvPicPr>
+                  </pic:nvPicPr>
+                  <pic:blipFill>
+                    <a:blip r:embed="rId69">
+                      <a:extLst>
+                        <a:ext uri="{28A0092B-C50C-407E-A947-70E740481C1C}">
+                          <a14:useLocalDpi xmlns:a14="http://schemas.microsoft.com/office/drawing/2010/main" val="0"/>
+                        </a:ext>
+                      </a:extLst>
+                    </a:blip>
+                    <a:srcRect/>
+                    <a:stretch>
+                      <a:fillRect/>
+                    </a:stretch>
+                  </pic:blipFill>
+                  <pic:spPr bwMode="auto">
+                    <a:xfrm>
+                      <a:off x="0" y="0"/>
+                      <a:ext cx="3097119" cy="731520"/>
+                    </a:xfrm>
+                    <a:prstGeom prst="rect">
+                      <a:avLst/>
+                    </a:prstGeom>
+                    <a:noFill/>
+                    <a:ln>
+                      <a:noFill/>
+                    </a:ln>
+                  </pic:spPr>
+                </pic:pic>
+              </a:graphicData>
+            </a:graphic>
+          </wp:anchor>
+        </w:drawing>
+      </w:r>
+      <w:r>
+        <w:rPr>
+          <w:noProof/>
+        </w:rPr>
+        <w:drawing>
+          <wp:anchor distT="0" distB="0" distL="114300" distR="114300" simplePos="0" relativeHeight="251717632" behindDoc="0" locked="0" layoutInCell="1" allowOverlap="1" wp14:anchorId="711A677A" wp14:editId="12F34255">
+            <wp:simplePos x="0" y="0"/>
+            <wp:positionH relativeFrom="column">
+              <wp:posOffset>-88287</wp:posOffset>
+            </wp:positionH>
+            <wp:positionV relativeFrom="paragraph">
+              <wp:posOffset>288487</wp:posOffset>
+            </wp:positionV>
+            <wp:extent cx="3077429" cy="595631"/>
+            <wp:effectExtent l="0" t="0" r="8890" b="0"/>
+            <wp:wrapThrough wrapText="bothSides">
+              <wp:wrapPolygon edited="0">
+                <wp:start x="0" y="0"/>
+                <wp:lineTo x="0" y="20725"/>
+                <wp:lineTo x="21529" y="20725"/>
+                <wp:lineTo x="21529" y="0"/>
+                <wp:lineTo x="0" y="0"/>
+              </wp:wrapPolygon>
+            </wp:wrapThrough>
+            <wp:docPr id="196" name="Immagine 196"/>
+            <wp:cNvGraphicFramePr>
+              <a:graphicFrameLocks xmlns:a="http://schemas.openxmlformats.org/drawingml/2006/main" noChangeAspect="1"/>
+            </wp:cNvGraphicFramePr>
+            <a:graphic xmlns:a="http://schemas.openxmlformats.org/drawingml/2006/main">
+              <a:graphicData uri="http://schemas.openxmlformats.org/drawingml/2006/picture">
+                <pic:pic xmlns:pic="http://schemas.openxmlformats.org/drawingml/2006/picture">
+                  <pic:nvPicPr>
+                    <pic:cNvPr id="1" name=""/>
+                    <pic:cNvPicPr/>
+                  </pic:nvPicPr>
+                  <pic:blipFill>
+                    <a:blip r:embed="rId64">
+                      <a:extLst>
+                        <a:ext uri="{28A0092B-C50C-407E-A947-70E740481C1C}">
+                          <a14:useLocalDpi xmlns:a14="http://schemas.microsoft.com/office/drawing/2010/main" val="0"/>
+                        </a:ext>
+                      </a:extLst>
+                    </a:blip>
+                    <a:stretch>
+                      <a:fillRect/>
+                    </a:stretch>
+                  </pic:blipFill>
+                  <pic:spPr>
+                    <a:xfrm>
+                      <a:off x="0" y="0"/>
+                      <a:ext cx="3077429" cy="595631"/>
+                    </a:xfrm>
+                    <a:prstGeom prst="rect">
+                      <a:avLst/>
+                    </a:prstGeom>
+                  </pic:spPr>
+                </pic:pic>
+              </a:graphicData>
+            </a:graphic>
+          </wp:anchor>
+        </w:drawing>
+      </w:r>
+    </w:p>
+    <w:p>
+      <w:pPr>
+        <w:jc w:val="both"/>
+      </w:pPr>
+    </w:p>
+    <w:p>
+      <w:pPr>
+        <w:jc w:val="both"/>
+      </w:pPr>
+      <w:r>
+        <w:t xml:space="preserve">Si nota come questo valore, assuma un valore molto simile ad 1, quindi effettivamente, il modello lineare multiplo identificato, rappresenta al meglio le dipendenze che la variabile </w:t>
+      </w:r>
+      <w:proofErr w:type="spellStart"/>
+      <w:r>
+        <w:t>Binge</w:t>
+      </w:r>
+      <w:proofErr w:type="spellEnd"/>
+      <w:r>
+        <w:t xml:space="preserve"> Drinking possiede, rispetto alle altre variabili del dataset.</w:t>
+      </w:r>
+    </w:p>
+    <w:p>
+      <w:pPr>
+        <w:jc w:val="both"/>
+      </w:pPr>
+      <w:r>
+        <w:t xml:space="preserve">Essendo tale modello basato su più variabili dipendenti, non è ovviamente possibile confrontare i dati tramite una retta di regressione. Ma in che modo variano i valori effettivi calcolabili da questa relazione, rispetto ai </w:t>
+      </w:r>
+      <w:r>
+        <w:lastRenderedPageBreak/>
+        <w:t xml:space="preserve">valori reali di </w:t>
+      </w:r>
+      <w:proofErr w:type="spellStart"/>
+      <w:r>
+        <w:t>Binge</w:t>
+      </w:r>
+      <w:proofErr w:type="spellEnd"/>
+      <w:r>
+        <w:t xml:space="preserve"> </w:t>
+      </w:r>
+      <w:proofErr w:type="gramStart"/>
+      <w:r>
+        <w:t>Drinking?.</w:t>
+      </w:r>
+      <w:proofErr w:type="gramEnd"/>
+      <w:r>
+        <w:t xml:space="preserve"> Per fare ciò è utile considerare nuovamente sia i valori attesi rispetto a quelli effettivi della variabile, ed effettuare una nuova analisi dei residui tra i due valori, sia normali che standardizzati.</w:t>
+      </w:r>
+    </w:p>
+    <w:p>
+      <w:pPr>
+        <w:jc w:val="both"/>
+      </w:pPr>
+    </w:p>
+    <w:p>
+      <w:pPr>
+        <w:pStyle w:val="Titolo2"/>
+      </w:pPr>
+      <w:bookmarkStart w:id="16" w:name="_Toc54358000"/>
+      <w:r>
+        <w:t xml:space="preserve">Passo </w:t>
+      </w:r>
+      <w:r>
+        <w:t>2</w:t>
+      </w:r>
+      <w:r>
+        <w:t xml:space="preserve"> – </w:t>
+      </w:r>
+      <w:r>
+        <w:t>Analisi dei residui del modello lineare multivariato</w:t>
+      </w:r>
+      <w:bookmarkEnd w:id="16"/>
+    </w:p>
+    <w:p>
+      <w:pPr>
+        <w:jc w:val="both"/>
+      </w:pPr>
     </w:p>
     <w:sectPr>
       <w:pgSz w:w="11906" w:h="16838"/>
@@ -15805,16 +17298,16 @@
 <file path=word/numbering.xml><?xml version="1.0" encoding="utf-8"?>
 <w:numbering xmlns:wpc="http://schemas.microsoft.com/office/word/2010/wordprocessingCanvas" xmlns:cx="http://schemas.microsoft.com/office/drawing/2014/chartex" xmlns:cx1="http://schemas.microsoft.com/office/drawing/2015/9/8/chartex" xmlns:cx2="http://schemas.microsoft.com/office/drawing/2015/10/21/chartex" xmlns:cx3="http://schemas.microsoft.com/office/drawing/2016/5/9/chartex" xmlns:cx4="http://schemas.microsoft.com/office/drawing/2016/5/10/chartex" xmlns:cx5="http://schemas.microsoft.com/office/drawing/2016/5/11/chartex" xmlns:cx6="http://schemas.microsoft.com/office/drawing/2016/5/12/chartex" xmlns:cx7="http://schemas.microsoft.com/office/drawing/2016/5/13/chartex" xmlns:cx8="http://schemas.microsoft.com/office/drawing/2016/5/14/chartex" xmlns:mc="http://schemas.openxmlformats.org/markup-compatibility/2006" xmlns:aink="http://schemas.microsoft.com/office/drawing/2016/ink" xmlns:am3d="http://schemas.microsoft.com/office/drawing/2017/model3d" xmlns:o="urn:schemas-microsoft-com:office:office" xmlns:r="http://schemas.openxmlformats.org/officeDocument/2006/relationships" xmlns:m="http://schemas.openxmlformats.org/officeDocument/2006/math" xmlns:v="urn:schemas-microsoft-com:vml" xmlns:wp14="http://schemas.microsoft.com/office/word/2010/wordprocessingDrawing" xmlns:wp="http://schemas.openxmlformats.org/drawingml/2006/wordprocessingDrawing" xmlns:w10="urn:schemas-microsoft-com:office:word" xmlns:w="http://schemas.openxmlformats.org/wordprocessingml/2006/main" xmlns:w14="http://schemas.microsoft.com/office/word/2010/wordml" xmlns:w15="http://schemas.microsoft.com/office/word/2012/wordml" xmlns:w16cex="http://schemas.microsoft.com/office/word/2018/wordml/cex" xmlns:w16cid="http://schemas.microsoft.com/office/word/2016/wordml/cid" xmlns:w16="http://schemas.microsoft.com/office/word/2018/wordml" xmlns:w16se="http://schemas.microsoft.com/office/word/2015/wordml/symex" xmlns:wpg="http://schemas.microsoft.com/office/word/2010/wordprocessingGroup" xmlns:wpi="http://schemas.microsoft.com/office/word/2010/wordprocessingInk" xmlns:wne="http://schemas.microsoft.com/office/word/2006/wordml" xmlns:wps="http://schemas.microsoft.com/office/word/2010/wordprocessingShape" mc:Ignorable="w14 w15 w16se w16cid w16 w16cex wp14">
   <w:abstractNum w:abstractNumId="0" w15:restartNumberingAfterBreak="0">
-    <w:nsid w:val="2F1F63E7"/>
+    <w:nsid w:val="0469544D"/>
     <w:multiLevelType w:val="hybridMultilevel"/>
-    <w:tmpl w:val="B11C13FE"/>
+    <w:tmpl w:val="88BAD11C"/>
     <w:lvl w:ilvl="0" w:tplc="04100001">
       <w:start w:val="1"/>
       <w:numFmt w:val="bullet"/>
       <w:lvlText w:val=""/>
       <w:lvlJc w:val="left"/>
       <w:pPr>
-        <w:ind w:left="768" w:hanging="360"/>
+        <w:ind w:left="720" w:hanging="360"/>
       </w:pPr>
       <w:rPr>
         <w:rFonts w:ascii="Symbol" w:hAnsi="Symbol" w:hint="default"/>
@@ -15826,7 +17319,7 @@
       <w:lvlText w:val="o"/>
       <w:lvlJc w:val="left"/>
       <w:pPr>
-        <w:ind w:left="1488" w:hanging="360"/>
+        <w:ind w:left="1440" w:hanging="360"/>
       </w:pPr>
       <w:rPr>
         <w:rFonts w:ascii="Courier New" w:hAnsi="Courier New" w:cs="Courier New" w:hint="default"/>
@@ -15838,7 +17331,7 @@
       <w:lvlText w:val=""/>
       <w:lvlJc w:val="left"/>
       <w:pPr>
-        <w:ind w:left="2208" w:hanging="360"/>
+        <w:ind w:left="2160" w:hanging="360"/>
       </w:pPr>
       <w:rPr>
         <w:rFonts w:ascii="Wingdings" w:hAnsi="Wingdings" w:hint="default"/>
@@ -15850,7 +17343,7 @@
       <w:lvlText w:val=""/>
       <w:lvlJc w:val="left"/>
       <w:pPr>
-        <w:ind w:left="2928" w:hanging="360"/>
+        <w:ind w:left="2880" w:hanging="360"/>
       </w:pPr>
       <w:rPr>
         <w:rFonts w:ascii="Symbol" w:hAnsi="Symbol" w:hint="default"/>
@@ -15862,7 +17355,7 @@
       <w:lvlText w:val="o"/>
       <w:lvlJc w:val="left"/>
       <w:pPr>
-        <w:ind w:left="3648" w:hanging="360"/>
+        <w:ind w:left="3600" w:hanging="360"/>
       </w:pPr>
       <w:rPr>
         <w:rFonts w:ascii="Courier New" w:hAnsi="Courier New" w:cs="Courier New" w:hint="default"/>
@@ -15874,7 +17367,7 @@
       <w:lvlText w:val=""/>
       <w:lvlJc w:val="left"/>
       <w:pPr>
-        <w:ind w:left="4368" w:hanging="360"/>
+        <w:ind w:left="4320" w:hanging="360"/>
       </w:pPr>
       <w:rPr>
         <w:rFonts w:ascii="Wingdings" w:hAnsi="Wingdings" w:hint="default"/>
@@ -15886,7 +17379,7 @@
       <w:lvlText w:val=""/>
       <w:lvlJc w:val="left"/>
       <w:pPr>
-        <w:ind w:left="5088" w:hanging="360"/>
+        <w:ind w:left="5040" w:hanging="360"/>
       </w:pPr>
       <w:rPr>
         <w:rFonts w:ascii="Symbol" w:hAnsi="Symbol" w:hint="default"/>
@@ -15898,7 +17391,7 @@
       <w:lvlText w:val="o"/>
       <w:lvlJc w:val="left"/>
       <w:pPr>
-        <w:ind w:left="5808" w:hanging="360"/>
+        <w:ind w:left="5760" w:hanging="360"/>
       </w:pPr>
       <w:rPr>
         <w:rFonts w:ascii="Courier New" w:hAnsi="Courier New" w:cs="Courier New" w:hint="default"/>
@@ -15910,7 +17403,7 @@
       <w:lvlText w:val=""/>
       <w:lvlJc w:val="left"/>
       <w:pPr>
-        <w:ind w:left="6528" w:hanging="360"/>
+        <w:ind w:left="6480" w:hanging="360"/>
       </w:pPr>
       <w:rPr>
         <w:rFonts w:ascii="Wingdings" w:hAnsi="Wingdings" w:hint="default"/>
@@ -15918,16 +17411,16 @@
     </w:lvl>
   </w:abstractNum>
   <w:abstractNum w:abstractNumId="1" w15:restartNumberingAfterBreak="0">
-    <w:nsid w:val="404F5DE3"/>
+    <w:nsid w:val="2F1F63E7"/>
     <w:multiLevelType w:val="hybridMultilevel"/>
-    <w:tmpl w:val="462678FA"/>
+    <w:tmpl w:val="B11C13FE"/>
     <w:lvl w:ilvl="0" w:tplc="04100001">
       <w:start w:val="1"/>
       <w:numFmt w:val="bullet"/>
       <w:lvlText w:val=""/>
       <w:lvlJc w:val="left"/>
       <w:pPr>
-        <w:ind w:left="720" w:hanging="360"/>
+        <w:ind w:left="768" w:hanging="360"/>
       </w:pPr>
       <w:rPr>
         <w:rFonts w:ascii="Symbol" w:hAnsi="Symbol" w:hint="default"/>
@@ -15939,7 +17432,7 @@
       <w:lvlText w:val="o"/>
       <w:lvlJc w:val="left"/>
       <w:pPr>
-        <w:ind w:left="1440" w:hanging="360"/>
+        <w:ind w:left="1488" w:hanging="360"/>
       </w:pPr>
       <w:rPr>
         <w:rFonts w:ascii="Courier New" w:hAnsi="Courier New" w:cs="Courier New" w:hint="default"/>
@@ -15951,7 +17444,7 @@
       <w:lvlText w:val=""/>
       <w:lvlJc w:val="left"/>
       <w:pPr>
-        <w:ind w:left="2160" w:hanging="360"/>
+        <w:ind w:left="2208" w:hanging="360"/>
       </w:pPr>
       <w:rPr>
         <w:rFonts w:ascii="Wingdings" w:hAnsi="Wingdings" w:hint="default"/>
@@ -15963,7 +17456,7 @@
       <w:lvlText w:val=""/>
       <w:lvlJc w:val="left"/>
       <w:pPr>
-        <w:ind w:left="2880" w:hanging="360"/>
+        <w:ind w:left="2928" w:hanging="360"/>
       </w:pPr>
       <w:rPr>
         <w:rFonts w:ascii="Symbol" w:hAnsi="Symbol" w:hint="default"/>
@@ -15975,7 +17468,7 @@
       <w:lvlText w:val="o"/>
       <w:lvlJc w:val="left"/>
       <w:pPr>
-        <w:ind w:left="3600" w:hanging="360"/>
+        <w:ind w:left="3648" w:hanging="360"/>
       </w:pPr>
       <w:rPr>
         <w:rFonts w:ascii="Courier New" w:hAnsi="Courier New" w:cs="Courier New" w:hint="default"/>
@@ -15987,7 +17480,7 @@
       <w:lvlText w:val=""/>
       <w:lvlJc w:val="left"/>
       <w:pPr>
-        <w:ind w:left="4320" w:hanging="360"/>
+        <w:ind w:left="4368" w:hanging="360"/>
       </w:pPr>
       <w:rPr>
         <w:rFonts w:ascii="Wingdings" w:hAnsi="Wingdings" w:hint="default"/>
@@ -15999,7 +17492,7 @@
       <w:lvlText w:val=""/>
       <w:lvlJc w:val="left"/>
       <w:pPr>
-        <w:ind w:left="5040" w:hanging="360"/>
+        <w:ind w:left="5088" w:hanging="360"/>
       </w:pPr>
       <w:rPr>
         <w:rFonts w:ascii="Symbol" w:hAnsi="Symbol" w:hint="default"/>
@@ -16011,7 +17504,7 @@
       <w:lvlText w:val="o"/>
       <w:lvlJc w:val="left"/>
       <w:pPr>
-        <w:ind w:left="5760" w:hanging="360"/>
+        <w:ind w:left="5808" w:hanging="360"/>
       </w:pPr>
       <w:rPr>
         <w:rFonts w:ascii="Courier New" w:hAnsi="Courier New" w:cs="Courier New" w:hint="default"/>
@@ -16023,7 +17516,7 @@
       <w:lvlText w:val=""/>
       <w:lvlJc w:val="left"/>
       <w:pPr>
-        <w:ind w:left="6480" w:hanging="360"/>
+        <w:ind w:left="6528" w:hanging="360"/>
       </w:pPr>
       <w:rPr>
         <w:rFonts w:ascii="Wingdings" w:hAnsi="Wingdings" w:hint="default"/>
@@ -16031,9 +17524,9 @@
     </w:lvl>
   </w:abstractNum>
   <w:abstractNum w:abstractNumId="2" w15:restartNumberingAfterBreak="0">
-    <w:nsid w:val="4C911063"/>
+    <w:nsid w:val="404F5DE3"/>
     <w:multiLevelType w:val="hybridMultilevel"/>
-    <w:tmpl w:val="A8704CB8"/>
+    <w:tmpl w:val="462678FA"/>
     <w:lvl w:ilvl="0" w:tplc="04100001">
       <w:start w:val="1"/>
       <w:numFmt w:val="bullet"/>
@@ -16144,6 +17637,119 @@
     </w:lvl>
   </w:abstractNum>
   <w:abstractNum w:abstractNumId="3" w15:restartNumberingAfterBreak="0">
+    <w:nsid w:val="4C911063"/>
+    <w:multiLevelType w:val="hybridMultilevel"/>
+    <w:tmpl w:val="A8704CB8"/>
+    <w:lvl w:ilvl="0" w:tplc="04100001">
+      <w:start w:val="1"/>
+      <w:numFmt w:val="bullet"/>
+      <w:lvlText w:val=""/>
+      <w:lvlJc w:val="left"/>
+      <w:pPr>
+        <w:ind w:left="720" w:hanging="360"/>
+      </w:pPr>
+      <w:rPr>
+        <w:rFonts w:ascii="Symbol" w:hAnsi="Symbol" w:hint="default"/>
+      </w:rPr>
+    </w:lvl>
+    <w:lvl w:ilvl="1" w:tplc="04100003" w:tentative="1">
+      <w:start w:val="1"/>
+      <w:numFmt w:val="bullet"/>
+      <w:lvlText w:val="o"/>
+      <w:lvlJc w:val="left"/>
+      <w:pPr>
+        <w:ind w:left="1440" w:hanging="360"/>
+      </w:pPr>
+      <w:rPr>
+        <w:rFonts w:ascii="Courier New" w:hAnsi="Courier New" w:cs="Courier New" w:hint="default"/>
+      </w:rPr>
+    </w:lvl>
+    <w:lvl w:ilvl="2" w:tplc="04100005" w:tentative="1">
+      <w:start w:val="1"/>
+      <w:numFmt w:val="bullet"/>
+      <w:lvlText w:val=""/>
+      <w:lvlJc w:val="left"/>
+      <w:pPr>
+        <w:ind w:left="2160" w:hanging="360"/>
+      </w:pPr>
+      <w:rPr>
+        <w:rFonts w:ascii="Wingdings" w:hAnsi="Wingdings" w:hint="default"/>
+      </w:rPr>
+    </w:lvl>
+    <w:lvl w:ilvl="3" w:tplc="04100001" w:tentative="1">
+      <w:start w:val="1"/>
+      <w:numFmt w:val="bullet"/>
+      <w:lvlText w:val=""/>
+      <w:lvlJc w:val="left"/>
+      <w:pPr>
+        <w:ind w:left="2880" w:hanging="360"/>
+      </w:pPr>
+      <w:rPr>
+        <w:rFonts w:ascii="Symbol" w:hAnsi="Symbol" w:hint="default"/>
+      </w:rPr>
+    </w:lvl>
+    <w:lvl w:ilvl="4" w:tplc="04100003" w:tentative="1">
+      <w:start w:val="1"/>
+      <w:numFmt w:val="bullet"/>
+      <w:lvlText w:val="o"/>
+      <w:lvlJc w:val="left"/>
+      <w:pPr>
+        <w:ind w:left="3600" w:hanging="360"/>
+      </w:pPr>
+      <w:rPr>
+        <w:rFonts w:ascii="Courier New" w:hAnsi="Courier New" w:cs="Courier New" w:hint="default"/>
+      </w:rPr>
+    </w:lvl>
+    <w:lvl w:ilvl="5" w:tplc="04100005" w:tentative="1">
+      <w:start w:val="1"/>
+      <w:numFmt w:val="bullet"/>
+      <w:lvlText w:val=""/>
+      <w:lvlJc w:val="left"/>
+      <w:pPr>
+        <w:ind w:left="4320" w:hanging="360"/>
+      </w:pPr>
+      <w:rPr>
+        <w:rFonts w:ascii="Wingdings" w:hAnsi="Wingdings" w:hint="default"/>
+      </w:rPr>
+    </w:lvl>
+    <w:lvl w:ilvl="6" w:tplc="04100001" w:tentative="1">
+      <w:start w:val="1"/>
+      <w:numFmt w:val="bullet"/>
+      <w:lvlText w:val=""/>
+      <w:lvlJc w:val="left"/>
+      <w:pPr>
+        <w:ind w:left="5040" w:hanging="360"/>
+      </w:pPr>
+      <w:rPr>
+        <w:rFonts w:ascii="Symbol" w:hAnsi="Symbol" w:hint="default"/>
+      </w:rPr>
+    </w:lvl>
+    <w:lvl w:ilvl="7" w:tplc="04100003" w:tentative="1">
+      <w:start w:val="1"/>
+      <w:numFmt w:val="bullet"/>
+      <w:lvlText w:val="o"/>
+      <w:lvlJc w:val="left"/>
+      <w:pPr>
+        <w:ind w:left="5760" w:hanging="360"/>
+      </w:pPr>
+      <w:rPr>
+        <w:rFonts w:ascii="Courier New" w:hAnsi="Courier New" w:cs="Courier New" w:hint="default"/>
+      </w:rPr>
+    </w:lvl>
+    <w:lvl w:ilvl="8" w:tplc="04100005" w:tentative="1">
+      <w:start w:val="1"/>
+      <w:numFmt w:val="bullet"/>
+      <w:lvlText w:val=""/>
+      <w:lvlJc w:val="left"/>
+      <w:pPr>
+        <w:ind w:left="6480" w:hanging="360"/>
+      </w:pPr>
+      <w:rPr>
+        <w:rFonts w:ascii="Wingdings" w:hAnsi="Wingdings" w:hint="default"/>
+      </w:rPr>
+    </w:lvl>
+  </w:abstractNum>
+  <w:abstractNum w:abstractNumId="4" w15:restartNumberingAfterBreak="0">
     <w:nsid w:val="5FCE1D82"/>
     <w:multiLevelType w:val="hybridMultilevel"/>
     <w:tmpl w:val="751ACA7C"/>
@@ -16229,17 +17835,252 @@
       </w:pPr>
     </w:lvl>
   </w:abstractNum>
+  <w:abstractNum w:abstractNumId="5" w15:restartNumberingAfterBreak="0">
+    <w:nsid w:val="65EB2876"/>
+    <w:multiLevelType w:val="hybridMultilevel"/>
+    <w:tmpl w:val="DF1E0F96"/>
+    <w:lvl w:ilvl="0" w:tplc="04100001">
+      <w:start w:val="1"/>
+      <w:numFmt w:val="bullet"/>
+      <w:lvlText w:val=""/>
+      <w:lvlJc w:val="left"/>
+      <w:pPr>
+        <w:ind w:left="720" w:hanging="360"/>
+      </w:pPr>
+      <w:rPr>
+        <w:rFonts w:ascii="Symbol" w:hAnsi="Symbol" w:hint="default"/>
+      </w:rPr>
+    </w:lvl>
+    <w:lvl w:ilvl="1" w:tplc="04100003" w:tentative="1">
+      <w:start w:val="1"/>
+      <w:numFmt w:val="bullet"/>
+      <w:lvlText w:val="o"/>
+      <w:lvlJc w:val="left"/>
+      <w:pPr>
+        <w:ind w:left="1440" w:hanging="360"/>
+      </w:pPr>
+      <w:rPr>
+        <w:rFonts w:ascii="Courier New" w:hAnsi="Courier New" w:cs="Courier New" w:hint="default"/>
+      </w:rPr>
+    </w:lvl>
+    <w:lvl w:ilvl="2" w:tplc="04100005" w:tentative="1">
+      <w:start w:val="1"/>
+      <w:numFmt w:val="bullet"/>
+      <w:lvlText w:val=""/>
+      <w:lvlJc w:val="left"/>
+      <w:pPr>
+        <w:ind w:left="2160" w:hanging="360"/>
+      </w:pPr>
+      <w:rPr>
+        <w:rFonts w:ascii="Wingdings" w:hAnsi="Wingdings" w:hint="default"/>
+      </w:rPr>
+    </w:lvl>
+    <w:lvl w:ilvl="3" w:tplc="04100001" w:tentative="1">
+      <w:start w:val="1"/>
+      <w:numFmt w:val="bullet"/>
+      <w:lvlText w:val=""/>
+      <w:lvlJc w:val="left"/>
+      <w:pPr>
+        <w:ind w:left="2880" w:hanging="360"/>
+      </w:pPr>
+      <w:rPr>
+        <w:rFonts w:ascii="Symbol" w:hAnsi="Symbol" w:hint="default"/>
+      </w:rPr>
+    </w:lvl>
+    <w:lvl w:ilvl="4" w:tplc="04100003" w:tentative="1">
+      <w:start w:val="1"/>
+      <w:numFmt w:val="bullet"/>
+      <w:lvlText w:val="o"/>
+      <w:lvlJc w:val="left"/>
+      <w:pPr>
+        <w:ind w:left="3600" w:hanging="360"/>
+      </w:pPr>
+      <w:rPr>
+        <w:rFonts w:ascii="Courier New" w:hAnsi="Courier New" w:cs="Courier New" w:hint="default"/>
+      </w:rPr>
+    </w:lvl>
+    <w:lvl w:ilvl="5" w:tplc="04100005" w:tentative="1">
+      <w:start w:val="1"/>
+      <w:numFmt w:val="bullet"/>
+      <w:lvlText w:val=""/>
+      <w:lvlJc w:val="left"/>
+      <w:pPr>
+        <w:ind w:left="4320" w:hanging="360"/>
+      </w:pPr>
+      <w:rPr>
+        <w:rFonts w:ascii="Wingdings" w:hAnsi="Wingdings" w:hint="default"/>
+      </w:rPr>
+    </w:lvl>
+    <w:lvl w:ilvl="6" w:tplc="04100001" w:tentative="1">
+      <w:start w:val="1"/>
+      <w:numFmt w:val="bullet"/>
+      <w:lvlText w:val=""/>
+      <w:lvlJc w:val="left"/>
+      <w:pPr>
+        <w:ind w:left="5040" w:hanging="360"/>
+      </w:pPr>
+      <w:rPr>
+        <w:rFonts w:ascii="Symbol" w:hAnsi="Symbol" w:hint="default"/>
+      </w:rPr>
+    </w:lvl>
+    <w:lvl w:ilvl="7" w:tplc="04100003" w:tentative="1">
+      <w:start w:val="1"/>
+      <w:numFmt w:val="bullet"/>
+      <w:lvlText w:val="o"/>
+      <w:lvlJc w:val="left"/>
+      <w:pPr>
+        <w:ind w:left="5760" w:hanging="360"/>
+      </w:pPr>
+      <w:rPr>
+        <w:rFonts w:ascii="Courier New" w:hAnsi="Courier New" w:cs="Courier New" w:hint="default"/>
+      </w:rPr>
+    </w:lvl>
+    <w:lvl w:ilvl="8" w:tplc="04100005" w:tentative="1">
+      <w:start w:val="1"/>
+      <w:numFmt w:val="bullet"/>
+      <w:lvlText w:val=""/>
+      <w:lvlJc w:val="left"/>
+      <w:pPr>
+        <w:ind w:left="6480" w:hanging="360"/>
+      </w:pPr>
+      <w:rPr>
+        <w:rFonts w:ascii="Wingdings" w:hAnsi="Wingdings" w:hint="default"/>
+      </w:rPr>
+    </w:lvl>
+  </w:abstractNum>
+  <w:abstractNum w:abstractNumId="6" w15:restartNumberingAfterBreak="0">
+    <w:nsid w:val="66FC1CA9"/>
+    <w:multiLevelType w:val="hybridMultilevel"/>
+    <w:tmpl w:val="4718F47C"/>
+    <w:lvl w:ilvl="0" w:tplc="04100001">
+      <w:start w:val="1"/>
+      <w:numFmt w:val="bullet"/>
+      <w:lvlText w:val=""/>
+      <w:lvlJc w:val="left"/>
+      <w:pPr>
+        <w:ind w:left="720" w:hanging="360"/>
+      </w:pPr>
+      <w:rPr>
+        <w:rFonts w:ascii="Symbol" w:hAnsi="Symbol" w:hint="default"/>
+      </w:rPr>
+    </w:lvl>
+    <w:lvl w:ilvl="1" w:tplc="04100003" w:tentative="1">
+      <w:start w:val="1"/>
+      <w:numFmt w:val="bullet"/>
+      <w:lvlText w:val="o"/>
+      <w:lvlJc w:val="left"/>
+      <w:pPr>
+        <w:ind w:left="1440" w:hanging="360"/>
+      </w:pPr>
+      <w:rPr>
+        <w:rFonts w:ascii="Courier New" w:hAnsi="Courier New" w:cs="Courier New" w:hint="default"/>
+      </w:rPr>
+    </w:lvl>
+    <w:lvl w:ilvl="2" w:tplc="04100005" w:tentative="1">
+      <w:start w:val="1"/>
+      <w:numFmt w:val="bullet"/>
+      <w:lvlText w:val=""/>
+      <w:lvlJc w:val="left"/>
+      <w:pPr>
+        <w:ind w:left="2160" w:hanging="360"/>
+      </w:pPr>
+      <w:rPr>
+        <w:rFonts w:ascii="Wingdings" w:hAnsi="Wingdings" w:hint="default"/>
+      </w:rPr>
+    </w:lvl>
+    <w:lvl w:ilvl="3" w:tplc="04100001" w:tentative="1">
+      <w:start w:val="1"/>
+      <w:numFmt w:val="bullet"/>
+      <w:lvlText w:val=""/>
+      <w:lvlJc w:val="left"/>
+      <w:pPr>
+        <w:ind w:left="2880" w:hanging="360"/>
+      </w:pPr>
+      <w:rPr>
+        <w:rFonts w:ascii="Symbol" w:hAnsi="Symbol" w:hint="default"/>
+      </w:rPr>
+    </w:lvl>
+    <w:lvl w:ilvl="4" w:tplc="04100003" w:tentative="1">
+      <w:start w:val="1"/>
+      <w:numFmt w:val="bullet"/>
+      <w:lvlText w:val="o"/>
+      <w:lvlJc w:val="left"/>
+      <w:pPr>
+        <w:ind w:left="3600" w:hanging="360"/>
+      </w:pPr>
+      <w:rPr>
+        <w:rFonts w:ascii="Courier New" w:hAnsi="Courier New" w:cs="Courier New" w:hint="default"/>
+      </w:rPr>
+    </w:lvl>
+    <w:lvl w:ilvl="5" w:tplc="04100005" w:tentative="1">
+      <w:start w:val="1"/>
+      <w:numFmt w:val="bullet"/>
+      <w:lvlText w:val=""/>
+      <w:lvlJc w:val="left"/>
+      <w:pPr>
+        <w:ind w:left="4320" w:hanging="360"/>
+      </w:pPr>
+      <w:rPr>
+        <w:rFonts w:ascii="Wingdings" w:hAnsi="Wingdings" w:hint="default"/>
+      </w:rPr>
+    </w:lvl>
+    <w:lvl w:ilvl="6" w:tplc="04100001" w:tentative="1">
+      <w:start w:val="1"/>
+      <w:numFmt w:val="bullet"/>
+      <w:lvlText w:val=""/>
+      <w:lvlJc w:val="left"/>
+      <w:pPr>
+        <w:ind w:left="5040" w:hanging="360"/>
+      </w:pPr>
+      <w:rPr>
+        <w:rFonts w:ascii="Symbol" w:hAnsi="Symbol" w:hint="default"/>
+      </w:rPr>
+    </w:lvl>
+    <w:lvl w:ilvl="7" w:tplc="04100003" w:tentative="1">
+      <w:start w:val="1"/>
+      <w:numFmt w:val="bullet"/>
+      <w:lvlText w:val="o"/>
+      <w:lvlJc w:val="left"/>
+      <w:pPr>
+        <w:ind w:left="5760" w:hanging="360"/>
+      </w:pPr>
+      <w:rPr>
+        <w:rFonts w:ascii="Courier New" w:hAnsi="Courier New" w:cs="Courier New" w:hint="default"/>
+      </w:rPr>
+    </w:lvl>
+    <w:lvl w:ilvl="8" w:tplc="04100005" w:tentative="1">
+      <w:start w:val="1"/>
+      <w:numFmt w:val="bullet"/>
+      <w:lvlText w:val=""/>
+      <w:lvlJc w:val="left"/>
+      <w:pPr>
+        <w:ind w:left="6480" w:hanging="360"/>
+      </w:pPr>
+      <w:rPr>
+        <w:rFonts w:ascii="Wingdings" w:hAnsi="Wingdings" w:hint="default"/>
+      </w:rPr>
+    </w:lvl>
+  </w:abstractNum>
   <w:num w:numId="1">
+    <w:abstractNumId w:val="1"/>
+  </w:num>
+  <w:num w:numId="2">
+    <w:abstractNumId w:val="4"/>
+  </w:num>
+  <w:num w:numId="3">
+    <w:abstractNumId w:val="2"/>
+  </w:num>
+  <w:num w:numId="4">
+    <w:abstractNumId w:val="3"/>
+  </w:num>
+  <w:num w:numId="5">
+    <w:abstractNumId w:val="6"/>
+  </w:num>
+  <w:num w:numId="6">
     <w:abstractNumId w:val="0"/>
   </w:num>
-  <w:num w:numId="2">
-    <w:abstractNumId w:val="3"/>
-  </w:num>
-  <w:num w:numId="3">
-    <w:abstractNumId w:val="1"/>
-  </w:num>
-  <w:num w:numId="4">
-    <w:abstractNumId w:val="2"/>
+  <w:num w:numId="7">
+    <w:abstractNumId w:val="5"/>
   </w:num>
 </w:numbering>
 </file>
@@ -17456,6 +19297,21 @@
       <w:ind w:left="220"/>
     </w:pPr>
   </w:style>
+  <w:style w:type="character" w:customStyle="1" w:styleId="fontstyle21">
+    <w:name w:val="fontstyle21"/>
+    <w:basedOn w:val="Carpredefinitoparagrafo"/>
+    <w:rsid w:val="00366719"/>
+    <w:rPr>
+      <w:rFonts w:ascii="CMMI10" w:hAnsi="CMMI10" w:hint="default"/>
+      <w:b w:val="0"/>
+      <w:bCs w:val="0"/>
+      <w:i w:val="0"/>
+      <w:iCs w:val="0"/>
+      <w:color w:val="000000"/>
+      <w:sz w:val="20"/>
+      <w:szCs w:val="20"/>
+    </w:rPr>
+  </w:style>
 </w:styles>
 </file>
 

</xml_diff>

<commit_message>
Analisi multivariata commit 2
</commit_message>
<xml_diff>
--- a/Tesina Bozza 1.docx
+++ b/Tesina Bozza 1.docx
@@ -1908,15 +1908,7 @@
         <w:t xml:space="preserve"> l’Istituto Nazionale di Statistica rende disponibili al pubblico tavole di dati molto dettagliate, nelle quali sono riportate informazioni </w:t>
       </w:r>
       <w:r>
-        <w:t xml:space="preserve">molto dettagliate in materia, prendendo in considerazione la popolazione di </w:t>
-      </w:r>
-      <w:proofErr w:type="gramStart"/>
-      <w:r>
-        <w:t>11</w:t>
-      </w:r>
-      <w:proofErr w:type="gramEnd"/>
-      <w:r>
-        <w:t xml:space="preserve"> anni e più.</w:t>
+        <w:t>molto dettagliate in materia, prendendo in considerazione la popolazione di 11 anni e più.</w:t>
       </w:r>
     </w:p>
     <w:p>
@@ -1938,15 +1930,7 @@
         <w:t xml:space="preserve">Nella banca dati Excel 2019 fornita dall’ISTAT, sono riportati numerosi tabulati in riferimento a vari indici tra cui il consumo di alcol per: fasce d’età, tipologie di bevande, distinzioni per sesso ecc. Ai fini di quest’analisi è stato scelto di </w:t>
       </w:r>
       <w:r>
-        <w:t xml:space="preserve">utilizzare un Dataset che riporta il consumo di alcol secondo una scala di assiduità che va dal consumo moderato all’eccesso spericolato (valore di </w:t>
-      </w:r>
-      <w:proofErr w:type="spellStart"/>
-      <w:r>
-        <w:t>Binge</w:t>
-      </w:r>
-      <w:proofErr w:type="spellEnd"/>
-      <w:r>
-        <w:t xml:space="preserve"> Drinking) per migliaia di abitanti per ogni regione o provincia autonoma</w:t>
+        <w:t>utilizzare un Dataset che riporta il consumo di alcol secondo una scala di assiduità che va dal consumo moderato all’eccesso spericolato (valore di Binge Drinking) per migliaia di abitanti per ogni regione o provincia autonoma</w:t>
       </w:r>
       <w:r>
         <w:t>.</w:t>
@@ -2152,7 +2136,6 @@
                 <w:lang w:eastAsia="it-IT"/>
               </w:rPr>
             </w:pPr>
-            <w:proofErr w:type="gramStart"/>
             <w:r>
               <w:rPr>
                 <w:rFonts w:ascii="Calibri" w:eastAsia="Times New Roman" w:hAnsi="Calibri" w:cs="Times New Roman"/>
@@ -2161,30 +2144,7 @@
                 <w:color w:val="000000"/>
                 <w:lang w:eastAsia="it-IT"/>
               </w:rPr>
-              <w:t xml:space="preserve">Eccedenza  </w:t>
-            </w:r>
-            <w:proofErr w:type="spellStart"/>
-            <w:r>
-              <w:rPr>
-                <w:rFonts w:ascii="Calibri" w:eastAsia="Times New Roman" w:hAnsi="Calibri" w:cs="Times New Roman"/>
-                <w:b/>
-                <w:bCs/>
-                <w:color w:val="000000"/>
-                <w:lang w:eastAsia="it-IT"/>
-              </w:rPr>
-              <w:t>abutuale</w:t>
-            </w:r>
-            <w:proofErr w:type="spellEnd"/>
-            <w:proofErr w:type="gramEnd"/>
-            <w:r>
-              <w:rPr>
-                <w:rFonts w:ascii="Calibri" w:eastAsia="Times New Roman" w:hAnsi="Calibri" w:cs="Times New Roman"/>
-                <w:b/>
-                <w:bCs/>
-                <w:color w:val="000000"/>
-                <w:lang w:eastAsia="it-IT"/>
-              </w:rPr>
-              <w:t xml:space="preserve"> a pasto</w:t>
+              <w:t>Eccedenza  abutuale a pasto</w:t>
             </w:r>
           </w:p>
         </w:tc>
@@ -2214,7 +2174,6 @@
                 <w:lang w:eastAsia="it-IT"/>
               </w:rPr>
             </w:pPr>
-            <w:proofErr w:type="spellStart"/>
             <w:r>
               <w:rPr>
                 <w:rFonts w:ascii="Calibri" w:eastAsia="Times New Roman" w:hAnsi="Calibri" w:cs="Times New Roman"/>
@@ -2223,18 +2182,7 @@
                 <w:color w:val="000000"/>
                 <w:lang w:eastAsia="it-IT"/>
               </w:rPr>
-              <w:t>Binge</w:t>
-            </w:r>
-            <w:proofErr w:type="spellEnd"/>
-            <w:r>
-              <w:rPr>
-                <w:rFonts w:ascii="Calibri" w:eastAsia="Times New Roman" w:hAnsi="Calibri" w:cs="Times New Roman"/>
-                <w:b/>
-                <w:bCs/>
-                <w:color w:val="000000"/>
-                <w:lang w:eastAsia="it-IT"/>
-              </w:rPr>
-              <w:t xml:space="preserve"> drinking</w:t>
+              <w:t>Binge drinking</w:t>
             </w:r>
           </w:p>
         </w:tc>
@@ -7436,50 +7384,33 @@
         <w:pStyle w:val="Titolo1"/>
       </w:pPr>
       <w:bookmarkStart w:id="3" w:name="_Toc54357988"/>
-      <w:proofErr w:type="gramStart"/>
       <w:r>
         <w:lastRenderedPageBreak/>
         <w:t xml:space="preserve">Analisi  </w:t>
       </w:r>
-      <w:proofErr w:type="spellStart"/>
+      <w:r>
+        <w:t xml:space="preserve">Univariata </w:t>
+      </w:r>
+      <w:r>
+        <w:t>– Colonna Binge – Drinking dataset Excel</w:t>
+      </w:r>
+      <w:bookmarkEnd w:id="3"/>
+      <w:r>
+        <w:t xml:space="preserve"> </w:t>
+      </w:r>
+    </w:p>
+    <w:p/>
+    <w:p>
+      <w:pPr>
+        <w:pStyle w:val="Titolo2"/>
+      </w:pPr>
+      <w:bookmarkStart w:id="4" w:name="_Toc54357989"/>
+      <w:r>
+        <w:t xml:space="preserve">Passo 1 – Analisi </w:t>
+      </w:r>
       <w:r>
         <w:t>Univariata</w:t>
       </w:r>
-      <w:proofErr w:type="spellEnd"/>
-      <w:proofErr w:type="gramEnd"/>
-      <w:r>
-        <w:t xml:space="preserve"> </w:t>
-      </w:r>
-      <w:r>
-        <w:t xml:space="preserve">– Colonna </w:t>
-      </w:r>
-      <w:proofErr w:type="spellStart"/>
-      <w:r>
-        <w:t>Binge</w:t>
-      </w:r>
-      <w:proofErr w:type="spellEnd"/>
-      <w:r>
-        <w:t xml:space="preserve"> – Drinking dataset Excel</w:t>
-      </w:r>
-      <w:bookmarkEnd w:id="3"/>
-      <w:r>
-        <w:t xml:space="preserve"> </w:t>
-      </w:r>
-    </w:p>
-    <w:p/>
-    <w:p>
-      <w:pPr>
-        <w:pStyle w:val="Titolo2"/>
-      </w:pPr>
-      <w:bookmarkStart w:id="4" w:name="_Toc54357989"/>
-      <w:r>
-        <w:t xml:space="preserve">Passo 1 – Analisi </w:t>
-      </w:r>
-      <w:proofErr w:type="spellStart"/>
-      <w:r>
-        <w:t>Univariata</w:t>
-      </w:r>
-      <w:proofErr w:type="spellEnd"/>
       <w:r>
         <w:t xml:space="preserve"> – </w:t>
       </w:r>
@@ -7574,7 +7505,6 @@
                 <w:lang w:eastAsia="it-IT"/>
               </w:rPr>
             </w:pPr>
-            <w:proofErr w:type="spellStart"/>
             <w:r>
               <w:rPr>
                 <w:rFonts w:ascii="Calibri" w:eastAsia="Times New Roman" w:hAnsi="Calibri" w:cs="Times New Roman"/>
@@ -7583,18 +7513,7 @@
                 <w:color w:val="000000"/>
                 <w:lang w:eastAsia="it-IT"/>
               </w:rPr>
-              <w:t>Binge</w:t>
-            </w:r>
-            <w:proofErr w:type="spellEnd"/>
-            <w:r>
-              <w:rPr>
-                <w:rFonts w:ascii="Calibri" w:eastAsia="Times New Roman" w:hAnsi="Calibri" w:cs="Times New Roman"/>
-                <w:b/>
-                <w:bCs/>
-                <w:color w:val="000000"/>
-                <w:lang w:eastAsia="it-IT"/>
-              </w:rPr>
-              <w:t xml:space="preserve"> drinking</w:t>
+              <w:t>Binge drinking</w:t>
             </w:r>
           </w:p>
         </w:tc>
@@ -9543,15 +9462,7 @@
     </w:tbl>
     <w:p>
       <w:r>
-        <w:t xml:space="preserve">Dall’analisi del diagramma di Pareto realizzato con il dataset riportato (variabile </w:t>
-      </w:r>
-      <w:proofErr w:type="spellStart"/>
-      <w:r>
-        <w:t>Binge_Drinking</w:t>
-      </w:r>
-      <w:proofErr w:type="spellEnd"/>
-      <w:r>
-        <w:t xml:space="preserve"> – per valori in termini relativi (ogni valore è stato diviso per la somma totale dei valori in tabella)) si evince che come il tasso alcolemico di pericolosità massima</w:t>
+        <w:t>Dall’analisi del diagramma di Pareto realizzato con il dataset riportato (variabile Binge_Drinking – per valori in termini relativi (ogni valore è stato diviso per la somma totale dei valori in tabella)) si evince che come il tasso alcolemico di pericolosità massima</w:t>
       </w:r>
     </w:p>
     <w:p>
@@ -9569,15 +9480,7 @@
     <w:p/>
     <w:p>
       <w:r>
-        <w:t xml:space="preserve">la maggior affluenza di dati in termini relativi è visibile in </w:t>
-      </w:r>
-      <w:proofErr w:type="gramStart"/>
-      <w:r>
-        <w:t>5</w:t>
-      </w:r>
-      <w:proofErr w:type="gramEnd"/>
-      <w:r>
-        <w:t xml:space="preserve"> regioni di maggior rilievo</w:t>
+        <w:t>la maggior affluenza di dati in termini relativi è visibile in 5 regioni di maggior rilievo</w:t>
       </w:r>
     </w:p>
     <w:p>
@@ -9592,15 +9495,7 @@
     </w:p>
     <w:p>
       <w:r>
-        <w:t xml:space="preserve"> - </w:t>
-      </w:r>
-      <w:proofErr w:type="gramStart"/>
-      <w:r>
-        <w:t>Emilia Romagna</w:t>
-      </w:r>
-      <w:proofErr w:type="gramEnd"/>
-      <w:r>
-        <w:t xml:space="preserve"> / Piemonte e Lazio dati molto simili </w:t>
+        <w:t xml:space="preserve"> - Emilia Romagna / Piemonte e Lazio dati molto simili </w:t>
       </w:r>
     </w:p>
     <w:p/>
@@ -9618,24 +9513,11 @@
         <w:t>Passo 2 – Analis</w:t>
       </w:r>
       <w:r>
-        <w:t xml:space="preserve">i </w:t>
-      </w:r>
-      <w:proofErr w:type="spellStart"/>
-      <w:r>
-        <w:t>univ</w:t>
-      </w:r>
-      <w:r>
-        <w:t>ariata</w:t>
-      </w:r>
-      <w:proofErr w:type="spellEnd"/>
-      <w:r>
-        <w:t xml:space="preserve"> – </w:t>
-      </w:r>
-      <w:proofErr w:type="spellStart"/>
-      <w:r>
-        <w:t>Instogramma</w:t>
-      </w:r>
-      <w:proofErr w:type="spellEnd"/>
+        <w:t>i univ</w:t>
+      </w:r>
+      <w:r>
+        <w:t>ariata – Instogramma</w:t>
+      </w:r>
       <w:r>
         <w:t xml:space="preserve"> – Box Plot ad intaglio</w:t>
       </w:r>
@@ -9647,15 +9529,7 @@
         <w:t>Dal dataset precedente è stato realizzato poi un istogramma in frequenze assolute, (</w:t>
       </w:r>
       <w:r>
-        <w:t xml:space="preserve">ogni classe considera un intervallo di </w:t>
-      </w:r>
-      <w:proofErr w:type="gramStart"/>
-      <w:r>
-        <w:t>100</w:t>
-      </w:r>
-      <w:proofErr w:type="gramEnd"/>
-      <w:r>
-        <w:t xml:space="preserve"> unità).</w:t>
+        <w:t>ogni classe considera un intervallo di 100 unità).</w:t>
       </w:r>
     </w:p>
     <w:p>
@@ -9763,15 +9637,7 @@
     </w:p>
     <w:p>
       <w:r>
-        <w:t xml:space="preserve">Parametri estratti dall’istogramma (classi, </w:t>
-      </w:r>
-      <w:proofErr w:type="spellStart"/>
-      <w:r>
-        <w:t>Counts</w:t>
-      </w:r>
-      <w:proofErr w:type="spellEnd"/>
-      <w:r>
-        <w:t xml:space="preserve"> – frequenze assolute, densità e valore medio di ogni classe)</w:t>
+        <w:t>Parametri estratti dall’istogramma (classi, Counts – frequenze assolute, densità e valore medio di ogni classe)</w:t>
       </w:r>
     </w:p>
     <w:p>
@@ -9818,15 +9684,7 @@
     </w:p>
     <w:p>
       <w:r>
-        <w:t xml:space="preserve">Frequenze relative delle </w:t>
-      </w:r>
-      <w:proofErr w:type="gramStart"/>
-      <w:r>
-        <w:t>8</w:t>
-      </w:r>
-      <w:proofErr w:type="gramEnd"/>
-      <w:r>
-        <w:t xml:space="preserve"> classi calcolate in base alla densità di ogni classe nell’istogramma.</w:t>
+        <w:t>Frequenze relative delle 8 classi calcolate in base alla densità di ogni classe nell’istogramma.</w:t>
       </w:r>
     </w:p>
     <w:p/>
@@ -9956,29 +9814,8 @@
       <w:pPr>
         <w:jc w:val="both"/>
       </w:pPr>
-      <w:proofErr w:type="spellStart"/>
-      <w:r>
-        <w:t>Cio</w:t>
-      </w:r>
-      <w:proofErr w:type="spellEnd"/>
-      <w:r>
-        <w:t xml:space="preserve"> è riscontrabile anche matematicamente considerando </w:t>
-      </w:r>
-      <w:proofErr w:type="spellStart"/>
-      <w:r>
-        <w:t>da prima</w:t>
-      </w:r>
-      <w:proofErr w:type="spellEnd"/>
-      <w:r>
-        <w:t xml:space="preserve"> una prima analisi dei quartili riportati dal diagramma di </w:t>
-      </w:r>
-      <w:proofErr w:type="spellStart"/>
-      <w:r>
-        <w:t>pareto</w:t>
-      </w:r>
-      <w:proofErr w:type="spellEnd"/>
-      <w:r>
-        <w:t>.</w:t>
+      <w:r>
+        <w:t>Cio è riscontrabile anche matematicamente considerando da prima una prima analisi dei quartili riportati dal diagramma di pareto.</w:t>
       </w:r>
       <w:r>
         <w:rPr>
@@ -10171,114 +10008,101 @@
         <w:rPr>
           <w:rStyle w:val="fontstyle41"/>
         </w:rPr>
-        <w:t xml:space="preserve">) </w:t>
-      </w:r>
-      <w:proofErr w:type="gramStart"/>
+        <w:t>) =  7</w:t>
+      </w:r>
       <w:r>
         <w:rPr>
           <w:rStyle w:val="fontstyle41"/>
         </w:rPr>
-        <w:t>=  7</w:t>
+        <w:t>3</w:t>
       </w:r>
       <w:r>
         <w:rPr>
           <w:rStyle w:val="fontstyle41"/>
         </w:rPr>
+        <w:t xml:space="preserve"> – 1.5 (22</w:t>
+      </w:r>
+      <w:r>
+        <w:rPr>
+          <w:rStyle w:val="fontstyle41"/>
+        </w:rPr>
         <w:t>3</w:t>
       </w:r>
-      <w:proofErr w:type="gramEnd"/>
       <w:r>
         <w:rPr>
           <w:rStyle w:val="fontstyle41"/>
         </w:rPr>
-        <w:t xml:space="preserve"> – 1.5 (22</w:t>
+        <w:t xml:space="preserve"> – 7</w:t>
       </w:r>
       <w:r>
         <w:rPr>
           <w:rStyle w:val="fontstyle41"/>
         </w:rPr>
+        <w:t>3)</w:t>
+      </w:r>
+      <w:r>
+        <w:rPr>
+          <w:rStyle w:val="fontstyle41"/>
+        </w:rPr>
+        <w:t xml:space="preserve"> = -</w:t>
+      </w:r>
+      <w:r>
+        <w:rPr>
+          <w:rStyle w:val="fontstyle41"/>
+        </w:rPr>
+        <w:t>152</w:t>
+      </w:r>
+    </w:p>
+    <w:p>
+      <w:pPr>
+        <w:jc w:val="both"/>
+      </w:pPr>
+    </w:p>
+    <w:p>
+      <w:pPr>
+        <w:jc w:val="both"/>
+      </w:pPr>
+      <w:r>
+        <w:t>Quindi esattamente 0 (</w:t>
+      </w:r>
+      <w:r>
+        <w:t>primo valore superiore</w:t>
+      </w:r>
+      <w:r>
+        <w:t xml:space="preserve"> al risultato del calcolo) //Non esistono dati anomali, nell’estremo inferiore del campione in analisi.</w:t>
+      </w:r>
+    </w:p>
+    <w:p>
+      <w:pPr>
+        <w:jc w:val="both"/>
+      </w:pPr>
+    </w:p>
+    <w:p>
+      <w:pPr>
+        <w:jc w:val="both"/>
+      </w:pPr>
+      <w:r>
+        <w:t xml:space="preserve">Mentre per il baffo superiore: </w:t>
+      </w:r>
+    </w:p>
+    <w:p>
+      <w:pPr>
+        <w:jc w:val="both"/>
+      </w:pPr>
+      <w:r>
+        <w:t>Q3 + (1.5 * (Q3 – Q1)) = 22</w:t>
+      </w:r>
+      <w:r>
         <w:t>3</w:t>
       </w:r>
       <w:r>
-        <w:rPr>
-          <w:rStyle w:val="fontstyle41"/>
-        </w:rPr>
-        <w:t xml:space="preserve"> – 7</w:t>
-      </w:r>
-      <w:r>
-        <w:rPr>
-          <w:rStyle w:val="fontstyle41"/>
-        </w:rPr>
-        <w:t>3)</w:t>
-      </w:r>
-      <w:r>
-        <w:rPr>
-          <w:rStyle w:val="fontstyle41"/>
-        </w:rPr>
-        <w:t xml:space="preserve"> = -</w:t>
-      </w:r>
-      <w:r>
-        <w:rPr>
-          <w:rStyle w:val="fontstyle41"/>
-        </w:rPr>
-        <w:t>152</w:t>
-      </w:r>
-    </w:p>
-    <w:p>
-      <w:pPr>
-        <w:jc w:val="both"/>
-      </w:pPr>
-    </w:p>
-    <w:p>
-      <w:pPr>
-        <w:jc w:val="both"/>
-      </w:pPr>
-      <w:r>
-        <w:t>Quindi esattamente 0 (</w:t>
-      </w:r>
-      <w:r>
-        <w:t>primo valore superiore</w:t>
-      </w:r>
-      <w:r>
-        <w:t xml:space="preserve"> al risultato del calcolo) //Non esistono dati anomali, nell’estremo inferiore del campione in analisi.</w:t>
-      </w:r>
-    </w:p>
-    <w:p>
-      <w:pPr>
-        <w:jc w:val="both"/>
-      </w:pPr>
-    </w:p>
-    <w:p>
-      <w:pPr>
-        <w:jc w:val="both"/>
-      </w:pPr>
-      <w:r>
-        <w:t xml:space="preserve">Mentre per il baffo superiore: </w:t>
-      </w:r>
-    </w:p>
-    <w:p>
-      <w:pPr>
-        <w:jc w:val="both"/>
-      </w:pPr>
-      <w:r>
-        <w:t>Q3 + (1.5 * (Q3 – Q1)) = 22</w:t>
-      </w:r>
-      <w:r>
-        <w:t>3</w:t>
-      </w:r>
-      <w:r>
         <w:t xml:space="preserve"> + 1.5(2</w:t>
       </w:r>
       <w:r>
         <w:t>23 - 73</w:t>
       </w:r>
-      <w:proofErr w:type="gramStart"/>
-      <w:r>
-        <w:t>)  =</w:t>
-      </w:r>
-      <w:proofErr w:type="gramEnd"/>
-      <w:r>
-        <w:t xml:space="preserve"> </w:t>
+      <w:r>
+        <w:t xml:space="preserve">)  = </w:t>
       </w:r>
       <w:r>
         <w:t>448</w:t>
@@ -11610,8 +11434,8 @@
       <w:pPr>
         <w:pStyle w:val="Titolo2"/>
       </w:pPr>
-      <w:bookmarkStart w:id="7" w:name="_Hlk53684027"/>
-      <w:bookmarkStart w:id="8" w:name="_Toc54357992"/>
+      <w:bookmarkStart w:id="7" w:name="_Toc54357992"/>
+      <w:bookmarkStart w:id="8" w:name="_Hlk53684027"/>
       <w:r>
         <w:rPr>
           <w:noProof/>
@@ -11684,7 +11508,7 @@
       <w:r>
         <w:t>Passo 4 – Indici di dispersione rispetto alla media campionaria</w:t>
       </w:r>
-      <w:bookmarkEnd w:id="8"/>
+      <w:bookmarkEnd w:id="7"/>
     </w:p>
     <w:p>
       <w:pPr>
@@ -11767,15 +11591,7 @@
         </w:drawing>
       </w:r>
       <w:r>
-        <w:t xml:space="preserve">Se si considera il </w:t>
-      </w:r>
-      <w:proofErr w:type="spellStart"/>
-      <w:r>
-        <w:t>boxplot</w:t>
-      </w:r>
-      <w:proofErr w:type="spellEnd"/>
-      <w:r>
-        <w:t xml:space="preserve"> precedentemente realizzato, si nota che effettivamente ha senso per il campione analizzato, considerare anche gl’indici di dispersione. In quanto si nota facilmente che alcuni dati del campione si distaccano di molto dalla mediana, ma anche dal precedente valore di media campionaria precedentemente calcolato.</w:t>
+        <w:t>Se si considera il boxplot precedentemente realizzato, si nota che effettivamente ha senso per il campione analizzato, considerare anche gl’indici di dispersione. In quanto si nota facilmente che alcuni dati del campione si distaccano di molto dalla mediana, ma anche dal precedente valore di media campionaria precedentemente calcolato.</w:t>
       </w:r>
     </w:p>
     <w:p>
@@ -11794,15 +11610,7 @@
         <w:jc w:val="both"/>
       </w:pPr>
       <w:r>
-        <w:t xml:space="preserve">Osservando attentamente il </w:t>
-      </w:r>
-      <w:proofErr w:type="spellStart"/>
-      <w:r>
-        <w:t>summary</w:t>
-      </w:r>
-      <w:proofErr w:type="spellEnd"/>
-      <w:r>
-        <w:t xml:space="preserve"> del campione analizzato, tale sospetto acquista ancora più fondamento, in quanto il 75% dei dati del campione si attesta al di sotto del valore 223 (terzo quartile).</w:t>
+        <w:t>Osservando attentamente il summary del campione analizzato, tale sospetto acquista ancora più fondamento, in quanto il 75% dei dati del campione si attesta al di sotto del valore 223 (terzo quartile).</w:t>
       </w:r>
     </w:p>
     <w:p>
@@ -11832,15 +11640,7 @@
         <w:jc w:val="both"/>
       </w:pPr>
       <w:r>
-        <w:t xml:space="preserve">Essendo che la variabile </w:t>
-      </w:r>
-      <w:proofErr w:type="spellStart"/>
-      <w:r>
-        <w:t>Binge_Drinking</w:t>
-      </w:r>
-      <w:proofErr w:type="spellEnd"/>
-      <w:r>
-        <w:t xml:space="preserve"> considerata, indica la pericolosità massima per il consumo di alcol in Italia, sarebbe davvero utile capire effettivamente quali regioni necessitano di maggior attenzione.</w:t>
+        <w:t>Essendo che la variabile Binge_Drinking considerata, indica la pericolosità massima per il consumo di alcol in Italia, sarebbe davvero utile capire effettivamente quali regioni necessitano di maggior attenzione.</w:t>
       </w:r>
     </w:p>
     <w:p>
@@ -12231,15 +12031,7 @@
         <w:t xml:space="preserve"> considerando</w:t>
       </w:r>
       <w:r>
-        <w:t xml:space="preserve"> nuovamente i dati del campione in un </w:t>
-      </w:r>
-      <w:proofErr w:type="spellStart"/>
-      <w:r>
-        <w:t>barplot</w:t>
-      </w:r>
-      <w:proofErr w:type="spellEnd"/>
-      <w:r>
-        <w:t xml:space="preserve"> ordinato e posizionando anche i valori di media campionaria e di media campionaria + 100 unità.</w:t>
+        <w:t xml:space="preserve"> nuovamente i dati del campione in un barplot ordinato e posizionando anche i valori di media campionaria e di media campionaria + 100 unità.</w:t>
       </w:r>
     </w:p>
     <w:p>
@@ -13029,15 +12821,7 @@
         <w:jc w:val="both"/>
       </w:pPr>
       <w:r>
-        <w:t xml:space="preserve">Supponendo di sostituire i valori critici delle </w:t>
-      </w:r>
-      <w:proofErr w:type="gramStart"/>
-      <w:r>
-        <w:t>5</w:t>
-      </w:r>
-      <w:proofErr w:type="gramEnd"/>
-      <w:r>
-        <w:t xml:space="preserve"> regioni </w:t>
+        <w:t xml:space="preserve">Supponendo di sostituire i valori critici delle 5 regioni </w:t>
       </w:r>
       <w:r>
         <w:t>con il valore medio (valore effettivo – scarto dalla media), il campione assumerebbe una forma del tipo:</w:t>
@@ -13272,7 +13056,7 @@
       <w:r>
         <w:t>addirittura non segnalando la presenza di valori anomali, al suo interno.</w:t>
       </w:r>
-      <w:bookmarkEnd w:id="7"/>
+      <w:bookmarkEnd w:id="8"/>
     </w:p>
     <w:p>
       <w:pPr>
@@ -13325,23 +13109,7 @@
         <w:jc w:val="both"/>
       </w:pPr>
       <w:r>
-        <w:t xml:space="preserve">Come ultimo passo di studio nell’analisi </w:t>
-      </w:r>
-      <w:proofErr w:type="spellStart"/>
-      <w:r>
-        <w:t>univariata</w:t>
-      </w:r>
-      <w:proofErr w:type="spellEnd"/>
-      <w:r>
-        <w:t xml:space="preserve"> rispetto al dato </w:t>
-      </w:r>
-      <w:proofErr w:type="spellStart"/>
-      <w:r>
-        <w:t>Binge</w:t>
-      </w:r>
-      <w:proofErr w:type="spellEnd"/>
-      <w:r>
-        <w:t xml:space="preserve"> Drinking considerato fino a questo momento, è senz’altro molto utile fare anche qualche considerazione aggiuntiva sulla forma che i dati assumono quando vengono disposti all’interno di un grafico, quindi in qualche modo andare ad analizzare le caratteristiche della loro distribuzione ordinata.</w:t>
+        <w:t>Come ultimo passo di studio nell’analisi univariata rispetto al dato Binge Drinking considerato fino a questo momento, è senz’altro molto utile fare anche qualche considerazione aggiuntiva sulla forma che i dati assumono quando vengono disposti all’interno di un grafico, quindi in qualche modo andare ad analizzare le caratteristiche della loro distribuzione ordinata.</w:t>
       </w:r>
     </w:p>
     <w:p>
@@ -13522,11 +13290,9 @@
       <w:r>
         <w:t xml:space="preserve">Ma effettivamente di quanto questa asimmetria è forte nel campione in analisi. A tale scopo, è senz’altro doveroso calcolare il valore di </w:t>
       </w:r>
-      <w:proofErr w:type="spellStart"/>
       <w:r>
         <w:t>skewness</w:t>
       </w:r>
-      <w:proofErr w:type="spellEnd"/>
       <w:r>
         <w:t xml:space="preserve"> campionaria per il vettore, quantizzando effettivamente quanto la dispersione dei dati verso destra è forte (e quindi di quanto i dati estremi, creano dispersione rispetto alla centralità del campione).</w:t>
       </w:r>
@@ -13609,15 +13375,7 @@
         </w:drawing>
       </w:r>
       <w:r>
-        <w:t xml:space="preserve">Dall’analisi della </w:t>
-      </w:r>
-      <w:proofErr w:type="spellStart"/>
-      <w:r>
-        <w:t>skewness</w:t>
-      </w:r>
-      <w:proofErr w:type="spellEnd"/>
-      <w:r>
-        <w:t xml:space="preserve"> campionaria, quindi dal confronto dei momenti centrali di secondo e di terzo ordine:</w:t>
+        <w:t>Dall’analisi della skewness campionaria, quindi dal confronto dei momenti centrali di secondo e di terzo ordine:</w:t>
       </w:r>
     </w:p>
     <w:p>
@@ -14292,15 +14050,7 @@
       <w:bookmarkStart w:id="10" w:name="_Toc54357994"/>
       <w:r>
         <w:lastRenderedPageBreak/>
-        <w:t xml:space="preserve">Analisi </w:t>
-      </w:r>
-      <w:proofErr w:type="spellStart"/>
-      <w:r>
-        <w:t>Bivariata</w:t>
-      </w:r>
-      <w:proofErr w:type="spellEnd"/>
-      <w:r>
-        <w:t xml:space="preserve"> – Confronti tra diverse colonne</w:t>
+        <w:t>Analisi Bivariata – Confronti tra diverse colonne</w:t>
       </w:r>
       <w:bookmarkEnd w:id="10"/>
     </w:p>
@@ -14324,15 +14074,7 @@
       </w:pPr>
       <w:bookmarkStart w:id="11" w:name="_Toc54357995"/>
       <w:r>
-        <w:t xml:space="preserve">Passo 1 – confronto tra Consumi Moderati e </w:t>
-      </w:r>
-      <w:proofErr w:type="spellStart"/>
-      <w:r>
-        <w:t>Binge</w:t>
-      </w:r>
-      <w:proofErr w:type="spellEnd"/>
-      <w:r>
-        <w:t xml:space="preserve"> Drinking</w:t>
+        <w:t>Passo 1 – confronto tra Consumi Moderati e Binge Drinking</w:t>
       </w:r>
       <w:bookmarkEnd w:id="11"/>
     </w:p>
@@ -14353,15 +14095,7 @@
         <w:t>Considerando queste due colonne</w:t>
       </w:r>
       <w:r>
-        <w:t xml:space="preserve">, risulta facilmente osservabile, come (per la maggioranza dei dati) i dati ordinati, rispetto all’indice di consumo moderato, rispettino pressoché lo stesso ordine anche per la colonna di </w:t>
-      </w:r>
-      <w:proofErr w:type="spellStart"/>
-      <w:r>
-        <w:t>Binge</w:t>
-      </w:r>
-      <w:proofErr w:type="spellEnd"/>
-      <w:r>
-        <w:t xml:space="preserve"> drinking (a meno di alcuni valori in controtendenza). </w:t>
+        <w:t xml:space="preserve">, risulta facilmente osservabile, come (per la maggioranza dei dati) i dati ordinati, rispetto all’indice di consumo moderato, rispettino pressoché lo stesso ordine anche per la colonna di Binge drinking (a meno di alcuni valori in controtendenza). </w:t>
       </w:r>
     </w:p>
     <w:p>
@@ -14555,23 +14289,7 @@
       </w:pPr>
       <w:r>
         <w:lastRenderedPageBreak/>
-        <w:t xml:space="preserve">Al fine di verificare quest’osservazione, è senz’altro utile visualizzare i dati in maniera diversa, ad esempio tramite il meccanismo del </w:t>
-      </w:r>
-      <w:proofErr w:type="spellStart"/>
-      <w:r>
-        <w:t>Barplot</w:t>
-      </w:r>
-      <w:proofErr w:type="spellEnd"/>
-      <w:r>
-        <w:t xml:space="preserve"> che si è rilevato molto utile all’interno dell’analisi </w:t>
-      </w:r>
-      <w:proofErr w:type="spellStart"/>
-      <w:r>
-        <w:t>univariata</w:t>
-      </w:r>
-      <w:proofErr w:type="spellEnd"/>
-      <w:r>
-        <w:t>.</w:t>
+        <w:t>Al fine di verificare quest’osservazione, è senz’altro utile visualizzare i dati in maniera diversa, ad esempio tramite il meccanismo del Barplot che si è rilevato molto utile all’interno dell’analisi univariata.</w:t>
       </w:r>
     </w:p>
     <w:p>
@@ -14656,15 +14374,7 @@
         <w:t xml:space="preserve">Da questo diagramma di confronto (anche se in modo molto tenue, data l’enorme differenza di dati tra </w:t>
       </w:r>
       <w:r>
-        <w:t xml:space="preserve">il consumo moderato e il </w:t>
-      </w:r>
-      <w:proofErr w:type="spellStart"/>
-      <w:r>
-        <w:t>binge</w:t>
-      </w:r>
-      <w:proofErr w:type="spellEnd"/>
-      <w:r>
-        <w:t xml:space="preserve"> drinking), si può già dedurre come nel 2019 in Italia, in numero di consumatori di bevande alcoliche in modo eccessivamente pericoloso siano progressivamente di più in quelle regioni dove il numero di consumatori moderati è contestualmente più elevato, a meno di alcune piccole differenze dove appunto è il dato è in controtendenza. </w:t>
+        <w:t xml:space="preserve">il consumo moderato e il binge drinking), si può già dedurre come nel 2019 in Italia, in numero di consumatori di bevande alcoliche in modo eccessivamente pericoloso siano progressivamente di più in quelle regioni dove il numero di consumatori moderati è contestualmente più elevato, a meno di alcune piccole differenze dove appunto è il dato è in controtendenza. </w:t>
       </w:r>
     </w:p>
     <w:p>
@@ -14691,15 +14401,7 @@
         <w:jc w:val="both"/>
       </w:pPr>
       <w:r>
-        <w:t xml:space="preserve">Al fine di avere le idee un pochino più chiare rispetto a questa considerazione, è senz’altro interessante creare uno </w:t>
-      </w:r>
-      <w:proofErr w:type="spellStart"/>
-      <w:r>
-        <w:t>Scatter</w:t>
-      </w:r>
-      <w:proofErr w:type="spellEnd"/>
-      <w:r>
-        <w:t xml:space="preserve"> Plot dove la variabile indipendente in questo caso è il consumo moderato di alcol, e di conseguenza verificare se e come il consumo eccessivo dipenda da esso.</w:t>
+        <w:t>Al fine di avere le idee un pochino più chiare rispetto a questa considerazione, è senz’altro interessante creare uno Scatter Plot dove la variabile indipendente in questo caso è il consumo moderato di alcol, e di conseguenza verificare se e come il consumo eccessivo dipenda da esso.</w:t>
       </w:r>
     </w:p>
     <w:p>
@@ -14771,15 +14473,7 @@
         <w:jc w:val="both"/>
       </w:pPr>
       <w:r>
-        <w:t xml:space="preserve">Già da questo primo e semplice </w:t>
-      </w:r>
-      <w:proofErr w:type="spellStart"/>
-      <w:r>
-        <w:t>scatterplot</w:t>
-      </w:r>
-      <w:proofErr w:type="spellEnd"/>
-      <w:r>
-        <w:t xml:space="preserve">, si può notare come il consumo moderato di alcool, sia effettivamente in costante crescita verso l’alto rispetto, quindi è plausibile presumere che tra queste due variabili, ci possa essere un fattore di dipendenza linearmente crescente. </w:t>
+        <w:t xml:space="preserve">Già da questo primo e semplice scatterplot, si può notare come il consumo moderato di alcool, sia effettivamente in costante crescita verso l’alto rispetto, quindi è plausibile presumere che tra queste due variabili, ci possa essere un fattore di dipendenza linearmente crescente. </w:t>
       </w:r>
     </w:p>
     <w:p>
@@ -14874,15 +14568,7 @@
         <w:jc w:val="both"/>
       </w:pPr>
       <w:r>
-        <w:t xml:space="preserve">E per il confronto </w:t>
-      </w:r>
-      <w:proofErr w:type="spellStart"/>
-      <w:r>
-        <w:t>binge</w:t>
-      </w:r>
-      <w:proofErr w:type="spellEnd"/>
-      <w:r>
-        <w:t xml:space="preserve"> drinking in funzione di consumo moderato, essa assume valore:</w:t>
+        <w:t>E per il confronto binge drinking in funzione di consumo moderato, essa assume valore:</w:t>
       </w:r>
     </w:p>
     <w:p>
@@ -15479,15 +15165,7 @@
         <w:jc w:val="both"/>
       </w:pPr>
       <w:r>
-        <w:t xml:space="preserve">Da questo nuovo </w:t>
-      </w:r>
-      <w:proofErr w:type="spellStart"/>
-      <w:r>
-        <w:t>Scatterplot</w:t>
-      </w:r>
-      <w:proofErr w:type="spellEnd"/>
-      <w:r>
-        <w:t>, si osserva facilmente come molti punti (soprattutto iniziali) non si discostino di molto rispetto al modello ideale. E soprattutto è importante considerare come la maggior parte dei punti sia posta sul lato superiore della retta.</w:t>
+        <w:t>Da questo nuovo Scatterplot, si osserva facilmente come molti punti (soprattutto iniziali) non si discostino di molto rispetto al modello ideale. E soprattutto è importante considerare come la maggior parte dei punti sia posta sul lato superiore della retta.</w:t>
       </w:r>
     </w:p>
     <w:p>
@@ -15534,23 +15212,7 @@
         <w:jc w:val="both"/>
       </w:pPr>
       <w:r>
-        <w:t xml:space="preserve">Nella teoria dell’analisi </w:t>
-      </w:r>
-      <w:proofErr w:type="spellStart"/>
-      <w:r>
-        <w:t>bivariata</w:t>
-      </w:r>
-      <w:proofErr w:type="spellEnd"/>
-      <w:r>
-        <w:t xml:space="preserve">, si definiscono valori ideali (o valori stimati), i </w:t>
-      </w:r>
-      <w:proofErr w:type="spellStart"/>
-      <w:r>
-        <w:t>cooefficienti</w:t>
-      </w:r>
-      <w:proofErr w:type="spellEnd"/>
-      <w:r>
-        <w:t xml:space="preserve"> di ordinata:</w:t>
+        <w:t>Nella teoria dell’analisi bivariata, si definiscono valori ideali (o valori stimati), i cooefficienti di ordinata:</w:t>
       </w:r>
     </w:p>
     <w:p>
@@ -15598,39 +15260,15 @@
         </w:drawing>
       </w:r>
       <w:r>
-        <w:t xml:space="preserve"> , che appunto rappresentano il valore di ordinata, per ogni valore </w:t>
-      </w:r>
-      <w:proofErr w:type="spellStart"/>
-      <w:r>
-        <w:t>Xi</w:t>
-      </w:r>
-      <w:proofErr w:type="spellEnd"/>
-      <w:r>
-        <w:t xml:space="preserve"> della variabile indipendente della relazione lineare.</w:t>
-      </w:r>
-    </w:p>
-    <w:p>
-      <w:pPr>
-        <w:jc w:val="both"/>
-      </w:pPr>
-      <w:r>
-        <w:t xml:space="preserve">Il differenziale tra il valore effettivo </w:t>
-      </w:r>
-      <w:proofErr w:type="spellStart"/>
-      <w:r>
-        <w:t>Yi</w:t>
-      </w:r>
-      <w:proofErr w:type="spellEnd"/>
-      <w:r>
-        <w:t xml:space="preserve"> e il valore ideale, viene definito Residuo del punto </w:t>
-      </w:r>
-      <w:proofErr w:type="spellStart"/>
-      <w:r>
-        <w:t>iesimo</w:t>
-      </w:r>
-      <w:proofErr w:type="spellEnd"/>
-      <w:r>
-        <w:t xml:space="preserve"> delle coppie di campioni.</w:t>
+        <w:t xml:space="preserve"> , che appunto rappresentano il valore di ordinata, per ogni valore Xi della variabile indipendente della relazione lineare.</w:t>
+      </w:r>
+    </w:p>
+    <w:p>
+      <w:pPr>
+        <w:jc w:val="both"/>
+      </w:pPr>
+      <w:r>
+        <w:t>Il differenziale tra il valore effettivo Yi e il valore ideale, viene definito Residuo del punto iesimo delle coppie di campioni.</w:t>
       </w:r>
     </w:p>
     <w:p>
@@ -15692,15 +15330,7 @@
         <w:jc w:val="both"/>
       </w:pPr>
       <w:r>
-        <w:t xml:space="preserve">E graficamente rappresentano il segmento di distanza tra il punto reale (xi, </w:t>
-      </w:r>
-      <w:proofErr w:type="spellStart"/>
-      <w:r>
-        <w:t>yi</w:t>
-      </w:r>
-      <w:proofErr w:type="spellEnd"/>
-      <w:r>
-        <w:t>) e il corrispettivo valore ideale sulla retta.</w:t>
+        <w:t>E graficamente rappresentano il segmento di distanza tra il punto reale (xi, yi) e il corrispettivo valore ideale sulla retta.</w:t>
       </w:r>
     </w:p>
     <w:p>
@@ -16024,15 +15654,7 @@
         </w:drawing>
       </w:r>
       <w:r>
-        <w:t>Il calcolo di ogni residuo standard avviene dividendo l’</w:t>
-      </w:r>
-      <w:proofErr w:type="spellStart"/>
-      <w:r>
-        <w:t>iesimo</w:t>
-      </w:r>
-      <w:proofErr w:type="spellEnd"/>
-      <w:r>
-        <w:t xml:space="preserve"> Residuo della correlazione con la deviazione standard dei residui (la sottrazione con la media campionaria dei residui è trascurabile dato che per Correlazioni di tipo lineare essa vale sempre 0). Ai fini del diagramma da realizzare essi possono sicuramente essere più significativi dei residui generici precedentemente visti (dato che si porranno in un intervallo di analisi </w:t>
+        <w:t xml:space="preserve">Il calcolo di ogni residuo standard avviene dividendo l’iesimo Residuo della correlazione con la deviazione standard dei residui (la sottrazione con la media campionaria dei residui è trascurabile dato che per Correlazioni di tipo lineare essa vale sempre 0). Ai fini del diagramma da realizzare essi possono sicuramente essere più significativi dei residui generici precedentemente visti (dato che si porranno in un intervallo di analisi </w:t>
       </w:r>
       <w:r>
         <w:t>ridotto)</w:t>
@@ -16166,15 +15788,7 @@
         <w:jc w:val="both"/>
       </w:pPr>
       <w:r>
-        <w:t>Ciò appunto significa che per le variabili considerate la regressione di tipo lineare positiva individuata è quella che interpola meglio la relazione “</w:t>
-      </w:r>
-      <w:proofErr w:type="spellStart"/>
-      <w:r>
-        <w:t>Binge</w:t>
-      </w:r>
-      <w:proofErr w:type="spellEnd"/>
-      <w:r>
-        <w:t xml:space="preserve"> Drinking” in funzione del dato di consumo moderato.</w:t>
+        <w:t>Ciò appunto significa che per le variabili considerate la regressione di tipo lineare positiva individuata è quella che interpola meglio la relazione “Binge Drinking” in funzione del dato di consumo moderato.</w:t>
       </w:r>
     </w:p>
     <w:p>
@@ -16256,15 +15870,7 @@
         </w:drawing>
       </w:r>
       <w:r>
-        <w:t xml:space="preserve">Come è possibile osservare anche dal grafico realizzato, infatti la maggior parte dei residui standardizzati si concentra tra i valori 1 e -1, ciò significa che nel grafico precedentemente analizzato quindi molti valori riportati rispettano pressappoco lo stesso andamento dei loro corrispettivi valori attesi. A far eccezione ci sono alcuni dati che nuovamente anche in questo caso possono risultare anomali dato che sono posti al di fuori dell’intervallo [-1, 1], in particolare si nota come il valore Lombardo e Campano possono essere quasi considerati in controtendenza, dato che (come visibile dalla tabella soprariportata), essi hanno valori molto sfasati rispetto al resto del campione. In particolare fatto </w:t>
-      </w:r>
-      <w:proofErr w:type="gramStart"/>
-      <w:r>
-        <w:t>che  il</w:t>
-      </w:r>
-      <w:proofErr w:type="gramEnd"/>
-      <w:r>
-        <w:t xml:space="preserve"> dato campano si approssimi al valore -2.5, è un ulteriore conferma del comportamento in controtendenza precedentemente emerso (Ciò motiverebbe ancora di più un analisi più approfondita a livello locale).</w:t>
+        <w:t>Come è possibile osservare anche dal grafico realizzato, infatti la maggior parte dei residui standardizzati si concentra tra i valori 1 e -1, ciò significa che nel grafico precedentemente analizzato quindi molti valori riportati rispettano pressappoco lo stesso andamento dei loro corrispettivi valori attesi. A far eccezione ci sono alcuni dati che nuovamente anche in questo caso possono risultare anomali dato che sono posti al di fuori dell’intervallo [-1, 1], in particolare si nota come il valore Lombardo e Campano possono essere quasi considerati in controtendenza, dato che (come visibile dalla tabella soprariportata), essi hanno valori molto sfasati rispetto al resto del campione. In particolare fatto che  il dato campano si approssimi al valore -2.5, è un ulteriore conferma del comportamento in controtendenza precedentemente emerso (Ciò motiverebbe ancora di più un analisi più approfondita a livello locale).</w:t>
       </w:r>
     </w:p>
     <w:p>
@@ -16282,23 +15888,7 @@
           <w:szCs w:val="32"/>
         </w:rPr>
         <w:lastRenderedPageBreak/>
-        <w:t xml:space="preserve">Analisi Multivariata – </w:t>
-      </w:r>
-      <w:proofErr w:type="spellStart"/>
-      <w:r>
-        <w:rPr>
-          <w:sz w:val="32"/>
-          <w:szCs w:val="32"/>
-        </w:rPr>
-        <w:t>Binge</w:t>
-      </w:r>
-      <w:proofErr w:type="spellEnd"/>
-      <w:r>
-        <w:rPr>
-          <w:sz w:val="32"/>
-          <w:szCs w:val="32"/>
-        </w:rPr>
-        <w:t xml:space="preserve"> Drinking in funzione di più campi del dataset</w:t>
+        <w:t>Analisi Multivariata – Binge Drinking in funzione di più campi del dataset</w:t>
       </w:r>
       <w:bookmarkEnd w:id="14"/>
       <w:r>
@@ -16395,25 +15985,7 @@
         <w:jc w:val="both"/>
       </w:pPr>
       <w:r>
-        <w:t>Se si considera lo studio in due variabili (</w:t>
-      </w:r>
-      <w:proofErr w:type="spellStart"/>
-      <w:r>
-        <w:t>binge</w:t>
-      </w:r>
-      <w:proofErr w:type="spellEnd"/>
-      <w:r>
-        <w:t xml:space="preserve"> drinking in funzione di consumo moderato), che in R si ottiene tramite il parametro </w:t>
-      </w:r>
-      <w:proofErr w:type="spellStart"/>
-      <w:proofErr w:type="gramStart"/>
-      <w:r>
-        <w:t>r.square</w:t>
-      </w:r>
-      <w:proofErr w:type="spellEnd"/>
-      <w:proofErr w:type="gramEnd"/>
-      <w:r>
-        <w:t xml:space="preserve"> del modello lineare. Si ottiene</w:t>
+        <w:t>Se si considera lo studio in due variabili (binge drinking in funzione di consumo moderato), che in R si ottiene tramite il parametro r.square del modello lineare. Si ottiene</w:t>
       </w:r>
     </w:p>
     <w:p>
@@ -16466,23 +16038,7 @@
         <w:jc w:val="both"/>
       </w:pPr>
       <w:r>
-        <w:t xml:space="preserve">Un valore di 0.88, sapendo che il coefficiente di determinazione è un valore che intervalla tra 0 e 1, è automatico chiedersi, se l’analisi </w:t>
-      </w:r>
-      <w:proofErr w:type="spellStart"/>
-      <w:r>
-        <w:t>bivariata</w:t>
-      </w:r>
-      <w:proofErr w:type="spellEnd"/>
-      <w:r>
-        <w:t xml:space="preserve"> con il consumo moderato sia esaustiva per rappresentare al meglio le dipendenze del tasso pericoloso </w:t>
-      </w:r>
-      <w:proofErr w:type="spellStart"/>
-      <w:r>
-        <w:t>Binge</w:t>
-      </w:r>
-      <w:proofErr w:type="spellEnd"/>
-      <w:r>
-        <w:t xml:space="preserve"> Drinking.</w:t>
+        <w:t>Un valore di 0.88, sapendo che il coefficiente di determinazione è un valore che intervalla tra 0 e 1, è automatico chiedersi, se l’analisi bivariata con il consumo moderato sia esaustiva per rappresentare al meglio le dipendenze del tasso pericoloso Binge Drinking.</w:t>
       </w:r>
     </w:p>
     <w:p>
@@ -16531,23 +16087,7 @@
           <w:i/>
           <w:iCs/>
         </w:rPr>
-        <w:t xml:space="preserve">t possono influire nella rappresentazione delle dipendenze della colonna </w:t>
-      </w:r>
-      <w:proofErr w:type="spellStart"/>
-      <w:r>
-        <w:rPr>
-          <w:i/>
-          <w:iCs/>
-        </w:rPr>
-        <w:t>Binge</w:t>
-      </w:r>
-      <w:proofErr w:type="spellEnd"/>
-      <w:r>
-        <w:rPr>
-          <w:i/>
-          <w:iCs/>
-        </w:rPr>
-        <w:t xml:space="preserve"> Drinking?</w:t>
+        <w:t>t possono influire nella rappresentazione delle dipendenze della colonna Binge Drinking?</w:t>
       </w:r>
     </w:p>
     <w:p>
@@ -16563,15 +16103,7 @@
         <w:t xml:space="preserve"> </w:t>
       </w:r>
       <w:r>
-        <w:t xml:space="preserve">Al fine di determinare questo fattore, ed in particolare determinare quali altre variabili potrebbero essere utili a rappresentare un coefficiente di correlazione più simile ad 1, è utile mettere a confronto lo studio </w:t>
-      </w:r>
-      <w:proofErr w:type="spellStart"/>
-      <w:r>
-        <w:t>bivariato</w:t>
-      </w:r>
-      <w:proofErr w:type="spellEnd"/>
-      <w:r>
-        <w:t xml:space="preserve"> precedentemente fatto con altre colonne del dataset originale.</w:t>
+        <w:t>Al fine di determinare questo fattore, ed in particolare determinare quali altre variabili potrebbero essere utili a rappresentare un coefficiente di correlazione più simile ad 1, è utile mettere a confronto lo studio bivariato precedentemente fatto con altre colonne del dataset originale.</w:t>
       </w:r>
     </w:p>
     <w:p>
@@ -16589,31 +16121,7 @@
     </w:p>
     <w:p>
       <w:r>
-        <w:t xml:space="preserve">Al fine di verificare se ci sono altre dipendenze tra la Variabile </w:t>
-      </w:r>
-      <w:proofErr w:type="spellStart"/>
-      <w:r>
-        <w:t>Binge</w:t>
-      </w:r>
-      <w:proofErr w:type="spellEnd"/>
-      <w:r>
-        <w:t xml:space="preserve"> </w:t>
-      </w:r>
-      <w:proofErr w:type="spellStart"/>
-      <w:r>
-        <w:t>Drinkig</w:t>
-      </w:r>
-      <w:proofErr w:type="spellEnd"/>
-      <w:r>
-        <w:t xml:space="preserve"> e le altre variabili del dataset, si procede con il confrontare tutte le possibili combinazioni di </w:t>
-      </w:r>
-      <w:proofErr w:type="spellStart"/>
-      <w:r>
-        <w:t>Scatter</w:t>
-      </w:r>
-      <w:proofErr w:type="spellEnd"/>
-      <w:r>
-        <w:t xml:space="preserve"> Plot tra le colonne presenti nel dataset.</w:t>
+        <w:t>Al fine di verificare se ci sono altre dipendenze tra la Variabile Binge Drinkig e le altre variabili del dataset, si procede con il confrontare tutte le possibili combinazioni di Scatter Plot tra le colonne presenti nel dataset.</w:t>
       </w:r>
     </w:p>
     <w:p>
@@ -16701,43 +16209,19 @@
         <w:t xml:space="preserve">Considerando tutte le possibili combinazioni, si nota come il consumo di alcol in maniera eccessivamente pericolosa (posto come variabile indipendente – ultima riga dei diagrammi in figura), presenti (con tutte le altre variabili in esame), una dipendenza simile all’andamento lineare </w:t>
       </w:r>
       <w:r>
-        <w:t xml:space="preserve">studiato per il caso precedente con Consumo </w:t>
-      </w:r>
-      <w:proofErr w:type="spellStart"/>
-      <w:r>
-        <w:t>Modetato</w:t>
-      </w:r>
-      <w:proofErr w:type="spellEnd"/>
-      <w:r>
-        <w:t xml:space="preserve"> come variabile indipendente.</w:t>
-      </w:r>
-    </w:p>
-    <w:p>
-      <w:pPr>
-        <w:jc w:val="both"/>
-      </w:pPr>
-      <w:r>
-        <w:t xml:space="preserve">Infatti, se si considera </w:t>
-      </w:r>
-      <w:proofErr w:type="spellStart"/>
-      <w:r>
-        <w:t>Binge</w:t>
-      </w:r>
-      <w:proofErr w:type="spellEnd"/>
-      <w:r>
-        <w:t xml:space="preserve"> Drinking in funzione, ad esempio, </w:t>
+        <w:t>studiato per il caso precedente con Consumo Modetato come variabile indipendente.</w:t>
+      </w:r>
+    </w:p>
+    <w:p>
+      <w:pPr>
+        <w:jc w:val="both"/>
+      </w:pPr>
+      <w:r>
+        <w:t xml:space="preserve">Infatti, se si considera Binge Drinking in funzione, ad esempio, </w:t>
       </w:r>
       <w:r>
         <w:lastRenderedPageBreak/>
-        <w:t xml:space="preserve">della seconda variabile “consumo </w:t>
-      </w:r>
-      <w:proofErr w:type="spellStart"/>
-      <w:r>
-        <w:t>abituinario</w:t>
-      </w:r>
-      <w:proofErr w:type="spellEnd"/>
-      <w:r>
-        <w:t>” oppure della terza “eccedenza abitudinaria”, si nota come anche in questo caso siano presenti delle regressioni lineari molto simili a quella studiata nella precedente analisi.</w:t>
+        <w:t>della seconda variabile “consumo abituinario” oppure della terza “eccedenza abitudinaria”, si nota come anche in questo caso siano presenti delle regressioni lineari molto simili a quella studiata nella precedente analisi.</w:t>
       </w:r>
     </w:p>
     <w:p>
@@ -16763,23 +16247,7 @@
           <w:i/>
           <w:iCs/>
         </w:rPr>
-        <w:t>Quindi oltre “consumo moderato”, anche “consumo abitudinario” e “eccedenza abitudinaria” sono due variabili che influenzano l’andamento di “</w:t>
-      </w:r>
-      <w:proofErr w:type="spellStart"/>
-      <w:r>
-        <w:rPr>
-          <w:i/>
-          <w:iCs/>
-        </w:rPr>
-        <w:t>Binge</w:t>
-      </w:r>
-      <w:proofErr w:type="spellEnd"/>
-      <w:r>
-        <w:rPr>
-          <w:i/>
-          <w:iCs/>
-        </w:rPr>
-        <w:t xml:space="preserve"> Drinking”?</w:t>
+        <w:t>Quindi oltre “consumo moderato”, anche “consumo abitudinario” e “eccedenza abitudinaria” sono due variabili che influenzano l’andamento di “Binge Drinking”?</w:t>
       </w:r>
     </w:p>
     <w:p>
@@ -16878,18 +16346,7 @@
         <w:t>Dove alfa è detto anche in questo caso valore “intercetta”</w:t>
       </w:r>
       <w:r>
-        <w:t xml:space="preserve"> </w:t>
-      </w:r>
-      <w:r>
-        <w:t xml:space="preserve">ossia il valore di Y quando X1 = X2 = . . . = </w:t>
-      </w:r>
-      <w:proofErr w:type="spellStart"/>
-      <w:r>
-        <w:t>Xp</w:t>
-      </w:r>
-      <w:proofErr w:type="spellEnd"/>
-      <w:r>
-        <w:t xml:space="preserve"> = 0</w:t>
+        <w:t xml:space="preserve"> ossia il valore di Y quando X1 = X2 = . . . = Xp = 0</w:t>
       </w:r>
       <w:r>
         <w:t>;</w:t>
@@ -16903,23 +16360,7 @@
         <w:t xml:space="preserve">e i valori Beta </w:t>
       </w:r>
       <w:r>
-        <w:t xml:space="preserve">rappresentano in questo caso i </w:t>
-      </w:r>
-      <w:proofErr w:type="spellStart"/>
-      <w:r>
-        <w:t>Regressori</w:t>
-      </w:r>
-      <w:proofErr w:type="spellEnd"/>
-      <w:r>
-        <w:t xml:space="preserve">, che anche in questo caso rappresentano l’inclinazione di Y, rispetto alla variabile </w:t>
-      </w:r>
-      <w:proofErr w:type="spellStart"/>
-      <w:r>
-        <w:t>Xi</w:t>
-      </w:r>
-      <w:proofErr w:type="spellEnd"/>
-      <w:r>
-        <w:t xml:space="preserve"> corrispondente, quando tutte le altre sono considerate costanti.</w:t>
+        <w:t>rappresentano in questo caso i Regressori, che anche in questo caso rappresentano l’inclinazione di Y, rispetto alla variabile Xi corrispondente, quando tutte le altre sono considerate costanti.</w:t>
       </w:r>
     </w:p>
     <w:p>
@@ -16972,44 +16413,20 @@
         <w:jc w:val="both"/>
       </w:pPr>
       <w:r>
-        <w:t xml:space="preserve">Verificando questa tipologia di regressione multipla con R, effettivamente si nota come i dati di eccedenza abitudinaria, e di comportamento abituale, modifichino l’andamento complessivo della variabile </w:t>
-      </w:r>
-      <w:proofErr w:type="spellStart"/>
-      <w:r>
-        <w:t>Binge</w:t>
-      </w:r>
-      <w:proofErr w:type="spellEnd"/>
-      <w:r>
-        <w:t xml:space="preserve"> Drinking, dato che il loro </w:t>
-      </w:r>
-      <w:proofErr w:type="spellStart"/>
-      <w:r>
-        <w:t>Regressore</w:t>
-      </w:r>
-      <w:proofErr w:type="spellEnd"/>
-      <w:r>
-        <w:t xml:space="preserve"> corrispondente nel modello lineare, assume valore differente da 0 e in particolare in ogni caso supera 1 o -1.</w:t>
-      </w:r>
-    </w:p>
-    <w:p>
-      <w:pPr>
-        <w:jc w:val="both"/>
-      </w:pPr>
-    </w:p>
-    <w:p>
-      <w:pPr>
-        <w:jc w:val="both"/>
-      </w:pPr>
-      <w:r>
-        <w:t xml:space="preserve">Al fine di determinare quanto effettivamente questa tipologia di relazione vada bene per rappresentare le dipendenze della variabile </w:t>
-      </w:r>
-      <w:proofErr w:type="spellStart"/>
-      <w:r>
-        <w:t>Binge</w:t>
-      </w:r>
-      <w:proofErr w:type="spellEnd"/>
-      <w:r>
-        <w:t xml:space="preserve"> Drinking, nella loro completezza, è interessante verificare che valore assume il coefficiente di determinazione</w:t>
+        <w:t>Verificando questa tipologia di regressione multipla con R, effettivamente si nota come i dati di eccedenza abitudinaria, e di comportamento abituale, modifichino l’andamento complessivo della variabile Binge Drinking, dato che il loro Regressore corrispondente nel modello lineare, assume valore differente da 0 e in particolare in ogni caso supera 1 o -1.</w:t>
+      </w:r>
+    </w:p>
+    <w:p>
+      <w:pPr>
+        <w:jc w:val="both"/>
+      </w:pPr>
+    </w:p>
+    <w:p>
+      <w:pPr>
+        <w:jc w:val="both"/>
+      </w:pPr>
+      <w:r>
+        <w:t>Al fine di determinare quanto effettivamente questa tipologia di relazione vada bene per rappresentare le dipendenze della variabile Binge Drinking, nella loro completezza, è interessante verificare che valore assume il coefficiente di determinazione</w:t>
       </w:r>
       <w:r>
         <w:t>, per questo nuovo modello lineare multiplo in esame. Che anche nel caso di correlazione lineare multipla si calcola come:</w:t>
@@ -17167,15 +16584,7 @@
         <w:jc w:val="both"/>
       </w:pPr>
       <w:r>
-        <w:t xml:space="preserve">Si nota come questo valore, assuma un valore molto simile ad 1, quindi effettivamente, il modello lineare multiplo identificato, rappresenta al meglio le dipendenze che la variabile </w:t>
-      </w:r>
-      <w:proofErr w:type="spellStart"/>
-      <w:r>
-        <w:t>Binge</w:t>
-      </w:r>
-      <w:proofErr w:type="spellEnd"/>
-      <w:r>
-        <w:t xml:space="preserve"> Drinking possiede, rispetto alle altre variabili del dataset.</w:t>
+        <w:t>Si nota come questo valore, assuma un valore molto simile ad 1, quindi effettivamente, il modello lineare multiplo identificato, rappresenta al meglio le dipendenze che la variabile Binge Drinking possiede, rispetto alle altre variabili del dataset.</w:t>
       </w:r>
     </w:p>
     <w:p>
@@ -17187,23 +16596,7 @@
       </w:r>
       <w:r>
         <w:lastRenderedPageBreak/>
-        <w:t xml:space="preserve">valori reali di </w:t>
-      </w:r>
-      <w:proofErr w:type="spellStart"/>
-      <w:r>
-        <w:t>Binge</w:t>
-      </w:r>
-      <w:proofErr w:type="spellEnd"/>
-      <w:r>
-        <w:t xml:space="preserve"> </w:t>
-      </w:r>
-      <w:proofErr w:type="gramStart"/>
-      <w:r>
-        <w:t>Drinking?.</w:t>
-      </w:r>
-      <w:proofErr w:type="gramEnd"/>
-      <w:r>
-        <w:t xml:space="preserve"> Per fare ciò è utile considerare nuovamente sia i valori attesi rispetto a quelli effettivi della variabile, ed effettuare una nuova analisi dei residui tra i due valori, sia normali che standardizzati.</w:t>
+        <w:t>valori reali di Binge Drinking?. Per fare ciò è utile considerare nuovamente sia i valori attesi rispetto a quelli effettivi della variabile, ed effettuare una nuova analisi dei residui tra i due valori, sia normali che standardizzati.</w:t>
       </w:r>
     </w:p>
     <w:p>
@@ -17217,16 +16610,7 @@
       </w:pPr>
       <w:bookmarkStart w:id="16" w:name="_Toc54358000"/>
       <w:r>
-        <w:t xml:space="preserve">Passo </w:t>
-      </w:r>
-      <w:r>
-        <w:t>2</w:t>
-      </w:r>
-      <w:r>
-        <w:t xml:space="preserve"> – </w:t>
-      </w:r>
-      <w:r>
-        <w:t>Analisi dei residui del modello lineare multivariato</w:t>
+        <w:t>Passo 2 – Analisi dei residui del modello lineare multivariato</w:t>
       </w:r>
       <w:bookmarkEnd w:id="16"/>
     </w:p>
@@ -17234,6 +16618,189 @@
       <w:pPr>
         <w:jc w:val="both"/>
       </w:pPr>
+      <w:r>
+        <w:t>Considerando il dato rilevato dal calcolo del coefficiente di determinazione, ci si aspetta che i valori reali della variabile binge drinking siano se non uguali, molto simili a quelli calcolati dal modello lineare multivariato preso in esame.</w:t>
+      </w:r>
+    </w:p>
+    <w:p>
+      <w:pPr>
+        <w:jc w:val="both"/>
+      </w:pPr>
+      <w:r>
+        <w:rPr>
+          <w:noProof/>
+        </w:rPr>
+        <w:drawing>
+          <wp:anchor distT="0" distB="0" distL="114300" distR="114300" simplePos="0" relativeHeight="251719680" behindDoc="0" locked="0" layoutInCell="1" allowOverlap="1" wp14:anchorId="0991898C" wp14:editId="6B2DB897">
+            <wp:simplePos x="0" y="0"/>
+            <wp:positionH relativeFrom="column">
+              <wp:posOffset>-57588</wp:posOffset>
+            </wp:positionH>
+            <wp:positionV relativeFrom="paragraph">
+              <wp:posOffset>7817</wp:posOffset>
+            </wp:positionV>
+            <wp:extent cx="3405505" cy="2371090"/>
+            <wp:effectExtent l="0" t="0" r="4445" b="0"/>
+            <wp:wrapThrough wrapText="bothSides">
+              <wp:wrapPolygon edited="0">
+                <wp:start x="0" y="0"/>
+                <wp:lineTo x="0" y="21345"/>
+                <wp:lineTo x="21507" y="21345"/>
+                <wp:lineTo x="21507" y="0"/>
+                <wp:lineTo x="0" y="0"/>
+              </wp:wrapPolygon>
+            </wp:wrapThrough>
+            <wp:docPr id="198" name="Immagine 198"/>
+            <wp:cNvGraphicFramePr>
+              <a:graphicFrameLocks xmlns:a="http://schemas.openxmlformats.org/drawingml/2006/main" noChangeAspect="1"/>
+            </wp:cNvGraphicFramePr>
+            <a:graphic xmlns:a="http://schemas.openxmlformats.org/drawingml/2006/main">
+              <a:graphicData uri="http://schemas.openxmlformats.org/drawingml/2006/picture">
+                <pic:pic xmlns:pic="http://schemas.openxmlformats.org/drawingml/2006/picture">
+                  <pic:nvPicPr>
+                    <pic:cNvPr id="1" name=""/>
+                    <pic:cNvPicPr/>
+                  </pic:nvPicPr>
+                  <pic:blipFill>
+                    <a:blip r:embed="rId70">
+                      <a:extLst>
+                        <a:ext uri="{28A0092B-C50C-407E-A947-70E740481C1C}">
+                          <a14:useLocalDpi xmlns:a14="http://schemas.microsoft.com/office/drawing/2010/main" val="0"/>
+                        </a:ext>
+                      </a:extLst>
+                    </a:blip>
+                    <a:stretch>
+                      <a:fillRect/>
+                    </a:stretch>
+                  </pic:blipFill>
+                  <pic:spPr>
+                    <a:xfrm>
+                      <a:off x="0" y="0"/>
+                      <a:ext cx="3405505" cy="2371090"/>
+                    </a:xfrm>
+                    <a:prstGeom prst="rect">
+                      <a:avLst/>
+                    </a:prstGeom>
+                  </pic:spPr>
+                </pic:pic>
+              </a:graphicData>
+            </a:graphic>
+            <wp14:sizeRelH relativeFrom="margin">
+              <wp14:pctWidth>0</wp14:pctWidth>
+            </wp14:sizeRelH>
+            <wp14:sizeRelV relativeFrom="margin">
+              <wp14:pctHeight>0</wp14:pctHeight>
+            </wp14:sizeRelV>
+          </wp:anchor>
+        </w:drawing>
+      </w:r>
+      <w:r>
+        <w:t>Mettendo questi due dati a confronto si nota in effetti un’enorme somiglianza tra i due vettori.</w:t>
+      </w:r>
+      <w:r>
+        <w:t xml:space="preserve"> Ciò è un primo step che dimostra effettivamente la veridicità, di quanto affermato rispetto al modello multivariato in esame. </w:t>
+      </w:r>
+    </w:p>
+    <w:p>
+      <w:pPr>
+        <w:jc w:val="both"/>
+      </w:pPr>
+      <w:r>
+        <w:t>È quasi possibile affermare che le dipendenze del valore di binge drinking 2019 in Italia, siano Linearmente crescenti al crescere delle tre variabili considerate fino a questo punto: Consumo moderato, consumo abitudinario e eccedenza abitudinaria.</w:t>
+      </w:r>
+    </w:p>
+    <w:p>
+      <w:pPr>
+        <w:jc w:val="both"/>
+      </w:pPr>
+    </w:p>
+    <w:p>
+      <w:pPr>
+        <w:jc w:val="both"/>
+      </w:pPr>
+      <w:r>
+        <w:t>Come già anticipato essendo 3 le variabili indipendenti, non si può procedere alla realizzazione della retta d’interpolazione, dato che le variabili indipendenti in questo caso sono 3. Ma cosa accade se consideriamo i residui standardizzati?</w:t>
+      </w:r>
+    </w:p>
+    <w:p>
+      <w:pPr>
+        <w:jc w:val="both"/>
+      </w:pPr>
+      <w:r>
+        <w:rPr>
+          <w:noProof/>
+        </w:rPr>
+        <w:drawing>
+          <wp:anchor distT="0" distB="0" distL="114300" distR="114300" simplePos="0" relativeHeight="251720704" behindDoc="0" locked="0" layoutInCell="1" allowOverlap="1" wp14:anchorId="03E7495D" wp14:editId="6F5E2ABF">
+            <wp:simplePos x="0" y="0"/>
+            <wp:positionH relativeFrom="column">
+              <wp:posOffset>-1270</wp:posOffset>
+            </wp:positionH>
+            <wp:positionV relativeFrom="paragraph">
+              <wp:posOffset>0</wp:posOffset>
+            </wp:positionV>
+            <wp:extent cx="4325620" cy="2995295"/>
+            <wp:effectExtent l="0" t="0" r="0" b="0"/>
+            <wp:wrapThrough wrapText="bothSides">
+              <wp:wrapPolygon edited="0">
+                <wp:start x="0" y="0"/>
+                <wp:lineTo x="0" y="21431"/>
+                <wp:lineTo x="21499" y="21431"/>
+                <wp:lineTo x="21499" y="0"/>
+                <wp:lineTo x="0" y="0"/>
+              </wp:wrapPolygon>
+            </wp:wrapThrough>
+            <wp:docPr id="199" name="Immagine 199"/>
+            <wp:cNvGraphicFramePr>
+              <a:graphicFrameLocks xmlns:a="http://schemas.openxmlformats.org/drawingml/2006/main" noChangeAspect="1"/>
+            </wp:cNvGraphicFramePr>
+            <a:graphic xmlns:a="http://schemas.openxmlformats.org/drawingml/2006/main">
+              <a:graphicData uri="http://schemas.openxmlformats.org/drawingml/2006/picture">
+                <pic:pic xmlns:pic="http://schemas.openxmlformats.org/drawingml/2006/picture">
+                  <pic:nvPicPr>
+                    <pic:cNvPr id="0" name="Picture 1"/>
+                    <pic:cNvPicPr>
+                      <a:picLocks noChangeAspect="1" noChangeArrowheads="1"/>
+                    </pic:cNvPicPr>
+                  </pic:nvPicPr>
+                  <pic:blipFill>
+                    <a:blip r:embed="rId71">
+                      <a:extLst>
+                        <a:ext uri="{28A0092B-C50C-407E-A947-70E740481C1C}">
+                          <a14:useLocalDpi xmlns:a14="http://schemas.microsoft.com/office/drawing/2010/main" val="0"/>
+                        </a:ext>
+                      </a:extLst>
+                    </a:blip>
+                    <a:srcRect/>
+                    <a:stretch>
+                      <a:fillRect/>
+                    </a:stretch>
+                  </pic:blipFill>
+                  <pic:spPr bwMode="auto">
+                    <a:xfrm>
+                      <a:off x="0" y="0"/>
+                      <a:ext cx="4325620" cy="2995295"/>
+                    </a:xfrm>
+                    <a:prstGeom prst="rect">
+                      <a:avLst/>
+                    </a:prstGeom>
+                    <a:noFill/>
+                    <a:ln>
+                      <a:noFill/>
+                    </a:ln>
+                  </pic:spPr>
+                </pic:pic>
+              </a:graphicData>
+            </a:graphic>
+          </wp:anchor>
+        </w:drawing>
+      </w:r>
+      <w:r>
+        <w:t xml:space="preserve">Se si fa riferimento ai residui, si nota come molti più valori ricadano nell’intervallo [-1, 1], </w:t>
+      </w:r>
+      <w:r>
+        <w:t>però qualche divergenza con quanto affermato fino a questo momento è maggiormente analizzabile. Il che fa concludere, che per quanto questo modello multivariato sia un buon indice di stima per i valori raccolti, non è del tutto possibile approssimare allo zero questa tipologia di errori, però senz’altro esso fornisce uno strumento più completo per la rappresentazione delle dipendenze tra i dati considerati in forma molto simile al contesto reale.</w:t>
+      </w:r>
     </w:p>
     <w:sectPr>
       <w:pgSz w:w="11906" w:h="16838"/>
@@ -18693,7 +18260,6 @@
   <w:style w:type="character" w:default="1" w:styleId="Carpredefinitoparagrafo">
     <w:name w:val="Default Paragraph Font"/>
     <w:uiPriority w:val="1"/>
-    <w:semiHidden/>
     <w:unhideWhenUsed/>
   </w:style>
   <w:style w:type="table" w:default="1" w:styleId="Tabellanormale">

</xml_diff>

<commit_message>
update Analisi Gerarchica, prima divisione in cluster e misure di non omogeneità
</commit_message>
<xml_diff>
--- a/Tesina Bozza 1.docx
+++ b/Tesina Bozza 1.docx
@@ -849,7 +849,7 @@
           <w:r>
             <w:fldChar w:fldCharType="separate"/>
           </w:r>
-          <w:hyperlink w:anchor="_Toc55230250" w:history="1">
+          <w:hyperlink w:anchor="_Toc55491667" w:history="1">
             <w:r>
               <w:rPr>
                 <w:rStyle w:val="Collegamentoipertestuale"/>
@@ -876,7 +876,7 @@
                 <w:noProof/>
                 <w:webHidden/>
               </w:rPr>
-              <w:instrText xml:space="preserve"> PAGEREF _Toc55230250 \h </w:instrText>
+              <w:instrText xml:space="preserve"> PAGEREF _Toc55491667 \h </w:instrText>
             </w:r>
             <w:r>
               <w:rPr>
@@ -918,7 +918,7 @@
               <w:lang w:eastAsia="it-IT"/>
             </w:rPr>
           </w:pPr>
-          <w:hyperlink w:anchor="_Toc55230251" w:history="1">
+          <w:hyperlink w:anchor="_Toc55491668" w:history="1">
             <w:r>
               <w:rPr>
                 <w:rStyle w:val="Collegamentoipertestuale"/>
@@ -945,7 +945,7 @@
                 <w:noProof/>
                 <w:webHidden/>
               </w:rPr>
-              <w:instrText xml:space="preserve"> PAGEREF _Toc55230251 \h </w:instrText>
+              <w:instrText xml:space="preserve"> PAGEREF _Toc55491668 \h </w:instrText>
             </w:r>
             <w:r>
               <w:rPr>
@@ -987,7 +987,7 @@
               <w:lang w:eastAsia="it-IT"/>
             </w:rPr>
           </w:pPr>
-          <w:hyperlink w:anchor="_Toc55230252" w:history="1">
+          <w:hyperlink w:anchor="_Toc55491669" w:history="1">
             <w:r>
               <w:rPr>
                 <w:rStyle w:val="Collegamentoipertestuale"/>
@@ -1014,7 +1014,7 @@
                 <w:noProof/>
                 <w:webHidden/>
               </w:rPr>
-              <w:instrText xml:space="preserve"> PAGEREF _Toc55230252 \h </w:instrText>
+              <w:instrText xml:space="preserve"> PAGEREF _Toc55491669 \h </w:instrText>
             </w:r>
             <w:r>
               <w:rPr>
@@ -1056,7 +1056,7 @@
               <w:lang w:eastAsia="it-IT"/>
             </w:rPr>
           </w:pPr>
-          <w:hyperlink w:anchor="_Toc55230253" w:history="1">
+          <w:hyperlink w:anchor="_Toc55491670" w:history="1">
             <w:r>
               <w:rPr>
                 <w:rStyle w:val="Collegamentoipertestuale"/>
@@ -1083,7 +1083,7 @@
                 <w:noProof/>
                 <w:webHidden/>
               </w:rPr>
-              <w:instrText xml:space="preserve"> PAGEREF _Toc55230253 \h </w:instrText>
+              <w:instrText xml:space="preserve"> PAGEREF _Toc55491670 \h </w:instrText>
             </w:r>
             <w:r>
               <w:rPr>
@@ -1125,7 +1125,7 @@
               <w:lang w:eastAsia="it-IT"/>
             </w:rPr>
           </w:pPr>
-          <w:hyperlink w:anchor="_Toc55230254" w:history="1">
+          <w:hyperlink w:anchor="_Toc55491671" w:history="1">
             <w:r>
               <w:rPr>
                 <w:rStyle w:val="Collegamentoipertestuale"/>
@@ -1152,7 +1152,7 @@
                 <w:noProof/>
                 <w:webHidden/>
               </w:rPr>
-              <w:instrText xml:space="preserve"> PAGEREF _Toc55230254 \h </w:instrText>
+              <w:instrText xml:space="preserve"> PAGEREF _Toc55491671 \h </w:instrText>
             </w:r>
             <w:r>
               <w:rPr>
@@ -1194,7 +1194,7 @@
               <w:lang w:eastAsia="it-IT"/>
             </w:rPr>
           </w:pPr>
-          <w:hyperlink w:anchor="_Toc55230255" w:history="1">
+          <w:hyperlink w:anchor="_Toc55491672" w:history="1">
             <w:r>
               <w:rPr>
                 <w:rStyle w:val="Collegamentoipertestuale"/>
@@ -1221,7 +1221,7 @@
                 <w:noProof/>
                 <w:webHidden/>
               </w:rPr>
-              <w:instrText xml:space="preserve"> PAGEREF _Toc55230255 \h </w:instrText>
+              <w:instrText xml:space="preserve"> PAGEREF _Toc55491672 \h </w:instrText>
             </w:r>
             <w:r>
               <w:rPr>
@@ -1263,7 +1263,7 @@
               <w:lang w:eastAsia="it-IT"/>
             </w:rPr>
           </w:pPr>
-          <w:hyperlink w:anchor="_Toc55230256" w:history="1">
+          <w:hyperlink w:anchor="_Toc55491673" w:history="1">
             <w:r>
               <w:rPr>
                 <w:rStyle w:val="Collegamentoipertestuale"/>
@@ -1290,7 +1290,7 @@
                 <w:noProof/>
                 <w:webHidden/>
               </w:rPr>
-              <w:instrText xml:space="preserve"> PAGEREF _Toc55230256 \h </w:instrText>
+              <w:instrText xml:space="preserve"> PAGEREF _Toc55491673 \h </w:instrText>
             </w:r>
             <w:r>
               <w:rPr>
@@ -1332,7 +1332,7 @@
               <w:lang w:eastAsia="it-IT"/>
             </w:rPr>
           </w:pPr>
-          <w:hyperlink w:anchor="_Toc55230257" w:history="1">
+          <w:hyperlink w:anchor="_Toc55491674" w:history="1">
             <w:r>
               <w:rPr>
                 <w:rStyle w:val="Collegamentoipertestuale"/>
@@ -1359,7 +1359,7 @@
                 <w:noProof/>
                 <w:webHidden/>
               </w:rPr>
-              <w:instrText xml:space="preserve"> PAGEREF _Toc55230257 \h </w:instrText>
+              <w:instrText xml:space="preserve"> PAGEREF _Toc55491674 \h </w:instrText>
             </w:r>
             <w:r>
               <w:rPr>
@@ -1401,7 +1401,7 @@
               <w:lang w:eastAsia="it-IT"/>
             </w:rPr>
           </w:pPr>
-          <w:hyperlink w:anchor="_Toc55230258" w:history="1">
+          <w:hyperlink w:anchor="_Toc55491675" w:history="1">
             <w:r>
               <w:rPr>
                 <w:rStyle w:val="Collegamentoipertestuale"/>
@@ -1428,7 +1428,7 @@
                 <w:noProof/>
                 <w:webHidden/>
               </w:rPr>
-              <w:instrText xml:space="preserve"> PAGEREF _Toc55230258 \h </w:instrText>
+              <w:instrText xml:space="preserve"> PAGEREF _Toc55491675 \h </w:instrText>
             </w:r>
             <w:r>
               <w:rPr>
@@ -1448,7 +1448,7 @@
                 <w:noProof/>
                 <w:webHidden/>
               </w:rPr>
-              <w:t>15</w:t>
+              <w:t>16</w:t>
             </w:r>
             <w:r>
               <w:rPr>
@@ -1470,7 +1470,7 @@
               <w:lang w:eastAsia="it-IT"/>
             </w:rPr>
           </w:pPr>
-          <w:hyperlink w:anchor="_Toc55230259" w:history="1">
+          <w:hyperlink w:anchor="_Toc55491676" w:history="1">
             <w:r>
               <w:rPr>
                 <w:rStyle w:val="Collegamentoipertestuale"/>
@@ -1497,7 +1497,7 @@
                 <w:noProof/>
                 <w:webHidden/>
               </w:rPr>
-              <w:instrText xml:space="preserve"> PAGEREF _Toc55230259 \h </w:instrText>
+              <w:instrText xml:space="preserve"> PAGEREF _Toc55491676 \h </w:instrText>
             </w:r>
             <w:r>
               <w:rPr>
@@ -1539,7 +1539,7 @@
               <w:lang w:eastAsia="it-IT"/>
             </w:rPr>
           </w:pPr>
-          <w:hyperlink w:anchor="_Toc55230260" w:history="1">
+          <w:hyperlink w:anchor="_Toc55491677" w:history="1">
             <w:r>
               <w:rPr>
                 <w:rStyle w:val="Collegamentoipertestuale"/>
@@ -1566,7 +1566,7 @@
                 <w:noProof/>
                 <w:webHidden/>
               </w:rPr>
-              <w:instrText xml:space="preserve"> PAGEREF _Toc55230260 \h </w:instrText>
+              <w:instrText xml:space="preserve"> PAGEREF _Toc55491677 \h </w:instrText>
             </w:r>
             <w:r>
               <w:rPr>
@@ -1608,7 +1608,7 @@
               <w:lang w:eastAsia="it-IT"/>
             </w:rPr>
           </w:pPr>
-          <w:hyperlink w:anchor="_Toc55230261" w:history="1">
+          <w:hyperlink w:anchor="_Toc55491678" w:history="1">
             <w:r>
               <w:rPr>
                 <w:rStyle w:val="Collegamentoipertestuale"/>
@@ -1635,7 +1635,7 @@
                 <w:noProof/>
                 <w:webHidden/>
               </w:rPr>
-              <w:instrText xml:space="preserve"> PAGEREF _Toc55230261 \h </w:instrText>
+              <w:instrText xml:space="preserve"> PAGEREF _Toc55491678 \h </w:instrText>
             </w:r>
             <w:r>
               <w:rPr>
@@ -1677,7 +1677,7 @@
               <w:lang w:eastAsia="it-IT"/>
             </w:rPr>
           </w:pPr>
-          <w:hyperlink w:anchor="_Toc55230262" w:history="1">
+          <w:hyperlink w:anchor="_Toc55491679" w:history="1">
             <w:r>
               <w:rPr>
                 <w:rStyle w:val="Collegamentoipertestuale"/>
@@ -1704,7 +1704,7 @@
                 <w:noProof/>
                 <w:webHidden/>
               </w:rPr>
-              <w:instrText xml:space="preserve"> PAGEREF _Toc55230262 \h </w:instrText>
+              <w:instrText xml:space="preserve"> PAGEREF _Toc55491679 \h </w:instrText>
             </w:r>
             <w:r>
               <w:rPr>
@@ -1746,7 +1746,7 @@
               <w:lang w:eastAsia="it-IT"/>
             </w:rPr>
           </w:pPr>
-          <w:hyperlink w:anchor="_Toc55230263" w:history="1">
+          <w:hyperlink w:anchor="_Toc55491680" w:history="1">
             <w:r>
               <w:rPr>
                 <w:rStyle w:val="Collegamentoipertestuale"/>
@@ -1773,7 +1773,7 @@
                 <w:noProof/>
                 <w:webHidden/>
               </w:rPr>
-              <w:instrText xml:space="preserve"> PAGEREF _Toc55230263 \h </w:instrText>
+              <w:instrText xml:space="preserve"> PAGEREF _Toc55491680 \h </w:instrText>
             </w:r>
             <w:r>
               <w:rPr>
@@ -1815,7 +1815,7 @@
               <w:lang w:eastAsia="it-IT"/>
             </w:rPr>
           </w:pPr>
-          <w:hyperlink w:anchor="_Toc55230264" w:history="1">
+          <w:hyperlink w:anchor="_Toc55491681" w:history="1">
             <w:r>
               <w:rPr>
                 <w:rStyle w:val="Collegamentoipertestuale"/>
@@ -1842,7 +1842,7 @@
                 <w:noProof/>
                 <w:webHidden/>
               </w:rPr>
-              <w:instrText xml:space="preserve"> PAGEREF _Toc55230264 \h </w:instrText>
+              <w:instrText xml:space="preserve"> PAGEREF _Toc55491681 \h </w:instrText>
             </w:r>
             <w:r>
               <w:rPr>
@@ -1884,7 +1884,7 @@
               <w:lang w:eastAsia="it-IT"/>
             </w:rPr>
           </w:pPr>
-          <w:hyperlink w:anchor="_Toc55230265" w:history="1">
+          <w:hyperlink w:anchor="_Toc55491682" w:history="1">
             <w:r>
               <w:rPr>
                 <w:rStyle w:val="Collegamentoipertestuale"/>
@@ -1911,7 +1911,7 @@
                 <w:noProof/>
                 <w:webHidden/>
               </w:rPr>
-              <w:instrText xml:space="preserve"> PAGEREF _Toc55230265 \h </w:instrText>
+              <w:instrText xml:space="preserve"> PAGEREF _Toc55491682 \h </w:instrText>
             </w:r>
             <w:r>
               <w:rPr>
@@ -1953,7 +1953,7 @@
               <w:lang w:eastAsia="it-IT"/>
             </w:rPr>
           </w:pPr>
-          <w:hyperlink w:anchor="_Toc55230266" w:history="1">
+          <w:hyperlink w:anchor="_Toc55491683" w:history="1">
             <w:r>
               <w:rPr>
                 <w:rStyle w:val="Collegamentoipertestuale"/>
@@ -1980,7 +1980,7 @@
                 <w:noProof/>
                 <w:webHidden/>
               </w:rPr>
-              <w:instrText xml:space="preserve"> PAGEREF _Toc55230266 \h </w:instrText>
+              <w:instrText xml:space="preserve"> PAGEREF _Toc55491683 \h </w:instrText>
             </w:r>
             <w:r>
               <w:rPr>
@@ -2022,27 +2022,165 @@
               <w:lang w:eastAsia="it-IT"/>
             </w:rPr>
           </w:pPr>
-          <w:hyperlink w:anchor="_Toc55230267" w:history="1">
+          <w:hyperlink w:anchor="_Toc55491684" w:history="1">
             <w:r>
               <w:rPr>
                 <w:rStyle w:val="Collegamentoipertestuale"/>
                 <w:noProof/>
               </w:rPr>
-              <w:t>Passo 1 – Misure di Similarità o di Dist</w:t>
-            </w:r>
+              <w:t>Passo 1 – Misure di Similarità o di Distanza?</w:t>
+            </w:r>
+            <w:r>
+              <w:rPr>
+                <w:noProof/>
+                <w:webHidden/>
+              </w:rPr>
+              <w:tab/>
+            </w:r>
+            <w:r>
+              <w:rPr>
+                <w:noProof/>
+                <w:webHidden/>
+              </w:rPr>
+              <w:fldChar w:fldCharType="begin"/>
+            </w:r>
+            <w:r>
+              <w:rPr>
+                <w:noProof/>
+                <w:webHidden/>
+              </w:rPr>
+              <w:instrText xml:space="preserve"> PAGEREF _Toc55491684 \h </w:instrText>
+            </w:r>
+            <w:r>
+              <w:rPr>
+                <w:noProof/>
+                <w:webHidden/>
+              </w:rPr>
+            </w:r>
+            <w:r>
+              <w:rPr>
+                <w:noProof/>
+                <w:webHidden/>
+              </w:rPr>
+              <w:fldChar w:fldCharType="separate"/>
+            </w:r>
+            <w:r>
+              <w:rPr>
+                <w:noProof/>
+                <w:webHidden/>
+              </w:rPr>
+              <w:t>28</w:t>
+            </w:r>
+            <w:r>
+              <w:rPr>
+                <w:noProof/>
+                <w:webHidden/>
+              </w:rPr>
+              <w:fldChar w:fldCharType="end"/>
+            </w:r>
+          </w:hyperlink>
+        </w:p>
+        <w:p>
+          <w:pPr>
+            <w:pStyle w:val="Sommario2"/>
+            <w:tabs>
+              <w:tab w:val="right" w:leader="dot" w:pos="9628"/>
+            </w:tabs>
+            <w:rPr>
+              <w:noProof/>
+              <w:lang w:eastAsia="it-IT"/>
+            </w:rPr>
+          </w:pPr>
+          <w:hyperlink w:anchor="_Toc55491685" w:history="1">
             <w:r>
               <w:rPr>
                 <w:rStyle w:val="Collegamentoipertestuale"/>
                 <w:noProof/>
               </w:rPr>
-              <w:t>a</w:t>
-            </w:r>
+              <w:t>Passo 2 – Metrica euclidea e Standardizzazione del Dataset</w:t>
+            </w:r>
+            <w:r>
+              <w:rPr>
+                <w:noProof/>
+                <w:webHidden/>
+              </w:rPr>
+              <w:tab/>
+            </w:r>
+            <w:r>
+              <w:rPr>
+                <w:noProof/>
+                <w:webHidden/>
+              </w:rPr>
+              <w:fldChar w:fldCharType="begin"/>
+            </w:r>
+            <w:r>
+              <w:rPr>
+                <w:noProof/>
+                <w:webHidden/>
+              </w:rPr>
+              <w:instrText xml:space="preserve"> PAGEREF _Toc55491685 \h </w:instrText>
+            </w:r>
+            <w:r>
+              <w:rPr>
+                <w:noProof/>
+                <w:webHidden/>
+              </w:rPr>
+            </w:r>
+            <w:r>
+              <w:rPr>
+                <w:noProof/>
+                <w:webHidden/>
+              </w:rPr>
+              <w:fldChar w:fldCharType="separate"/>
+            </w:r>
+            <w:r>
+              <w:rPr>
+                <w:noProof/>
+                <w:webHidden/>
+              </w:rPr>
+              <w:t>29</w:t>
+            </w:r>
+            <w:r>
+              <w:rPr>
+                <w:noProof/>
+                <w:webHidden/>
+              </w:rPr>
+              <w:fldChar w:fldCharType="end"/>
+            </w:r>
+          </w:hyperlink>
+        </w:p>
+        <w:p>
+          <w:pPr>
+            <w:pStyle w:val="Sommario2"/>
+            <w:tabs>
+              <w:tab w:val="right" w:leader="dot" w:pos="9628"/>
+            </w:tabs>
+            <w:rPr>
+              <w:noProof/>
+              <w:lang w:eastAsia="it-IT"/>
+            </w:rPr>
+          </w:pPr>
+          <w:hyperlink w:anchor="_Toc55491686" w:history="1">
             <w:r>
               <w:rPr>
                 <w:rStyle w:val="Collegamentoipertestuale"/>
                 <w:noProof/>
               </w:rPr>
-              <w:t>nza?</w:t>
+              <w:t>Passo 3 – Divisione in cluste</w:t>
+            </w:r>
+            <w:r>
+              <w:rPr>
+                <w:rStyle w:val="Collegamentoipertestuale"/>
+                <w:noProof/>
+              </w:rPr>
+              <w:t>r</w:t>
+            </w:r>
+            <w:r>
+              <w:rPr>
+                <w:rStyle w:val="Collegamentoipertestuale"/>
+                <w:noProof/>
+              </w:rPr>
+              <w:t xml:space="preserve"> tramite metodologie Gerarchiche</w:t>
             </w:r>
             <w:r>
               <w:rPr>
@@ -2063,7 +2201,7 @@
                 <w:noProof/>
                 <w:webHidden/>
               </w:rPr>
-              <w:instrText xml:space="preserve"> PAGEREF _Toc55230267 \h </w:instrText>
+              <w:instrText xml:space="preserve"> PAGEREF _Toc55491686 \h </w:instrText>
             </w:r>
             <w:r>
               <w:rPr>
@@ -2083,7 +2221,7 @@
                 <w:noProof/>
                 <w:webHidden/>
               </w:rPr>
-              <w:t>28</w:t>
+              <w:t>32</w:t>
             </w:r>
             <w:r>
               <w:rPr>
@@ -2114,12 +2252,11 @@
     <w:p/>
     <w:p/>
     <w:p/>
-    <w:p/>
     <w:p>
       <w:pPr>
         <w:pStyle w:val="Titolo1"/>
       </w:pPr>
-      <w:bookmarkStart w:id="1" w:name="_Toc55230250"/>
+      <w:bookmarkStart w:id="1" w:name="_Toc55491667"/>
       <w:r>
         <w:lastRenderedPageBreak/>
         <w:t>Introduzione</w:t>
@@ -7606,7 +7743,7 @@
       <w:pPr>
         <w:pStyle w:val="Titolo2"/>
       </w:pPr>
-      <w:bookmarkStart w:id="2" w:name="_Toc55230251"/>
+      <w:bookmarkStart w:id="2" w:name="_Toc55491668"/>
       <w:r>
         <w:t>Dataset Utilizzato ai fini dell’indagine</w:t>
       </w:r>
@@ -7619,7 +7756,7 @@
       <w:pPr>
         <w:pStyle w:val="Titolo1"/>
       </w:pPr>
-      <w:bookmarkStart w:id="3" w:name="_Toc55230252"/>
+      <w:bookmarkStart w:id="3" w:name="_Toc55491669"/>
       <w:r>
         <w:lastRenderedPageBreak/>
         <w:t xml:space="preserve">Analisi  </w:t>
@@ -7640,7 +7777,7 @@
       <w:pPr>
         <w:pStyle w:val="Titolo2"/>
       </w:pPr>
-      <w:bookmarkStart w:id="4" w:name="_Toc55230253"/>
+      <w:bookmarkStart w:id="4" w:name="_Toc55491670"/>
       <w:r>
         <w:t xml:space="preserve">Passo 1 – Analisi </w:t>
       </w:r>
@@ -9743,7 +9880,7 @@
       <w:pPr>
         <w:pStyle w:val="Titolo2"/>
       </w:pPr>
-      <w:bookmarkStart w:id="5" w:name="_Toc55230254"/>
+      <w:bookmarkStart w:id="5" w:name="_Toc55491671"/>
       <w:r>
         <w:lastRenderedPageBreak/>
         <w:t>Passo 2 – Analis</w:t>
@@ -10470,7 +10607,7 @@
       <w:pPr>
         <w:pStyle w:val="Titolo2"/>
       </w:pPr>
-      <w:bookmarkStart w:id="6" w:name="_Toc55230255"/>
+      <w:bookmarkStart w:id="6" w:name="_Toc55491672"/>
       <w:r>
         <w:t>Passo 3 – Indici di centralità rispetto al campione</w:t>
       </w:r>
@@ -11671,7 +11808,7 @@
         <w:pStyle w:val="Titolo2"/>
       </w:pPr>
       <w:bookmarkStart w:id="7" w:name="_Hlk53684027"/>
-      <w:bookmarkStart w:id="8" w:name="_Toc55230256"/>
+      <w:bookmarkStart w:id="8" w:name="_Toc55491673"/>
       <w:r>
         <w:rPr>
           <w:noProof/>
@@ -13330,7 +13467,7 @@
       <w:pPr>
         <w:pStyle w:val="Titolo2"/>
       </w:pPr>
-      <w:bookmarkStart w:id="9" w:name="_Toc55230257"/>
+      <w:bookmarkStart w:id="9" w:name="_Toc55491674"/>
       <w:r>
         <w:t>Passo 5 – Analisi di simmetrie e concentrazione</w:t>
       </w:r>
@@ -14281,10 +14418,44 @@
     </w:p>
     <w:p>
       <w:pPr>
+        <w:tabs>
+          <w:tab w:val="left" w:pos="5832"/>
+        </w:tabs>
+        <w:jc w:val="both"/>
+        <w:rPr>
+          <w:noProof/>
+        </w:rPr>
+      </w:pPr>
+    </w:p>
+    <w:p>
+      <w:pPr>
+        <w:tabs>
+          <w:tab w:val="left" w:pos="5832"/>
+        </w:tabs>
+        <w:jc w:val="both"/>
+        <w:rPr>
+          <w:noProof/>
+        </w:rPr>
+      </w:pPr>
+    </w:p>
+    <w:p>
+      <w:pPr>
+        <w:tabs>
+          <w:tab w:val="left" w:pos="5832"/>
+        </w:tabs>
+        <w:jc w:val="both"/>
+        <w:rPr>
+          <w:noProof/>
+        </w:rPr>
+      </w:pPr>
+    </w:p>
+    <w:p>
+      <w:pPr>
         <w:pStyle w:val="Titolo1"/>
       </w:pPr>
-      <w:bookmarkStart w:id="10" w:name="_Toc55230258"/>
-      <w:r>
+      <w:bookmarkStart w:id="10" w:name="_Toc55491675"/>
+      <w:r>
+        <w:lastRenderedPageBreak/>
         <w:t>Analisi Bivariata – Confronti tra diverse colonne</w:t>
       </w:r>
       <w:bookmarkEnd w:id="10"/>
@@ -14295,11 +14466,7 @@
         <w:jc w:val="both"/>
       </w:pPr>
       <w:r>
-        <w:t xml:space="preserve">Dopo aver condotto una prima analisi statistica su un singolo parametro del dataset di riferimento, è senz’altro interessante procedere con lo studio combinato del dataset, per capire se tra le colonne del dataset fornito dall’ISTAT, ci sono una o più relazioni di dipendenza. Mettere a confronto colonne differenti </w:t>
-      </w:r>
-      <w:r>
-        <w:lastRenderedPageBreak/>
-        <w:t>del dataset in esame, può essere molto utile per capire in ogni regione, come si rapportano tra di loro differenti categorie di consumatori di bevande alcoliche in Italia.</w:t>
+        <w:t>Dopo aver condotto una prima analisi statistica su un singolo parametro del dataset di riferimento, è senz’altro interessante procedere con lo studio combinato del dataset, per capire se tra le colonne del dataset fornito dall’ISTAT, ci sono una o più relazioni di dipendenza. Mettere a confronto colonne differenti del dataset in esame, può essere molto utile per capire in ogni regione, come si rapportano tra di loro differenti categorie di consumatori di bevande alcoliche in Italia.</w:t>
       </w:r>
     </w:p>
     <w:p>
@@ -14311,7 +14478,7 @@
       <w:pPr>
         <w:pStyle w:val="Titolo2"/>
       </w:pPr>
-      <w:bookmarkStart w:id="11" w:name="_Toc55230259"/>
+      <w:bookmarkStart w:id="11" w:name="_Toc55491676"/>
       <w:r>
         <w:t>Passo 1 – confronto tra Consumi Moderati e Binge Drinking</w:t>
       </w:r>
@@ -14516,6 +14683,7 @@
         <w:jc w:val="both"/>
       </w:pPr>
       <w:r>
+        <w:lastRenderedPageBreak/>
         <w:tab/>
       </w:r>
     </w:p>
@@ -14554,7 +14722,6 @@
         <w:rPr>
           <w:noProof/>
         </w:rPr>
-        <w:lastRenderedPageBreak/>
         <w:drawing>
           <wp:inline distT="0" distB="0" distL="0" distR="0" wp14:anchorId="77278999" wp14:editId="6600F591">
             <wp:extent cx="6120130" cy="4234815"/>
@@ -15049,7 +15216,7 @@
       <w:pPr>
         <w:pStyle w:val="Titolo2"/>
       </w:pPr>
-      <w:bookmarkStart w:id="12" w:name="_Toc55230260"/>
+      <w:bookmarkStart w:id="12" w:name="_Toc55491677"/>
       <w:r>
         <w:t>Passo 2 – Regressione lineare semplice</w:t>
       </w:r>
@@ -15423,7 +15590,7 @@
       <w:pPr>
         <w:pStyle w:val="Titolo2"/>
       </w:pPr>
-      <w:bookmarkStart w:id="13" w:name="_Toc55230261"/>
+      <w:bookmarkStart w:id="13" w:name="_Toc55491678"/>
       <w:r>
         <w:t>Passo 3 – Analisi dei residui</w:t>
       </w:r>
@@ -16123,7 +16290,7 @@
           <w:szCs w:val="32"/>
         </w:rPr>
       </w:pPr>
-      <w:bookmarkStart w:id="14" w:name="_Toc55230262"/>
+      <w:bookmarkStart w:id="14" w:name="_Toc55491679"/>
       <w:r>
         <w:rPr>
           <w:sz w:val="32"/>
@@ -16351,7 +16518,7 @@
       <w:pPr>
         <w:pStyle w:val="Titolo2"/>
       </w:pPr>
-      <w:bookmarkStart w:id="15" w:name="_Toc55230263"/>
+      <w:bookmarkStart w:id="15" w:name="_Toc55491680"/>
       <w:r>
         <w:lastRenderedPageBreak/>
         <w:t>Passo 1 – Confronto delle singole dipendenze</w:t>
@@ -16843,7 +17010,7 @@
       <w:pPr>
         <w:pStyle w:val="Titolo2"/>
       </w:pPr>
-      <w:bookmarkStart w:id="16" w:name="_Toc55230264"/>
+      <w:bookmarkStart w:id="16" w:name="_Toc55491681"/>
       <w:r>
         <w:t>Passo 2 – Analisi dei residui del modello lineare multivariato</w:t>
       </w:r>
@@ -17052,7 +17219,7 @@
       <w:pPr>
         <w:pStyle w:val="Titolo2"/>
       </w:pPr>
-      <w:bookmarkStart w:id="17" w:name="_Toc55230265"/>
+      <w:bookmarkStart w:id="17" w:name="_Toc55491682"/>
       <w:r>
         <w:t>Passo 3 – Considerazione finale analisi multivariata</w:t>
       </w:r>
@@ -17313,7 +17480,7 @@
           <w:szCs w:val="32"/>
         </w:rPr>
       </w:pPr>
-      <w:bookmarkStart w:id="18" w:name="_Toc55230266"/>
+      <w:bookmarkStart w:id="18" w:name="_Toc55491683"/>
       <w:r>
         <w:rPr>
           <w:sz w:val="32"/>
@@ -17400,7 +17567,7 @@
         <w:pStyle w:val="Titolo2"/>
         <w:jc w:val="both"/>
       </w:pPr>
-      <w:bookmarkStart w:id="19" w:name="_Toc55230267"/>
+      <w:bookmarkStart w:id="19" w:name="_Toc55491684"/>
       <w:r>
         <w:t>Passo 1 – Misure di Similarità o di Distanza?</w:t>
       </w:r>
@@ -17451,6 +17618,9 @@
         <w:jc w:val="both"/>
       </w:pPr>
       <w:r>
+        <w:rPr>
+          <w:noProof/>
+        </w:rPr>
         <w:drawing>
           <wp:inline distT="0" distB="0" distL="0" distR="0" wp14:anchorId="1C377A25" wp14:editId="29DC2BAE">
             <wp:extent cx="2794000" cy="682339"/>
@@ -17507,6 +17677,9 @@
         <w:jc w:val="both"/>
       </w:pPr>
       <w:r>
+        <w:rPr>
+          <w:noProof/>
+        </w:rPr>
         <w:drawing>
           <wp:anchor distT="0" distB="0" distL="114300" distR="114300" simplePos="0" relativeHeight="251721728" behindDoc="0" locked="0" layoutInCell="1" allowOverlap="1" wp14:anchorId="541CB39B" wp14:editId="112D22AC">
             <wp:simplePos x="0" y="0"/>
@@ -17627,9 +17800,11 @@
         <w:pStyle w:val="Titolo2"/>
         <w:jc w:val="both"/>
       </w:pPr>
+      <w:bookmarkStart w:id="20" w:name="_Toc55491685"/>
       <w:r>
         <w:t>Passo 2 – Metrica euclidea e Standardizzazione del Dataset</w:t>
       </w:r>
+      <w:bookmarkEnd w:id="20"/>
     </w:p>
     <w:p>
       <w:pPr>
@@ -17655,6 +17830,9 @@
         <w:jc w:val="center"/>
       </w:pPr>
       <w:r>
+        <w:rPr>
+          <w:noProof/>
+        </w:rPr>
         <w:drawing>
           <wp:inline distT="0" distB="0" distL="0" distR="0" wp14:anchorId="1E0AFF60" wp14:editId="26F3CFC2">
             <wp:extent cx="2629267" cy="733527"/>
@@ -17751,6 +17929,9 @@
         <w:jc w:val="both"/>
       </w:pPr>
       <w:r>
+        <w:rPr>
+          <w:noProof/>
+        </w:rPr>
         <w:drawing>
           <wp:inline distT="0" distB="0" distL="0" distR="0" wp14:anchorId="3EC622FB" wp14:editId="5238C0B0">
             <wp:extent cx="3677163" cy="466790"/>
@@ -17833,6 +18014,9 @@
         <w:jc w:val="both"/>
       </w:pPr>
       <w:r>
+        <w:rPr>
+          <w:noProof/>
+        </w:rPr>
         <w:drawing>
           <wp:inline distT="0" distB="0" distL="0" distR="0" wp14:anchorId="63FCC1D3" wp14:editId="2F9ED430">
             <wp:extent cx="6120130" cy="2023745"/>
@@ -17901,6 +18085,7 @@
         <w:rPr>
           <w:i/>
           <w:iCs/>
+          <w:noProof/>
           <w:color w:val="FF0000"/>
         </w:rPr>
         <w:drawing>
@@ -18056,6 +18241,9 @@
         <w:jc w:val="both"/>
       </w:pPr>
       <w:r>
+        <w:rPr>
+          <w:noProof/>
+        </w:rPr>
         <w:drawing>
           <wp:anchor distT="0" distB="0" distL="114300" distR="114300" simplePos="0" relativeHeight="251722752" behindDoc="0" locked="0" layoutInCell="1" allowOverlap="1" wp14:anchorId="5AEA8501" wp14:editId="036A9048">
             <wp:simplePos x="0" y="0"/>
@@ -18178,6 +18366,7 @@
           <w:bCs/>
           <w:i/>
           <w:iCs/>
+          <w:noProof/>
           <w:color w:val="FF0000"/>
         </w:rPr>
         <w:drawing>
@@ -18243,6 +18432,9 @@
         <w:jc w:val="both"/>
       </w:pPr>
       <w:r>
+        <w:rPr>
+          <w:noProof/>
+        </w:rPr>
         <w:drawing>
           <wp:inline distT="0" distB="0" distL="0" distR="0" wp14:anchorId="3FE85F77" wp14:editId="50A32209">
             <wp:extent cx="4610743" cy="2324424"/>
@@ -18318,6 +18510,7 @@
         <w:pStyle w:val="Titolo2"/>
         <w:jc w:val="both"/>
       </w:pPr>
+      <w:bookmarkStart w:id="21" w:name="_Toc55491686"/>
       <w:r>
         <w:t xml:space="preserve">Passo 3 – Divisione in cluster </w:t>
       </w:r>
@@ -18325,11 +18518,18 @@
         <w:t>tramite metodologie</w:t>
       </w:r>
       <w:r>
-        <w:t xml:space="preserve"> Gerarchic</w:t>
+        <w:t xml:space="preserve"> </w:t>
+      </w:r>
+      <w:r>
+        <w:t>g</w:t>
+      </w:r>
+      <w:r>
+        <w:t>erarchic</w:t>
       </w:r>
       <w:r>
         <w:t>he</w:t>
       </w:r>
+      <w:bookmarkEnd w:id="21"/>
     </w:p>
     <w:p/>
     <w:p>
@@ -18567,14 +18767,17 @@
         <w:jc w:val="both"/>
       </w:pPr>
       <w:r>
+        <w:rPr>
+          <w:noProof/>
+        </w:rPr>
         <w:drawing>
-          <wp:anchor distT="0" distB="0" distL="114300" distR="114300" simplePos="0" relativeHeight="251723776" behindDoc="0" locked="0" layoutInCell="1" allowOverlap="1" wp14:anchorId="3A747CE1" wp14:editId="49DFD555">
+          <wp:anchor distT="0" distB="0" distL="114300" distR="114300" simplePos="0" relativeHeight="251723776" behindDoc="0" locked="0" layoutInCell="1" allowOverlap="1" wp14:anchorId="3A747CE1" wp14:editId="59A8D3C8">
             <wp:simplePos x="0" y="0"/>
             <wp:positionH relativeFrom="margin">
-              <wp:align>center</wp:align>
+              <wp:posOffset>2213206</wp:posOffset>
             </wp:positionH>
             <wp:positionV relativeFrom="paragraph">
-              <wp:posOffset>2540</wp:posOffset>
+              <wp:posOffset>244995</wp:posOffset>
             </wp:positionV>
             <wp:extent cx="1628775" cy="228600"/>
             <wp:effectExtent l="0" t="0" r="9525" b="0"/>
@@ -18671,6 +18874,9 @@
         <w:jc w:val="both"/>
       </w:pPr>
       <w:r>
+        <w:rPr>
+          <w:noProof/>
+        </w:rPr>
         <w:drawing>
           <wp:inline distT="0" distB="0" distL="0" distR="0" wp14:anchorId="14946D84" wp14:editId="6B2D0E41">
             <wp:extent cx="3499510" cy="1107440"/>
@@ -18806,15 +19012,7 @@
           <w:iCs/>
           <w:color w:val="FF0000"/>
         </w:rPr>
-        <w:t xml:space="preserve">Il metodo del legame </w:t>
-      </w:r>
-      <w:r>
-        <w:rPr>
-          <w:i/>
-          <w:iCs/>
-          <w:color w:val="FF0000"/>
-        </w:rPr>
-        <w:t xml:space="preserve">completo </w:t>
+        <w:t xml:space="preserve">Il metodo del legame completo </w:t>
       </w:r>
     </w:p>
     <w:p>
@@ -18838,6 +19036,9 @@
         <w:jc w:val="both"/>
       </w:pPr>
       <w:r>
+        <w:rPr>
+          <w:noProof/>
+        </w:rPr>
         <w:drawing>
           <wp:inline distT="0" distB="0" distL="0" distR="0" wp14:anchorId="642BBE8E" wp14:editId="67F0E088">
             <wp:extent cx="5092393" cy="1397000"/>
@@ -19189,36 +19390,25 @@
           <w:iCs/>
           <w:color w:val="FF0000"/>
         </w:rPr>
-        <w:t xml:space="preserve">Il metodo del legame </w:t>
-      </w:r>
-      <w:r>
-        <w:rPr>
-          <w:i/>
-          <w:iCs/>
-          <w:color w:val="FF0000"/>
-        </w:rPr>
-        <w:t>medio</w:t>
-      </w:r>
-    </w:p>
-    <w:p>
-      <w:pPr>
-        <w:jc w:val="both"/>
-      </w:pPr>
-      <w:r>
-        <w:t>Questo terzo metodo pone invece il calcolo della nuova distanza, effettuando una media tra tutte le possibili distanze tra i valori interni nel cluster appena creato, e quelli posti all’esterno</w:t>
-      </w:r>
-      <w:r>
-        <w:t>.</w:t>
-      </w:r>
-      <w:r>
-        <w:t xml:space="preserve"> In particolare, le nuove distanze vengono calcolate come:</w:t>
-      </w:r>
-    </w:p>
-    <w:p>
-      <w:pPr>
-        <w:jc w:val="both"/>
-      </w:pPr>
-      <w:r>
+        <w:t>Il metodo del legame medio</w:t>
+      </w:r>
+    </w:p>
+    <w:p>
+      <w:pPr>
+        <w:jc w:val="both"/>
+      </w:pPr>
+      <w:r>
+        <w:t>Questo terzo metodo pone invece il calcolo della nuova distanza, effettuando una media tra tutte le possibili distanze tra i valori interni nel cluster appena creato, e quelli posti all’esterno. In particolare, le nuove distanze vengono calcolate come:</w:t>
+      </w:r>
+    </w:p>
+    <w:p>
+      <w:pPr>
+        <w:jc w:val="both"/>
+      </w:pPr>
+      <w:r>
+        <w:rPr>
+          <w:noProof/>
+        </w:rPr>
         <w:drawing>
           <wp:inline distT="0" distB="0" distL="0" distR="0" wp14:anchorId="224DD182" wp14:editId="1E6B19FB">
             <wp:extent cx="3867690" cy="419158"/>
@@ -19445,14 +19635,13 @@
       </w:pPr>
       <w:r>
         <w:rPr>
-          <w:sz w:val="20"/>
-          <w:szCs w:val="20"/>
+          <w:noProof/>
         </w:rPr>
         <w:drawing>
-          <wp:inline distT="0" distB="0" distL="0" distR="0" wp14:anchorId="079E514F" wp14:editId="7DDEAE89">
-            <wp:extent cx="6120130" cy="1932305"/>
-            <wp:effectExtent l="0" t="0" r="0" b="0"/>
-            <wp:docPr id="227" name="Immagine 227"/>
+          <wp:inline distT="0" distB="0" distL="0" distR="0" wp14:anchorId="1702D128" wp14:editId="11437918">
+            <wp:extent cx="6092153" cy="1697181"/>
+            <wp:effectExtent l="0" t="0" r="4445" b="0"/>
+            <wp:docPr id="204" name="Immagine 204"/>
             <wp:cNvGraphicFramePr>
               <a:graphicFrameLocks xmlns:a="http://schemas.openxmlformats.org/drawingml/2006/main" noChangeAspect="1"/>
             </wp:cNvGraphicFramePr>
@@ -19472,7 +19661,7 @@
                   <pic:spPr>
                     <a:xfrm>
                       <a:off x="0" y="0"/>
-                      <a:ext cx="6120130" cy="1932305"/>
+                      <a:ext cx="6143020" cy="1711352"/>
                     </a:xfrm>
                     <a:prstGeom prst="rect">
                       <a:avLst/>
@@ -19515,10 +19704,10 @@
         </w:rPr>
         <w:lastRenderedPageBreak/>
         <w:drawing>
-          <wp:inline distT="0" distB="0" distL="0" distR="0" wp14:anchorId="77C45BAD" wp14:editId="709F8B28">
-            <wp:extent cx="4809118" cy="3564255"/>
-            <wp:effectExtent l="0" t="0" r="0" b="0"/>
-            <wp:docPr id="228" name="Immagine 228"/>
+          <wp:inline distT="0" distB="0" distL="0" distR="0" wp14:anchorId="425D0A91" wp14:editId="0A0A05F1">
+            <wp:extent cx="5292090" cy="3560619"/>
+            <wp:effectExtent l="0" t="0" r="3810" b="1905"/>
+            <wp:docPr id="213" name="Immagine 213"/>
             <wp:cNvGraphicFramePr>
               <a:graphicFrameLocks xmlns:a="http://schemas.openxmlformats.org/drawingml/2006/main" noChangeAspect="1"/>
             </wp:cNvGraphicFramePr>
@@ -19526,7 +19715,7 @@
               <a:graphicData uri="http://schemas.openxmlformats.org/drawingml/2006/picture">
                 <pic:pic xmlns:pic="http://schemas.openxmlformats.org/drawingml/2006/picture">
                   <pic:nvPicPr>
-                    <pic:cNvPr id="0" name="Picture 19"/>
+                    <pic:cNvPr id="0" name="Picture 2"/>
                     <pic:cNvPicPr>
                       <a:picLocks noChangeAspect="1" noChangeArrowheads="1"/>
                     </pic:cNvPicPr>
@@ -19547,7 +19736,7 @@
                   <pic:spPr bwMode="auto">
                     <a:xfrm>
                       <a:off x="0" y="0"/>
-                      <a:ext cx="4832342" cy="3581468"/>
+                      <a:ext cx="5321471" cy="3580387"/>
                     </a:xfrm>
                     <a:prstGeom prst="rect">
                       <a:avLst/>
@@ -19597,15 +19786,7 @@
           <w:iCs/>
           <w:color w:val="FF0000"/>
         </w:rPr>
-        <w:t xml:space="preserve">Il metodo del </w:t>
-      </w:r>
-      <w:r>
-        <w:rPr>
-          <w:i/>
-          <w:iCs/>
-          <w:color w:val="FF0000"/>
-        </w:rPr>
-        <w:t>centroide</w:t>
+        <w:t>Il metodo del centroide</w:t>
       </w:r>
     </w:p>
     <w:p>
@@ -19647,6 +19828,9 @@
         <w:jc w:val="both"/>
       </w:pPr>
       <w:r>
+        <w:rPr>
+          <w:noProof/>
+        </w:rPr>
         <w:drawing>
           <wp:inline distT="0" distB="0" distL="0" distR="0" wp14:anchorId="5934AEDB" wp14:editId="5524FC39">
             <wp:extent cx="5268060" cy="1619476"/>
@@ -19797,14 +19981,7 @@
           <w:sz w:val="20"/>
           <w:szCs w:val="20"/>
         </w:rPr>
-        <w:t xml:space="preserve"> ed </w:t>
-      </w:r>
-      <w:r>
-        <w:rPr>
-          <w:sz w:val="20"/>
-          <w:szCs w:val="20"/>
-        </w:rPr>
-        <w:t>N</w:t>
+        <w:t xml:space="preserve"> ed N</w:t>
       </w:r>
       <w:r>
         <w:rPr>
@@ -19944,15 +20121,7 @@
           <w:iCs/>
           <w:color w:val="FF0000"/>
         </w:rPr>
-        <w:t>Il metodo del</w:t>
-      </w:r>
-      <w:r>
-        <w:rPr>
-          <w:i/>
-          <w:iCs/>
-          <w:color w:val="FF0000"/>
-        </w:rPr>
-        <w:t>la mediana</w:t>
+        <w:t>Il metodo della mediana</w:t>
       </w:r>
     </w:p>
     <w:p>
@@ -19968,26 +20137,20 @@
           <w:sz w:val="20"/>
           <w:szCs w:val="20"/>
         </w:rPr>
-        <w:t xml:space="preserve">Come </w:t>
-      </w:r>
-      <w:r>
+        <w:t>Come già anticipato, questo metodo come il metodo del centroide, si basa sulle distanze elevate al quadrato, ma rispetto al metodo precedente, non è per nulla condizionato dalla numerosità dei Cluster, infatti per il calcolo delle distanze verrà utilizzata la singola formula:</w:t>
+      </w:r>
+    </w:p>
+    <w:p>
+      <w:pPr>
+        <w:jc w:val="center"/>
         <w:rPr>
           <w:sz w:val="20"/>
           <w:szCs w:val="20"/>
         </w:rPr>
-        <w:t>già anticipato, questo metodo come il metodo del centroide, si basa sulle distanze elevate al quadrato, ma rispetto al metodo precedente, non è per nulla condizionato dalla numerosità dei Cluster, infatti per il calcolo delle distanze verrà utilizzata la singola formula:</w:t>
-      </w:r>
-    </w:p>
-    <w:p>
-      <w:pPr>
-        <w:jc w:val="center"/>
-        <w:rPr>
-          <w:sz w:val="20"/>
-          <w:szCs w:val="20"/>
-        </w:rPr>
-      </w:pPr>
-      <w:r>
-        <w:rPr>
+      </w:pPr>
+      <w:r>
+        <w:rPr>
+          <w:noProof/>
           <w:sz w:val="20"/>
           <w:szCs w:val="20"/>
         </w:rPr>
@@ -20123,6 +20286,1587 @@
         </w:rPr>
         <w:t>Per il dataset in esame, anche il metodo della mediana sembra non influire più di tanto, rispetto alla divisione precedente riportata dal metodo del centroide, a meno dell’ordine di selezione degli elementi.</w:t>
       </w:r>
+    </w:p>
+    <w:p>
+      <w:pPr>
+        <w:jc w:val="both"/>
+        <w:rPr>
+          <w:sz w:val="20"/>
+          <w:szCs w:val="20"/>
+        </w:rPr>
+      </w:pPr>
+    </w:p>
+    <w:p>
+      <w:pPr>
+        <w:jc w:val="both"/>
+        <w:rPr>
+          <w:sz w:val="20"/>
+          <w:szCs w:val="20"/>
+        </w:rPr>
+      </w:pPr>
+    </w:p>
+    <w:p>
+      <w:pPr>
+        <w:jc w:val="both"/>
+        <w:rPr>
+          <w:sz w:val="20"/>
+          <w:szCs w:val="20"/>
+        </w:rPr>
+      </w:pPr>
+    </w:p>
+    <w:p>
+      <w:pPr>
+        <w:jc w:val="both"/>
+        <w:rPr>
+          <w:sz w:val="20"/>
+          <w:szCs w:val="20"/>
+        </w:rPr>
+      </w:pPr>
+    </w:p>
+    <w:p>
+      <w:pPr>
+        <w:jc w:val="both"/>
+        <w:rPr>
+          <w:sz w:val="20"/>
+          <w:szCs w:val="20"/>
+        </w:rPr>
+      </w:pPr>
+    </w:p>
+    <w:p>
+      <w:pPr>
+        <w:jc w:val="both"/>
+        <w:rPr>
+          <w:sz w:val="20"/>
+          <w:szCs w:val="20"/>
+        </w:rPr>
+      </w:pPr>
+    </w:p>
+    <w:p>
+      <w:pPr>
+        <w:pStyle w:val="Titolo2"/>
+        <w:jc w:val="both"/>
+      </w:pPr>
+      <w:r>
+        <w:lastRenderedPageBreak/>
+        <w:t>Passo 4 – Confronti tra i risultati dei vari metodi gerarchici</w:t>
+      </w:r>
+    </w:p>
+    <w:p>
+      <w:pPr>
+        <w:jc w:val="both"/>
+      </w:pPr>
+    </w:p>
+    <w:p>
+      <w:pPr>
+        <w:jc w:val="both"/>
+      </w:pPr>
+      <w:r>
+        <w:t>Come già anticipato, quando viene effettuata un’analisi dei Cluster tramite metodologie, gerarchiche non è opportuno pensare di generare un dendrogramma con un singolo metodo di agglomerazione e accontentarsi di selezionare l’altezza corrispondente al numero di cluster desiderato. Infatti, in alcuni casi potrebbe capitare che alcuni metodi (come quello del legame singolo o della mediana) possano portare a quello che viene definito effetto agglomerativo a Catena, dove elementi molto distanti tra loro risulteranno poi far parte dello stesso Cluster.</w:t>
+      </w:r>
+    </w:p>
+    <w:p>
+      <w:pPr>
+        <w:jc w:val="both"/>
+      </w:pPr>
+      <w:r>
+        <w:t>Per il Dataset relativo al consumo alcolico in Italia del 2019, per quanto riportato al passo precedente, questa problematica non sembra essersi verificata, in quant</w:t>
+      </w:r>
+      <w:r>
+        <w:t>o i diagrammi risultanti dai 5 metodi sembrano produrre pressoché la stessa divisione in cluster in particolare quando il numero di Cluster è uguale a 3;</w:t>
+      </w:r>
+    </w:p>
+    <w:p>
+      <w:pPr>
+        <w:jc w:val="both"/>
+      </w:pPr>
+    </w:p>
+    <w:p>
+      <w:pPr>
+        <w:jc w:val="both"/>
+        <w:rPr>
+          <w:i/>
+          <w:iCs/>
+        </w:rPr>
+      </w:pPr>
+      <w:r>
+        <w:rPr>
+          <w:i/>
+          <w:iCs/>
+        </w:rPr>
+        <w:t>Ma è effettivamente così? Oppure i vari metodi presentano leggere differenze</w:t>
+      </w:r>
+      <w:r>
+        <w:rPr>
+          <w:i/>
+          <w:iCs/>
+        </w:rPr>
+        <w:t xml:space="preserve"> nella produzione dei vari dendrogrammi</w:t>
+      </w:r>
+      <w:r>
+        <w:rPr>
+          <w:i/>
+          <w:iCs/>
+        </w:rPr>
+        <w:t>?</w:t>
+      </w:r>
+    </w:p>
+    <w:p>
+      <w:pPr>
+        <w:jc w:val="both"/>
+        <w:rPr>
+          <w:sz w:val="20"/>
+          <w:szCs w:val="20"/>
+        </w:rPr>
+      </w:pPr>
+      <w:r>
+        <w:rPr>
+          <w:sz w:val="20"/>
+          <w:szCs w:val="20"/>
+        </w:rPr>
+        <w:t>Per dare risposta a questa domanda, viene in aiuto la funzione cutree di R, che dato in input un dendrogramma risultante dalla funzione HClust (applicata ad un dataset con qualsiasi metodo e distanza) e un numero di cluster da ottenere o un’altezza di riferimento, restituisce un vettore dove ogni elemento corrisponde ad un individuo del dataset e l’elemento indica il Cluster di appartenenza, dove appunto il numero dei Cluster corrisponde a quello selezionato oppure a quello derivante dall’altezza scelta nel dendrogramma.</w:t>
+      </w:r>
+    </w:p>
+    <w:p>
+      <w:pPr>
+        <w:jc w:val="both"/>
+        <w:rPr>
+          <w:i/>
+          <w:iCs/>
+          <w:sz w:val="20"/>
+          <w:szCs w:val="20"/>
+        </w:rPr>
+      </w:pPr>
+      <w:r>
+        <w:rPr>
+          <w:i/>
+          <w:iCs/>
+          <w:sz w:val="20"/>
+          <w:szCs w:val="20"/>
+        </w:rPr>
+        <w:t>Cosa accade applicando la funzione cutree ai vari dendrogrammi generati con i 5 metodi fissando un numero di cluster pari a 3?</w:t>
+      </w:r>
+    </w:p>
+    <w:p>
+      <w:pPr>
+        <w:jc w:val="both"/>
+        <w:rPr>
+          <w:i/>
+          <w:iCs/>
+          <w:color w:val="FF0000"/>
+          <w:sz w:val="20"/>
+          <w:szCs w:val="20"/>
+        </w:rPr>
+      </w:pPr>
+      <w:r>
+        <w:rPr>
+          <w:i/>
+          <w:iCs/>
+          <w:color w:val="FF0000"/>
+          <w:sz w:val="20"/>
+          <w:szCs w:val="20"/>
+        </w:rPr>
+        <w:t xml:space="preserve">Metodo del </w:t>
+      </w:r>
+      <w:r>
+        <w:rPr>
+          <w:i/>
+          <w:iCs/>
+          <w:color w:val="FF0000"/>
+          <w:sz w:val="20"/>
+          <w:szCs w:val="20"/>
+        </w:rPr>
+        <w:t>legame</w:t>
+      </w:r>
+      <w:r>
+        <w:rPr>
+          <w:i/>
+          <w:iCs/>
+          <w:color w:val="FF0000"/>
+          <w:sz w:val="20"/>
+          <w:szCs w:val="20"/>
+        </w:rPr>
+        <w:t xml:space="preserve"> singolo</w:t>
+      </w:r>
+    </w:p>
+    <w:p>
+      <w:pPr>
+        <w:jc w:val="both"/>
+        <w:rPr>
+          <w:color w:val="FF0000"/>
+          <w:sz w:val="20"/>
+          <w:szCs w:val="20"/>
+        </w:rPr>
+      </w:pPr>
+      <w:r>
+        <w:rPr>
+          <w:noProof/>
+        </w:rPr>
+        <w:drawing>
+          <wp:inline distT="0" distB="0" distL="0" distR="0" wp14:anchorId="33FC595C" wp14:editId="111B6493">
+            <wp:extent cx="6120130" cy="984250"/>
+            <wp:effectExtent l="0" t="0" r="0" b="6350"/>
+            <wp:docPr id="215" name="Immagine 215"/>
+            <wp:cNvGraphicFramePr>
+              <a:graphicFrameLocks xmlns:a="http://schemas.openxmlformats.org/drawingml/2006/main" noChangeAspect="1"/>
+            </wp:cNvGraphicFramePr>
+            <a:graphic xmlns:a="http://schemas.openxmlformats.org/drawingml/2006/main">
+              <a:graphicData uri="http://schemas.openxmlformats.org/drawingml/2006/picture">
+                <pic:pic xmlns:pic="http://schemas.openxmlformats.org/drawingml/2006/picture">
+                  <pic:nvPicPr>
+                    <pic:cNvPr id="1" name=""/>
+                    <pic:cNvPicPr/>
+                  </pic:nvPicPr>
+                  <pic:blipFill>
+                    <a:blip r:embed="rId97"/>
+                    <a:stretch>
+                      <a:fillRect/>
+                    </a:stretch>
+                  </pic:blipFill>
+                  <pic:spPr>
+                    <a:xfrm>
+                      <a:off x="0" y="0"/>
+                      <a:ext cx="6120130" cy="984250"/>
+                    </a:xfrm>
+                    <a:prstGeom prst="rect">
+                      <a:avLst/>
+                    </a:prstGeom>
+                  </pic:spPr>
+                </pic:pic>
+              </a:graphicData>
+            </a:graphic>
+          </wp:inline>
+        </w:drawing>
+      </w:r>
+    </w:p>
+    <w:p>
+      <w:pPr>
+        <w:jc w:val="both"/>
+        <w:rPr>
+          <w:i/>
+          <w:iCs/>
+          <w:color w:val="FF0000"/>
+          <w:sz w:val="20"/>
+          <w:szCs w:val="20"/>
+        </w:rPr>
+      </w:pPr>
+      <w:r>
+        <w:rPr>
+          <w:i/>
+          <w:iCs/>
+          <w:color w:val="FF0000"/>
+          <w:sz w:val="20"/>
+          <w:szCs w:val="20"/>
+        </w:rPr>
+        <w:t xml:space="preserve">Metodo del </w:t>
+      </w:r>
+      <w:r>
+        <w:rPr>
+          <w:i/>
+          <w:iCs/>
+          <w:color w:val="FF0000"/>
+          <w:sz w:val="20"/>
+          <w:szCs w:val="20"/>
+        </w:rPr>
+        <w:t>legame</w:t>
+      </w:r>
+      <w:r>
+        <w:rPr>
+          <w:i/>
+          <w:iCs/>
+          <w:color w:val="FF0000"/>
+          <w:sz w:val="20"/>
+          <w:szCs w:val="20"/>
+        </w:rPr>
+        <w:t xml:space="preserve"> </w:t>
+      </w:r>
+      <w:r>
+        <w:rPr>
+          <w:i/>
+          <w:iCs/>
+          <w:color w:val="FF0000"/>
+          <w:sz w:val="20"/>
+          <w:szCs w:val="20"/>
+        </w:rPr>
+        <w:t>completo</w:t>
+      </w:r>
+    </w:p>
+    <w:p>
+      <w:pPr>
+        <w:jc w:val="both"/>
+        <w:rPr>
+          <w:i/>
+          <w:iCs/>
+          <w:color w:val="FF0000"/>
+          <w:sz w:val="20"/>
+          <w:szCs w:val="20"/>
+        </w:rPr>
+      </w:pPr>
+      <w:r>
+        <w:rPr>
+          <w:noProof/>
+        </w:rPr>
+        <w:drawing>
+          <wp:inline distT="0" distB="0" distL="0" distR="0" wp14:anchorId="511351D7" wp14:editId="48E95F6D">
+            <wp:extent cx="6120130" cy="976630"/>
+            <wp:effectExtent l="0" t="0" r="0" b="0"/>
+            <wp:docPr id="231" name="Immagine 231"/>
+            <wp:cNvGraphicFramePr>
+              <a:graphicFrameLocks xmlns:a="http://schemas.openxmlformats.org/drawingml/2006/main" noChangeAspect="1"/>
+            </wp:cNvGraphicFramePr>
+            <a:graphic xmlns:a="http://schemas.openxmlformats.org/drawingml/2006/main">
+              <a:graphicData uri="http://schemas.openxmlformats.org/drawingml/2006/picture">
+                <pic:pic xmlns:pic="http://schemas.openxmlformats.org/drawingml/2006/picture">
+                  <pic:nvPicPr>
+                    <pic:cNvPr id="1" name=""/>
+                    <pic:cNvPicPr/>
+                  </pic:nvPicPr>
+                  <pic:blipFill>
+                    <a:blip r:embed="rId98"/>
+                    <a:stretch>
+                      <a:fillRect/>
+                    </a:stretch>
+                  </pic:blipFill>
+                  <pic:spPr>
+                    <a:xfrm>
+                      <a:off x="0" y="0"/>
+                      <a:ext cx="6120130" cy="976630"/>
+                    </a:xfrm>
+                    <a:prstGeom prst="rect">
+                      <a:avLst/>
+                    </a:prstGeom>
+                  </pic:spPr>
+                </pic:pic>
+              </a:graphicData>
+            </a:graphic>
+          </wp:inline>
+        </w:drawing>
+      </w:r>
+    </w:p>
+    <w:p>
+      <w:pPr>
+        <w:jc w:val="both"/>
+        <w:rPr>
+          <w:i/>
+          <w:iCs/>
+          <w:color w:val="FF0000"/>
+          <w:sz w:val="20"/>
+          <w:szCs w:val="20"/>
+        </w:rPr>
+      </w:pPr>
+      <w:r>
+        <w:rPr>
+          <w:i/>
+          <w:iCs/>
+          <w:color w:val="FF0000"/>
+          <w:sz w:val="20"/>
+          <w:szCs w:val="20"/>
+        </w:rPr>
+        <w:t>Metodo del legame medio</w:t>
+      </w:r>
+    </w:p>
+    <w:p>
+      <w:pPr>
+        <w:jc w:val="both"/>
+        <w:rPr>
+          <w:i/>
+          <w:iCs/>
+          <w:color w:val="FF0000"/>
+          <w:sz w:val="20"/>
+          <w:szCs w:val="20"/>
+        </w:rPr>
+      </w:pPr>
+      <w:r>
+        <w:rPr>
+          <w:noProof/>
+        </w:rPr>
+        <w:drawing>
+          <wp:inline distT="0" distB="0" distL="0" distR="0" wp14:anchorId="229E2267" wp14:editId="4E9CAC0F">
+            <wp:extent cx="6120130" cy="963930"/>
+            <wp:effectExtent l="0" t="0" r="0" b="7620"/>
+            <wp:docPr id="221" name="Immagine 221"/>
+            <wp:cNvGraphicFramePr>
+              <a:graphicFrameLocks xmlns:a="http://schemas.openxmlformats.org/drawingml/2006/main" noChangeAspect="1"/>
+            </wp:cNvGraphicFramePr>
+            <a:graphic xmlns:a="http://schemas.openxmlformats.org/drawingml/2006/main">
+              <a:graphicData uri="http://schemas.openxmlformats.org/drawingml/2006/picture">
+                <pic:pic xmlns:pic="http://schemas.openxmlformats.org/drawingml/2006/picture">
+                  <pic:nvPicPr>
+                    <pic:cNvPr id="1" name=""/>
+                    <pic:cNvPicPr/>
+                  </pic:nvPicPr>
+                  <pic:blipFill>
+                    <a:blip r:embed="rId99"/>
+                    <a:stretch>
+                      <a:fillRect/>
+                    </a:stretch>
+                  </pic:blipFill>
+                  <pic:spPr>
+                    <a:xfrm>
+                      <a:off x="0" y="0"/>
+                      <a:ext cx="6120130" cy="963930"/>
+                    </a:xfrm>
+                    <a:prstGeom prst="rect">
+                      <a:avLst/>
+                    </a:prstGeom>
+                  </pic:spPr>
+                </pic:pic>
+              </a:graphicData>
+            </a:graphic>
+          </wp:inline>
+        </w:drawing>
+      </w:r>
+    </w:p>
+    <w:p>
+      <w:pPr>
+        <w:jc w:val="both"/>
+        <w:rPr>
+          <w:i/>
+          <w:iCs/>
+          <w:color w:val="FF0000"/>
+          <w:sz w:val="20"/>
+          <w:szCs w:val="20"/>
+        </w:rPr>
+      </w:pPr>
+    </w:p>
+    <w:p>
+      <w:pPr>
+        <w:jc w:val="both"/>
+        <w:rPr>
+          <w:i/>
+          <w:iCs/>
+          <w:color w:val="FF0000"/>
+          <w:sz w:val="20"/>
+          <w:szCs w:val="20"/>
+        </w:rPr>
+      </w:pPr>
+      <w:r>
+        <w:rPr>
+          <w:i/>
+          <w:iCs/>
+          <w:color w:val="FF0000"/>
+          <w:sz w:val="20"/>
+          <w:szCs w:val="20"/>
+        </w:rPr>
+        <w:lastRenderedPageBreak/>
+        <w:t>Metodo del centroide</w:t>
+      </w:r>
+    </w:p>
+    <w:p>
+      <w:pPr>
+        <w:jc w:val="both"/>
+        <w:rPr>
+          <w:i/>
+          <w:iCs/>
+          <w:color w:val="FF0000"/>
+          <w:sz w:val="20"/>
+          <w:szCs w:val="20"/>
+        </w:rPr>
+      </w:pPr>
+      <w:r>
+        <w:rPr>
+          <w:noProof/>
+        </w:rPr>
+        <w:drawing>
+          <wp:inline distT="0" distB="0" distL="0" distR="0" wp14:anchorId="505D81B0" wp14:editId="47CA5136">
+            <wp:extent cx="6120130" cy="1025525"/>
+            <wp:effectExtent l="0" t="0" r="0" b="3175"/>
+            <wp:docPr id="237" name="Immagine 237"/>
+            <wp:cNvGraphicFramePr>
+              <a:graphicFrameLocks xmlns:a="http://schemas.openxmlformats.org/drawingml/2006/main" noChangeAspect="1"/>
+            </wp:cNvGraphicFramePr>
+            <a:graphic xmlns:a="http://schemas.openxmlformats.org/drawingml/2006/main">
+              <a:graphicData uri="http://schemas.openxmlformats.org/drawingml/2006/picture">
+                <pic:pic xmlns:pic="http://schemas.openxmlformats.org/drawingml/2006/picture">
+                  <pic:nvPicPr>
+                    <pic:cNvPr id="1" name=""/>
+                    <pic:cNvPicPr/>
+                  </pic:nvPicPr>
+                  <pic:blipFill>
+                    <a:blip r:embed="rId100"/>
+                    <a:stretch>
+                      <a:fillRect/>
+                    </a:stretch>
+                  </pic:blipFill>
+                  <pic:spPr>
+                    <a:xfrm>
+                      <a:off x="0" y="0"/>
+                      <a:ext cx="6120130" cy="1025525"/>
+                    </a:xfrm>
+                    <a:prstGeom prst="rect">
+                      <a:avLst/>
+                    </a:prstGeom>
+                  </pic:spPr>
+                </pic:pic>
+              </a:graphicData>
+            </a:graphic>
+          </wp:inline>
+        </w:drawing>
+      </w:r>
+    </w:p>
+    <w:p>
+      <w:pPr>
+        <w:jc w:val="both"/>
+        <w:rPr>
+          <w:i/>
+          <w:iCs/>
+          <w:color w:val="FF0000"/>
+          <w:sz w:val="20"/>
+          <w:szCs w:val="20"/>
+        </w:rPr>
+      </w:pPr>
+      <w:r>
+        <w:rPr>
+          <w:i/>
+          <w:iCs/>
+          <w:color w:val="FF0000"/>
+          <w:sz w:val="20"/>
+          <w:szCs w:val="20"/>
+        </w:rPr>
+        <w:t>Metodo della mediana</w:t>
+      </w:r>
+    </w:p>
+    <w:p>
+      <w:pPr>
+        <w:jc w:val="both"/>
+        <w:rPr>
+          <w:i/>
+          <w:iCs/>
+          <w:color w:val="FF0000"/>
+          <w:sz w:val="20"/>
+          <w:szCs w:val="20"/>
+        </w:rPr>
+      </w:pPr>
+      <w:r>
+        <w:rPr>
+          <w:noProof/>
+        </w:rPr>
+        <w:drawing>
+          <wp:inline distT="0" distB="0" distL="0" distR="0" wp14:anchorId="0D7CAE23" wp14:editId="65BCF44C">
+            <wp:extent cx="6120130" cy="956945"/>
+            <wp:effectExtent l="0" t="0" r="0" b="0"/>
+            <wp:docPr id="238" name="Immagine 238"/>
+            <wp:cNvGraphicFramePr>
+              <a:graphicFrameLocks xmlns:a="http://schemas.openxmlformats.org/drawingml/2006/main" noChangeAspect="1"/>
+            </wp:cNvGraphicFramePr>
+            <a:graphic xmlns:a="http://schemas.openxmlformats.org/drawingml/2006/main">
+              <a:graphicData uri="http://schemas.openxmlformats.org/drawingml/2006/picture">
+                <pic:pic xmlns:pic="http://schemas.openxmlformats.org/drawingml/2006/picture">
+                  <pic:nvPicPr>
+                    <pic:cNvPr id="1" name=""/>
+                    <pic:cNvPicPr/>
+                  </pic:nvPicPr>
+                  <pic:blipFill>
+                    <a:blip r:embed="rId101"/>
+                    <a:stretch>
+                      <a:fillRect/>
+                    </a:stretch>
+                  </pic:blipFill>
+                  <pic:spPr>
+                    <a:xfrm>
+                      <a:off x="0" y="0"/>
+                      <a:ext cx="6120130" cy="956945"/>
+                    </a:xfrm>
+                    <a:prstGeom prst="rect">
+                      <a:avLst/>
+                    </a:prstGeom>
+                  </pic:spPr>
+                </pic:pic>
+              </a:graphicData>
+            </a:graphic>
+          </wp:inline>
+        </w:drawing>
+      </w:r>
+    </w:p>
+    <w:p>
+      <w:pPr>
+        <w:jc w:val="both"/>
+        <w:rPr>
+          <w:i/>
+          <w:iCs/>
+          <w:color w:val="FF0000"/>
+          <w:sz w:val="20"/>
+          <w:szCs w:val="20"/>
+        </w:rPr>
+      </w:pPr>
+    </w:p>
+    <w:p>
+      <w:pPr>
+        <w:jc w:val="both"/>
+      </w:pPr>
+      <w:r>
+        <w:rPr>
+          <w:noProof/>
+        </w:rPr>
+        <w:drawing>
+          <wp:anchor distT="0" distB="0" distL="114300" distR="114300" simplePos="0" relativeHeight="251724800" behindDoc="0" locked="0" layoutInCell="1" allowOverlap="1" wp14:anchorId="471220A5" wp14:editId="6D7C74A5">
+            <wp:simplePos x="0" y="0"/>
+            <wp:positionH relativeFrom="column">
+              <wp:posOffset>1629410</wp:posOffset>
+            </wp:positionH>
+            <wp:positionV relativeFrom="paragraph">
+              <wp:posOffset>579755</wp:posOffset>
+            </wp:positionV>
+            <wp:extent cx="2964180" cy="4145915"/>
+            <wp:effectExtent l="0" t="0" r="7620" b="6985"/>
+            <wp:wrapThrough wrapText="bothSides">
+              <wp:wrapPolygon edited="0">
+                <wp:start x="0" y="0"/>
+                <wp:lineTo x="0" y="21537"/>
+                <wp:lineTo x="21517" y="21537"/>
+                <wp:lineTo x="21517" y="0"/>
+                <wp:lineTo x="0" y="0"/>
+              </wp:wrapPolygon>
+            </wp:wrapThrough>
+            <wp:docPr id="239" name="Immagine 239"/>
+            <wp:cNvGraphicFramePr>
+              <a:graphicFrameLocks xmlns:a="http://schemas.openxmlformats.org/drawingml/2006/main" noChangeAspect="1"/>
+            </wp:cNvGraphicFramePr>
+            <a:graphic xmlns:a="http://schemas.openxmlformats.org/drawingml/2006/main">
+              <a:graphicData uri="http://schemas.openxmlformats.org/drawingml/2006/picture">
+                <pic:pic xmlns:pic="http://schemas.openxmlformats.org/drawingml/2006/picture">
+                  <pic:nvPicPr>
+                    <pic:cNvPr id="0" name="Picture 3"/>
+                    <pic:cNvPicPr>
+                      <a:picLocks noChangeAspect="1" noChangeArrowheads="1"/>
+                    </pic:cNvPicPr>
+                  </pic:nvPicPr>
+                  <pic:blipFill>
+                    <a:blip r:embed="rId102" cstate="print">
+                      <a:extLst>
+                        <a:ext uri="{28A0092B-C50C-407E-A947-70E740481C1C}">
+                          <a14:useLocalDpi xmlns:a14="http://schemas.microsoft.com/office/drawing/2010/main" val="0"/>
+                        </a:ext>
+                      </a:extLst>
+                    </a:blip>
+                    <a:srcRect/>
+                    <a:stretch>
+                      <a:fillRect/>
+                    </a:stretch>
+                  </pic:blipFill>
+                  <pic:spPr bwMode="auto">
+                    <a:xfrm>
+                      <a:off x="0" y="0"/>
+                      <a:ext cx="2964180" cy="4145915"/>
+                    </a:xfrm>
+                    <a:prstGeom prst="rect">
+                      <a:avLst/>
+                    </a:prstGeom>
+                    <a:noFill/>
+                    <a:ln>
+                      <a:noFill/>
+                    </a:ln>
+                  </pic:spPr>
+                </pic:pic>
+              </a:graphicData>
+            </a:graphic>
+            <wp14:sizeRelV relativeFrom="margin">
+              <wp14:pctHeight>0</wp14:pctHeight>
+            </wp14:sizeRelV>
+          </wp:anchor>
+        </w:drawing>
+      </w:r>
+      <w:r>
+        <w:t>Fortunatamente l’analisi dei</w:t>
+      </w:r>
+      <w:r>
+        <w:t xml:space="preserve"> cluster condotta tramite metodologia gerarchica ha prodotto dei risultati molto affidabili, dato che con ognuno dei 5 metodi utilizzati, sono stati generati dei dendrogrammi molto simili tra loro ed in particolare, considerando la divisione in 3 Cluster, si ottiene esattamente lo stesso partizionamento di regioni.</w:t>
+      </w:r>
+      <w:r>
+        <w:t xml:space="preserve"> </w:t>
+      </w:r>
+    </w:p>
+    <w:p>
+      <w:pPr>
+        <w:jc w:val="both"/>
+      </w:pPr>
+    </w:p>
+    <w:p>
+      <w:pPr>
+        <w:jc w:val="both"/>
+      </w:pPr>
+    </w:p>
+    <w:p>
+      <w:pPr>
+        <w:jc w:val="both"/>
+      </w:pPr>
+    </w:p>
+    <w:p>
+      <w:pPr>
+        <w:jc w:val="both"/>
+      </w:pPr>
+    </w:p>
+    <w:p>
+      <w:pPr>
+        <w:jc w:val="both"/>
+      </w:pPr>
+    </w:p>
+    <w:p>
+      <w:pPr>
+        <w:jc w:val="both"/>
+      </w:pPr>
+    </w:p>
+    <w:p>
+      <w:pPr>
+        <w:jc w:val="both"/>
+      </w:pPr>
+    </w:p>
+    <w:p>
+      <w:pPr>
+        <w:jc w:val="both"/>
+      </w:pPr>
+      <w:r>
+        <w:t xml:space="preserve"> </w:t>
+      </w:r>
+    </w:p>
+    <w:p>
+      <w:pPr>
+        <w:jc w:val="both"/>
+      </w:pPr>
+    </w:p>
+    <w:p>
+      <w:pPr>
+        <w:jc w:val="both"/>
+      </w:pPr>
+    </w:p>
+    <w:p>
+      <w:pPr>
+        <w:jc w:val="both"/>
+      </w:pPr>
+    </w:p>
+    <w:p>
+      <w:pPr>
+        <w:jc w:val="both"/>
+      </w:pPr>
+    </w:p>
+    <w:p>
+      <w:pPr>
+        <w:jc w:val="both"/>
+      </w:pPr>
+    </w:p>
+    <w:p>
+      <w:pPr>
+        <w:jc w:val="both"/>
+      </w:pPr>
+    </w:p>
+    <w:p>
+      <w:pPr>
+        <w:jc w:val="both"/>
+      </w:pPr>
+      <w:r>
+        <w:t>Da come si evince, anche da questa prima divisione in cluster, la Lombardia è riportata nuovamente come dato anomalo rispetto al resto d’</w:t>
+      </w:r>
+      <w:r>
+        <w:t>I</w:t>
+      </w:r>
+      <w:r>
+        <w:t>talia,</w:t>
+      </w:r>
+      <w:r>
+        <w:t xml:space="preserve"> e dato che 5 metodologie di clustering hanno riportato essa come singola regione non accumunabile alle altre, si può affermare con un certo margine di sicurezza, che tale regione, in termini di Consumo Alcolico è effettivamente da tenere sotto controllo, ad avvalorare ancora di più la tesi, si rammenta che le singole colonne del dataset, sono state standardizzate rispetto la media </w:t>
+      </w:r>
+      <w:r>
+        <w:lastRenderedPageBreak/>
+        <w:t>campionaria e la deviazione standard di ogni colonna, quindi viene anche meno il fattore di grandezza che evidentemente si poteva attribuire all’elevata popolazione della regione.</w:t>
+      </w:r>
+    </w:p>
+    <w:p>
+      <w:pPr>
+        <w:jc w:val="both"/>
+      </w:pPr>
+    </w:p>
+    <w:p>
+      <w:pPr>
+        <w:pStyle w:val="Titolo2"/>
+        <w:jc w:val="both"/>
+      </w:pPr>
+      <w:r>
+        <w:t xml:space="preserve">Passo </w:t>
+      </w:r>
+      <w:r>
+        <w:t>5</w:t>
+      </w:r>
+      <w:r>
+        <w:t xml:space="preserve"> – </w:t>
+      </w:r>
+      <w:r>
+        <w:t>Affidabilità della divisione in Cluster rilevata</w:t>
+      </w:r>
+    </w:p>
+    <w:p>
+      <w:pPr>
+        <w:jc w:val="both"/>
+      </w:pPr>
+      <w:r>
+        <w:t xml:space="preserve">Ad affermare la validità della divisione in cluster rilevata, senz’altro è la </w:t>
+      </w:r>
+      <w:r>
+        <w:t>moltitudine</w:t>
+      </w:r>
+      <w:r>
+        <w:t xml:space="preserve"> di metodi gerarchici che hanno portato allo stesso risultato, ma per essere sicuri che tale divisione</w:t>
+      </w:r>
+      <w:r>
+        <w:t xml:space="preserve"> sia effettivamente ottimale rispetto ad altre eventuali divisioni possibili, essa va validata attraverso l’utilizzo di opportuni indici, ed in particolare trattandosi di una divisione in Cluster, allora è opportuno verificare lo stato del clustering attraverso le misure di non omogeneità statistica.</w:t>
+      </w:r>
+    </w:p>
+    <w:p>
+      <w:pPr>
+        <w:jc w:val="both"/>
+      </w:pPr>
+      <w:r>
+        <w:t>Tali indici sono calcolabili a partire dal calcolo delle varianze delle singole colonne del dataset che in R possono essere riassunte in forma tabulata tramite la funzione COV (utilizzata precedentemente), applicata all’intero Dataset.</w:t>
+      </w:r>
+    </w:p>
+    <w:p>
+      <w:pPr>
+        <w:jc w:val="both"/>
+      </w:pPr>
+      <w:r>
+        <w:t>Per il dataset scalato, la matrice delle varianze e covarianze è la seguente:</w:t>
+      </w:r>
+    </w:p>
+    <w:p>
+      <w:pPr>
+        <w:jc w:val="both"/>
+      </w:pPr>
+      <w:r>
+        <w:rPr>
+          <w:noProof/>
+        </w:rPr>
+        <w:drawing>
+          <wp:inline distT="0" distB="0" distL="0" distR="0" wp14:anchorId="13556A72" wp14:editId="0A6B5618">
+            <wp:extent cx="6120130" cy="680720"/>
+            <wp:effectExtent l="0" t="0" r="0" b="5080"/>
+            <wp:docPr id="240" name="Immagine 240"/>
+            <wp:cNvGraphicFramePr>
+              <a:graphicFrameLocks xmlns:a="http://schemas.openxmlformats.org/drawingml/2006/main" noChangeAspect="1"/>
+            </wp:cNvGraphicFramePr>
+            <a:graphic xmlns:a="http://schemas.openxmlformats.org/drawingml/2006/main">
+              <a:graphicData uri="http://schemas.openxmlformats.org/drawingml/2006/picture">
+                <pic:pic xmlns:pic="http://schemas.openxmlformats.org/drawingml/2006/picture">
+                  <pic:nvPicPr>
+                    <pic:cNvPr id="1" name=""/>
+                    <pic:cNvPicPr/>
+                  </pic:nvPicPr>
+                  <pic:blipFill>
+                    <a:blip r:embed="rId103"/>
+                    <a:stretch>
+                      <a:fillRect/>
+                    </a:stretch>
+                  </pic:blipFill>
+                  <pic:spPr>
+                    <a:xfrm>
+                      <a:off x="0" y="0"/>
+                      <a:ext cx="6120130" cy="680720"/>
+                    </a:xfrm>
+                    <a:prstGeom prst="rect">
+                      <a:avLst/>
+                    </a:prstGeom>
+                  </pic:spPr>
+                </pic:pic>
+              </a:graphicData>
+            </a:graphic>
+          </wp:inline>
+        </w:drawing>
+      </w:r>
+    </w:p>
+    <w:p>
+      <w:pPr>
+        <w:jc w:val="both"/>
+      </w:pPr>
+    </w:p>
+    <w:p>
+      <w:pPr>
+        <w:jc w:val="both"/>
+      </w:pPr>
+      <w:r>
+        <w:t>Al fine di calcolare gli indici di interesse, è necessario moltiplicare i singoli individui della matrice per N - 1 dove N è il numero di individui del dataset, in questo caso le 21 righe del dataset.</w:t>
+      </w:r>
+    </w:p>
+    <w:p>
+      <w:pPr>
+        <w:jc w:val="both"/>
+      </w:pPr>
+      <w:r>
+        <w:rPr>
+          <w:noProof/>
+        </w:rPr>
+        <w:drawing>
+          <wp:inline distT="0" distB="0" distL="0" distR="0" wp14:anchorId="3E968BB9" wp14:editId="559161FB">
+            <wp:extent cx="6120130" cy="948690"/>
+            <wp:effectExtent l="0" t="0" r="0" b="3810"/>
+            <wp:docPr id="241" name="Immagine 241"/>
+            <wp:cNvGraphicFramePr>
+              <a:graphicFrameLocks xmlns:a="http://schemas.openxmlformats.org/drawingml/2006/main" noChangeAspect="1"/>
+            </wp:cNvGraphicFramePr>
+            <a:graphic xmlns:a="http://schemas.openxmlformats.org/drawingml/2006/main">
+              <a:graphicData uri="http://schemas.openxmlformats.org/drawingml/2006/picture">
+                <pic:pic xmlns:pic="http://schemas.openxmlformats.org/drawingml/2006/picture">
+                  <pic:nvPicPr>
+                    <pic:cNvPr id="1" name=""/>
+                    <pic:cNvPicPr/>
+                  </pic:nvPicPr>
+                  <pic:blipFill>
+                    <a:blip r:embed="rId104"/>
+                    <a:stretch>
+                      <a:fillRect/>
+                    </a:stretch>
+                  </pic:blipFill>
+                  <pic:spPr>
+                    <a:xfrm>
+                      <a:off x="0" y="0"/>
+                      <a:ext cx="6120130" cy="948690"/>
+                    </a:xfrm>
+                    <a:prstGeom prst="rect">
+                      <a:avLst/>
+                    </a:prstGeom>
+                  </pic:spPr>
+                </pic:pic>
+              </a:graphicData>
+            </a:graphic>
+          </wp:inline>
+        </w:drawing>
+      </w:r>
+    </w:p>
+    <w:p>
+      <w:pPr>
+        <w:jc w:val="both"/>
+      </w:pPr>
+      <w:r>
+        <w:t>Da questo primo conteggio ne risulta quella che in statistica viene definita come matrice di non omogeneità.</w:t>
+      </w:r>
+    </w:p>
+    <w:p>
+      <w:pPr>
+        <w:jc w:val="both"/>
+      </w:pPr>
+      <w:r>
+        <w:t xml:space="preserve">Da questa matrice, la diagonale principale (le varianze delle singole categorie * (numero di elementi -1), servirà a calcolare il primo indice di stima </w:t>
+      </w:r>
+      <w:r>
+        <w:t>necessario, cioè la misura di non omogeneità totale, definita come:</w:t>
+      </w:r>
+    </w:p>
+    <w:p>
+      <w:pPr>
+        <w:jc w:val="both"/>
+      </w:pPr>
+      <w:r>
+        <w:drawing>
+          <wp:anchor distT="0" distB="0" distL="114300" distR="114300" simplePos="0" relativeHeight="251725824" behindDoc="0" locked="0" layoutInCell="1" allowOverlap="1" wp14:anchorId="45D9282A" wp14:editId="5EBA631B">
+            <wp:simplePos x="0" y="0"/>
+            <wp:positionH relativeFrom="column">
+              <wp:posOffset>346</wp:posOffset>
+            </wp:positionH>
+            <wp:positionV relativeFrom="paragraph">
+              <wp:posOffset>2482</wp:posOffset>
+            </wp:positionV>
+            <wp:extent cx="2791215" cy="695422"/>
+            <wp:effectExtent l="0" t="0" r="9525" b="9525"/>
+            <wp:wrapThrough wrapText="bothSides">
+              <wp:wrapPolygon edited="0">
+                <wp:start x="0" y="0"/>
+                <wp:lineTo x="0" y="21304"/>
+                <wp:lineTo x="21526" y="21304"/>
+                <wp:lineTo x="21526" y="0"/>
+                <wp:lineTo x="0" y="0"/>
+              </wp:wrapPolygon>
+            </wp:wrapThrough>
+            <wp:docPr id="242" name="Immagine 242"/>
+            <wp:cNvGraphicFramePr>
+              <a:graphicFrameLocks xmlns:a="http://schemas.openxmlformats.org/drawingml/2006/main" noChangeAspect="1"/>
+            </wp:cNvGraphicFramePr>
+            <a:graphic xmlns:a="http://schemas.openxmlformats.org/drawingml/2006/main">
+              <a:graphicData uri="http://schemas.openxmlformats.org/drawingml/2006/picture">
+                <pic:pic xmlns:pic="http://schemas.openxmlformats.org/drawingml/2006/picture">
+                  <pic:nvPicPr>
+                    <pic:cNvPr id="1" name=""/>
+                    <pic:cNvPicPr/>
+                  </pic:nvPicPr>
+                  <pic:blipFill>
+                    <a:blip r:embed="rId105">
+                      <a:extLst>
+                        <a:ext uri="{28A0092B-C50C-407E-A947-70E740481C1C}">
+                          <a14:useLocalDpi xmlns:a14="http://schemas.microsoft.com/office/drawing/2010/main" val="0"/>
+                        </a:ext>
+                      </a:extLst>
+                    </a:blip>
+                    <a:stretch>
+                      <a:fillRect/>
+                    </a:stretch>
+                  </pic:blipFill>
+                  <pic:spPr>
+                    <a:xfrm>
+                      <a:off x="0" y="0"/>
+                      <a:ext cx="2791215" cy="695422"/>
+                    </a:xfrm>
+                    <a:prstGeom prst="rect">
+                      <a:avLst/>
+                    </a:prstGeom>
+                  </pic:spPr>
+                </pic:pic>
+              </a:graphicData>
+            </a:graphic>
+          </wp:anchor>
+        </w:drawing>
+      </w:r>
+      <w:r>
+        <w:t>dove P è il numero di categorie del dataset.</w:t>
+      </w:r>
+    </w:p>
+    <w:p>
+      <w:pPr>
+        <w:jc w:val="both"/>
+      </w:pPr>
+    </w:p>
+    <w:p>
+      <w:pPr>
+        <w:jc w:val="both"/>
+      </w:pPr>
+    </w:p>
+    <w:p>
+      <w:pPr>
+        <w:jc w:val="both"/>
+      </w:pPr>
+      <w:r>
+        <w:t>Tramite R per il dataset standardizzato in analisi, questo valore risulta essere:</w:t>
+      </w:r>
+    </w:p>
+    <w:p>
+      <w:pPr>
+        <w:jc w:val="both"/>
+      </w:pPr>
+      <w:r>
+        <w:rPr>
+          <w:noProof/>
+        </w:rPr>
+        <w:drawing>
+          <wp:inline distT="0" distB="0" distL="0" distR="0" wp14:anchorId="1D97E0E5" wp14:editId="669B6E7B">
+            <wp:extent cx="5876925" cy="609600"/>
+            <wp:effectExtent l="0" t="0" r="9525" b="0"/>
+            <wp:docPr id="243" name="Immagine 243"/>
+            <wp:cNvGraphicFramePr>
+              <a:graphicFrameLocks xmlns:a="http://schemas.openxmlformats.org/drawingml/2006/main" noChangeAspect="1"/>
+            </wp:cNvGraphicFramePr>
+            <a:graphic xmlns:a="http://schemas.openxmlformats.org/drawingml/2006/main">
+              <a:graphicData uri="http://schemas.openxmlformats.org/drawingml/2006/picture">
+                <pic:pic xmlns:pic="http://schemas.openxmlformats.org/drawingml/2006/picture">
+                  <pic:nvPicPr>
+                    <pic:cNvPr id="1" name=""/>
+                    <pic:cNvPicPr/>
+                  </pic:nvPicPr>
+                  <pic:blipFill>
+                    <a:blip r:embed="rId106"/>
+                    <a:stretch>
+                      <a:fillRect/>
+                    </a:stretch>
+                  </pic:blipFill>
+                  <pic:spPr>
+                    <a:xfrm>
+                      <a:off x="0" y="0"/>
+                      <a:ext cx="5876925" cy="609600"/>
+                    </a:xfrm>
+                    <a:prstGeom prst="rect">
+                      <a:avLst/>
+                    </a:prstGeom>
+                  </pic:spPr>
+                </pic:pic>
+              </a:graphicData>
+            </a:graphic>
+          </wp:inline>
+        </w:drawing>
+      </w:r>
+    </w:p>
+    <w:p>
+      <w:pPr>
+        <w:jc w:val="both"/>
+      </w:pPr>
+    </w:p>
+    <w:p>
+      <w:pPr>
+        <w:jc w:val="both"/>
+      </w:pPr>
+    </w:p>
+    <w:p>
+      <w:pPr>
+        <w:jc w:val="both"/>
+      </w:pPr>
+      <w:r>
+        <w:lastRenderedPageBreak/>
+        <w:t xml:space="preserve">Questo stesso calcolo adesso va ripetuto anche per i 3 cluster che l’analisi gerarchica ha generato, ma per fare ciò con R, è senz’altro più conveniente ricorrere all’utilizzo della funzione Aggregate, che permette di calcolare una serie di indici (quali media campionaria o varianza) data un dataset e il relativo partizionamento ottenuto con la funzione </w:t>
+      </w:r>
+      <w:r>
+        <w:rPr>
+          <w:b/>
+          <w:bCs/>
+          <w:i/>
+          <w:iCs/>
+        </w:rPr>
+        <w:t>cutree</w:t>
+      </w:r>
+      <w:r>
+        <w:t>.</w:t>
+      </w:r>
+    </w:p>
+    <w:p>
+      <w:pPr>
+        <w:jc w:val="both"/>
+      </w:pPr>
+      <w:r>
+        <w:rPr>
+          <w:noProof/>
+        </w:rPr>
+        <w:drawing>
+          <wp:inline distT="0" distB="0" distL="0" distR="0" wp14:anchorId="1BC547C1" wp14:editId="4C2974C7">
+            <wp:extent cx="6120130" cy="654685"/>
+            <wp:effectExtent l="0" t="0" r="0" b="0"/>
+            <wp:docPr id="245" name="Immagine 245"/>
+            <wp:cNvGraphicFramePr>
+              <a:graphicFrameLocks xmlns:a="http://schemas.openxmlformats.org/drawingml/2006/main" noChangeAspect="1"/>
+            </wp:cNvGraphicFramePr>
+            <a:graphic xmlns:a="http://schemas.openxmlformats.org/drawingml/2006/main">
+              <a:graphicData uri="http://schemas.openxmlformats.org/drawingml/2006/picture">
+                <pic:pic xmlns:pic="http://schemas.openxmlformats.org/drawingml/2006/picture">
+                  <pic:nvPicPr>
+                    <pic:cNvPr id="1" name=""/>
+                    <pic:cNvPicPr/>
+                  </pic:nvPicPr>
+                  <pic:blipFill>
+                    <a:blip r:embed="rId107"/>
+                    <a:stretch>
+                      <a:fillRect/>
+                    </a:stretch>
+                  </pic:blipFill>
+                  <pic:spPr>
+                    <a:xfrm>
+                      <a:off x="0" y="0"/>
+                      <a:ext cx="6120130" cy="654685"/>
+                    </a:xfrm>
+                    <a:prstGeom prst="rect">
+                      <a:avLst/>
+                    </a:prstGeom>
+                  </pic:spPr>
+                </pic:pic>
+              </a:graphicData>
+            </a:graphic>
+          </wp:inline>
+        </w:drawing>
+      </w:r>
+    </w:p>
+    <w:p>
+      <w:pPr>
+        <w:jc w:val="both"/>
+      </w:pPr>
+      <w:r>
+        <w:t xml:space="preserve">*per il terzo cluster, </w:t>
+      </w:r>
+      <w:r>
+        <w:t>avendo ovviamente un singolo elemento, allora tutte le varianze saranno eguagliate a 0.</w:t>
+      </w:r>
+      <w:r>
+        <w:t xml:space="preserve"> </w:t>
+      </w:r>
+    </w:p>
+    <w:p>
+      <w:pPr>
+        <w:jc w:val="both"/>
+      </w:pPr>
+      <w:r>
+        <w:t>Al fine di calcolare la misura di non omogeneità statistica per i due cluster (il terzo non è utile alla stima dato che ha un singolo elemento e per definizione, la misura di omogeneità sarà pari a 0) è utile determinare quanti elementi sono presenti all’interno di ogni Cluster.</w:t>
+      </w:r>
+    </w:p>
+    <w:p>
+      <w:pPr>
+        <w:jc w:val="both"/>
+      </w:pPr>
+      <w:r>
+        <w:t>In R tale procedura può essere fatta tramite la funzione table, sul taglio fatto con la funzione cutree:</w:t>
+      </w:r>
+    </w:p>
+    <w:p>
+      <w:pPr>
+        <w:jc w:val="center"/>
+      </w:pPr>
+      <w:r>
+        <w:rPr>
+          <w:noProof/>
+        </w:rPr>
+        <w:drawing>
+          <wp:inline distT="0" distB="0" distL="0" distR="0" wp14:anchorId="1591B952" wp14:editId="127F2A1A">
+            <wp:extent cx="2266950" cy="714375"/>
+            <wp:effectExtent l="0" t="0" r="0" b="9525"/>
+            <wp:docPr id="246" name="Immagine 246"/>
+            <wp:cNvGraphicFramePr>
+              <a:graphicFrameLocks xmlns:a="http://schemas.openxmlformats.org/drawingml/2006/main" noChangeAspect="1"/>
+            </wp:cNvGraphicFramePr>
+            <a:graphic xmlns:a="http://schemas.openxmlformats.org/drawingml/2006/main">
+              <a:graphicData uri="http://schemas.openxmlformats.org/drawingml/2006/picture">
+                <pic:pic xmlns:pic="http://schemas.openxmlformats.org/drawingml/2006/picture">
+                  <pic:nvPicPr>
+                    <pic:cNvPr id="1" name=""/>
+                    <pic:cNvPicPr/>
+                  </pic:nvPicPr>
+                  <pic:blipFill>
+                    <a:blip r:embed="rId108"/>
+                    <a:stretch>
+                      <a:fillRect/>
+                    </a:stretch>
+                  </pic:blipFill>
+                  <pic:spPr>
+                    <a:xfrm>
+                      <a:off x="0" y="0"/>
+                      <a:ext cx="2266950" cy="714375"/>
+                    </a:xfrm>
+                    <a:prstGeom prst="rect">
+                      <a:avLst/>
+                    </a:prstGeom>
+                  </pic:spPr>
+                </pic:pic>
+              </a:graphicData>
+            </a:graphic>
+          </wp:inline>
+        </w:drawing>
+      </w:r>
+    </w:p>
+    <w:p>
+      <w:pPr>
+        <w:jc w:val="both"/>
+      </w:pPr>
+      <w:r>
+        <w:t>Da queste due tabelle si possono evincere le misure di non omogeneità statistica per i cluster 1 e 2:</w:t>
+      </w:r>
+    </w:p>
+    <w:p>
+      <w:pPr>
+        <w:jc w:val="both"/>
+      </w:pPr>
+      <w:r>
+        <w:rPr>
+          <w:noProof/>
+        </w:rPr>
+        <w:drawing>
+          <wp:inline distT="0" distB="0" distL="0" distR="0" wp14:anchorId="5393EAB7" wp14:editId="6CA04BD7">
+            <wp:extent cx="5248275" cy="1333500"/>
+            <wp:effectExtent l="0" t="0" r="9525" b="0"/>
+            <wp:docPr id="248" name="Immagine 248"/>
+            <wp:cNvGraphicFramePr>
+              <a:graphicFrameLocks xmlns:a="http://schemas.openxmlformats.org/drawingml/2006/main" noChangeAspect="1"/>
+            </wp:cNvGraphicFramePr>
+            <a:graphic xmlns:a="http://schemas.openxmlformats.org/drawingml/2006/main">
+              <a:graphicData uri="http://schemas.openxmlformats.org/drawingml/2006/picture">
+                <pic:pic xmlns:pic="http://schemas.openxmlformats.org/drawingml/2006/picture">
+                  <pic:nvPicPr>
+                    <pic:cNvPr id="1" name=""/>
+                    <pic:cNvPicPr/>
+                  </pic:nvPicPr>
+                  <pic:blipFill>
+                    <a:blip r:embed="rId109"/>
+                    <a:stretch>
+                      <a:fillRect/>
+                    </a:stretch>
+                  </pic:blipFill>
+                  <pic:spPr>
+                    <a:xfrm>
+                      <a:off x="0" y="0"/>
+                      <a:ext cx="5248275" cy="1333500"/>
+                    </a:xfrm>
+                    <a:prstGeom prst="rect">
+                      <a:avLst/>
+                    </a:prstGeom>
+                  </pic:spPr>
+                </pic:pic>
+              </a:graphicData>
+            </a:graphic>
+          </wp:inline>
+        </w:drawing>
+      </w:r>
+    </w:p>
+    <w:p>
+      <w:pPr>
+        <w:jc w:val="both"/>
+      </w:pPr>
+    </w:p>
+    <w:p>
+      <w:pPr>
+        <w:jc w:val="both"/>
+        <w:rPr>
+          <w:noProof/>
+        </w:rPr>
+      </w:pPr>
+      <w:r>
+        <w:t>La somma di non omogeneità statistica tra i cluster, prende il nome di misura di non omogeneità interna ai cluster, e se essa è molto piccola rispetto a quella totale, allora ciò è già un primo segnale che la divisione in Cluster scelta è ottimale, a questa misura, si aggiunge poi quella di non omogeneità tra i cluster che è ottenuta sottraendo alla misura totale quella interna, che per indicare una buona divisione in cluster deve essere grande.</w:t>
+      </w:r>
+    </w:p>
+    <w:p>
+      <w:pPr>
+        <w:jc w:val="both"/>
+      </w:pPr>
+      <w:r>
+        <w:rPr>
+          <w:noProof/>
+        </w:rPr>
+        <w:drawing>
+          <wp:inline distT="0" distB="0" distL="0" distR="0" wp14:anchorId="391E613E" wp14:editId="5D856B67">
+            <wp:extent cx="3686175" cy="1285875"/>
+            <wp:effectExtent l="0" t="0" r="9525" b="9525"/>
+            <wp:docPr id="249" name="Immagine 249"/>
+            <wp:cNvGraphicFramePr>
+              <a:graphicFrameLocks xmlns:a="http://schemas.openxmlformats.org/drawingml/2006/main" noChangeAspect="1"/>
+            </wp:cNvGraphicFramePr>
+            <a:graphic xmlns:a="http://schemas.openxmlformats.org/drawingml/2006/main">
+              <a:graphicData uri="http://schemas.openxmlformats.org/drawingml/2006/picture">
+                <pic:pic xmlns:pic="http://schemas.openxmlformats.org/drawingml/2006/picture">
+                  <pic:nvPicPr>
+                    <pic:cNvPr id="1" name=""/>
+                    <pic:cNvPicPr/>
+                  </pic:nvPicPr>
+                  <pic:blipFill>
+                    <a:blip r:embed="rId110"/>
+                    <a:stretch>
+                      <a:fillRect/>
+                    </a:stretch>
+                  </pic:blipFill>
+                  <pic:spPr>
+                    <a:xfrm>
+                      <a:off x="0" y="0"/>
+                      <a:ext cx="3686175" cy="1285875"/>
+                    </a:xfrm>
+                    <a:prstGeom prst="rect">
+                      <a:avLst/>
+                    </a:prstGeom>
+                  </pic:spPr>
+                </pic:pic>
+              </a:graphicData>
+            </a:graphic>
+          </wp:inline>
+        </w:drawing>
+      </w:r>
+    </w:p>
+    <w:p>
+      <w:pPr>
+        <w:jc w:val="both"/>
+      </w:pPr>
+    </w:p>
+    <w:p>
+      <w:pPr>
+        <w:jc w:val="both"/>
+      </w:pPr>
+    </w:p>
+    <w:p>
+      <w:pPr>
+        <w:jc w:val="both"/>
+      </w:pPr>
+    </w:p>
+    <w:p>
+      <w:pPr>
+        <w:jc w:val="both"/>
+      </w:pPr>
+      <w:r>
+        <w:lastRenderedPageBreak/>
+        <w:t>La</w:t>
+      </w:r>
+      <w:r>
+        <w:t xml:space="preserve"> relazione tra le misure di non omogeneità interna, tra i cluster e totale, può essere anche vista in termini relativi nel seguente modo:</w:t>
+      </w:r>
+    </w:p>
+    <w:p>
+      <w:pPr>
+        <w:jc w:val="both"/>
+        <w:rPr>
+          <w:noProof/>
+        </w:rPr>
+      </w:pPr>
+      <w:r>
+        <w:rPr>
+          <w:noProof/>
+        </w:rPr>
+        <w:drawing>
+          <wp:anchor distT="0" distB="0" distL="114300" distR="114300" simplePos="0" relativeHeight="251726848" behindDoc="0" locked="0" layoutInCell="1" allowOverlap="1" wp14:anchorId="32676B69" wp14:editId="56383929">
+            <wp:simplePos x="0" y="0"/>
+            <wp:positionH relativeFrom="column">
+              <wp:posOffset>3497671</wp:posOffset>
+            </wp:positionH>
+            <wp:positionV relativeFrom="paragraph">
+              <wp:posOffset>50891</wp:posOffset>
+            </wp:positionV>
+            <wp:extent cx="1419860" cy="794385"/>
+            <wp:effectExtent l="0" t="0" r="8890" b="5715"/>
+            <wp:wrapNone/>
+            <wp:docPr id="251" name="Immagine 251"/>
+            <wp:cNvGraphicFramePr>
+              <a:graphicFrameLocks xmlns:a="http://schemas.openxmlformats.org/drawingml/2006/main" noChangeAspect="1"/>
+            </wp:cNvGraphicFramePr>
+            <a:graphic xmlns:a="http://schemas.openxmlformats.org/drawingml/2006/main">
+              <a:graphicData uri="http://schemas.openxmlformats.org/drawingml/2006/picture">
+                <pic:pic xmlns:pic="http://schemas.openxmlformats.org/drawingml/2006/picture">
+                  <pic:nvPicPr>
+                    <pic:cNvPr id="1" name=""/>
+                    <pic:cNvPicPr/>
+                  </pic:nvPicPr>
+                  <pic:blipFill>
+                    <a:blip r:embed="rId111">
+                      <a:extLst>
+                        <a:ext uri="{28A0092B-C50C-407E-A947-70E740481C1C}">
+                          <a14:useLocalDpi xmlns:a14="http://schemas.microsoft.com/office/drawing/2010/main" val="0"/>
+                        </a:ext>
+                      </a:extLst>
+                    </a:blip>
+                    <a:stretch>
+                      <a:fillRect/>
+                    </a:stretch>
+                  </pic:blipFill>
+                  <pic:spPr>
+                    <a:xfrm>
+                      <a:off x="0" y="0"/>
+                      <a:ext cx="1419860" cy="794385"/>
+                    </a:xfrm>
+                    <a:prstGeom prst="rect">
+                      <a:avLst/>
+                    </a:prstGeom>
+                  </pic:spPr>
+                </pic:pic>
+              </a:graphicData>
+            </a:graphic>
+          </wp:anchor>
+        </w:drawing>
+      </w:r>
+      <w:r>
+        <w:drawing>
+          <wp:inline distT="0" distB="0" distL="0" distR="0" wp14:anchorId="541B352E" wp14:editId="32D410A2">
+            <wp:extent cx="1705213" cy="514422"/>
+            <wp:effectExtent l="0" t="0" r="0" b="0"/>
+            <wp:docPr id="250" name="Immagine 250"/>
+            <wp:cNvGraphicFramePr>
+              <a:graphicFrameLocks xmlns:a="http://schemas.openxmlformats.org/drawingml/2006/main" noChangeAspect="1"/>
+            </wp:cNvGraphicFramePr>
+            <a:graphic xmlns:a="http://schemas.openxmlformats.org/drawingml/2006/main">
+              <a:graphicData uri="http://schemas.openxmlformats.org/drawingml/2006/picture">
+                <pic:pic xmlns:pic="http://schemas.openxmlformats.org/drawingml/2006/picture">
+                  <pic:nvPicPr>
+                    <pic:cNvPr id="1" name=""/>
+                    <pic:cNvPicPr/>
+                  </pic:nvPicPr>
+                  <pic:blipFill>
+                    <a:blip r:embed="rId112"/>
+                    <a:stretch>
+                      <a:fillRect/>
+                    </a:stretch>
+                  </pic:blipFill>
+                  <pic:spPr>
+                    <a:xfrm>
+                      <a:off x="0" y="0"/>
+                      <a:ext cx="1705213" cy="514422"/>
+                    </a:xfrm>
+                    <a:prstGeom prst="rect">
+                      <a:avLst/>
+                    </a:prstGeom>
+                  </pic:spPr>
+                </pic:pic>
+              </a:graphicData>
+            </a:graphic>
+          </wp:inline>
+        </w:drawing>
+      </w:r>
+      <w:r>
+        <w:rPr>
+          <w:noProof/>
+        </w:rPr>
+        <w:t xml:space="preserve"> </w:t>
+      </w:r>
+    </w:p>
+    <w:p>
+      <w:pPr>
+        <w:jc w:val="both"/>
+        <w:rPr>
+          <w:noProof/>
+        </w:rPr>
+      </w:pPr>
+    </w:p>
+    <w:p>
+      <w:pPr>
+        <w:jc w:val="both"/>
+        <w:rPr>
+          <w:noProof/>
+        </w:rPr>
+      </w:pPr>
+    </w:p>
+    <w:p>
+      <w:pPr>
+        <w:jc w:val="both"/>
+        <w:rPr>
+          <w:noProof/>
+        </w:rPr>
+      </w:pPr>
+      <w:r>
+        <w:rPr>
+          <w:noProof/>
+        </w:rPr>
+        <w:t xml:space="preserve">Dato che per il dataset ISTAT relativo al consumo alcolico in italia 2019, la divisione in cluster individuata produce degl’indici di non omogeneità interna e tra i cluster ottimali (in particolare il rapporto tra la misura tra i cluster e quella totale riporta un valore di 0,93 ), si può senz’altro affermare che la divisione in cluster è ottimale per </w:t>
+      </w:r>
+      <w:r>
+        <w:rPr>
+          <w:noProof/>
+        </w:rPr>
+        <w:t xml:space="preserve">il dataset, ma è effettivamente la migliore? </w:t>
+      </w:r>
+    </w:p>
+    <w:p>
+      <w:pPr>
+        <w:jc w:val="both"/>
+        <w:rPr>
+          <w:noProof/>
+        </w:rPr>
+      </w:pPr>
+    </w:p>
+    <w:p>
+      <w:pPr>
+        <w:jc w:val="both"/>
+        <w:rPr>
+          <w:i/>
+          <w:iCs/>
+          <w:noProof/>
+        </w:rPr>
+      </w:pPr>
+      <w:r>
+        <w:rPr>
+          <w:i/>
+          <w:iCs/>
+          <w:noProof/>
+        </w:rPr>
+        <w:t>Affermare che la partizione trovata sia la migliore, non è ancora possibile, dato che essa è derivata da un’analisi di tipo agglomerativo secondo dei criteri specifici(anche se nel caso del dataset in analisi, addirittuta 5 metodi anno portato allo stesso risultato). A questa analisi, va aggiunta la ricerca di una nuova partizione, che consente di riallocare anche individui già assegnati ad un cluster in Cluster differenti, in modo tale da poter individuare le misure di non omogeneità migliori, e capire se 3 Cluster effettivamente sono ottimali per il dataset considerato, o addirittura verificare che la soluzione ottenuta con l’analisi gerarchica sia la migliore.</w:t>
+      </w:r>
+    </w:p>
+    <w:p>
+      <w:pPr>
+        <w:jc w:val="both"/>
+        <w:rPr>
+          <w:i/>
+          <w:iCs/>
+          <w:noProof/>
+        </w:rPr>
+      </w:pPr>
+    </w:p>
+    <w:p>
+      <w:pPr>
+        <w:jc w:val="both"/>
+        <w:rPr>
+          <w:i/>
+          <w:iCs/>
+        </w:rPr>
+      </w:pPr>
+      <w:r>
+        <w:rPr>
+          <w:i/>
+          <w:iCs/>
+          <w:noProof/>
+        </w:rPr>
+        <w:t>Tale procedura può essere fatta con quelli che nell’analisi dei Cluster vengono definiti Metodi non Gerarchici.</w:t>
+      </w:r>
+    </w:p>
+    <w:p>
+      <w:pPr>
+        <w:jc w:val="both"/>
+      </w:pPr>
     </w:p>
     <w:sectPr>
       <w:pgSz w:w="11906" w:h="16838"/>
@@ -21966,6 +23710,7 @@
   <w:style w:type="character" w:default="1" w:styleId="Carpredefinitoparagrafo">
     <w:name w:val="Default Paragraph Font"/>
     <w:uiPriority w:val="1"/>
+    <w:semiHidden/>
     <w:unhideWhenUsed/>
   </w:style>
   <w:style w:type="table" w:default="1" w:styleId="Tabellanormale">

</xml_diff>